<commit_message>
Se agregaron conceptos al marco teórico.
</commit_message>
<xml_diff>
--- a/REPORTE DE RESIDENCIAS PROFESIONALES - 12-01-2017.docx
+++ b/REPORTE DE RESIDENCIAS PROFESIONALES - 12-01-2017.docx
@@ -10,7 +10,7 @@
       </w:pPr>
       <w:r>
         <w:rPr>
-          <w:lang w:val="es-MX"/>
+          <w:noProof/>
         </w:rPr>
         <w:drawing>
           <wp:anchor distT="0" distB="0" distL="114300" distR="114300" simplePos="0" relativeHeight="251665408" behindDoc="1" locked="0" layoutInCell="1" allowOverlap="1" wp14:anchorId="4E48E953" wp14:editId="5E2C03D2">
@@ -88,7 +88,7 @@
       </w:r>
       <w:r>
         <w:rPr>
-          <w:lang w:val="es-MX"/>
+          <w:noProof/>
         </w:rPr>
         <w:drawing>
           <wp:anchor distT="0" distB="0" distL="114300" distR="114300" simplePos="0" relativeHeight="251666432" behindDoc="0" locked="0" layoutInCell="1" allowOverlap="1" wp14:anchorId="599B73FE" wp14:editId="3BBDB5E9">
@@ -148,7 +148,7 @@
       </w:r>
       <w:r>
         <w:rPr>
-          <w:lang w:val="es-MX"/>
+          <w:noProof/>
         </w:rPr>
         <w:drawing>
           <wp:anchor distT="0" distB="0" distL="114300" distR="114300" simplePos="0" relativeHeight="251659264" behindDoc="0" locked="0" layoutInCell="1" allowOverlap="1" wp14:anchorId="77F86EED" wp14:editId="10C47EA6">
@@ -239,7 +239,7 @@
       </w:pPr>
       <w:r>
         <w:rPr>
-          <w:lang w:val="es-MX"/>
+          <w:noProof/>
         </w:rPr>
         <mc:AlternateContent>
           <mc:Choice Requires="wps">
@@ -313,7 +313,7 @@
       </w:r>
       <w:r>
         <w:rPr>
-          <w:lang w:val="es-MX"/>
+          <w:noProof/>
         </w:rPr>
         <mc:AlternateContent>
           <mc:Choice Requires="wps">
@@ -389,7 +389,7 @@
       </w:r>
       <w:r>
         <w:rPr>
-          <w:lang w:val="es-MX"/>
+          <w:noProof/>
         </w:rPr>
         <mc:AlternateContent>
           <mc:Choice Requires="wps">
@@ -465,7 +465,7 @@
       </w:r>
       <w:r>
         <w:rPr>
-          <w:lang w:val="es-MX"/>
+          <w:noProof/>
         </w:rPr>
         <mc:AlternateContent>
           <mc:Choice Requires="wps">
@@ -777,16 +777,7 @@
           <w:sz w:val="28"/>
           <w:lang w:val="es-MX"/>
         </w:rPr>
-        <w:t>PRESENTA</w:t>
-      </w:r>
-      <w:r>
-        <w:rPr>
-          <w:rFonts w:ascii="Times New Roman" w:eastAsia="Arial" w:hAnsi="Times New Roman" w:cs="Times New Roman"/>
-          <w:b/>
-          <w:sz w:val="28"/>
-          <w:lang w:val="es-MX"/>
-        </w:rPr>
-        <w:t>:</w:t>
+        <w:t>PRESENTA:</w:t>
       </w:r>
     </w:p>
     <w:p>
@@ -925,16 +916,7 @@
           <w:sz w:val="28"/>
           <w:lang w:val="es-MX"/>
         </w:rPr>
-        <w:t>ASESOR INTERNO</w:t>
-      </w:r>
-      <w:r>
-        <w:rPr>
-          <w:rFonts w:ascii="Times New Roman" w:eastAsia="Arial" w:hAnsi="Times New Roman" w:cs="Times New Roman"/>
-          <w:b/>
-          <w:sz w:val="28"/>
-          <w:lang w:val="es-MX"/>
-        </w:rPr>
-        <w:t>:</w:t>
+        <w:t>ASESOR INTERNO:</w:t>
       </w:r>
     </w:p>
     <w:p>
@@ -1034,16 +1016,7 @@
           <w:sz w:val="28"/>
           <w:lang w:val="es-MX"/>
         </w:rPr>
-        <w:t>ASESOR EXTERNO</w:t>
-      </w:r>
-      <w:r>
-        <w:rPr>
-          <w:rFonts w:ascii="Times New Roman" w:eastAsia="Arial" w:hAnsi="Times New Roman" w:cs="Times New Roman"/>
-          <w:b/>
-          <w:sz w:val="28"/>
-          <w:lang w:val="es-MX"/>
-        </w:rPr>
-        <w:t>:</w:t>
+        <w:t>ASESOR EXTERNO:</w:t>
       </w:r>
     </w:p>
     <w:p>
@@ -1174,6 +1147,13 @@
     <w:sdt>
       <w:sdtPr>
         <w:rPr>
+          <w:rFonts w:asciiTheme="minorHAnsi" w:eastAsiaTheme="minorEastAsia" w:hAnsiTheme="minorHAnsi" w:cstheme="minorBidi"/>
+          <w:b w:val="0"/>
+          <w:bCs w:val="0"/>
+          <w:smallCaps w:val="0"/>
+          <w:color w:val="auto"/>
+          <w:sz w:val="22"/>
+          <w:szCs w:val="22"/>
           <w:lang w:val="es-MX"/>
         </w:rPr>
         <w:id w:val="2042170653"/>
@@ -1182,15 +1162,7 @@
           <w:docPartUnique/>
         </w:docPartObj>
       </w:sdtPr>
-      <w:sdtEndPr>
-        <w:rPr>
-          <w:rFonts w:asciiTheme="minorHAnsi" w:eastAsiaTheme="minorEastAsia" w:hAnsiTheme="minorHAnsi" w:cstheme="minorBidi"/>
-          <w:smallCaps w:val="0"/>
-          <w:color w:val="auto"/>
-          <w:sz w:val="22"/>
-          <w:szCs w:val="22"/>
-        </w:rPr>
-      </w:sdtEndPr>
+      <w:sdtEndPr/>
       <w:sdtContent>
         <w:p>
           <w:pPr>
@@ -3278,13 +3250,7 @@
         <w:rPr>
           <w:lang w:val="es-MX"/>
         </w:rPr>
-        <w:t>. - C</w:t>
-      </w:r>
-      <w:r>
-        <w:rPr>
-          <w:lang w:val="es-MX"/>
-        </w:rPr>
-        <w:t>onocido como folio fiscal del SAT, el cual identifica al CFDI de forma única entre todos los que se han emitido.</w:t>
+        <w:t>. - Conocido como folio fiscal del SAT, el cual identifica al CFDI de forma única entre todos los que se han emitido.</w:t>
       </w:r>
     </w:p>
     <w:p>
@@ -3304,26 +3270,13 @@
           <w:b/>
           <w:lang w:val="es-MX"/>
         </w:rPr>
-        <w:t xml:space="preserve">Fecha de </w:t>
-      </w:r>
-      <w:r>
-        <w:rPr>
-          <w:b/>
-          <w:lang w:val="es-MX"/>
-        </w:rPr>
-        <w:t>timbrado</w:t>
-      </w:r>
-      <w:r>
-        <w:rPr>
-          <w:lang w:val="es-MX"/>
-        </w:rPr>
-        <w:t>. -</w:t>
-      </w:r>
-      <w:r>
-        <w:rPr>
-          <w:lang w:val="es-MX"/>
-        </w:rPr>
-        <w:t xml:space="preserve"> Expresa la fecha en que fue timbrado el CFDI, esta fecha no puede ser mayor a 72 horas de la expedición del CFDI.</w:t>
+        <w:t>Fecha de timbrado</w:t>
+      </w:r>
+      <w:r>
+        <w:rPr>
+          <w:lang w:val="es-MX"/>
+        </w:rPr>
+        <w:t>. - Expresa la fecha en que fue timbrado el CFDI, esta fecha no puede ser mayor a 72 horas de la expedición del CFDI.</w:t>
       </w:r>
     </w:p>
     <w:p>
@@ -3343,26 +3296,13 @@
           <w:b/>
           <w:lang w:val="es-MX"/>
         </w:rPr>
-        <w:t xml:space="preserve">Sello del </w:t>
-      </w:r>
-      <w:r>
-        <w:rPr>
-          <w:b/>
-          <w:lang w:val="es-MX"/>
-        </w:rPr>
-        <w:t>CFD</w:t>
-      </w:r>
-      <w:r>
-        <w:rPr>
-          <w:lang w:val="es-MX"/>
-        </w:rPr>
-        <w:t>. -</w:t>
-      </w:r>
-      <w:r>
-        <w:rPr>
-          <w:lang w:val="es-MX"/>
-        </w:rPr>
-        <w:t xml:space="preserve"> Es el sello del CFDI antes de ser timbrado, con esto se asegura la integridad del CFDI una vez que este ha sido timbrado por un PAC.</w:t>
+        <w:t>Sello del CFD</w:t>
+      </w:r>
+      <w:r>
+        <w:rPr>
+          <w:lang w:val="es-MX"/>
+        </w:rPr>
+        <w:t>. - Es el sello del CFDI antes de ser timbrado, con esto se asegura la integridad del CFDI una vez que este ha sido timbrado por un PAC.</w:t>
       </w:r>
     </w:p>
     <w:p>
@@ -3382,26 +3322,13 @@
           <w:b/>
           <w:lang w:val="es-MX"/>
         </w:rPr>
-        <w:t xml:space="preserve">Número de certificado </w:t>
-      </w:r>
-      <w:r>
-        <w:rPr>
-          <w:b/>
-          <w:lang w:val="es-MX"/>
-        </w:rPr>
-        <w:t>SAT</w:t>
-      </w:r>
-      <w:r>
-        <w:rPr>
-          <w:lang w:val="es-MX"/>
-        </w:rPr>
-        <w:t>. -</w:t>
-      </w:r>
-      <w:r>
-        <w:rPr>
-          <w:lang w:val="es-MX"/>
-        </w:rPr>
-        <w:t xml:space="preserve"> Corresponde al número de serie de certificado del PAC que timbro el CFDI.</w:t>
+        <w:t>Número de certificado SAT</w:t>
+      </w:r>
+      <w:r>
+        <w:rPr>
+          <w:lang w:val="es-MX"/>
+        </w:rPr>
+        <w:t>. - Corresponde al número de serie de certificado del PAC que timbro el CFDI.</w:t>
       </w:r>
     </w:p>
     <w:p>
@@ -3421,26 +3348,13 @@
           <w:b/>
           <w:lang w:val="es-MX"/>
         </w:rPr>
-        <w:t xml:space="preserve">Sello </w:t>
-      </w:r>
-      <w:r>
-        <w:rPr>
-          <w:b/>
-          <w:lang w:val="es-MX"/>
-        </w:rPr>
-        <w:t>SAT</w:t>
-      </w:r>
-      <w:r>
-        <w:rPr>
-          <w:lang w:val="es-MX"/>
-        </w:rPr>
-        <w:t>. -</w:t>
-      </w:r>
-      <w:r>
-        <w:rPr>
-          <w:lang w:val="es-MX"/>
-        </w:rPr>
-        <w:t xml:space="preserve"> Sello digital del Timbre Fiscal Digital, al que hacen referencia las reglas de resolución miscelánea aplicable. Sirve para asegurar la integridad del CFDI ya que ha sido timbrado.</w:t>
+        <w:t>Sello SAT</w:t>
+      </w:r>
+      <w:r>
+        <w:rPr>
+          <w:lang w:val="es-MX"/>
+        </w:rPr>
+        <w:t>. - Sello digital del Timbre Fiscal Digital, al que hacen referencia las reglas de resolución miscelánea aplicable. Sirve para asegurar la integridad del CFDI ya que ha sido timbrado.</w:t>
       </w:r>
     </w:p>
     <w:p>
@@ -3506,13 +3420,7 @@
         <w:rPr>
           <w:lang w:val="es-MX"/>
         </w:rPr>
-        <w:t>Régimen Fiscal en que tributen conforme a la Ley del ISR (Consulte el procedimiento p</w:t>
-      </w:r>
-      <w:r>
-        <w:rPr>
-          <w:lang w:val="es-MX"/>
-        </w:rPr>
-        <w:t>ara obtener el régimen fiscal).</w:t>
+        <w:t>Régimen Fiscal en que tributen conforme a la Ley del ISR (Consulte el procedimiento para obtener el régimen fiscal).</w:t>
       </w:r>
     </w:p>
     <w:p>
@@ -3531,13 +3439,7 @@
         <w:rPr>
           <w:lang w:val="es-MX"/>
         </w:rPr>
-        <w:t>Sí se tiene más de un local o establecimiento, se deberá señalar el domicilio del local o establecimiento en el que se expidan las Facturas Electr</w:t>
-      </w:r>
-      <w:r>
-        <w:rPr>
-          <w:lang w:val="es-MX"/>
-        </w:rPr>
-        <w:t>ónicas.</w:t>
+        <w:t>Sí se tiene más de un local o establecimiento, se deberá señalar el domicilio del local o establecimiento en el que se expidan las Facturas Electrónicas.</w:t>
       </w:r>
     </w:p>
     <w:p>
@@ -3556,13 +3458,7 @@
         <w:rPr>
           <w:lang w:val="es-MX"/>
         </w:rPr>
-        <w:t xml:space="preserve">Contener el número de folio asignado por el </w:t>
-      </w:r>
-      <w:r>
-        <w:rPr>
-          <w:lang w:val="es-MX"/>
-        </w:rPr>
-        <w:t>SAT y el sello digital del SAT.</w:t>
+        <w:t>Contener el número de folio asignado por el SAT y el sello digital del SAT.</w:t>
       </w:r>
     </w:p>
     <w:p>
@@ -3910,7 +3806,35 @@
         <w:rPr>
           <w:lang w:val="es-MX"/>
         </w:rPr>
-        <w:t>XML es un meta-lenguaje que permite definir lenguajes de marcas desarrollado por el World Wide Web Consortium (W3C) utilizado para almacenar datos en forma legible. Proviene del lenguaje SGML y permite definir la gramática de lenguajes específicos (de la misma manera que HTML es a su vez un lenguaje definido por SGML) para estructurar documentos grandes. A diferencia de otros lenguajes, XML da soporte a bases de datos, siendo útil cuando varias aplicaciones deben comunicarse entre sí o integrar información.</w:t>
+        <w:t xml:space="preserve">XML es un meta-lenguaje que permite definir lenguajes de marcas desarrollado por el </w:t>
+      </w:r>
+      <w:proofErr w:type="spellStart"/>
+      <w:r>
+        <w:rPr>
+          <w:lang w:val="es-MX"/>
+        </w:rPr>
+        <w:t>World</w:t>
+      </w:r>
+      <w:proofErr w:type="spellEnd"/>
+      <w:r>
+        <w:rPr>
+          <w:lang w:val="es-MX"/>
+        </w:rPr>
+        <w:t xml:space="preserve"> Wide Web </w:t>
+      </w:r>
+      <w:proofErr w:type="spellStart"/>
+      <w:r>
+        <w:rPr>
+          <w:lang w:val="es-MX"/>
+        </w:rPr>
+        <w:t>Consortium</w:t>
+      </w:r>
+      <w:proofErr w:type="spellEnd"/>
+      <w:r>
+        <w:rPr>
+          <w:lang w:val="es-MX"/>
+        </w:rPr>
+        <w:t xml:space="preserve"> (W3C) utilizado para almacenar datos en forma legible. Proviene del lenguaje SGML y permite definir la gramática de lenguajes específicos (de la misma manera que HTML es a su vez un lenguaje definido por SGML) para estructurar documentos grandes. A diferencia de otros lenguajes, XML da soporte a bases de datos, siendo útil cuando varias aplicaciones deben comunicarse entre sí o integrar información.</w:t>
       </w:r>
     </w:p>
     <w:p>
@@ -4048,7 +3972,1349 @@
         <w:rPr>
           <w:lang w:val="es-MX"/>
         </w:rPr>
-        <w:t>Portable Document Format) es un formato de almacenamiento para documentos digitales independiente de plataformas de software o hardware. Este formato es de tipo compuesto (imagen vectorial, mapa de bits y texto).</w:t>
+        <w:t xml:space="preserve">Portable Document </w:t>
+      </w:r>
+      <w:proofErr w:type="spellStart"/>
+      <w:r>
+        <w:rPr>
+          <w:lang w:val="es-MX"/>
+        </w:rPr>
+        <w:t>Format</w:t>
+      </w:r>
+      <w:proofErr w:type="spellEnd"/>
+      <w:r>
+        <w:rPr>
+          <w:lang w:val="es-MX"/>
+        </w:rPr>
+        <w:t>) es un formato de almacenamiento para documentos digitales independiente de plataformas de software o hardware. Este formato es de tipo compuesto (imagen vectorial, mapa de bits y texto).</w:t>
+      </w:r>
+    </w:p>
+    <w:p>
+      <w:pPr>
+        <w:pStyle w:val="Ttulo2"/>
+        <w:rPr>
+          <w:lang w:val="es-MX"/>
+        </w:rPr>
+      </w:pPr>
+      <w:r>
+        <w:rPr>
+          <w:lang w:val="es-MX"/>
+        </w:rPr>
+        <w:lastRenderedPageBreak/>
+        <w:t>Directorio Activo</w:t>
+      </w:r>
+    </w:p>
+    <w:p>
+      <w:pPr>
+        <w:jc w:val="both"/>
+        <w:rPr>
+          <w:lang w:val="es-MX"/>
+        </w:rPr>
+      </w:pPr>
+      <w:r>
+        <w:rPr>
+          <w:lang w:val="es-MX"/>
+        </w:rPr>
+        <w:t>Es el término</w:t>
+      </w:r>
+      <w:r>
+        <w:rPr>
+          <w:lang w:val="es-MX"/>
+        </w:rPr>
+        <w:t xml:space="preserve"> que utiliza Microsoft para referirse a su implementación de servicio de directorio en una red distribuida de computadores. Utiliza distintos protocolos, principalmente LDAP, DNS, DHCP y Kerberos.</w:t>
+      </w:r>
+    </w:p>
+    <w:p>
+      <w:pPr>
+        <w:jc w:val="both"/>
+        <w:rPr>
+          <w:lang w:val="es-MX"/>
+        </w:rPr>
+      </w:pPr>
+      <w:r>
+        <w:rPr>
+          <w:lang w:val="es-MX"/>
+        </w:rPr>
+        <w:t>De forma sencilla se puede decir que es un servicio establecido en uno o varios servidores en donde se crean objetos tales como usuarios, equipos o grupos, con el objetivo de administrar los inicios de sesión en los equipos conectados a la red, así como también la administraci</w:t>
+      </w:r>
+      <w:r>
+        <w:rPr>
+          <w:lang w:val="es-MX"/>
+        </w:rPr>
+        <w:t>ón de políticas en toda la red.</w:t>
+      </w:r>
+    </w:p>
+    <w:p>
+      <w:pPr>
+        <w:jc w:val="both"/>
+        <w:rPr>
+          <w:lang w:val="es-MX"/>
+        </w:rPr>
+      </w:pPr>
+      <w:r>
+        <w:rPr>
+          <w:lang w:val="es-MX"/>
+        </w:rPr>
+        <w:t>Su estructura jerárquica permite mantener una serie de objetos relacionados con componentes de una red, como usuarios, grupos de usuarios, permisos y asignación de recursos y políticas de acceso.</w:t>
+      </w:r>
+    </w:p>
+    <w:p>
+      <w:pPr>
+        <w:jc w:val="both"/>
+        <w:rPr>
+          <w:lang w:val="es-MX"/>
+        </w:rPr>
+      </w:pPr>
+      <w:r>
+        <w:rPr>
+          <w:lang w:val="es-MX"/>
+        </w:rPr>
+        <w:t xml:space="preserve">El </w:t>
+      </w:r>
+      <w:r>
+        <w:rPr>
+          <w:b/>
+          <w:lang w:val="es-MX"/>
+        </w:rPr>
+        <w:t>directorio activo</w:t>
+      </w:r>
+      <w:r>
+        <w:rPr>
+          <w:lang w:val="es-MX"/>
+        </w:rPr>
+        <w:t xml:space="preserve"> permite a los administradores establecer políticas a nivel de empresa, desplegar programas en muchos ordenadores y aplicar actualizaciones críticas a una organización entera. Un Active Directory almacena información de una organización en una base de datos central, organizada y accesible. Pueden encontrarse desde directorios con cientos de objetos para una red pequeña hasta directorios con millones de objetos.</w:t>
+      </w:r>
+    </w:p>
+    <w:p>
+      <w:pPr>
+        <w:jc w:val="both"/>
+        <w:rPr>
+          <w:lang w:val="es-MX"/>
+        </w:rPr>
+      </w:pPr>
+      <w:r>
+        <w:rPr>
+          <w:lang w:val="es-MX"/>
+        </w:rPr>
+        <w:t xml:space="preserve">Es por estas razones por las cuales a la empresa se le facilita el manejo de equipos y usuarios. En todos los sistemas, la </w:t>
+      </w:r>
+      <w:r>
+        <w:rPr>
+          <w:b/>
+          <w:lang w:val="es-MX"/>
+        </w:rPr>
+        <w:t>autenticación</w:t>
+      </w:r>
+      <w:r>
+        <w:rPr>
+          <w:lang w:val="es-MX"/>
+        </w:rPr>
+        <w:t xml:space="preserve"> se hace por medio de este medio. Cada que una persona es contratada o ingresa a la empresa, es inscrita en el directorio activo.</w:t>
+      </w:r>
+    </w:p>
+    <w:p>
+      <w:pPr>
+        <w:pStyle w:val="Ttulo2"/>
+        <w:rPr>
+          <w:rFonts w:eastAsia="Arial"/>
+          <w:lang w:val="es-MX"/>
+        </w:rPr>
+      </w:pPr>
+      <w:r>
+        <w:rPr>
+          <w:rFonts w:eastAsia="Arial"/>
+          <w:lang w:val="es-MX"/>
+        </w:rPr>
+        <w:t>Scrum</w:t>
+      </w:r>
+    </w:p>
+    <w:p>
+      <w:pPr>
+        <w:jc w:val="both"/>
+        <w:rPr>
+          <w:lang w:val="es-MX"/>
+        </w:rPr>
+      </w:pPr>
+      <w:r>
+        <w:rPr>
+          <w:lang w:val="es-MX"/>
+        </w:rPr>
+        <w:t xml:space="preserve">Se utilizaron las bases de </w:t>
+      </w:r>
+      <w:r>
+        <w:rPr>
+          <w:b/>
+          <w:lang w:val="es-MX"/>
+        </w:rPr>
+        <w:t>Scrum</w:t>
+      </w:r>
+      <w:r>
+        <w:rPr>
+          <w:lang w:val="es-MX"/>
+        </w:rPr>
+        <w:t xml:space="preserve"> para llevar un método de </w:t>
+      </w:r>
+      <w:r>
+        <w:rPr>
+          <w:b/>
+          <w:lang w:val="es-MX"/>
+        </w:rPr>
+        <w:t>desarrollo ágil</w:t>
+      </w:r>
+      <w:r>
+        <w:rPr>
+          <w:lang w:val="es-MX"/>
+        </w:rPr>
+        <w:t xml:space="preserve"> en el periodo de residencias, además de que promueve una mejor </w:t>
+      </w:r>
+      <w:r>
+        <w:rPr>
+          <w:b/>
+          <w:lang w:val="es-MX"/>
+        </w:rPr>
+        <w:t>comunicación</w:t>
+      </w:r>
+      <w:r>
+        <w:rPr>
+          <w:lang w:val="es-MX"/>
+        </w:rPr>
+        <w:t xml:space="preserve"> entre el equipo y el ‘cliente’ o dueño del proyecto. Algunas de las características de esta metodología de desarrollo son:</w:t>
+      </w:r>
+    </w:p>
+    <w:p>
+      <w:pPr>
+        <w:pStyle w:val="Prrafodelista"/>
+        <w:numPr>
+          <w:ilvl w:val="0"/>
+          <w:numId w:val="42"/>
+        </w:numPr>
+        <w:jc w:val="both"/>
+        <w:rPr>
+          <w:lang w:val="es-MX"/>
+        </w:rPr>
+      </w:pPr>
+      <w:r>
+        <w:rPr>
+          <w:lang w:val="es-MX"/>
+        </w:rPr>
+        <w:t>Adoptar una estrategia de desarrollo incremental, en lugar de la planificación y ejecución completa del producto.</w:t>
+      </w:r>
+    </w:p>
+    <w:p>
+      <w:pPr>
+        <w:pStyle w:val="Prrafodelista"/>
+        <w:numPr>
+          <w:ilvl w:val="0"/>
+          <w:numId w:val="42"/>
+        </w:numPr>
+        <w:jc w:val="both"/>
+        <w:rPr>
+          <w:lang w:val="es-MX"/>
+        </w:rPr>
+      </w:pPr>
+      <w:r>
+        <w:rPr>
+          <w:lang w:val="es-MX"/>
+        </w:rPr>
+        <w:t>Basar la calidad del resultado más en el conocimiento tácito de las personas en equipos auto organizados, que en la calidad de los procesos empleados.</w:t>
+      </w:r>
+    </w:p>
+    <w:p>
+      <w:pPr>
+        <w:pStyle w:val="Prrafodelista"/>
+        <w:numPr>
+          <w:ilvl w:val="0"/>
+          <w:numId w:val="42"/>
+        </w:numPr>
+        <w:jc w:val="both"/>
+        <w:rPr>
+          <w:lang w:val="es-MX"/>
+        </w:rPr>
+      </w:pPr>
+      <w:r>
+        <w:rPr>
+          <w:lang w:val="es-MX"/>
+        </w:rPr>
+        <w:t>Solapamiento de las diferentes fases del desarrollo, en lugar de realizar una tras otra en un ciclo secuencial o en cascada.</w:t>
+      </w:r>
+    </w:p>
+    <w:p>
+      <w:pPr>
+        <w:jc w:val="both"/>
+        <w:rPr>
+          <w:lang w:val="es-MX"/>
+        </w:rPr>
+      </w:pPr>
+      <w:r>
+        <w:rPr>
+          <w:lang w:val="es-MX"/>
+        </w:rPr>
+        <w:t xml:space="preserve">Scrum permite la creación de equipos </w:t>
+      </w:r>
+      <w:r>
+        <w:rPr>
+          <w:b/>
+          <w:lang w:val="es-MX"/>
+        </w:rPr>
+        <w:t>auto organizados</w:t>
+      </w:r>
+      <w:r>
+        <w:rPr>
+          <w:lang w:val="es-MX"/>
+        </w:rPr>
+        <w:t xml:space="preserve"> impulsando la </w:t>
+      </w:r>
+      <w:proofErr w:type="spellStart"/>
+      <w:r>
+        <w:rPr>
+          <w:lang w:val="es-MX"/>
+        </w:rPr>
+        <w:t>co</w:t>
+      </w:r>
+      <w:proofErr w:type="spellEnd"/>
+      <w:r>
+        <w:rPr>
+          <w:lang w:val="es-MX"/>
+        </w:rPr>
+        <w:t>-localización de todos los miembros del equipo, y la comunicación verbal entre todos los miembros y disciplin</w:t>
+      </w:r>
+      <w:r>
+        <w:rPr>
+          <w:lang w:val="es-MX"/>
+        </w:rPr>
+        <w:t>as involucrados en el proyecto.</w:t>
+      </w:r>
+    </w:p>
+    <w:p>
+      <w:pPr>
+        <w:jc w:val="both"/>
+        <w:rPr>
+          <w:lang w:val="es-MX"/>
+        </w:rPr>
+      </w:pPr>
+      <w:r>
+        <w:rPr>
+          <w:lang w:val="es-MX"/>
+        </w:rPr>
+        <w:t>Un principio clave de Scrum es el reconocimiento de que durante un proyecto los clientes pueden cambiar de idea s</w:t>
+      </w:r>
+      <w:r>
+        <w:rPr>
+          <w:lang w:val="es-MX"/>
+        </w:rPr>
+        <w:t>obre lo que quieren y necesitan</w:t>
+      </w:r>
+      <w:r>
+        <w:rPr>
+          <w:lang w:val="es-MX"/>
+        </w:rPr>
+        <w:t xml:space="preserve"> y que los desafíos impredecibles no pueden ser fácilmente enfrentados de una forma predictiva y planificada. Por lo tanto, Scrum adopta una aproximación pragmática, aceptando que el problema no puede ser completamente entendido o definido, y centrándose en maximizar la capacidad del equipo de entregar rápidamente y responder a requisitos emergentes.</w:t>
+      </w:r>
+    </w:p>
+    <w:p>
+      <w:pPr>
+        <w:jc w:val="both"/>
+        <w:rPr>
+          <w:lang w:val="es-MX"/>
+        </w:rPr>
+      </w:pPr>
+      <w:r>
+        <w:rPr>
+          <w:lang w:val="es-MX"/>
+        </w:rPr>
+        <w:t>Existen varias implementaciones de sistemas para gestionar el proceso de Scrum, que van desde notas amarillas "post-</w:t>
+      </w:r>
+      <w:proofErr w:type="spellStart"/>
+      <w:r>
+        <w:rPr>
+          <w:lang w:val="es-MX"/>
+        </w:rPr>
+        <w:t>it</w:t>
+      </w:r>
+      <w:proofErr w:type="spellEnd"/>
+      <w:r>
+        <w:rPr>
+          <w:lang w:val="es-MX"/>
+        </w:rPr>
+        <w:t>" y pizarras hasta paquetes de software. Una de las mayores ventajas de Scrum es que es muy fácil de aprender, y requiere muy poco esfuerzo para comenzarse a utilizar. Así, si se utiliza una pizarra con notas autoadhesivas cualquier miembro del equipo podrá ver tres columnas: trabajo pendiente ("backlog"), tareas en proceso ("in progress") y hecho ("done"). De un solo vistazo, una persona puede ver en qué están trabajando los demás en un momento determinado.</w:t>
+      </w:r>
+      <w:r>
+        <w:rPr>
+          <w:lang w:val="es-MX"/>
+        </w:rPr>
+        <w:t xml:space="preserve"> </w:t>
+      </w:r>
+    </w:p>
+    <w:p>
+      <w:pPr>
+        <w:jc w:val="both"/>
+        <w:rPr>
+          <w:b/>
+          <w:lang w:val="es-MX"/>
+        </w:rPr>
+      </w:pPr>
+      <w:r>
+        <w:rPr>
+          <w:b/>
+          <w:lang w:val="es-MX"/>
+        </w:rPr>
+        <w:lastRenderedPageBreak/>
+        <w:t>Product Owner</w:t>
+      </w:r>
+    </w:p>
+    <w:p>
+      <w:pPr>
+        <w:pStyle w:val="Prrafodelista"/>
+        <w:numPr>
+          <w:ilvl w:val="0"/>
+          <w:numId w:val="43"/>
+        </w:numPr>
+        <w:jc w:val="both"/>
+        <w:rPr>
+          <w:lang w:val="es-MX"/>
+        </w:rPr>
+      </w:pPr>
+      <w:r>
+        <w:rPr>
+          <w:lang w:val="es-MX"/>
+        </w:rPr>
+        <w:t xml:space="preserve">El Product Owner representa la voz del cliente. Se asegura de que el equipo Scrum trabaje de forma adecuada desde la perspectiva del negocio. </w:t>
+      </w:r>
+    </w:p>
+    <w:p>
+      <w:pPr>
+        <w:jc w:val="both"/>
+        <w:rPr>
+          <w:b/>
+          <w:lang w:val="es-MX"/>
+        </w:rPr>
+      </w:pPr>
+      <w:r>
+        <w:rPr>
+          <w:b/>
+          <w:lang w:val="es-MX"/>
+        </w:rPr>
+        <w:t>ScrumMaster (o Facilitador)</w:t>
+      </w:r>
+    </w:p>
+    <w:p>
+      <w:pPr>
+        <w:pStyle w:val="Prrafodelista"/>
+        <w:numPr>
+          <w:ilvl w:val="0"/>
+          <w:numId w:val="43"/>
+        </w:numPr>
+        <w:jc w:val="both"/>
+        <w:rPr>
+          <w:lang w:val="es-MX"/>
+        </w:rPr>
+      </w:pPr>
+      <w:r>
+        <w:rPr>
+          <w:lang w:val="es-MX"/>
+        </w:rPr>
+        <w:t xml:space="preserve">El Scrum es facilitado por un ScrumMaster, cuyo trabajo primario es eliminar los obstáculos que impiden que el equipo alcance el objetivo del sprint. El ScrumMaster no es el líder del equipo (porque ellos se auto-organizan), sino que actúa como una protección entre el equipo y cualquier influencia que le distraiga. </w:t>
+      </w:r>
+    </w:p>
+    <w:p>
+      <w:pPr>
+        <w:jc w:val="both"/>
+        <w:rPr>
+          <w:b/>
+          <w:lang w:val="es-MX"/>
+        </w:rPr>
+      </w:pPr>
+      <w:r>
+        <w:rPr>
+          <w:b/>
+          <w:lang w:val="es-MX"/>
+        </w:rPr>
+        <w:t>Equipo de desarrollo</w:t>
+      </w:r>
+    </w:p>
+    <w:p>
+      <w:pPr>
+        <w:pStyle w:val="Prrafodelista"/>
+        <w:numPr>
+          <w:ilvl w:val="0"/>
+          <w:numId w:val="43"/>
+        </w:numPr>
+        <w:jc w:val="both"/>
+        <w:rPr>
+          <w:lang w:val="es-MX"/>
+        </w:rPr>
+      </w:pPr>
+      <w:r>
+        <w:rPr>
+          <w:lang w:val="es-MX"/>
+        </w:rPr>
+        <w:t xml:space="preserve">El equipo tiene la responsabilidad de entregar el producto. Es recomendable un pequeño equipo de 3 a 9 personas con las habilidades transversales necesarias para realizar el trabajo (análisis, diseño, desarrollo, pruebas, documentación, </w:t>
+      </w:r>
+      <w:proofErr w:type="spellStart"/>
+      <w:r>
+        <w:rPr>
+          <w:lang w:val="es-MX"/>
+        </w:rPr>
+        <w:t>etc</w:t>
+      </w:r>
+      <w:proofErr w:type="spellEnd"/>
+      <w:r>
+        <w:rPr>
+          <w:lang w:val="es-MX"/>
+        </w:rPr>
+        <w:t>).</w:t>
+      </w:r>
+    </w:p>
+    <w:p>
+      <w:pPr>
+        <w:jc w:val="both"/>
+        <w:rPr>
+          <w:lang w:val="es-MX"/>
+        </w:rPr>
+      </w:pPr>
+      <w:r>
+        <w:rPr>
+          <w:lang w:val="es-MX"/>
+        </w:rPr>
+        <w:t>En este periodo de residencias, se utilizaron pizarras y archivos en Excel para indicar el proceso del proyecto, además de juntas para la mejor difusión del progreso y objetivos del proyecto.</w:t>
+      </w:r>
+      <w:r>
+        <w:rPr>
+          <w:lang w:val="es-MX"/>
+        </w:rPr>
+        <w:t xml:space="preserve"> En estas juntas también se acostumbró a dar retroalimentación entre el ScrumMaster (Yanet Ruiz) y el equipo de desarrollo (Guillermo Ortiz).</w:t>
+      </w:r>
+    </w:p>
+    <w:p>
+      <w:pPr>
+        <w:pStyle w:val="Ttulo2"/>
+        <w:rPr>
+          <w:lang w:val="es-MX"/>
+        </w:rPr>
+      </w:pPr>
+      <w:r>
+        <w:rPr>
+          <w:lang w:val="es-MX"/>
+        </w:rPr>
+        <w:t>Programación Orientada a Objetos</w:t>
+      </w:r>
+    </w:p>
+    <w:p>
+      <w:pPr>
+        <w:jc w:val="both"/>
+        <w:rPr>
+          <w:lang w:val="es-MX"/>
+        </w:rPr>
+      </w:pPr>
+      <w:r>
+        <w:rPr>
+          <w:lang w:val="es-MX"/>
+        </w:rPr>
+        <w:t>La programación orientada a objetos</w:t>
+      </w:r>
+      <w:r>
+        <w:rPr>
+          <w:lang w:val="es-MX"/>
+        </w:rPr>
+        <w:t xml:space="preserve"> </w:t>
+      </w:r>
+      <w:r>
+        <w:rPr>
+          <w:lang w:val="es-MX"/>
+        </w:rPr>
+        <w:t>es un paradigma de programación que viene a innovar la forma de obtener resultados. Los objetos manipulan los datos de entrada para la obtención de datos de salida específicos, donde cada objeto ofrece una funcionalidad especial.</w:t>
+      </w:r>
+    </w:p>
+    <w:p>
+      <w:pPr>
+        <w:pStyle w:val="Ttulo3"/>
+        <w:rPr>
+          <w:lang w:val="es-MX"/>
+        </w:rPr>
+      </w:pPr>
+      <w:r>
+        <w:rPr>
+          <w:lang w:val="es-MX"/>
+        </w:rPr>
+        <w:t>Introducción a la POO</w:t>
+      </w:r>
+    </w:p>
+    <w:p>
+      <w:pPr>
+        <w:jc w:val="both"/>
+        <w:rPr>
+          <w:lang w:val="es-MX"/>
+        </w:rPr>
+      </w:pPr>
+      <w:r>
+        <w:rPr>
+          <w:lang w:val="es-MX"/>
+        </w:rPr>
+        <w:t xml:space="preserve">Los </w:t>
+      </w:r>
+      <w:r>
+        <w:rPr>
+          <w:b/>
+          <w:lang w:val="es-MX"/>
+        </w:rPr>
+        <w:t>objetos</w:t>
+      </w:r>
+      <w:r>
+        <w:rPr>
+          <w:lang w:val="es-MX"/>
+        </w:rPr>
+        <w:t xml:space="preserve"> son entidades que tienen un determinado "</w:t>
+      </w:r>
+      <w:r>
+        <w:rPr>
+          <w:b/>
+          <w:lang w:val="es-MX"/>
+        </w:rPr>
+        <w:t>estado</w:t>
+      </w:r>
+      <w:r>
+        <w:rPr>
+          <w:lang w:val="es-MX"/>
+        </w:rPr>
+        <w:t>", "</w:t>
+      </w:r>
+      <w:r>
+        <w:rPr>
+          <w:b/>
+          <w:lang w:val="es-MX"/>
+        </w:rPr>
+        <w:t>comporta</w:t>
+      </w:r>
+      <w:r>
+        <w:rPr>
+          <w:b/>
+          <w:lang w:val="es-MX"/>
+        </w:rPr>
+        <w:t>miento</w:t>
+      </w:r>
+      <w:r>
+        <w:rPr>
+          <w:lang w:val="es-MX"/>
+        </w:rPr>
+        <w:t xml:space="preserve"> (método)" e "</w:t>
+      </w:r>
+      <w:r>
+        <w:rPr>
+          <w:b/>
+          <w:lang w:val="es-MX"/>
+        </w:rPr>
+        <w:t>identidad</w:t>
+      </w:r>
+      <w:r>
+        <w:rPr>
+          <w:lang w:val="es-MX"/>
+        </w:rPr>
+        <w:t>":</w:t>
+      </w:r>
+    </w:p>
+    <w:p>
+      <w:pPr>
+        <w:pStyle w:val="Prrafodelista"/>
+        <w:numPr>
+          <w:ilvl w:val="0"/>
+          <w:numId w:val="46"/>
+        </w:numPr>
+        <w:jc w:val="both"/>
+        <w:rPr>
+          <w:lang w:val="es-MX"/>
+        </w:rPr>
+      </w:pPr>
+      <w:r>
+        <w:rPr>
+          <w:lang w:val="es-MX"/>
+        </w:rPr>
+        <w:t xml:space="preserve">La </w:t>
+      </w:r>
+      <w:r>
+        <w:rPr>
+          <w:b/>
+          <w:lang w:val="es-MX"/>
+        </w:rPr>
+        <w:t>identidad</w:t>
+      </w:r>
+      <w:r>
+        <w:rPr>
+          <w:lang w:val="es-MX"/>
+        </w:rPr>
+        <w:t xml:space="preserve"> es una propiedad de un objeto que lo diferencia del resto; dicho con otras palabras, es su identificador (concepto análogo al de identificador de una variable o una constante).</w:t>
+      </w:r>
+    </w:p>
+    <w:p>
+      <w:pPr>
+        <w:jc w:val="both"/>
+        <w:rPr>
+          <w:lang w:val="es-MX"/>
+        </w:rPr>
+      </w:pPr>
+      <w:r>
+        <w:rPr>
+          <w:lang w:val="es-MX"/>
+        </w:rPr>
+        <w:t>Un objeto contiene toda la información que permite definirlo e identificarlo frente a otros objetos pertenecientes a otras clases e incluso frente a objetos de una misma clase, al poder tener valores bien diferenciados en sus atributos. A su vez, los objetos disponen de mecanismos de interacción llamados métodos, que favorecen la comunicación entre ellos. Esta comunicación favorece a su vez el cambio de estado en los propios objetos. Esta característica lleva a tratarlos como unidades indivisibles, en las que no se separa</w:t>
+      </w:r>
+      <w:r>
+        <w:rPr>
+          <w:lang w:val="es-MX"/>
+        </w:rPr>
+        <w:t xml:space="preserve"> el estado y el comportamiento.</w:t>
+      </w:r>
+    </w:p>
+    <w:p>
+      <w:pPr>
+        <w:jc w:val="both"/>
+        <w:rPr>
+          <w:lang w:val="es-MX"/>
+        </w:rPr>
+      </w:pPr>
+      <w:r>
+        <w:rPr>
+          <w:lang w:val="es-MX"/>
+        </w:rPr>
+        <w:t xml:space="preserve">Los </w:t>
+      </w:r>
+      <w:r>
+        <w:rPr>
+          <w:b/>
+          <w:lang w:val="es-MX"/>
+        </w:rPr>
+        <w:t>métodos</w:t>
+      </w:r>
+      <w:r>
+        <w:rPr>
+          <w:lang w:val="es-MX"/>
+        </w:rPr>
+        <w:t xml:space="preserve"> (comportamiento) y </w:t>
+      </w:r>
+      <w:r>
+        <w:rPr>
+          <w:b/>
+          <w:lang w:val="es-MX"/>
+        </w:rPr>
+        <w:t>atributos</w:t>
+      </w:r>
+      <w:r>
+        <w:rPr>
+          <w:lang w:val="es-MX"/>
+        </w:rPr>
+        <w:t xml:space="preserve"> (estado) están estrechamente relacionados por la propiedad de conjunto. Esta propiedad destaca que una clase requiere de métodos para poder tratar los atributos con los que cuenta. El programador debe pensar indistintamente en ambos conceptos, sin separar ni darle mayor importancia a alguno de ellos. </w:t>
+      </w:r>
+    </w:p>
+    <w:p>
+      <w:pPr>
+        <w:pStyle w:val="Ttulo3"/>
+        <w:rPr>
+          <w:lang w:val="es-MX"/>
+        </w:rPr>
+      </w:pPr>
+      <w:r>
+        <w:rPr>
+          <w:lang w:val="es-MX"/>
+        </w:rPr>
+        <w:t>Conceptos Fundamentales</w:t>
+      </w:r>
+    </w:p>
+    <w:p>
+      <w:pPr>
+        <w:jc w:val="both"/>
+        <w:rPr>
+          <w:lang w:val="es-MX"/>
+        </w:rPr>
+      </w:pPr>
+      <w:r>
+        <w:rPr>
+          <w:lang w:val="es-MX"/>
+        </w:rPr>
+        <w:t xml:space="preserve">La </w:t>
+      </w:r>
+      <w:r>
+        <w:rPr>
+          <w:b/>
+          <w:lang w:val="es-MX"/>
+        </w:rPr>
+        <w:t>POO</w:t>
+      </w:r>
+      <w:r>
+        <w:rPr>
+          <w:lang w:val="es-MX"/>
+        </w:rPr>
+        <w:t xml:space="preserve"> es una forma de programar que trata de encontrar una solución a estos problemas. Introduce nuevos conceptos, que superan y amplían conceptos antiguos ya conocidos. Entre ellos destacan los siguientes:</w:t>
+      </w:r>
+    </w:p>
+    <w:p>
+      <w:pPr>
+        <w:jc w:val="both"/>
+        <w:rPr>
+          <w:lang w:val="es-MX"/>
+        </w:rPr>
+      </w:pPr>
+    </w:p>
+    <w:p>
+      <w:pPr>
+        <w:jc w:val="both"/>
+        <w:rPr>
+          <w:b/>
+          <w:lang w:val="es-MX"/>
+        </w:rPr>
+      </w:pPr>
+      <w:r>
+        <w:rPr>
+          <w:b/>
+          <w:lang w:val="es-MX"/>
+        </w:rPr>
+        <w:t>Clase</w:t>
+      </w:r>
+    </w:p>
+    <w:p>
+      <w:pPr>
+        <w:pStyle w:val="Prrafodelista"/>
+        <w:numPr>
+          <w:ilvl w:val="0"/>
+          <w:numId w:val="46"/>
+        </w:numPr>
+        <w:jc w:val="both"/>
+        <w:rPr>
+          <w:lang w:val="es-MX"/>
+        </w:rPr>
+      </w:pPr>
+      <w:r>
+        <w:rPr>
+          <w:lang w:val="es-MX"/>
+        </w:rPr>
+        <w:t>Definiciones de las propiedades y comportamiento de un tipo de objeto concreto. La instanciación es la lectura de estas definiciones y la creación de un objeto a partir de ella.</w:t>
+      </w:r>
+    </w:p>
+    <w:p>
+      <w:pPr>
+        <w:jc w:val="both"/>
+        <w:rPr>
+          <w:b/>
+          <w:lang w:val="es-MX"/>
+        </w:rPr>
+      </w:pPr>
+      <w:r>
+        <w:rPr>
+          <w:b/>
+          <w:lang w:val="es-MX"/>
+        </w:rPr>
+        <w:t>Herencia</w:t>
+      </w:r>
+    </w:p>
+    <w:p>
+      <w:pPr>
+        <w:pStyle w:val="Prrafodelista"/>
+        <w:numPr>
+          <w:ilvl w:val="0"/>
+          <w:numId w:val="46"/>
+        </w:numPr>
+        <w:jc w:val="both"/>
+        <w:rPr>
+          <w:lang w:val="es-MX"/>
+        </w:rPr>
+      </w:pPr>
+      <w:r>
+        <w:rPr>
+          <w:lang w:val="es-MX"/>
+        </w:rPr>
+        <w:t>Por ejemplo, herencia de la clase C a la clase D, es la facilidad mediante la cual la clase D hereda en ella cada uno de los atributos y operaciones de C, como si esos atributos y operaciones hubiesen sido definidos por la misma D. Por lo tanto, puede usar los mismos métodos y variables públicas declaradas en C. Los componentes registrados como "privados" (</w:t>
+      </w:r>
+      <w:proofErr w:type="spellStart"/>
+      <w:r>
+        <w:rPr>
+          <w:lang w:val="es-MX"/>
+        </w:rPr>
+        <w:t>private</w:t>
+      </w:r>
+      <w:proofErr w:type="spellEnd"/>
+      <w:r>
+        <w:rPr>
+          <w:lang w:val="es-MX"/>
+        </w:rPr>
+        <w:t>) también se heredan, pero como no pertenecen a la clase, se mantienen escondidos al programador y sólo pueden ser accedidos a través de otros métodos públicos. En el caso de los componentes registrados como "protegidos" (</w:t>
+      </w:r>
+      <w:proofErr w:type="spellStart"/>
+      <w:r>
+        <w:rPr>
+          <w:lang w:val="es-MX"/>
+        </w:rPr>
+        <w:t>protected</w:t>
+      </w:r>
+      <w:proofErr w:type="spellEnd"/>
+      <w:r>
+        <w:rPr>
+          <w:lang w:val="es-MX"/>
+        </w:rPr>
+        <w:t>) también se heredan, pero solo para esa clase, no para futuras clases heredadas. Esto es así para mantener hegemónico el ideal de POO.</w:t>
+      </w:r>
+    </w:p>
+    <w:p>
+      <w:pPr>
+        <w:jc w:val="both"/>
+        <w:rPr>
+          <w:b/>
+          <w:lang w:val="es-MX"/>
+        </w:rPr>
+      </w:pPr>
+      <w:r>
+        <w:rPr>
+          <w:b/>
+          <w:lang w:val="es-MX"/>
+        </w:rPr>
+        <w:t>Objeto</w:t>
+      </w:r>
+    </w:p>
+    <w:p>
+      <w:pPr>
+        <w:pStyle w:val="Prrafodelista"/>
+        <w:numPr>
+          <w:ilvl w:val="0"/>
+          <w:numId w:val="46"/>
+        </w:numPr>
+        <w:jc w:val="both"/>
+        <w:rPr>
+          <w:lang w:val="es-MX"/>
+        </w:rPr>
+      </w:pPr>
+      <w:r>
+        <w:rPr>
+          <w:lang w:val="es-MX"/>
+        </w:rPr>
+        <w:t>Instancia de una clase. Entidad provista de un conjunto de propiedades o atributos (datos) y de comportamiento o funcionalidad (métodos), los mismos que consecuentemente reaccionan a eventos. Se corresponden con los objetos reales del mundo que nos rodea, o con objetos internos del sistema (del programa).</w:t>
+      </w:r>
+    </w:p>
+    <w:p>
+      <w:pPr>
+        <w:jc w:val="both"/>
+        <w:rPr>
+          <w:b/>
+          <w:lang w:val="es-MX"/>
+        </w:rPr>
+      </w:pPr>
+      <w:r>
+        <w:rPr>
+          <w:b/>
+          <w:lang w:val="es-MX"/>
+        </w:rPr>
+        <w:t>Método</w:t>
+      </w:r>
+    </w:p>
+    <w:p>
+      <w:pPr>
+        <w:pStyle w:val="Prrafodelista"/>
+        <w:numPr>
+          <w:ilvl w:val="0"/>
+          <w:numId w:val="46"/>
+        </w:numPr>
+        <w:jc w:val="both"/>
+        <w:rPr>
+          <w:lang w:val="es-MX"/>
+        </w:rPr>
+      </w:pPr>
+      <w:r>
+        <w:rPr>
+          <w:lang w:val="es-MX"/>
+        </w:rPr>
+        <w:t>Algoritmo asociado a un objeto (o a una clase de objetos), cuya ejecución se desencadena tras la recepción de un "mensaje". Desde el punto de vista del comportamiento, es lo que el objeto puede hacer. Un método puede producir un cambio en las propiedades del objeto, o la generación de un "evento" con un nuevo mensaje para otro objeto del sistema.</w:t>
+      </w:r>
+    </w:p>
+    <w:p>
+      <w:pPr>
+        <w:jc w:val="both"/>
+        <w:rPr>
+          <w:b/>
+          <w:lang w:val="es-MX"/>
+        </w:rPr>
+      </w:pPr>
+      <w:r>
+        <w:rPr>
+          <w:b/>
+          <w:lang w:val="es-MX"/>
+        </w:rPr>
+        <w:t>Evento</w:t>
+      </w:r>
+    </w:p>
+    <w:p>
+      <w:pPr>
+        <w:pStyle w:val="Prrafodelista"/>
+        <w:numPr>
+          <w:ilvl w:val="0"/>
+          <w:numId w:val="46"/>
+        </w:numPr>
+        <w:jc w:val="both"/>
+        <w:rPr>
+          <w:lang w:val="es-MX"/>
+        </w:rPr>
+      </w:pPr>
+      <w:r>
+        <w:rPr>
+          <w:lang w:val="es-MX"/>
+        </w:rPr>
+        <w:t>Es un suceso en el sistema (tal como una interacción del usuario con la máquina, o un mensaje enviado por un objeto). El sistema maneja el evento enviando el mensaje adecuado al objeto pertinente. También se puede definir como evento la reacción que puede desencadenar un objeto; es decir, la acción que genera.</w:t>
+      </w:r>
+    </w:p>
+    <w:p>
+      <w:pPr>
+        <w:jc w:val="both"/>
+        <w:rPr>
+          <w:b/>
+          <w:lang w:val="es-MX"/>
+        </w:rPr>
+      </w:pPr>
+      <w:r>
+        <w:rPr>
+          <w:b/>
+          <w:lang w:val="es-MX"/>
+        </w:rPr>
+        <w:t>Atributos</w:t>
+      </w:r>
+    </w:p>
+    <w:p>
+      <w:pPr>
+        <w:pStyle w:val="Prrafodelista"/>
+        <w:numPr>
+          <w:ilvl w:val="0"/>
+          <w:numId w:val="46"/>
+        </w:numPr>
+        <w:jc w:val="both"/>
+        <w:rPr>
+          <w:lang w:val="es-MX"/>
+        </w:rPr>
+      </w:pPr>
+      <w:r>
+        <w:rPr>
+          <w:lang w:val="es-MX"/>
+        </w:rPr>
+        <w:t>Características que tiene la clase.</w:t>
+      </w:r>
+    </w:p>
+    <w:p>
+      <w:pPr>
+        <w:jc w:val="both"/>
+        <w:rPr>
+          <w:b/>
+          <w:lang w:val="es-MX"/>
+        </w:rPr>
+      </w:pPr>
+      <w:r>
+        <w:rPr>
+          <w:b/>
+          <w:lang w:val="es-MX"/>
+        </w:rPr>
+        <w:t>Mensaje</w:t>
+      </w:r>
+    </w:p>
+    <w:p>
+      <w:pPr>
+        <w:pStyle w:val="Prrafodelista"/>
+        <w:numPr>
+          <w:ilvl w:val="0"/>
+          <w:numId w:val="46"/>
+        </w:numPr>
+        <w:jc w:val="both"/>
+        <w:rPr>
+          <w:lang w:val="es-MX"/>
+        </w:rPr>
+      </w:pPr>
+      <w:r>
+        <w:rPr>
+          <w:lang w:val="es-MX"/>
+        </w:rPr>
+        <w:t>Una comunicación dirigida a un objeto, que le ordena que ejecute uno de sus métodos con ciertos parámetros asociados al evento que lo generó.</w:t>
+      </w:r>
+    </w:p>
+    <w:p>
+      <w:pPr>
+        <w:jc w:val="both"/>
+        <w:rPr>
+          <w:b/>
+          <w:lang w:val="es-MX"/>
+        </w:rPr>
+      </w:pPr>
+      <w:r>
+        <w:rPr>
+          <w:b/>
+          <w:lang w:val="es-MX"/>
+        </w:rPr>
+        <w:t>Propiedad o atributo</w:t>
+      </w:r>
+    </w:p>
+    <w:p>
+      <w:pPr>
+        <w:pStyle w:val="Prrafodelista"/>
+        <w:numPr>
+          <w:ilvl w:val="0"/>
+          <w:numId w:val="46"/>
+        </w:numPr>
+        <w:jc w:val="both"/>
+        <w:rPr>
+          <w:lang w:val="es-MX"/>
+        </w:rPr>
+      </w:pPr>
+      <w:r>
+        <w:rPr>
+          <w:lang w:val="es-MX"/>
+        </w:rPr>
+        <w:t>Contenedor de un tipo de datos asociados a un objeto (o a una clase de objetos), que hace los datos visibles desde fuera del objeto y esto se define como sus características predeterminadas, y cuyo valor puede ser alterado por la ejecución de algún método.</w:t>
+      </w:r>
+    </w:p>
+    <w:p>
+      <w:pPr>
+        <w:jc w:val="both"/>
+        <w:rPr>
+          <w:b/>
+          <w:lang w:val="es-MX"/>
+        </w:rPr>
+      </w:pPr>
+      <w:r>
+        <w:rPr>
+          <w:b/>
+          <w:lang w:val="es-MX"/>
+        </w:rPr>
+        <w:lastRenderedPageBreak/>
+        <w:t>Estado interno</w:t>
+      </w:r>
+    </w:p>
+    <w:p>
+      <w:pPr>
+        <w:pStyle w:val="Prrafodelista"/>
+        <w:numPr>
+          <w:ilvl w:val="0"/>
+          <w:numId w:val="46"/>
+        </w:numPr>
+        <w:jc w:val="both"/>
+        <w:rPr>
+          <w:lang w:val="es-MX"/>
+        </w:rPr>
+      </w:pPr>
+      <w:r>
+        <w:rPr>
+          <w:lang w:val="es-MX"/>
+        </w:rPr>
+        <w:t>Es una variable que se declara privada, que puede ser únicamente accedida y alterada por un método del objeto, y que se utiliza para indicar distintas situaciones posibles para el objeto (o clase de objetos). No es visible al programador que maneja una instancia de la clase.</w:t>
+      </w:r>
+    </w:p>
+    <w:p>
+      <w:pPr>
+        <w:jc w:val="both"/>
+        <w:rPr>
+          <w:b/>
+          <w:lang w:val="es-MX"/>
+        </w:rPr>
+      </w:pPr>
+      <w:r>
+        <w:rPr>
+          <w:b/>
+          <w:lang w:val="es-MX"/>
+        </w:rPr>
+        <w:t>Componentes de un objeto</w:t>
+      </w:r>
+    </w:p>
+    <w:p>
+      <w:pPr>
+        <w:pStyle w:val="Prrafodelista"/>
+        <w:numPr>
+          <w:ilvl w:val="0"/>
+          <w:numId w:val="46"/>
+        </w:numPr>
+        <w:jc w:val="both"/>
+        <w:rPr>
+          <w:b/>
+          <w:lang w:val="es-MX"/>
+        </w:rPr>
+      </w:pPr>
+      <w:r>
+        <w:rPr>
+          <w:lang w:val="es-MX"/>
+        </w:rPr>
+        <w:t>Atributos, identidad, relaciones y métodos.</w:t>
+      </w:r>
+    </w:p>
+    <w:p>
+      <w:pPr>
+        <w:pStyle w:val="Ttulo2"/>
+        <w:rPr>
+          <w:lang w:val="es-MX"/>
+        </w:rPr>
+      </w:pPr>
+      <w:r>
+        <w:rPr>
+          <w:lang w:val="es-MX"/>
+        </w:rPr>
+        <w:t>Bases de Datos Relacionales</w:t>
+      </w:r>
+    </w:p>
+    <w:p>
+      <w:pPr>
+        <w:jc w:val="both"/>
+        <w:rPr>
+          <w:lang w:val="es-MX"/>
+        </w:rPr>
+      </w:pPr>
+      <w:r>
+        <w:rPr>
+          <w:lang w:val="es-MX"/>
+        </w:rPr>
+        <w:t>Una base de datos relacional es una colección de elementos de datos organizados en un conjunto de tablas formalmente descritas desde la que se puede acceder a los datos o volver a montarlos de muchas maneras diferentes sin tener que reorganizar las tablas de la base.</w:t>
+      </w:r>
+    </w:p>
+    <w:p>
+      <w:pPr>
+        <w:jc w:val="both"/>
+        <w:rPr>
+          <w:lang w:val="es-MX"/>
+        </w:rPr>
+      </w:pPr>
+      <w:r>
+        <w:rPr>
+          <w:lang w:val="es-MX"/>
+        </w:rPr>
+        <w:t>Además de ser relativamente fáciles de crear y acceder, una base de datos relacional tiene la importante ventaja de ser fácil de extender. Después de la creación original de una base de datos, una nueva categoría de datos se puede añadir sin necesidad de que todas las aplicaciones existentes sean modificadas.</w:t>
+      </w:r>
+    </w:p>
+    <w:p>
+      <w:pPr>
+        <w:pStyle w:val="Ttulo3"/>
+        <w:rPr>
+          <w:lang w:val="es-MX"/>
+        </w:rPr>
+      </w:pPr>
+      <w:r>
+        <w:rPr>
+          <w:lang w:val="es-MX"/>
+        </w:rPr>
+        <w:t>Características</w:t>
+      </w:r>
+    </w:p>
+    <w:p>
+      <w:pPr>
+        <w:pStyle w:val="Prrafodelista"/>
+        <w:numPr>
+          <w:ilvl w:val="0"/>
+          <w:numId w:val="47"/>
+        </w:numPr>
+        <w:jc w:val="both"/>
+        <w:rPr>
+          <w:lang w:val="es-MX"/>
+        </w:rPr>
+      </w:pPr>
+      <w:r>
+        <w:rPr>
+          <w:lang w:val="es-MX"/>
+        </w:rPr>
+        <w:t>Una base de datos se compone de varias tablas o relaciones.</w:t>
+      </w:r>
+    </w:p>
+    <w:p>
+      <w:pPr>
+        <w:pStyle w:val="Prrafodelista"/>
+        <w:numPr>
+          <w:ilvl w:val="0"/>
+          <w:numId w:val="47"/>
+        </w:numPr>
+        <w:jc w:val="both"/>
+        <w:rPr>
+          <w:lang w:val="es-MX"/>
+        </w:rPr>
+      </w:pPr>
+      <w:r>
+        <w:rPr>
+          <w:lang w:val="es-MX"/>
+        </w:rPr>
+        <w:t>No pueden existir dos tablas con el mismo nombre ni registro.</w:t>
+      </w:r>
+    </w:p>
+    <w:p>
+      <w:pPr>
+        <w:pStyle w:val="Prrafodelista"/>
+        <w:numPr>
+          <w:ilvl w:val="0"/>
+          <w:numId w:val="47"/>
+        </w:numPr>
+        <w:jc w:val="both"/>
+        <w:rPr>
+          <w:lang w:val="es-MX"/>
+        </w:rPr>
+      </w:pPr>
+      <w:r>
+        <w:rPr>
+          <w:lang w:val="es-MX"/>
+        </w:rPr>
+        <w:t>Cada tabla es a su vez un conjunto de campos (columnas) y registros (filas).</w:t>
+      </w:r>
+    </w:p>
+    <w:p>
+      <w:pPr>
+        <w:pStyle w:val="Prrafodelista"/>
+        <w:numPr>
+          <w:ilvl w:val="0"/>
+          <w:numId w:val="47"/>
+        </w:numPr>
+        <w:jc w:val="both"/>
+        <w:rPr>
+          <w:lang w:val="es-MX"/>
+        </w:rPr>
+      </w:pPr>
+      <w:r>
+        <w:rPr>
+          <w:lang w:val="es-MX"/>
+        </w:rPr>
+        <w:t>La relación entre una tabla padre y un hijo se lleva a cabo por medio de las claves primarias y claves foráneas (o ajenas).</w:t>
+      </w:r>
+    </w:p>
+    <w:p>
+      <w:pPr>
+        <w:pStyle w:val="Prrafodelista"/>
+        <w:numPr>
+          <w:ilvl w:val="0"/>
+          <w:numId w:val="47"/>
+        </w:numPr>
+        <w:jc w:val="both"/>
+        <w:rPr>
+          <w:lang w:val="es-MX"/>
+        </w:rPr>
+      </w:pPr>
+      <w:r>
+        <w:rPr>
+          <w:lang w:val="es-MX"/>
+        </w:rPr>
+        <w:t>Las claves primarias son la clave principal de un registro dentro de una tabla y estas deben cumplir con la integridad de datos.</w:t>
+      </w:r>
+    </w:p>
+    <w:p>
+      <w:pPr>
+        <w:pStyle w:val="Prrafodelista"/>
+        <w:numPr>
+          <w:ilvl w:val="0"/>
+          <w:numId w:val="47"/>
+        </w:numPr>
+        <w:jc w:val="both"/>
+        <w:rPr>
+          <w:lang w:val="es-MX"/>
+        </w:rPr>
+      </w:pPr>
+      <w:r>
+        <w:rPr>
+          <w:lang w:val="es-MX"/>
+        </w:rPr>
+        <w:t>Las claves ajenas se colocan en la tabla hija, contienen el mismo valor que la clave primaria del registro padre; por medio de estas se hacen las formas relacionales.</w:t>
+      </w:r>
+    </w:p>
+    <w:p>
+      <w:pPr>
+        <w:pStyle w:val="Ttulo3"/>
+        <w:rPr>
+          <w:lang w:val="es-MX"/>
+        </w:rPr>
+      </w:pPr>
+      <w:r>
+        <w:rPr>
+          <w:lang w:val="es-MX"/>
+        </w:rPr>
+        <w:t>Conceptos Fundamentales</w:t>
       </w:r>
       <w:bookmarkStart w:id="8" w:name="_GoBack"/>
       <w:bookmarkEnd w:id="8"/>
@@ -4057,22 +5323,539 @@
       <w:pPr>
         <w:jc w:val="both"/>
         <w:rPr>
-          <w:lang w:val="es-MX"/>
-        </w:rPr>
-      </w:pPr>
-    </w:p>
-    <w:p>
-      <w:pPr>
-        <w:widowControl w:val="0"/>
-        <w:spacing w:after="0" w:line="240" w:lineRule="auto"/>
-        <w:ind w:left="708" w:hanging="708"/>
-        <w:jc w:val="both"/>
-        <w:rPr>
-          <w:rFonts w:ascii="Times New Roman" w:eastAsia="Arial" w:hAnsi="Times New Roman" w:cs="Times New Roman"/>
-          <w:sz w:val="28"/>
-          <w:lang w:val="es-MX"/>
-        </w:rPr>
-      </w:pPr>
+          <w:b/>
+          <w:lang w:val="es-MX"/>
+        </w:rPr>
+      </w:pPr>
+      <w:r>
+        <w:rPr>
+          <w:b/>
+          <w:lang w:val="es-MX"/>
+        </w:rPr>
+        <w:t>Relaciones</w:t>
+      </w:r>
+    </w:p>
+    <w:p>
+      <w:pPr>
+        <w:pStyle w:val="Prrafodelista"/>
+        <w:numPr>
+          <w:ilvl w:val="0"/>
+          <w:numId w:val="46"/>
+        </w:numPr>
+        <w:jc w:val="both"/>
+        <w:rPr>
+          <w:lang w:val="es-MX"/>
+        </w:rPr>
+      </w:pPr>
+      <w:r>
+        <w:rPr>
+          <w:lang w:val="es-MX"/>
+        </w:rPr>
+        <w:t>En una BDR, todos los datos se almacenan y se accede a ellos por medio de relaciones previamente establecidas.</w:t>
+      </w:r>
+    </w:p>
+    <w:p>
+      <w:pPr>
+        <w:jc w:val="both"/>
+        <w:rPr>
+          <w:b/>
+          <w:lang w:val="es-MX"/>
+        </w:rPr>
+      </w:pPr>
+      <w:r>
+        <w:rPr>
+          <w:b/>
+          <w:lang w:val="es-MX"/>
+        </w:rPr>
+        <w:t>Relaciones base</w:t>
+      </w:r>
+    </w:p>
+    <w:p>
+      <w:pPr>
+        <w:pStyle w:val="Prrafodelista"/>
+        <w:numPr>
+          <w:ilvl w:val="0"/>
+          <w:numId w:val="46"/>
+        </w:numPr>
+        <w:jc w:val="both"/>
+        <w:rPr>
+          <w:lang w:val="es-MX"/>
+        </w:rPr>
+      </w:pPr>
+      <w:r>
+        <w:rPr>
+          <w:lang w:val="es-MX"/>
+        </w:rPr>
+        <w:t>Las relaciones que almacenan datos son llamadas relaciones base y su implementación es llamada "tabla".</w:t>
+      </w:r>
+    </w:p>
+    <w:p>
+      <w:pPr>
+        <w:jc w:val="both"/>
+        <w:rPr>
+          <w:b/>
+          <w:lang w:val="es-MX"/>
+        </w:rPr>
+      </w:pPr>
+      <w:r>
+        <w:rPr>
+          <w:b/>
+          <w:lang w:val="es-MX"/>
+        </w:rPr>
+        <w:t>Relaciones deriva</w:t>
+      </w:r>
+      <w:r>
+        <w:rPr>
+          <w:b/>
+          <w:lang w:val="es-MX"/>
+        </w:rPr>
+        <w:t>das</w:t>
+      </w:r>
+    </w:p>
+    <w:p>
+      <w:pPr>
+        <w:pStyle w:val="Prrafodelista"/>
+        <w:numPr>
+          <w:ilvl w:val="0"/>
+          <w:numId w:val="46"/>
+        </w:numPr>
+        <w:jc w:val="both"/>
+        <w:rPr>
+          <w:lang w:val="es-MX"/>
+        </w:rPr>
+      </w:pPr>
+      <w:r>
+        <w:rPr>
+          <w:lang w:val="es-MX"/>
+        </w:rPr>
+        <w:t>Otras relaciones no almacenan datos, pero son calculadas al aplicar operaciones relacionales. Estas relaciones son llamadas relaciones derivadas y su implementación es llamada "vista" o "consulta". Las relaciones derivadas son convenientes ya que expresan información de varias relaciones actuando como si fuera una sola tabla.</w:t>
+      </w:r>
+    </w:p>
+    <w:p>
+      <w:pPr>
+        <w:jc w:val="both"/>
+        <w:rPr>
+          <w:lang w:val="es-MX"/>
+        </w:rPr>
+      </w:pPr>
+    </w:p>
+    <w:p>
+      <w:pPr>
+        <w:jc w:val="both"/>
+        <w:rPr>
+          <w:b/>
+          <w:lang w:val="es-MX"/>
+        </w:rPr>
+      </w:pPr>
+      <w:r>
+        <w:rPr>
+          <w:b/>
+          <w:lang w:val="es-MX"/>
+        </w:rPr>
+        <w:t>Restricciones</w:t>
+      </w:r>
+    </w:p>
+    <w:p>
+      <w:pPr>
+        <w:pStyle w:val="Prrafodelista"/>
+        <w:numPr>
+          <w:ilvl w:val="0"/>
+          <w:numId w:val="46"/>
+        </w:numPr>
+        <w:jc w:val="both"/>
+        <w:rPr>
+          <w:lang w:val="es-MX"/>
+        </w:rPr>
+      </w:pPr>
+      <w:r>
+        <w:rPr>
+          <w:lang w:val="es-MX"/>
+        </w:rPr>
+        <w:lastRenderedPageBreak/>
+        <w:t xml:space="preserve">Una restricción es una limitación que obliga el cumplimiento de ciertas condiciones en </w:t>
+      </w:r>
+      <w:proofErr w:type="gramStart"/>
+      <w:r>
+        <w:rPr>
+          <w:lang w:val="es-MX"/>
+        </w:rPr>
+        <w:t>la BD</w:t>
+      </w:r>
+      <w:proofErr w:type="gramEnd"/>
+      <w:r>
+        <w:rPr>
+          <w:lang w:val="es-MX"/>
+        </w:rPr>
+        <w:t>.</w:t>
+      </w:r>
+      <w:r>
+        <w:rPr>
+          <w:lang w:val="es-MX"/>
+        </w:rPr>
+        <w:t xml:space="preserve"> </w:t>
+      </w:r>
+      <w:r>
+        <w:rPr>
+          <w:lang w:val="es-MX"/>
+        </w:rPr>
+        <w:t xml:space="preserve">Algunas no son determinadas por los usuarios, sino que son inherentemente definidas por el simple hecho de que </w:t>
+      </w:r>
+      <w:proofErr w:type="gramStart"/>
+      <w:r>
+        <w:rPr>
+          <w:lang w:val="es-MX"/>
+        </w:rPr>
+        <w:t>la BD</w:t>
+      </w:r>
+      <w:proofErr w:type="gramEnd"/>
+      <w:r>
+        <w:rPr>
+          <w:lang w:val="es-MX"/>
+        </w:rPr>
+        <w:t xml:space="preserve"> sea relacional. </w:t>
+      </w:r>
+    </w:p>
+    <w:p>
+      <w:pPr>
+        <w:pStyle w:val="Prrafodelista"/>
+        <w:numPr>
+          <w:ilvl w:val="0"/>
+          <w:numId w:val="46"/>
+        </w:numPr>
+        <w:jc w:val="both"/>
+        <w:rPr>
+          <w:lang w:val="es-MX"/>
+        </w:rPr>
+      </w:pPr>
+      <w:r>
+        <w:rPr>
+          <w:lang w:val="es-MX"/>
+        </w:rPr>
+        <w:t>Algunas otras restricciones las puede definir el usuario, por ejemplo, usar un campo con valores enteros entre 1 y 10.</w:t>
+      </w:r>
+      <w:r>
+        <w:rPr>
+          <w:lang w:val="es-MX"/>
+        </w:rPr>
+        <w:t xml:space="preserve"> </w:t>
+      </w:r>
+      <w:r>
+        <w:rPr>
+          <w:lang w:val="es-MX"/>
+        </w:rPr>
+        <w:t>Las restricciones proveen un método de implementar "reglas" en la base de datos.</w:t>
+      </w:r>
+    </w:p>
+    <w:p>
+      <w:pPr>
+        <w:pStyle w:val="Prrafodelista"/>
+        <w:numPr>
+          <w:ilvl w:val="0"/>
+          <w:numId w:val="46"/>
+        </w:numPr>
+        <w:jc w:val="both"/>
+        <w:rPr>
+          <w:lang w:val="es-MX"/>
+        </w:rPr>
+      </w:pPr>
+      <w:r>
+        <w:rPr>
+          <w:lang w:val="es-MX"/>
+        </w:rPr>
+        <w:t>Las restricciones limitan los datos que pueden ser almacenados en las tablas.</w:t>
+      </w:r>
+    </w:p>
+    <w:p>
+      <w:pPr>
+        <w:pStyle w:val="Prrafodelista"/>
+        <w:numPr>
+          <w:ilvl w:val="0"/>
+          <w:numId w:val="46"/>
+        </w:numPr>
+        <w:jc w:val="both"/>
+        <w:rPr>
+          <w:lang w:val="es-MX"/>
+        </w:rPr>
+      </w:pPr>
+      <w:r>
+        <w:rPr>
+          <w:lang w:val="es-MX"/>
+        </w:rPr>
+        <w:t xml:space="preserve"> </w:t>
+      </w:r>
+      <w:r>
+        <w:rPr>
+          <w:lang w:val="es-MX"/>
+        </w:rPr>
+        <w:t>Usualmente se definen usando expresiones que dan como resultado un valor booleano, indicando si los datos satisfacen la restricción o no.</w:t>
+      </w:r>
+    </w:p>
+    <w:p>
+      <w:pPr>
+        <w:pStyle w:val="Prrafodelista"/>
+        <w:numPr>
+          <w:ilvl w:val="0"/>
+          <w:numId w:val="46"/>
+        </w:numPr>
+        <w:jc w:val="both"/>
+        <w:rPr>
+          <w:lang w:val="es-MX"/>
+        </w:rPr>
+      </w:pPr>
+      <w:r>
+        <w:rPr>
+          <w:lang w:val="es-MX"/>
+        </w:rPr>
+        <w:t xml:space="preserve"> </w:t>
+      </w:r>
+      <w:r>
+        <w:rPr>
+          <w:lang w:val="es-MX"/>
+        </w:rPr>
+        <w:t>Las restricciones no son parte formal del modelo relacional, pero son incluidas porque juegan el rol de organizar mejor los datos. Las restricciones son muy discutidas junto con los conceptos relacionales.</w:t>
+      </w:r>
+    </w:p>
+    <w:p>
+      <w:pPr>
+        <w:jc w:val="both"/>
+        <w:rPr>
+          <w:b/>
+          <w:lang w:val="es-MX"/>
+        </w:rPr>
+      </w:pPr>
+      <w:r>
+        <w:rPr>
+          <w:b/>
+          <w:lang w:val="es-MX"/>
+        </w:rPr>
+        <w:t>Dominios</w:t>
+      </w:r>
+    </w:p>
+    <w:p>
+      <w:pPr>
+        <w:pStyle w:val="Prrafodelista"/>
+        <w:numPr>
+          <w:ilvl w:val="0"/>
+          <w:numId w:val="49"/>
+        </w:numPr>
+        <w:jc w:val="both"/>
+        <w:rPr>
+          <w:lang w:val="es-MX"/>
+        </w:rPr>
+      </w:pPr>
+      <w:r>
+        <w:rPr>
+          <w:lang w:val="es-MX"/>
+        </w:rPr>
+        <w:t>Un dominio describe un conjunto de posibles valores para cierto atributo. Como un dominio restringe los valores del atributo, puede ser considerado como una restricción. Matemáticamente, atribuir un dominio a un atributo significa "cualquier valor de este atributo debe ser elemento del conjunto especificado".</w:t>
+      </w:r>
+    </w:p>
+    <w:p>
+      <w:pPr>
+        <w:pStyle w:val="Prrafodelista"/>
+        <w:numPr>
+          <w:ilvl w:val="0"/>
+          <w:numId w:val="49"/>
+        </w:numPr>
+        <w:jc w:val="both"/>
+        <w:rPr>
+          <w:lang w:val="es-MX"/>
+        </w:rPr>
+      </w:pPr>
+      <w:r>
+        <w:rPr>
+          <w:lang w:val="es-MX"/>
+        </w:rPr>
+        <w:t>Distintos tipos de dominios son: enteros, cadenas de texto, fecha, no procedurales, etc.</w:t>
+      </w:r>
+    </w:p>
+    <w:p>
+      <w:pPr>
+        <w:pStyle w:val="Prrafodelista"/>
+        <w:numPr>
+          <w:ilvl w:val="0"/>
+          <w:numId w:val="49"/>
+        </w:numPr>
+        <w:jc w:val="both"/>
+        <w:rPr>
+          <w:lang w:val="es-MX"/>
+        </w:rPr>
+      </w:pPr>
+      <w:r>
+        <w:rPr>
+          <w:lang w:val="es-MX"/>
+        </w:rPr>
+        <w:t>Cada tabla puede tener uno o más campos cuyos valores identifican de forma única cada registro de dicha tabla, es decir, no pueden existir dos o más registros diferentes cuyos valores en dichos campos sean idénticos. Este conjunto de campos se llama clave única. Pueden existir varias claves únicas en una determinada tabla, y a cada una de éstas suele llamársele candidata a clave primaria.</w:t>
+      </w:r>
+    </w:p>
+    <w:p>
+      <w:pPr>
+        <w:jc w:val="both"/>
+        <w:rPr>
+          <w:b/>
+          <w:lang w:val="es-MX"/>
+        </w:rPr>
+      </w:pPr>
+      <w:r>
+        <w:rPr>
+          <w:b/>
+          <w:lang w:val="es-MX"/>
+        </w:rPr>
+        <w:t>Clave primaria</w:t>
+      </w:r>
+    </w:p>
+    <w:p>
+      <w:pPr>
+        <w:pStyle w:val="Prrafodelista"/>
+        <w:numPr>
+          <w:ilvl w:val="0"/>
+          <w:numId w:val="50"/>
+        </w:numPr>
+        <w:jc w:val="both"/>
+        <w:rPr>
+          <w:lang w:val="es-MX"/>
+        </w:rPr>
+      </w:pPr>
+      <w:r>
+        <w:rPr>
+          <w:lang w:val="es-MX"/>
+        </w:rPr>
+        <w:t>Una clave primaria es una clave única (puede estar conformada por uno o más campos de la tabla) elegida entre todas las candidatas que define unívocamente a todos los demás atributos de la tabla para especificar los datos que serán relacionados con las demás tablas. La forma de hacer esto (relación entre tablas) es por medio de claves foráneas.</w:t>
+      </w:r>
+    </w:p>
+    <w:p>
+      <w:pPr>
+        <w:jc w:val="both"/>
+        <w:rPr>
+          <w:lang w:val="es-MX"/>
+        </w:rPr>
+      </w:pPr>
+      <w:r>
+        <w:rPr>
+          <w:b/>
+          <w:lang w:val="es-MX"/>
+        </w:rPr>
+        <w:t>Clave foránea</w:t>
+      </w:r>
+    </w:p>
+    <w:p>
+      <w:pPr>
+        <w:pStyle w:val="Prrafodelista"/>
+        <w:numPr>
+          <w:ilvl w:val="0"/>
+          <w:numId w:val="50"/>
+        </w:numPr>
+        <w:jc w:val="both"/>
+        <w:rPr>
+          <w:lang w:val="es-MX"/>
+        </w:rPr>
+      </w:pPr>
+      <w:r>
+        <w:rPr>
+          <w:lang w:val="es-MX"/>
+        </w:rPr>
+        <w:t>Una clave foránea es una referencia a una clave en otra tabla, determina la relación existente en dos tablas. Las claves foráneas no necesitan ser claves únicas en la tabla donde están y sí a donde están referenciadas.</w:t>
+      </w:r>
+    </w:p>
+    <w:p>
+      <w:pPr>
+        <w:jc w:val="both"/>
+        <w:rPr>
+          <w:lang w:val="es-MX"/>
+        </w:rPr>
+      </w:pPr>
+      <w:r>
+        <w:rPr>
+          <w:b/>
+          <w:lang w:val="es-MX"/>
+        </w:rPr>
+        <w:t>Clave índice</w:t>
+      </w:r>
+    </w:p>
+    <w:p>
+      <w:pPr>
+        <w:pStyle w:val="Prrafodelista"/>
+        <w:numPr>
+          <w:ilvl w:val="0"/>
+          <w:numId w:val="50"/>
+        </w:numPr>
+        <w:jc w:val="both"/>
+        <w:rPr>
+          <w:lang w:val="es-MX"/>
+        </w:rPr>
+      </w:pPr>
+      <w:r>
+        <w:rPr>
+          <w:lang w:val="es-MX"/>
+        </w:rPr>
+        <w:t>Las claves índice surgen con la necesidad de tener un acceso más rápido a los datos. Los índices pueden ser creados con cualquier combinación de campos de una tabla. Las consultas que filtran registros por medio de estos campos, pueden encontrar los registros de forma no secuencial usando la clave índice.</w:t>
+      </w:r>
+      <w:r>
+        <w:rPr>
+          <w:lang w:val="es-MX"/>
+        </w:rPr>
+        <w:t xml:space="preserve"> </w:t>
+      </w:r>
+    </w:p>
+    <w:p>
+      <w:pPr>
+        <w:jc w:val="both"/>
+        <w:rPr>
+          <w:lang w:val="es-MX"/>
+        </w:rPr>
+      </w:pPr>
+      <w:r>
+        <w:rPr>
+          <w:b/>
+          <w:lang w:val="es-MX"/>
+        </w:rPr>
+        <w:t>Proced</w:t>
+      </w:r>
+      <w:r>
+        <w:rPr>
+          <w:b/>
+          <w:lang w:val="es-MX"/>
+        </w:rPr>
+        <w:t>imientos almacenados</w:t>
+      </w:r>
+    </w:p>
+    <w:p>
+      <w:pPr>
+        <w:pStyle w:val="Prrafodelista"/>
+        <w:numPr>
+          <w:ilvl w:val="0"/>
+          <w:numId w:val="50"/>
+        </w:numPr>
+        <w:jc w:val="both"/>
+        <w:rPr>
+          <w:lang w:val="es-MX"/>
+        </w:rPr>
+      </w:pPr>
+      <w:r>
+        <w:rPr>
+          <w:lang w:val="es-MX"/>
+        </w:rPr>
+        <w:t>Un procedimiento almacenado es código ejecutable que se asocia y se almacena con la base de datos. Los procedimientos almacenados usualmente recogen y personalizan operaciones comunes, como insertar un registro dentro de una tabla, recopilar información estadística, o encapsular cálculos complejos. Son frecuentemente usados por un API por seguridad o simplicidad.</w:t>
+      </w:r>
+      <w:r>
+        <w:rPr>
+          <w:lang w:val="es-MX"/>
+        </w:rPr>
+        <w:t xml:space="preserve"> </w:t>
+      </w:r>
+      <w:r>
+        <w:rPr>
+          <w:lang w:val="es-MX"/>
+        </w:rPr>
+        <w:t xml:space="preserve">Los </w:t>
+      </w:r>
+      <w:r>
+        <w:rPr>
+          <w:lang w:val="es-MX"/>
+        </w:rPr>
+        <w:lastRenderedPageBreak/>
+        <w:t>procedimientos almacenados no son parte del modelo relacional, pero todas las implementaciones comerciales los incluyen.</w:t>
+      </w:r>
     </w:p>
     <w:p>
       <w:pPr>
@@ -4099,19 +5882,7 @@
         <w:rPr>
           <w:lang w:val="es-MX" w:eastAsia="es-ES"/>
         </w:rPr>
-        <w:t xml:space="preserve">Para el proceso de desarrollo se utilizó el método ágil de desarrollo ‘Scrum’. </w:t>
-      </w:r>
-      <w:r>
-        <w:rPr>
-          <w:lang w:val="es-MX" w:eastAsia="es-ES"/>
-        </w:rPr>
-        <w:t xml:space="preserve">Scrum </w:t>
-      </w:r>
-      <w:r>
-        <w:rPr>
-          <w:lang w:val="es-MX" w:eastAsia="es-ES"/>
-        </w:rPr>
-        <w:t>maneja tres roles principales: Scrum Master, Product Owner y el Team (equipo). La distribución de los roles para nuestro caso se ilustra a continuación:</w:t>
+        <w:t>Para el proceso de desarrollo se utilizó el método ágil de desarrollo ‘Scrum’. Scrum maneja tres roles principales: Scrum Master, Product Owner y el Team (equipo). La distribución de los roles para nuestro caso se ilustra a continuación:</w:t>
       </w:r>
     </w:p>
     <w:p>
@@ -4388,69 +6159,21 @@
         <w:rPr>
           <w:lang w:val="es-MX" w:eastAsia="es-ES"/>
         </w:rPr>
-        <w:t>Las reuniones en Scrum se realizan de manera diaria. En este caso la gran mayoría de reuniones se llevaron a cabo diariamente a excepción de los días donde Yanet Ruiz, el Scrum master, por motivos de la empresa tenía que salir de planta. Las reuniones no d</w:t>
-      </w:r>
-      <w:r>
+        <w:t xml:space="preserve">Las reuniones en Scrum se realizan de manera diaria. En este caso la gran mayoría de reuniones se llevaron a cabo diariamente a excepción de los días donde Yanet Ruiz, el Scrum master, por motivos de la empresa tenía que salir de planta. Las reuniones no duraban más de quince minutos en el escritorio del Scrum master y se tocan temas acerca del progreso del proyecto, qué se hizo el día anterior, que se hará ese día y si existen problemas u obstáculos que nos impidan llegar al objetivo. </w:t>
+      </w:r>
+    </w:p>
+    <w:p>
+      <w:pPr>
+        <w:jc w:val="both"/>
         <w:rPr>
           <w:lang w:val="es-MX" w:eastAsia="es-ES"/>
         </w:rPr>
-        <w:t>uraban</w:t>
-      </w:r>
+      </w:pPr>
       <w:r>
         <w:rPr>
           <w:lang w:val="es-MX" w:eastAsia="es-ES"/>
         </w:rPr>
-        <w:t xml:space="preserve"> más de quince minutos en el escritorio del Scrum master y se tocan temas acerca del progreso del proyecto, qué se hizo el día anterior, que se hará ese día y si existen problemas u obstáculos que nos impidan llegar al objetivo. </w:t>
-      </w:r>
-    </w:p>
-    <w:p>
-      <w:pPr>
-        <w:jc w:val="both"/>
-        <w:rPr>
-          <w:lang w:val="es-MX" w:eastAsia="es-ES"/>
-        </w:rPr>
-      </w:pPr>
-      <w:r>
-        <w:rPr>
-          <w:lang w:val="es-MX" w:eastAsia="es-ES"/>
-        </w:rPr>
-        <w:t>Existen también las reuniones de planificación las cuales se realizan cada mes o cada quince días. En estas discutimos lo que se planea</w:t>
-      </w:r>
-      <w:r>
-        <w:rPr>
-          <w:lang w:val="es-MX" w:eastAsia="es-ES"/>
-        </w:rPr>
-        <w:t>ba</w:t>
-      </w:r>
-      <w:r>
-        <w:rPr>
-          <w:lang w:val="es-MX" w:eastAsia="es-ES"/>
-        </w:rPr>
-        <w:t xml:space="preserve"> hacer y p</w:t>
-      </w:r>
-      <w:r>
-        <w:rPr>
-          <w:lang w:val="es-MX" w:eastAsia="es-ES"/>
-        </w:rPr>
-        <w:t>laneaba</w:t>
-      </w:r>
-      <w:r>
-        <w:rPr>
-          <w:lang w:val="es-MX" w:eastAsia="es-ES"/>
-        </w:rPr>
-        <w:t xml:space="preserve"> </w:t>
-      </w:r>
-      <w:r>
-        <w:rPr>
-          <w:lang w:val="es-MX" w:eastAsia="es-ES"/>
-        </w:rPr>
-        <w:t>el tiempo que nos llevaría h</w:t>
-      </w:r>
-      <w:r>
-        <w:rPr>
-          <w:lang w:val="es-MX" w:eastAsia="es-ES"/>
-        </w:rPr>
-        <w:t>acer el trabajo. Después de cada una de estas reuniones, tanto las reuniones Scrum como las de planificación tienen una parte de revisión, donde se presenta el trabajo completado y la retrospectiva donde los miembros del equipo dan sus impresiones y opiniones sobre las reuniones que se han realizado. Esto se hace con el objetivo de tener una mejora continua.</w:t>
+        <w:t>Existen también las reuniones de planificación las cuales se realizan cada mes o cada quince días. En estas discutimos lo que se planeaba hacer y planeaba el tiempo que nos llevaría hacer el trabajo. Después de cada una de estas reuniones, tanto las reuniones Scrum como las de planificación tienen una parte de revisión, donde se presenta el trabajo completado y la retrospectiva donde los miembros del equipo dan sus impresiones y opiniones sobre las reuniones que se han realizado. Esto se hace con el objetivo de tener una mejora continua.</w:t>
       </w:r>
     </w:p>
     <w:p>
@@ -4515,6 +6238,7 @@
         <w:docPartUnique/>
       </w:docPartObj>
     </w:sdtPr>
+    <w:sdtEndPr/>
     <w:sdtContent>
       <w:p>
         <w:pPr>
@@ -4535,7 +6259,7 @@
             <w:noProof/>
             <w:lang w:val="es-ES"/>
           </w:rPr>
-          <w:t>5</w:t>
+          <w:t>13</w:t>
         </w:r>
         <w:r>
           <w:fldChar w:fldCharType="end"/>
@@ -4579,6 +6303,119 @@
 <file path=word/numbering.xml><?xml version="1.0" encoding="utf-8"?>
 <w:numbering xmlns:wpc="http://schemas.microsoft.com/office/word/2010/wordprocessingCanvas" xmlns:cx="http://schemas.microsoft.com/office/drawing/2014/chartex" xmlns:mc="http://schemas.openxmlformats.org/markup-compatibility/2006" xmlns:o="urn:schemas-microsoft-com:office:office" xmlns:r="http://schemas.openxmlformats.org/officeDocument/2006/relationships" xmlns:m="http://schemas.openxmlformats.org/officeDocument/2006/math" xmlns:v="urn:schemas-microsoft-com:vml" xmlns:wp14="http://schemas.microsoft.com/office/word/2010/wordprocessingDrawing" xmlns:wp="http://schemas.openxmlformats.org/drawingml/2006/wordprocessingDrawing" xmlns:w10="urn:schemas-microsoft-com:office:word" xmlns:w="http://schemas.openxmlformats.org/wordprocessingml/2006/main" xmlns:w14="http://schemas.microsoft.com/office/word/2010/wordml" xmlns:w15="http://schemas.microsoft.com/office/word/2012/wordml" xmlns:w16se="http://schemas.microsoft.com/office/word/2015/wordml/symex" xmlns:wpg="http://schemas.microsoft.com/office/word/2010/wordprocessingGroup" xmlns:wpi="http://schemas.microsoft.com/office/word/2010/wordprocessingInk" xmlns:wne="http://schemas.microsoft.com/office/word/2006/wordml" xmlns:wps="http://schemas.microsoft.com/office/word/2010/wordprocessingShape" mc:Ignorable="w14 w15 w16se wp14">
   <w:abstractNum w:abstractNumId="0" w15:restartNumberingAfterBreak="0">
+    <w:nsid w:val="042F3246"/>
+    <w:multiLevelType w:val="hybridMultilevel"/>
+    <w:tmpl w:val="C7000936"/>
+    <w:lvl w:ilvl="0" w:tplc="04090009">
+      <w:start w:val="1"/>
+      <w:numFmt w:val="bullet"/>
+      <w:lvlText w:val=""/>
+      <w:lvlJc w:val="left"/>
+      <w:pPr>
+        <w:ind w:left="720" w:hanging="360"/>
+      </w:pPr>
+      <w:rPr>
+        <w:rFonts w:ascii="Wingdings" w:hAnsi="Wingdings" w:hint="default"/>
+      </w:rPr>
+    </w:lvl>
+    <w:lvl w:ilvl="1" w:tplc="04090003" w:tentative="1">
+      <w:start w:val="1"/>
+      <w:numFmt w:val="bullet"/>
+      <w:lvlText w:val="o"/>
+      <w:lvlJc w:val="left"/>
+      <w:pPr>
+        <w:ind w:left="1440" w:hanging="360"/>
+      </w:pPr>
+      <w:rPr>
+        <w:rFonts w:ascii="Courier New" w:hAnsi="Courier New" w:cs="Courier New" w:hint="default"/>
+      </w:rPr>
+    </w:lvl>
+    <w:lvl w:ilvl="2" w:tplc="04090005" w:tentative="1">
+      <w:start w:val="1"/>
+      <w:numFmt w:val="bullet"/>
+      <w:lvlText w:val=""/>
+      <w:lvlJc w:val="left"/>
+      <w:pPr>
+        <w:ind w:left="2160" w:hanging="360"/>
+      </w:pPr>
+      <w:rPr>
+        <w:rFonts w:ascii="Wingdings" w:hAnsi="Wingdings" w:hint="default"/>
+      </w:rPr>
+    </w:lvl>
+    <w:lvl w:ilvl="3" w:tplc="04090001" w:tentative="1">
+      <w:start w:val="1"/>
+      <w:numFmt w:val="bullet"/>
+      <w:lvlText w:val=""/>
+      <w:lvlJc w:val="left"/>
+      <w:pPr>
+        <w:ind w:left="2880" w:hanging="360"/>
+      </w:pPr>
+      <w:rPr>
+        <w:rFonts w:ascii="Symbol" w:hAnsi="Symbol" w:hint="default"/>
+      </w:rPr>
+    </w:lvl>
+    <w:lvl w:ilvl="4" w:tplc="04090003" w:tentative="1">
+      <w:start w:val="1"/>
+      <w:numFmt w:val="bullet"/>
+      <w:lvlText w:val="o"/>
+      <w:lvlJc w:val="left"/>
+      <w:pPr>
+        <w:ind w:left="3600" w:hanging="360"/>
+      </w:pPr>
+      <w:rPr>
+        <w:rFonts w:ascii="Courier New" w:hAnsi="Courier New" w:cs="Courier New" w:hint="default"/>
+      </w:rPr>
+    </w:lvl>
+    <w:lvl w:ilvl="5" w:tplc="04090005" w:tentative="1">
+      <w:start w:val="1"/>
+      <w:numFmt w:val="bullet"/>
+      <w:lvlText w:val=""/>
+      <w:lvlJc w:val="left"/>
+      <w:pPr>
+        <w:ind w:left="4320" w:hanging="360"/>
+      </w:pPr>
+      <w:rPr>
+        <w:rFonts w:ascii="Wingdings" w:hAnsi="Wingdings" w:hint="default"/>
+      </w:rPr>
+    </w:lvl>
+    <w:lvl w:ilvl="6" w:tplc="04090001" w:tentative="1">
+      <w:start w:val="1"/>
+      <w:numFmt w:val="bullet"/>
+      <w:lvlText w:val=""/>
+      <w:lvlJc w:val="left"/>
+      <w:pPr>
+        <w:ind w:left="5040" w:hanging="360"/>
+      </w:pPr>
+      <w:rPr>
+        <w:rFonts w:ascii="Symbol" w:hAnsi="Symbol" w:hint="default"/>
+      </w:rPr>
+    </w:lvl>
+    <w:lvl w:ilvl="7" w:tplc="04090003" w:tentative="1">
+      <w:start w:val="1"/>
+      <w:numFmt w:val="bullet"/>
+      <w:lvlText w:val="o"/>
+      <w:lvlJc w:val="left"/>
+      <w:pPr>
+        <w:ind w:left="5760" w:hanging="360"/>
+      </w:pPr>
+      <w:rPr>
+        <w:rFonts w:ascii="Courier New" w:hAnsi="Courier New" w:cs="Courier New" w:hint="default"/>
+      </w:rPr>
+    </w:lvl>
+    <w:lvl w:ilvl="8" w:tplc="04090005" w:tentative="1">
+      <w:start w:val="1"/>
+      <w:numFmt w:val="bullet"/>
+      <w:lvlText w:val=""/>
+      <w:lvlJc w:val="left"/>
+      <w:pPr>
+        <w:ind w:left="6480" w:hanging="360"/>
+      </w:pPr>
+      <w:rPr>
+        <w:rFonts w:ascii="Wingdings" w:hAnsi="Wingdings" w:hint="default"/>
+      </w:rPr>
+    </w:lvl>
+  </w:abstractNum>
+  <w:abstractNum w:abstractNumId="1" w15:restartNumberingAfterBreak="0">
     <w:nsid w:val="06A35BAC"/>
     <w:multiLevelType w:val="hybridMultilevel"/>
     <w:tmpl w:val="3C608BF8"/>
@@ -4691,7 +6528,7 @@
       </w:rPr>
     </w:lvl>
   </w:abstractNum>
-  <w:abstractNum w:abstractNumId="1" w15:restartNumberingAfterBreak="0">
+  <w:abstractNum w:abstractNumId="2" w15:restartNumberingAfterBreak="0">
     <w:nsid w:val="0ACC5C30"/>
     <w:multiLevelType w:val="hybridMultilevel"/>
     <w:tmpl w:val="DE5AB14C"/>
@@ -4804,7 +6641,7 @@
       </w:rPr>
     </w:lvl>
   </w:abstractNum>
-  <w:abstractNum w:abstractNumId="2" w15:restartNumberingAfterBreak="0">
+  <w:abstractNum w:abstractNumId="3" w15:restartNumberingAfterBreak="0">
     <w:nsid w:val="108905FB"/>
     <w:multiLevelType w:val="hybridMultilevel"/>
     <w:tmpl w:val="4484D180"/>
@@ -4917,7 +6754,7 @@
       </w:rPr>
     </w:lvl>
   </w:abstractNum>
-  <w:abstractNum w:abstractNumId="3" w15:restartNumberingAfterBreak="0">
+  <w:abstractNum w:abstractNumId="4" w15:restartNumberingAfterBreak="0">
     <w:nsid w:val="1482775B"/>
     <w:multiLevelType w:val="multilevel"/>
     <w:tmpl w:val="F5FA339A"/>
@@ -5012,7 +6849,7 @@
       </w:pPr>
     </w:lvl>
   </w:abstractNum>
-  <w:abstractNum w:abstractNumId="4" w15:restartNumberingAfterBreak="0">
+  <w:abstractNum w:abstractNumId="5" w15:restartNumberingAfterBreak="0">
     <w:nsid w:val="150D5999"/>
     <w:multiLevelType w:val="hybridMultilevel"/>
     <w:tmpl w:val="BF360184"/>
@@ -5125,7 +6962,233 @@
       </w:rPr>
     </w:lvl>
   </w:abstractNum>
-  <w:abstractNum w:abstractNumId="5" w15:restartNumberingAfterBreak="0">
+  <w:abstractNum w:abstractNumId="6" w15:restartNumberingAfterBreak="0">
+    <w:nsid w:val="1810445E"/>
+    <w:multiLevelType w:val="hybridMultilevel"/>
+    <w:tmpl w:val="A440D728"/>
+    <w:lvl w:ilvl="0" w:tplc="04090009">
+      <w:start w:val="1"/>
+      <w:numFmt w:val="bullet"/>
+      <w:lvlText w:val=""/>
+      <w:lvlJc w:val="left"/>
+      <w:pPr>
+        <w:ind w:left="720" w:hanging="360"/>
+      </w:pPr>
+      <w:rPr>
+        <w:rFonts w:ascii="Wingdings" w:hAnsi="Wingdings" w:hint="default"/>
+      </w:rPr>
+    </w:lvl>
+    <w:lvl w:ilvl="1" w:tplc="04090003" w:tentative="1">
+      <w:start w:val="1"/>
+      <w:numFmt w:val="bullet"/>
+      <w:lvlText w:val="o"/>
+      <w:lvlJc w:val="left"/>
+      <w:pPr>
+        <w:ind w:left="1440" w:hanging="360"/>
+      </w:pPr>
+      <w:rPr>
+        <w:rFonts w:ascii="Courier New" w:hAnsi="Courier New" w:cs="Courier New" w:hint="default"/>
+      </w:rPr>
+    </w:lvl>
+    <w:lvl w:ilvl="2" w:tplc="04090005" w:tentative="1">
+      <w:start w:val="1"/>
+      <w:numFmt w:val="bullet"/>
+      <w:lvlText w:val=""/>
+      <w:lvlJc w:val="left"/>
+      <w:pPr>
+        <w:ind w:left="2160" w:hanging="360"/>
+      </w:pPr>
+      <w:rPr>
+        <w:rFonts w:ascii="Wingdings" w:hAnsi="Wingdings" w:hint="default"/>
+      </w:rPr>
+    </w:lvl>
+    <w:lvl w:ilvl="3" w:tplc="04090001" w:tentative="1">
+      <w:start w:val="1"/>
+      <w:numFmt w:val="bullet"/>
+      <w:lvlText w:val=""/>
+      <w:lvlJc w:val="left"/>
+      <w:pPr>
+        <w:ind w:left="2880" w:hanging="360"/>
+      </w:pPr>
+      <w:rPr>
+        <w:rFonts w:ascii="Symbol" w:hAnsi="Symbol" w:hint="default"/>
+      </w:rPr>
+    </w:lvl>
+    <w:lvl w:ilvl="4" w:tplc="04090003" w:tentative="1">
+      <w:start w:val="1"/>
+      <w:numFmt w:val="bullet"/>
+      <w:lvlText w:val="o"/>
+      <w:lvlJc w:val="left"/>
+      <w:pPr>
+        <w:ind w:left="3600" w:hanging="360"/>
+      </w:pPr>
+      <w:rPr>
+        <w:rFonts w:ascii="Courier New" w:hAnsi="Courier New" w:cs="Courier New" w:hint="default"/>
+      </w:rPr>
+    </w:lvl>
+    <w:lvl w:ilvl="5" w:tplc="04090005" w:tentative="1">
+      <w:start w:val="1"/>
+      <w:numFmt w:val="bullet"/>
+      <w:lvlText w:val=""/>
+      <w:lvlJc w:val="left"/>
+      <w:pPr>
+        <w:ind w:left="4320" w:hanging="360"/>
+      </w:pPr>
+      <w:rPr>
+        <w:rFonts w:ascii="Wingdings" w:hAnsi="Wingdings" w:hint="default"/>
+      </w:rPr>
+    </w:lvl>
+    <w:lvl w:ilvl="6" w:tplc="04090001" w:tentative="1">
+      <w:start w:val="1"/>
+      <w:numFmt w:val="bullet"/>
+      <w:lvlText w:val=""/>
+      <w:lvlJc w:val="left"/>
+      <w:pPr>
+        <w:ind w:left="5040" w:hanging="360"/>
+      </w:pPr>
+      <w:rPr>
+        <w:rFonts w:ascii="Symbol" w:hAnsi="Symbol" w:hint="default"/>
+      </w:rPr>
+    </w:lvl>
+    <w:lvl w:ilvl="7" w:tplc="04090003" w:tentative="1">
+      <w:start w:val="1"/>
+      <w:numFmt w:val="bullet"/>
+      <w:lvlText w:val="o"/>
+      <w:lvlJc w:val="left"/>
+      <w:pPr>
+        <w:ind w:left="5760" w:hanging="360"/>
+      </w:pPr>
+      <w:rPr>
+        <w:rFonts w:ascii="Courier New" w:hAnsi="Courier New" w:cs="Courier New" w:hint="default"/>
+      </w:rPr>
+    </w:lvl>
+    <w:lvl w:ilvl="8" w:tplc="04090005" w:tentative="1">
+      <w:start w:val="1"/>
+      <w:numFmt w:val="bullet"/>
+      <w:lvlText w:val=""/>
+      <w:lvlJc w:val="left"/>
+      <w:pPr>
+        <w:ind w:left="6480" w:hanging="360"/>
+      </w:pPr>
+      <w:rPr>
+        <w:rFonts w:ascii="Wingdings" w:hAnsi="Wingdings" w:hint="default"/>
+      </w:rPr>
+    </w:lvl>
+  </w:abstractNum>
+  <w:abstractNum w:abstractNumId="7" w15:restartNumberingAfterBreak="0">
+    <w:nsid w:val="1CFD4F81"/>
+    <w:multiLevelType w:val="hybridMultilevel"/>
+    <w:tmpl w:val="F0F22CCA"/>
+    <w:lvl w:ilvl="0" w:tplc="04090001">
+      <w:start w:val="1"/>
+      <w:numFmt w:val="bullet"/>
+      <w:lvlText w:val=""/>
+      <w:lvlJc w:val="left"/>
+      <w:pPr>
+        <w:ind w:left="720" w:hanging="360"/>
+      </w:pPr>
+      <w:rPr>
+        <w:rFonts w:ascii="Symbol" w:hAnsi="Symbol" w:hint="default"/>
+      </w:rPr>
+    </w:lvl>
+    <w:lvl w:ilvl="1" w:tplc="04090003" w:tentative="1">
+      <w:start w:val="1"/>
+      <w:numFmt w:val="bullet"/>
+      <w:lvlText w:val="o"/>
+      <w:lvlJc w:val="left"/>
+      <w:pPr>
+        <w:ind w:left="1440" w:hanging="360"/>
+      </w:pPr>
+      <w:rPr>
+        <w:rFonts w:ascii="Courier New" w:hAnsi="Courier New" w:cs="Courier New" w:hint="default"/>
+      </w:rPr>
+    </w:lvl>
+    <w:lvl w:ilvl="2" w:tplc="04090005" w:tentative="1">
+      <w:start w:val="1"/>
+      <w:numFmt w:val="bullet"/>
+      <w:lvlText w:val=""/>
+      <w:lvlJc w:val="left"/>
+      <w:pPr>
+        <w:ind w:left="2160" w:hanging="360"/>
+      </w:pPr>
+      <w:rPr>
+        <w:rFonts w:ascii="Wingdings" w:hAnsi="Wingdings" w:hint="default"/>
+      </w:rPr>
+    </w:lvl>
+    <w:lvl w:ilvl="3" w:tplc="04090001" w:tentative="1">
+      <w:start w:val="1"/>
+      <w:numFmt w:val="bullet"/>
+      <w:lvlText w:val=""/>
+      <w:lvlJc w:val="left"/>
+      <w:pPr>
+        <w:ind w:left="2880" w:hanging="360"/>
+      </w:pPr>
+      <w:rPr>
+        <w:rFonts w:ascii="Symbol" w:hAnsi="Symbol" w:hint="default"/>
+      </w:rPr>
+    </w:lvl>
+    <w:lvl w:ilvl="4" w:tplc="04090003" w:tentative="1">
+      <w:start w:val="1"/>
+      <w:numFmt w:val="bullet"/>
+      <w:lvlText w:val="o"/>
+      <w:lvlJc w:val="left"/>
+      <w:pPr>
+        <w:ind w:left="3600" w:hanging="360"/>
+      </w:pPr>
+      <w:rPr>
+        <w:rFonts w:ascii="Courier New" w:hAnsi="Courier New" w:cs="Courier New" w:hint="default"/>
+      </w:rPr>
+    </w:lvl>
+    <w:lvl w:ilvl="5" w:tplc="04090005" w:tentative="1">
+      <w:start w:val="1"/>
+      <w:numFmt w:val="bullet"/>
+      <w:lvlText w:val=""/>
+      <w:lvlJc w:val="left"/>
+      <w:pPr>
+        <w:ind w:left="4320" w:hanging="360"/>
+      </w:pPr>
+      <w:rPr>
+        <w:rFonts w:ascii="Wingdings" w:hAnsi="Wingdings" w:hint="default"/>
+      </w:rPr>
+    </w:lvl>
+    <w:lvl w:ilvl="6" w:tplc="04090001" w:tentative="1">
+      <w:start w:val="1"/>
+      <w:numFmt w:val="bullet"/>
+      <w:lvlText w:val=""/>
+      <w:lvlJc w:val="left"/>
+      <w:pPr>
+        <w:ind w:left="5040" w:hanging="360"/>
+      </w:pPr>
+      <w:rPr>
+        <w:rFonts w:ascii="Symbol" w:hAnsi="Symbol" w:hint="default"/>
+      </w:rPr>
+    </w:lvl>
+    <w:lvl w:ilvl="7" w:tplc="04090003" w:tentative="1">
+      <w:start w:val="1"/>
+      <w:numFmt w:val="bullet"/>
+      <w:lvlText w:val="o"/>
+      <w:lvlJc w:val="left"/>
+      <w:pPr>
+        <w:ind w:left="5760" w:hanging="360"/>
+      </w:pPr>
+      <w:rPr>
+        <w:rFonts w:ascii="Courier New" w:hAnsi="Courier New" w:cs="Courier New" w:hint="default"/>
+      </w:rPr>
+    </w:lvl>
+    <w:lvl w:ilvl="8" w:tplc="04090005" w:tentative="1">
+      <w:start w:val="1"/>
+      <w:numFmt w:val="bullet"/>
+      <w:lvlText w:val=""/>
+      <w:lvlJc w:val="left"/>
+      <w:pPr>
+        <w:ind w:left="6480" w:hanging="360"/>
+      </w:pPr>
+      <w:rPr>
+        <w:rFonts w:ascii="Wingdings" w:hAnsi="Wingdings" w:hint="default"/>
+      </w:rPr>
+    </w:lvl>
+  </w:abstractNum>
+  <w:abstractNum w:abstractNumId="8" w15:restartNumberingAfterBreak="0">
     <w:nsid w:val="1FE72626"/>
     <w:multiLevelType w:val="hybridMultilevel"/>
     <w:tmpl w:val="8362D83A"/>
@@ -5238,7 +7301,7 @@
       </w:rPr>
     </w:lvl>
   </w:abstractNum>
-  <w:abstractNum w:abstractNumId="6" w15:restartNumberingAfterBreak="0">
+  <w:abstractNum w:abstractNumId="9" w15:restartNumberingAfterBreak="0">
     <w:nsid w:val="22D33A4F"/>
     <w:multiLevelType w:val="hybridMultilevel"/>
     <w:tmpl w:val="3BF806A4"/>
@@ -5351,7 +7414,7 @@
       </w:rPr>
     </w:lvl>
   </w:abstractNum>
-  <w:abstractNum w:abstractNumId="7" w15:restartNumberingAfterBreak="0">
+  <w:abstractNum w:abstractNumId="10" w15:restartNumberingAfterBreak="0">
     <w:nsid w:val="34597A40"/>
     <w:multiLevelType w:val="hybridMultilevel"/>
     <w:tmpl w:val="7780E680"/>
@@ -5464,7 +7527,7 @@
       </w:rPr>
     </w:lvl>
   </w:abstractNum>
-  <w:abstractNum w:abstractNumId="8" w15:restartNumberingAfterBreak="0">
+  <w:abstractNum w:abstractNumId="11" w15:restartNumberingAfterBreak="0">
     <w:nsid w:val="34706B67"/>
     <w:multiLevelType w:val="hybridMultilevel"/>
     <w:tmpl w:val="3FA885CC"/>
@@ -5577,7 +7640,7 @@
       </w:rPr>
     </w:lvl>
   </w:abstractNum>
-  <w:abstractNum w:abstractNumId="9" w15:restartNumberingAfterBreak="0">
+  <w:abstractNum w:abstractNumId="12" w15:restartNumberingAfterBreak="0">
     <w:nsid w:val="34CE0AFB"/>
     <w:multiLevelType w:val="hybridMultilevel"/>
     <w:tmpl w:val="F968ADFA"/>
@@ -5690,7 +7753,7 @@
       </w:rPr>
     </w:lvl>
   </w:abstractNum>
-  <w:abstractNum w:abstractNumId="10" w15:restartNumberingAfterBreak="0">
+  <w:abstractNum w:abstractNumId="13" w15:restartNumberingAfterBreak="0">
     <w:nsid w:val="35AF3B4C"/>
     <w:multiLevelType w:val="hybridMultilevel"/>
     <w:tmpl w:val="2EACF4DC"/>
@@ -5803,7 +7866,7 @@
       </w:rPr>
     </w:lvl>
   </w:abstractNum>
-  <w:abstractNum w:abstractNumId="11" w15:restartNumberingAfterBreak="0">
+  <w:abstractNum w:abstractNumId="14" w15:restartNumberingAfterBreak="0">
     <w:nsid w:val="3B4C1315"/>
     <w:multiLevelType w:val="hybridMultilevel"/>
     <w:tmpl w:val="8C04F570"/>
@@ -5916,7 +7979,7 @@
       </w:rPr>
     </w:lvl>
   </w:abstractNum>
-  <w:abstractNum w:abstractNumId="12" w15:restartNumberingAfterBreak="0">
+  <w:abstractNum w:abstractNumId="15" w15:restartNumberingAfterBreak="0">
     <w:nsid w:val="3CFE19E8"/>
     <w:multiLevelType w:val="hybridMultilevel"/>
     <w:tmpl w:val="0F2C4B72"/>
@@ -6029,7 +8092,7 @@
       </w:rPr>
     </w:lvl>
   </w:abstractNum>
-  <w:abstractNum w:abstractNumId="13" w15:restartNumberingAfterBreak="0">
+  <w:abstractNum w:abstractNumId="16" w15:restartNumberingAfterBreak="0">
     <w:nsid w:val="3FA43A1D"/>
     <w:multiLevelType w:val="hybridMultilevel"/>
     <w:tmpl w:val="F6FE142C"/>
@@ -6142,7 +8205,7 @@
       </w:rPr>
     </w:lvl>
   </w:abstractNum>
-  <w:abstractNum w:abstractNumId="14" w15:restartNumberingAfterBreak="0">
+  <w:abstractNum w:abstractNumId="17" w15:restartNumberingAfterBreak="0">
     <w:nsid w:val="407F78C2"/>
     <w:multiLevelType w:val="hybridMultilevel"/>
     <w:tmpl w:val="F03A6EAE"/>
@@ -6255,7 +8318,346 @@
       </w:rPr>
     </w:lvl>
   </w:abstractNum>
-  <w:abstractNum w:abstractNumId="15" w15:restartNumberingAfterBreak="0">
+  <w:abstractNum w:abstractNumId="18" w15:restartNumberingAfterBreak="0">
+    <w:nsid w:val="44720DDE"/>
+    <w:multiLevelType w:val="hybridMultilevel"/>
+    <w:tmpl w:val="52B09674"/>
+    <w:lvl w:ilvl="0" w:tplc="04090009">
+      <w:start w:val="1"/>
+      <w:numFmt w:val="bullet"/>
+      <w:lvlText w:val=""/>
+      <w:lvlJc w:val="left"/>
+      <w:pPr>
+        <w:ind w:left="720" w:hanging="360"/>
+      </w:pPr>
+      <w:rPr>
+        <w:rFonts w:ascii="Wingdings" w:hAnsi="Wingdings" w:hint="default"/>
+      </w:rPr>
+    </w:lvl>
+    <w:lvl w:ilvl="1" w:tplc="04090003" w:tentative="1">
+      <w:start w:val="1"/>
+      <w:numFmt w:val="bullet"/>
+      <w:lvlText w:val="o"/>
+      <w:lvlJc w:val="left"/>
+      <w:pPr>
+        <w:ind w:left="1440" w:hanging="360"/>
+      </w:pPr>
+      <w:rPr>
+        <w:rFonts w:ascii="Courier New" w:hAnsi="Courier New" w:cs="Courier New" w:hint="default"/>
+      </w:rPr>
+    </w:lvl>
+    <w:lvl w:ilvl="2" w:tplc="04090005" w:tentative="1">
+      <w:start w:val="1"/>
+      <w:numFmt w:val="bullet"/>
+      <w:lvlText w:val=""/>
+      <w:lvlJc w:val="left"/>
+      <w:pPr>
+        <w:ind w:left="2160" w:hanging="360"/>
+      </w:pPr>
+      <w:rPr>
+        <w:rFonts w:ascii="Wingdings" w:hAnsi="Wingdings" w:hint="default"/>
+      </w:rPr>
+    </w:lvl>
+    <w:lvl w:ilvl="3" w:tplc="04090001" w:tentative="1">
+      <w:start w:val="1"/>
+      <w:numFmt w:val="bullet"/>
+      <w:lvlText w:val=""/>
+      <w:lvlJc w:val="left"/>
+      <w:pPr>
+        <w:ind w:left="2880" w:hanging="360"/>
+      </w:pPr>
+      <w:rPr>
+        <w:rFonts w:ascii="Symbol" w:hAnsi="Symbol" w:hint="default"/>
+      </w:rPr>
+    </w:lvl>
+    <w:lvl w:ilvl="4" w:tplc="04090003" w:tentative="1">
+      <w:start w:val="1"/>
+      <w:numFmt w:val="bullet"/>
+      <w:lvlText w:val="o"/>
+      <w:lvlJc w:val="left"/>
+      <w:pPr>
+        <w:ind w:left="3600" w:hanging="360"/>
+      </w:pPr>
+      <w:rPr>
+        <w:rFonts w:ascii="Courier New" w:hAnsi="Courier New" w:cs="Courier New" w:hint="default"/>
+      </w:rPr>
+    </w:lvl>
+    <w:lvl w:ilvl="5" w:tplc="04090005" w:tentative="1">
+      <w:start w:val="1"/>
+      <w:numFmt w:val="bullet"/>
+      <w:lvlText w:val=""/>
+      <w:lvlJc w:val="left"/>
+      <w:pPr>
+        <w:ind w:left="4320" w:hanging="360"/>
+      </w:pPr>
+      <w:rPr>
+        <w:rFonts w:ascii="Wingdings" w:hAnsi="Wingdings" w:hint="default"/>
+      </w:rPr>
+    </w:lvl>
+    <w:lvl w:ilvl="6" w:tplc="04090001" w:tentative="1">
+      <w:start w:val="1"/>
+      <w:numFmt w:val="bullet"/>
+      <w:lvlText w:val=""/>
+      <w:lvlJc w:val="left"/>
+      <w:pPr>
+        <w:ind w:left="5040" w:hanging="360"/>
+      </w:pPr>
+      <w:rPr>
+        <w:rFonts w:ascii="Symbol" w:hAnsi="Symbol" w:hint="default"/>
+      </w:rPr>
+    </w:lvl>
+    <w:lvl w:ilvl="7" w:tplc="04090003" w:tentative="1">
+      <w:start w:val="1"/>
+      <w:numFmt w:val="bullet"/>
+      <w:lvlText w:val="o"/>
+      <w:lvlJc w:val="left"/>
+      <w:pPr>
+        <w:ind w:left="5760" w:hanging="360"/>
+      </w:pPr>
+      <w:rPr>
+        <w:rFonts w:ascii="Courier New" w:hAnsi="Courier New" w:cs="Courier New" w:hint="default"/>
+      </w:rPr>
+    </w:lvl>
+    <w:lvl w:ilvl="8" w:tplc="04090005" w:tentative="1">
+      <w:start w:val="1"/>
+      <w:numFmt w:val="bullet"/>
+      <w:lvlText w:val=""/>
+      <w:lvlJc w:val="left"/>
+      <w:pPr>
+        <w:ind w:left="6480" w:hanging="360"/>
+      </w:pPr>
+      <w:rPr>
+        <w:rFonts w:ascii="Wingdings" w:hAnsi="Wingdings" w:hint="default"/>
+      </w:rPr>
+    </w:lvl>
+  </w:abstractNum>
+  <w:abstractNum w:abstractNumId="19" w15:restartNumberingAfterBreak="0">
+    <w:nsid w:val="470D0A3C"/>
+    <w:multiLevelType w:val="hybridMultilevel"/>
+    <w:tmpl w:val="A366FCCA"/>
+    <w:lvl w:ilvl="0" w:tplc="0409000D">
+      <w:start w:val="1"/>
+      <w:numFmt w:val="bullet"/>
+      <w:lvlText w:val=""/>
+      <w:lvlJc w:val="left"/>
+      <w:pPr>
+        <w:ind w:left="720" w:hanging="360"/>
+      </w:pPr>
+      <w:rPr>
+        <w:rFonts w:ascii="Wingdings" w:hAnsi="Wingdings" w:hint="default"/>
+      </w:rPr>
+    </w:lvl>
+    <w:lvl w:ilvl="1" w:tplc="04090003" w:tentative="1">
+      <w:start w:val="1"/>
+      <w:numFmt w:val="bullet"/>
+      <w:lvlText w:val="o"/>
+      <w:lvlJc w:val="left"/>
+      <w:pPr>
+        <w:ind w:left="1440" w:hanging="360"/>
+      </w:pPr>
+      <w:rPr>
+        <w:rFonts w:ascii="Courier New" w:hAnsi="Courier New" w:cs="Courier New" w:hint="default"/>
+      </w:rPr>
+    </w:lvl>
+    <w:lvl w:ilvl="2" w:tplc="04090005" w:tentative="1">
+      <w:start w:val="1"/>
+      <w:numFmt w:val="bullet"/>
+      <w:lvlText w:val=""/>
+      <w:lvlJc w:val="left"/>
+      <w:pPr>
+        <w:ind w:left="2160" w:hanging="360"/>
+      </w:pPr>
+      <w:rPr>
+        <w:rFonts w:ascii="Wingdings" w:hAnsi="Wingdings" w:hint="default"/>
+      </w:rPr>
+    </w:lvl>
+    <w:lvl w:ilvl="3" w:tplc="04090001" w:tentative="1">
+      <w:start w:val="1"/>
+      <w:numFmt w:val="bullet"/>
+      <w:lvlText w:val=""/>
+      <w:lvlJc w:val="left"/>
+      <w:pPr>
+        <w:ind w:left="2880" w:hanging="360"/>
+      </w:pPr>
+      <w:rPr>
+        <w:rFonts w:ascii="Symbol" w:hAnsi="Symbol" w:hint="default"/>
+      </w:rPr>
+    </w:lvl>
+    <w:lvl w:ilvl="4" w:tplc="04090003" w:tentative="1">
+      <w:start w:val="1"/>
+      <w:numFmt w:val="bullet"/>
+      <w:lvlText w:val="o"/>
+      <w:lvlJc w:val="left"/>
+      <w:pPr>
+        <w:ind w:left="3600" w:hanging="360"/>
+      </w:pPr>
+      <w:rPr>
+        <w:rFonts w:ascii="Courier New" w:hAnsi="Courier New" w:cs="Courier New" w:hint="default"/>
+      </w:rPr>
+    </w:lvl>
+    <w:lvl w:ilvl="5" w:tplc="04090005" w:tentative="1">
+      <w:start w:val="1"/>
+      <w:numFmt w:val="bullet"/>
+      <w:lvlText w:val=""/>
+      <w:lvlJc w:val="left"/>
+      <w:pPr>
+        <w:ind w:left="4320" w:hanging="360"/>
+      </w:pPr>
+      <w:rPr>
+        <w:rFonts w:ascii="Wingdings" w:hAnsi="Wingdings" w:hint="default"/>
+      </w:rPr>
+    </w:lvl>
+    <w:lvl w:ilvl="6" w:tplc="04090001" w:tentative="1">
+      <w:start w:val="1"/>
+      <w:numFmt w:val="bullet"/>
+      <w:lvlText w:val=""/>
+      <w:lvlJc w:val="left"/>
+      <w:pPr>
+        <w:ind w:left="5040" w:hanging="360"/>
+      </w:pPr>
+      <w:rPr>
+        <w:rFonts w:ascii="Symbol" w:hAnsi="Symbol" w:hint="default"/>
+      </w:rPr>
+    </w:lvl>
+    <w:lvl w:ilvl="7" w:tplc="04090003" w:tentative="1">
+      <w:start w:val="1"/>
+      <w:numFmt w:val="bullet"/>
+      <w:lvlText w:val="o"/>
+      <w:lvlJc w:val="left"/>
+      <w:pPr>
+        <w:ind w:left="5760" w:hanging="360"/>
+      </w:pPr>
+      <w:rPr>
+        <w:rFonts w:ascii="Courier New" w:hAnsi="Courier New" w:cs="Courier New" w:hint="default"/>
+      </w:rPr>
+    </w:lvl>
+    <w:lvl w:ilvl="8" w:tplc="04090005" w:tentative="1">
+      <w:start w:val="1"/>
+      <w:numFmt w:val="bullet"/>
+      <w:lvlText w:val=""/>
+      <w:lvlJc w:val="left"/>
+      <w:pPr>
+        <w:ind w:left="6480" w:hanging="360"/>
+      </w:pPr>
+      <w:rPr>
+        <w:rFonts w:ascii="Wingdings" w:hAnsi="Wingdings" w:hint="default"/>
+      </w:rPr>
+    </w:lvl>
+  </w:abstractNum>
+  <w:abstractNum w:abstractNumId="20" w15:restartNumberingAfterBreak="0">
+    <w:nsid w:val="47653F08"/>
+    <w:multiLevelType w:val="hybridMultilevel"/>
+    <w:tmpl w:val="AA4E19B4"/>
+    <w:lvl w:ilvl="0" w:tplc="04090001">
+      <w:start w:val="1"/>
+      <w:numFmt w:val="bullet"/>
+      <w:lvlText w:val=""/>
+      <w:lvlJc w:val="left"/>
+      <w:pPr>
+        <w:ind w:left="720" w:hanging="360"/>
+      </w:pPr>
+      <w:rPr>
+        <w:rFonts w:ascii="Symbol" w:hAnsi="Symbol" w:hint="default"/>
+      </w:rPr>
+    </w:lvl>
+    <w:lvl w:ilvl="1" w:tplc="04090003" w:tentative="1">
+      <w:start w:val="1"/>
+      <w:numFmt w:val="bullet"/>
+      <w:lvlText w:val="o"/>
+      <w:lvlJc w:val="left"/>
+      <w:pPr>
+        <w:ind w:left="1440" w:hanging="360"/>
+      </w:pPr>
+      <w:rPr>
+        <w:rFonts w:ascii="Courier New" w:hAnsi="Courier New" w:cs="Courier New" w:hint="default"/>
+      </w:rPr>
+    </w:lvl>
+    <w:lvl w:ilvl="2" w:tplc="04090005" w:tentative="1">
+      <w:start w:val="1"/>
+      <w:numFmt w:val="bullet"/>
+      <w:lvlText w:val=""/>
+      <w:lvlJc w:val="left"/>
+      <w:pPr>
+        <w:ind w:left="2160" w:hanging="360"/>
+      </w:pPr>
+      <w:rPr>
+        <w:rFonts w:ascii="Wingdings" w:hAnsi="Wingdings" w:hint="default"/>
+      </w:rPr>
+    </w:lvl>
+    <w:lvl w:ilvl="3" w:tplc="04090001" w:tentative="1">
+      <w:start w:val="1"/>
+      <w:numFmt w:val="bullet"/>
+      <w:lvlText w:val=""/>
+      <w:lvlJc w:val="left"/>
+      <w:pPr>
+        <w:ind w:left="2880" w:hanging="360"/>
+      </w:pPr>
+      <w:rPr>
+        <w:rFonts w:ascii="Symbol" w:hAnsi="Symbol" w:hint="default"/>
+      </w:rPr>
+    </w:lvl>
+    <w:lvl w:ilvl="4" w:tplc="04090003" w:tentative="1">
+      <w:start w:val="1"/>
+      <w:numFmt w:val="bullet"/>
+      <w:lvlText w:val="o"/>
+      <w:lvlJc w:val="left"/>
+      <w:pPr>
+        <w:ind w:left="3600" w:hanging="360"/>
+      </w:pPr>
+      <w:rPr>
+        <w:rFonts w:ascii="Courier New" w:hAnsi="Courier New" w:cs="Courier New" w:hint="default"/>
+      </w:rPr>
+    </w:lvl>
+    <w:lvl w:ilvl="5" w:tplc="04090005" w:tentative="1">
+      <w:start w:val="1"/>
+      <w:numFmt w:val="bullet"/>
+      <w:lvlText w:val=""/>
+      <w:lvlJc w:val="left"/>
+      <w:pPr>
+        <w:ind w:left="4320" w:hanging="360"/>
+      </w:pPr>
+      <w:rPr>
+        <w:rFonts w:ascii="Wingdings" w:hAnsi="Wingdings" w:hint="default"/>
+      </w:rPr>
+    </w:lvl>
+    <w:lvl w:ilvl="6" w:tplc="04090001" w:tentative="1">
+      <w:start w:val="1"/>
+      <w:numFmt w:val="bullet"/>
+      <w:lvlText w:val=""/>
+      <w:lvlJc w:val="left"/>
+      <w:pPr>
+        <w:ind w:left="5040" w:hanging="360"/>
+      </w:pPr>
+      <w:rPr>
+        <w:rFonts w:ascii="Symbol" w:hAnsi="Symbol" w:hint="default"/>
+      </w:rPr>
+    </w:lvl>
+    <w:lvl w:ilvl="7" w:tplc="04090003" w:tentative="1">
+      <w:start w:val="1"/>
+      <w:numFmt w:val="bullet"/>
+      <w:lvlText w:val="o"/>
+      <w:lvlJc w:val="left"/>
+      <w:pPr>
+        <w:ind w:left="5760" w:hanging="360"/>
+      </w:pPr>
+      <w:rPr>
+        <w:rFonts w:ascii="Courier New" w:hAnsi="Courier New" w:cs="Courier New" w:hint="default"/>
+      </w:rPr>
+    </w:lvl>
+    <w:lvl w:ilvl="8" w:tplc="04090005" w:tentative="1">
+      <w:start w:val="1"/>
+      <w:numFmt w:val="bullet"/>
+      <w:lvlText w:val=""/>
+      <w:lvlJc w:val="left"/>
+      <w:pPr>
+        <w:ind w:left="6480" w:hanging="360"/>
+      </w:pPr>
+      <w:rPr>
+        <w:rFonts w:ascii="Wingdings" w:hAnsi="Wingdings" w:hint="default"/>
+      </w:rPr>
+    </w:lvl>
+  </w:abstractNum>
+  <w:abstractNum w:abstractNumId="21" w15:restartNumberingAfterBreak="0">
     <w:nsid w:val="4D6B4FE4"/>
     <w:multiLevelType w:val="hybridMultilevel"/>
     <w:tmpl w:val="6A6C1640"/>
@@ -6368,7 +8770,7 @@
       </w:rPr>
     </w:lvl>
   </w:abstractNum>
-  <w:abstractNum w:abstractNumId="16" w15:restartNumberingAfterBreak="0">
+  <w:abstractNum w:abstractNumId="22" w15:restartNumberingAfterBreak="0">
     <w:nsid w:val="4DA44023"/>
     <w:multiLevelType w:val="hybridMultilevel"/>
     <w:tmpl w:val="8140EB2A"/>
@@ -6481,7 +8883,7 @@
       </w:rPr>
     </w:lvl>
   </w:abstractNum>
-  <w:abstractNum w:abstractNumId="17" w15:restartNumberingAfterBreak="0">
+  <w:abstractNum w:abstractNumId="23" w15:restartNumberingAfterBreak="0">
     <w:nsid w:val="57441B2C"/>
     <w:multiLevelType w:val="hybridMultilevel"/>
     <w:tmpl w:val="3D0422E4"/>
@@ -6594,7 +8996,7 @@
       </w:rPr>
     </w:lvl>
   </w:abstractNum>
-  <w:abstractNum w:abstractNumId="18" w15:restartNumberingAfterBreak="0">
+  <w:abstractNum w:abstractNumId="24" w15:restartNumberingAfterBreak="0">
     <w:nsid w:val="59136625"/>
     <w:multiLevelType w:val="hybridMultilevel"/>
     <w:tmpl w:val="2D880548"/>
@@ -6707,7 +9109,7 @@
       </w:rPr>
     </w:lvl>
   </w:abstractNum>
-  <w:abstractNum w:abstractNumId="19" w15:restartNumberingAfterBreak="0">
+  <w:abstractNum w:abstractNumId="25" w15:restartNumberingAfterBreak="0">
     <w:nsid w:val="5AB46933"/>
     <w:multiLevelType w:val="hybridMultilevel"/>
     <w:tmpl w:val="0F3CD73A"/>
@@ -6820,7 +9222,7 @@
       </w:rPr>
     </w:lvl>
   </w:abstractNum>
-  <w:abstractNum w:abstractNumId="20" w15:restartNumberingAfterBreak="0">
+  <w:abstractNum w:abstractNumId="26" w15:restartNumberingAfterBreak="0">
     <w:nsid w:val="5DFD6EE9"/>
     <w:multiLevelType w:val="hybridMultilevel"/>
     <w:tmpl w:val="4942CF12"/>
@@ -6933,7 +9335,7 @@
       </w:rPr>
     </w:lvl>
   </w:abstractNum>
-  <w:abstractNum w:abstractNumId="21" w15:restartNumberingAfterBreak="0">
+  <w:abstractNum w:abstractNumId="27" w15:restartNumberingAfterBreak="0">
     <w:nsid w:val="5FDB1DCE"/>
     <w:multiLevelType w:val="hybridMultilevel"/>
     <w:tmpl w:val="5AF847F2"/>
@@ -7046,7 +9448,120 @@
       </w:rPr>
     </w:lvl>
   </w:abstractNum>
-  <w:abstractNum w:abstractNumId="22" w15:restartNumberingAfterBreak="0">
+  <w:abstractNum w:abstractNumId="28" w15:restartNumberingAfterBreak="0">
+    <w:nsid w:val="63FC0578"/>
+    <w:multiLevelType w:val="hybridMultilevel"/>
+    <w:tmpl w:val="ADC4CEB8"/>
+    <w:lvl w:ilvl="0" w:tplc="04090009">
+      <w:start w:val="1"/>
+      <w:numFmt w:val="bullet"/>
+      <w:lvlText w:val=""/>
+      <w:lvlJc w:val="left"/>
+      <w:pPr>
+        <w:ind w:left="720" w:hanging="360"/>
+      </w:pPr>
+      <w:rPr>
+        <w:rFonts w:ascii="Wingdings" w:hAnsi="Wingdings" w:hint="default"/>
+      </w:rPr>
+    </w:lvl>
+    <w:lvl w:ilvl="1" w:tplc="04090003" w:tentative="1">
+      <w:start w:val="1"/>
+      <w:numFmt w:val="bullet"/>
+      <w:lvlText w:val="o"/>
+      <w:lvlJc w:val="left"/>
+      <w:pPr>
+        <w:ind w:left="1440" w:hanging="360"/>
+      </w:pPr>
+      <w:rPr>
+        <w:rFonts w:ascii="Courier New" w:hAnsi="Courier New" w:cs="Courier New" w:hint="default"/>
+      </w:rPr>
+    </w:lvl>
+    <w:lvl w:ilvl="2" w:tplc="04090005" w:tentative="1">
+      <w:start w:val="1"/>
+      <w:numFmt w:val="bullet"/>
+      <w:lvlText w:val=""/>
+      <w:lvlJc w:val="left"/>
+      <w:pPr>
+        <w:ind w:left="2160" w:hanging="360"/>
+      </w:pPr>
+      <w:rPr>
+        <w:rFonts w:ascii="Wingdings" w:hAnsi="Wingdings" w:hint="default"/>
+      </w:rPr>
+    </w:lvl>
+    <w:lvl w:ilvl="3" w:tplc="04090001" w:tentative="1">
+      <w:start w:val="1"/>
+      <w:numFmt w:val="bullet"/>
+      <w:lvlText w:val=""/>
+      <w:lvlJc w:val="left"/>
+      <w:pPr>
+        <w:ind w:left="2880" w:hanging="360"/>
+      </w:pPr>
+      <w:rPr>
+        <w:rFonts w:ascii="Symbol" w:hAnsi="Symbol" w:hint="default"/>
+      </w:rPr>
+    </w:lvl>
+    <w:lvl w:ilvl="4" w:tplc="04090003" w:tentative="1">
+      <w:start w:val="1"/>
+      <w:numFmt w:val="bullet"/>
+      <w:lvlText w:val="o"/>
+      <w:lvlJc w:val="left"/>
+      <w:pPr>
+        <w:ind w:left="3600" w:hanging="360"/>
+      </w:pPr>
+      <w:rPr>
+        <w:rFonts w:ascii="Courier New" w:hAnsi="Courier New" w:cs="Courier New" w:hint="default"/>
+      </w:rPr>
+    </w:lvl>
+    <w:lvl w:ilvl="5" w:tplc="04090005" w:tentative="1">
+      <w:start w:val="1"/>
+      <w:numFmt w:val="bullet"/>
+      <w:lvlText w:val=""/>
+      <w:lvlJc w:val="left"/>
+      <w:pPr>
+        <w:ind w:left="4320" w:hanging="360"/>
+      </w:pPr>
+      <w:rPr>
+        <w:rFonts w:ascii="Wingdings" w:hAnsi="Wingdings" w:hint="default"/>
+      </w:rPr>
+    </w:lvl>
+    <w:lvl w:ilvl="6" w:tplc="04090001" w:tentative="1">
+      <w:start w:val="1"/>
+      <w:numFmt w:val="bullet"/>
+      <w:lvlText w:val=""/>
+      <w:lvlJc w:val="left"/>
+      <w:pPr>
+        <w:ind w:left="5040" w:hanging="360"/>
+      </w:pPr>
+      <w:rPr>
+        <w:rFonts w:ascii="Symbol" w:hAnsi="Symbol" w:hint="default"/>
+      </w:rPr>
+    </w:lvl>
+    <w:lvl w:ilvl="7" w:tplc="04090003" w:tentative="1">
+      <w:start w:val="1"/>
+      <w:numFmt w:val="bullet"/>
+      <w:lvlText w:val="o"/>
+      <w:lvlJc w:val="left"/>
+      <w:pPr>
+        <w:ind w:left="5760" w:hanging="360"/>
+      </w:pPr>
+      <w:rPr>
+        <w:rFonts w:ascii="Courier New" w:hAnsi="Courier New" w:cs="Courier New" w:hint="default"/>
+      </w:rPr>
+    </w:lvl>
+    <w:lvl w:ilvl="8" w:tplc="04090005" w:tentative="1">
+      <w:start w:val="1"/>
+      <w:numFmt w:val="bullet"/>
+      <w:lvlText w:val=""/>
+      <w:lvlJc w:val="left"/>
+      <w:pPr>
+        <w:ind w:left="6480" w:hanging="360"/>
+      </w:pPr>
+      <w:rPr>
+        <w:rFonts w:ascii="Wingdings" w:hAnsi="Wingdings" w:hint="default"/>
+      </w:rPr>
+    </w:lvl>
+  </w:abstractNum>
+  <w:abstractNum w:abstractNumId="29" w15:restartNumberingAfterBreak="0">
     <w:nsid w:val="647C27A0"/>
     <w:multiLevelType w:val="hybridMultilevel"/>
     <w:tmpl w:val="A8287584"/>
@@ -7132,7 +9647,7 @@
       </w:pPr>
     </w:lvl>
   </w:abstractNum>
-  <w:abstractNum w:abstractNumId="23" w15:restartNumberingAfterBreak="0">
+  <w:abstractNum w:abstractNumId="30" w15:restartNumberingAfterBreak="0">
     <w:nsid w:val="68277DE5"/>
     <w:multiLevelType w:val="hybridMultilevel"/>
     <w:tmpl w:val="D2164762"/>
@@ -7245,7 +9760,233 @@
       </w:rPr>
     </w:lvl>
   </w:abstractNum>
-  <w:abstractNum w:abstractNumId="24" w15:restartNumberingAfterBreak="0">
+  <w:abstractNum w:abstractNumId="31" w15:restartNumberingAfterBreak="0">
+    <w:nsid w:val="6A78463B"/>
+    <w:multiLevelType w:val="hybridMultilevel"/>
+    <w:tmpl w:val="F56CBBBE"/>
+    <w:lvl w:ilvl="0" w:tplc="04090001">
+      <w:start w:val="1"/>
+      <w:numFmt w:val="bullet"/>
+      <w:lvlText w:val=""/>
+      <w:lvlJc w:val="left"/>
+      <w:pPr>
+        <w:ind w:left="720" w:hanging="360"/>
+      </w:pPr>
+      <w:rPr>
+        <w:rFonts w:ascii="Symbol" w:hAnsi="Symbol" w:hint="default"/>
+      </w:rPr>
+    </w:lvl>
+    <w:lvl w:ilvl="1" w:tplc="04090003" w:tentative="1">
+      <w:start w:val="1"/>
+      <w:numFmt w:val="bullet"/>
+      <w:lvlText w:val="o"/>
+      <w:lvlJc w:val="left"/>
+      <w:pPr>
+        <w:ind w:left="1440" w:hanging="360"/>
+      </w:pPr>
+      <w:rPr>
+        <w:rFonts w:ascii="Courier New" w:hAnsi="Courier New" w:cs="Courier New" w:hint="default"/>
+      </w:rPr>
+    </w:lvl>
+    <w:lvl w:ilvl="2" w:tplc="04090005" w:tentative="1">
+      <w:start w:val="1"/>
+      <w:numFmt w:val="bullet"/>
+      <w:lvlText w:val=""/>
+      <w:lvlJc w:val="left"/>
+      <w:pPr>
+        <w:ind w:left="2160" w:hanging="360"/>
+      </w:pPr>
+      <w:rPr>
+        <w:rFonts w:ascii="Wingdings" w:hAnsi="Wingdings" w:hint="default"/>
+      </w:rPr>
+    </w:lvl>
+    <w:lvl w:ilvl="3" w:tplc="04090001" w:tentative="1">
+      <w:start w:val="1"/>
+      <w:numFmt w:val="bullet"/>
+      <w:lvlText w:val=""/>
+      <w:lvlJc w:val="left"/>
+      <w:pPr>
+        <w:ind w:left="2880" w:hanging="360"/>
+      </w:pPr>
+      <w:rPr>
+        <w:rFonts w:ascii="Symbol" w:hAnsi="Symbol" w:hint="default"/>
+      </w:rPr>
+    </w:lvl>
+    <w:lvl w:ilvl="4" w:tplc="04090003" w:tentative="1">
+      <w:start w:val="1"/>
+      <w:numFmt w:val="bullet"/>
+      <w:lvlText w:val="o"/>
+      <w:lvlJc w:val="left"/>
+      <w:pPr>
+        <w:ind w:left="3600" w:hanging="360"/>
+      </w:pPr>
+      <w:rPr>
+        <w:rFonts w:ascii="Courier New" w:hAnsi="Courier New" w:cs="Courier New" w:hint="default"/>
+      </w:rPr>
+    </w:lvl>
+    <w:lvl w:ilvl="5" w:tplc="04090005" w:tentative="1">
+      <w:start w:val="1"/>
+      <w:numFmt w:val="bullet"/>
+      <w:lvlText w:val=""/>
+      <w:lvlJc w:val="left"/>
+      <w:pPr>
+        <w:ind w:left="4320" w:hanging="360"/>
+      </w:pPr>
+      <w:rPr>
+        <w:rFonts w:ascii="Wingdings" w:hAnsi="Wingdings" w:hint="default"/>
+      </w:rPr>
+    </w:lvl>
+    <w:lvl w:ilvl="6" w:tplc="04090001" w:tentative="1">
+      <w:start w:val="1"/>
+      <w:numFmt w:val="bullet"/>
+      <w:lvlText w:val=""/>
+      <w:lvlJc w:val="left"/>
+      <w:pPr>
+        <w:ind w:left="5040" w:hanging="360"/>
+      </w:pPr>
+      <w:rPr>
+        <w:rFonts w:ascii="Symbol" w:hAnsi="Symbol" w:hint="default"/>
+      </w:rPr>
+    </w:lvl>
+    <w:lvl w:ilvl="7" w:tplc="04090003" w:tentative="1">
+      <w:start w:val="1"/>
+      <w:numFmt w:val="bullet"/>
+      <w:lvlText w:val="o"/>
+      <w:lvlJc w:val="left"/>
+      <w:pPr>
+        <w:ind w:left="5760" w:hanging="360"/>
+      </w:pPr>
+      <w:rPr>
+        <w:rFonts w:ascii="Courier New" w:hAnsi="Courier New" w:cs="Courier New" w:hint="default"/>
+      </w:rPr>
+    </w:lvl>
+    <w:lvl w:ilvl="8" w:tplc="04090005" w:tentative="1">
+      <w:start w:val="1"/>
+      <w:numFmt w:val="bullet"/>
+      <w:lvlText w:val=""/>
+      <w:lvlJc w:val="left"/>
+      <w:pPr>
+        <w:ind w:left="6480" w:hanging="360"/>
+      </w:pPr>
+      <w:rPr>
+        <w:rFonts w:ascii="Wingdings" w:hAnsi="Wingdings" w:hint="default"/>
+      </w:rPr>
+    </w:lvl>
+  </w:abstractNum>
+  <w:abstractNum w:abstractNumId="32" w15:restartNumberingAfterBreak="0">
+    <w:nsid w:val="6A994793"/>
+    <w:multiLevelType w:val="hybridMultilevel"/>
+    <w:tmpl w:val="179E6E00"/>
+    <w:lvl w:ilvl="0" w:tplc="04090009">
+      <w:start w:val="1"/>
+      <w:numFmt w:val="bullet"/>
+      <w:lvlText w:val=""/>
+      <w:lvlJc w:val="left"/>
+      <w:pPr>
+        <w:ind w:left="720" w:hanging="360"/>
+      </w:pPr>
+      <w:rPr>
+        <w:rFonts w:ascii="Wingdings" w:hAnsi="Wingdings" w:hint="default"/>
+      </w:rPr>
+    </w:lvl>
+    <w:lvl w:ilvl="1" w:tplc="04090003" w:tentative="1">
+      <w:start w:val="1"/>
+      <w:numFmt w:val="bullet"/>
+      <w:lvlText w:val="o"/>
+      <w:lvlJc w:val="left"/>
+      <w:pPr>
+        <w:ind w:left="1440" w:hanging="360"/>
+      </w:pPr>
+      <w:rPr>
+        <w:rFonts w:ascii="Courier New" w:hAnsi="Courier New" w:cs="Courier New" w:hint="default"/>
+      </w:rPr>
+    </w:lvl>
+    <w:lvl w:ilvl="2" w:tplc="04090005" w:tentative="1">
+      <w:start w:val="1"/>
+      <w:numFmt w:val="bullet"/>
+      <w:lvlText w:val=""/>
+      <w:lvlJc w:val="left"/>
+      <w:pPr>
+        <w:ind w:left="2160" w:hanging="360"/>
+      </w:pPr>
+      <w:rPr>
+        <w:rFonts w:ascii="Wingdings" w:hAnsi="Wingdings" w:hint="default"/>
+      </w:rPr>
+    </w:lvl>
+    <w:lvl w:ilvl="3" w:tplc="04090001" w:tentative="1">
+      <w:start w:val="1"/>
+      <w:numFmt w:val="bullet"/>
+      <w:lvlText w:val=""/>
+      <w:lvlJc w:val="left"/>
+      <w:pPr>
+        <w:ind w:left="2880" w:hanging="360"/>
+      </w:pPr>
+      <w:rPr>
+        <w:rFonts w:ascii="Symbol" w:hAnsi="Symbol" w:hint="default"/>
+      </w:rPr>
+    </w:lvl>
+    <w:lvl w:ilvl="4" w:tplc="04090003" w:tentative="1">
+      <w:start w:val="1"/>
+      <w:numFmt w:val="bullet"/>
+      <w:lvlText w:val="o"/>
+      <w:lvlJc w:val="left"/>
+      <w:pPr>
+        <w:ind w:left="3600" w:hanging="360"/>
+      </w:pPr>
+      <w:rPr>
+        <w:rFonts w:ascii="Courier New" w:hAnsi="Courier New" w:cs="Courier New" w:hint="default"/>
+      </w:rPr>
+    </w:lvl>
+    <w:lvl w:ilvl="5" w:tplc="04090005" w:tentative="1">
+      <w:start w:val="1"/>
+      <w:numFmt w:val="bullet"/>
+      <w:lvlText w:val=""/>
+      <w:lvlJc w:val="left"/>
+      <w:pPr>
+        <w:ind w:left="4320" w:hanging="360"/>
+      </w:pPr>
+      <w:rPr>
+        <w:rFonts w:ascii="Wingdings" w:hAnsi="Wingdings" w:hint="default"/>
+      </w:rPr>
+    </w:lvl>
+    <w:lvl w:ilvl="6" w:tplc="04090001" w:tentative="1">
+      <w:start w:val="1"/>
+      <w:numFmt w:val="bullet"/>
+      <w:lvlText w:val=""/>
+      <w:lvlJc w:val="left"/>
+      <w:pPr>
+        <w:ind w:left="5040" w:hanging="360"/>
+      </w:pPr>
+      <w:rPr>
+        <w:rFonts w:ascii="Symbol" w:hAnsi="Symbol" w:hint="default"/>
+      </w:rPr>
+    </w:lvl>
+    <w:lvl w:ilvl="7" w:tplc="04090003" w:tentative="1">
+      <w:start w:val="1"/>
+      <w:numFmt w:val="bullet"/>
+      <w:lvlText w:val="o"/>
+      <w:lvlJc w:val="left"/>
+      <w:pPr>
+        <w:ind w:left="5760" w:hanging="360"/>
+      </w:pPr>
+      <w:rPr>
+        <w:rFonts w:ascii="Courier New" w:hAnsi="Courier New" w:cs="Courier New" w:hint="default"/>
+      </w:rPr>
+    </w:lvl>
+    <w:lvl w:ilvl="8" w:tplc="04090005" w:tentative="1">
+      <w:start w:val="1"/>
+      <w:numFmt w:val="bullet"/>
+      <w:lvlText w:val=""/>
+      <w:lvlJc w:val="left"/>
+      <w:pPr>
+        <w:ind w:left="6480" w:hanging="360"/>
+      </w:pPr>
+      <w:rPr>
+        <w:rFonts w:ascii="Wingdings" w:hAnsi="Wingdings" w:hint="default"/>
+      </w:rPr>
+    </w:lvl>
+  </w:abstractNum>
+  <w:abstractNum w:abstractNumId="33" w15:restartNumberingAfterBreak="0">
     <w:nsid w:val="6E782F10"/>
     <w:multiLevelType w:val="hybridMultilevel"/>
     <w:tmpl w:val="6790901E"/>
@@ -7358,7 +10099,7 @@
       </w:rPr>
     </w:lvl>
   </w:abstractNum>
-  <w:abstractNum w:abstractNumId="25" w15:restartNumberingAfterBreak="0">
+  <w:abstractNum w:abstractNumId="34" w15:restartNumberingAfterBreak="0">
     <w:nsid w:val="72B60A7A"/>
     <w:multiLevelType w:val="hybridMultilevel"/>
     <w:tmpl w:val="38020244"/>
@@ -7471,7 +10212,7 @@
       </w:rPr>
     </w:lvl>
   </w:abstractNum>
-  <w:abstractNum w:abstractNumId="26" w15:restartNumberingAfterBreak="0">
+  <w:abstractNum w:abstractNumId="35" w15:restartNumberingAfterBreak="0">
     <w:nsid w:val="78A10FEC"/>
     <w:multiLevelType w:val="hybridMultilevel"/>
     <w:tmpl w:val="E7B80F28"/>
@@ -7584,7 +10325,7 @@
       </w:rPr>
     </w:lvl>
   </w:abstractNum>
-  <w:abstractNum w:abstractNumId="27" w15:restartNumberingAfterBreak="0">
+  <w:abstractNum w:abstractNumId="36" w15:restartNumberingAfterBreak="0">
     <w:nsid w:val="792A15A3"/>
     <w:multiLevelType w:val="hybridMultilevel"/>
     <w:tmpl w:val="805CBD06"/>
@@ -7697,7 +10438,7 @@
       </w:rPr>
     </w:lvl>
   </w:abstractNum>
-  <w:abstractNum w:abstractNumId="28" w15:restartNumberingAfterBreak="0">
+  <w:abstractNum w:abstractNumId="37" w15:restartNumberingAfterBreak="0">
     <w:nsid w:val="79D952D0"/>
     <w:multiLevelType w:val="hybridMultilevel"/>
     <w:tmpl w:val="85FA5772"/>
@@ -7810,7 +10551,7 @@
       </w:rPr>
     </w:lvl>
   </w:abstractNum>
-  <w:abstractNum w:abstractNumId="29" w15:restartNumberingAfterBreak="0">
+  <w:abstractNum w:abstractNumId="38" w15:restartNumberingAfterBreak="0">
     <w:nsid w:val="7D627028"/>
     <w:multiLevelType w:val="hybridMultilevel"/>
     <w:tmpl w:val="8864E530"/>
@@ -7923,7 +10664,7 @@
       </w:rPr>
     </w:lvl>
   </w:abstractNum>
-  <w:abstractNum w:abstractNumId="30" w15:restartNumberingAfterBreak="0">
+  <w:abstractNum w:abstractNumId="39" w15:restartNumberingAfterBreak="0">
     <w:nsid w:val="7D6C7433"/>
     <w:multiLevelType w:val="hybridMultilevel"/>
     <w:tmpl w:val="1D7A472E"/>
@@ -8036,7 +10777,7 @@
       </w:rPr>
     </w:lvl>
   </w:abstractNum>
-  <w:abstractNum w:abstractNumId="31" w15:restartNumberingAfterBreak="0">
+  <w:abstractNum w:abstractNumId="40" w15:restartNumberingAfterBreak="0">
     <w:nsid w:val="7E2A528C"/>
     <w:multiLevelType w:val="hybridMultilevel"/>
     <w:tmpl w:val="240410E6"/>
@@ -8150,127 +10891,154 @@
     </w:lvl>
   </w:abstractNum>
   <w:num w:numId="1">
+    <w:abstractNumId w:val="4"/>
+  </w:num>
+  <w:num w:numId="2">
+    <w:abstractNumId w:val="4"/>
+  </w:num>
+  <w:num w:numId="3">
+    <w:abstractNumId w:val="4"/>
+  </w:num>
+  <w:num w:numId="4">
+    <w:abstractNumId w:val="4"/>
+  </w:num>
+  <w:num w:numId="5">
+    <w:abstractNumId w:val="4"/>
+  </w:num>
+  <w:num w:numId="6">
+    <w:abstractNumId w:val="4"/>
+  </w:num>
+  <w:num w:numId="7">
+    <w:abstractNumId w:val="4"/>
+  </w:num>
+  <w:num w:numId="8">
+    <w:abstractNumId w:val="4"/>
+  </w:num>
+  <w:num w:numId="9">
+    <w:abstractNumId w:val="4"/>
+  </w:num>
+  <w:num w:numId="10">
+    <w:abstractNumId w:val="4"/>
+  </w:num>
+  <w:num w:numId="11">
+    <w:abstractNumId w:val="22"/>
+  </w:num>
+  <w:num w:numId="12">
     <w:abstractNumId w:val="3"/>
   </w:num>
-  <w:num w:numId="2">
-    <w:abstractNumId w:val="3"/>
+  <w:num w:numId="13">
+    <w:abstractNumId w:val="17"/>
   </w:num>
-  <w:num w:numId="3">
-    <w:abstractNumId w:val="3"/>
-  </w:num>
-  <w:num w:numId="4">
-    <w:abstractNumId w:val="3"/>
-  </w:num>
-  <w:num w:numId="5">
-    <w:abstractNumId w:val="3"/>
-  </w:num>
-  <w:num w:numId="6">
-    <w:abstractNumId w:val="3"/>
-  </w:num>
-  <w:num w:numId="7">
-    <w:abstractNumId w:val="3"/>
-  </w:num>
-  <w:num w:numId="8">
-    <w:abstractNumId w:val="3"/>
-  </w:num>
-  <w:num w:numId="9">
-    <w:abstractNumId w:val="3"/>
-  </w:num>
-  <w:num w:numId="10">
-    <w:abstractNumId w:val="3"/>
-  </w:num>
-  <w:num w:numId="11">
+  <w:num w:numId="14">
     <w:abstractNumId w:val="16"/>
   </w:num>
-  <w:num w:numId="12">
+  <w:num w:numId="15">
+    <w:abstractNumId w:val="26"/>
+  </w:num>
+  <w:num w:numId="16">
+    <w:abstractNumId w:val="29"/>
+  </w:num>
+  <w:num w:numId="17">
+    <w:abstractNumId w:val="36"/>
+  </w:num>
+  <w:num w:numId="18">
+    <w:abstractNumId w:val="1"/>
+  </w:num>
+  <w:num w:numId="19">
+    <w:abstractNumId w:val="38"/>
+  </w:num>
+  <w:num w:numId="20">
     <w:abstractNumId w:val="2"/>
   </w:num>
-  <w:num w:numId="13">
+  <w:num w:numId="21">
+    <w:abstractNumId w:val="8"/>
+  </w:num>
+  <w:num w:numId="22">
+    <w:abstractNumId w:val="9"/>
+  </w:num>
+  <w:num w:numId="23">
+    <w:abstractNumId w:val="30"/>
+  </w:num>
+  <w:num w:numId="24">
+    <w:abstractNumId w:val="37"/>
+  </w:num>
+  <w:num w:numId="25">
+    <w:abstractNumId w:val="24"/>
+  </w:num>
+  <w:num w:numId="26">
+    <w:abstractNumId w:val="13"/>
+  </w:num>
+  <w:num w:numId="27">
+    <w:abstractNumId w:val="11"/>
+  </w:num>
+  <w:num w:numId="28">
+    <w:abstractNumId w:val="5"/>
+  </w:num>
+  <w:num w:numId="29">
+    <w:abstractNumId w:val="40"/>
+  </w:num>
+  <w:num w:numId="30">
+    <w:abstractNumId w:val="21"/>
+  </w:num>
+  <w:num w:numId="31">
     <w:abstractNumId w:val="14"/>
   </w:num>
-  <w:num w:numId="14">
-    <w:abstractNumId w:val="13"/>
+  <w:num w:numId="32">
+    <w:abstractNumId w:val="10"/>
   </w:num>
-  <w:num w:numId="15">
+  <w:num w:numId="33">
+    <w:abstractNumId w:val="15"/>
+  </w:num>
+  <w:num w:numId="34">
+    <w:abstractNumId w:val="25"/>
+  </w:num>
+  <w:num w:numId="35">
+    <w:abstractNumId w:val="34"/>
+  </w:num>
+  <w:num w:numId="36">
+    <w:abstractNumId w:val="12"/>
+  </w:num>
+  <w:num w:numId="37">
+    <w:abstractNumId w:val="39"/>
+  </w:num>
+  <w:num w:numId="38">
+    <w:abstractNumId w:val="35"/>
+  </w:num>
+  <w:num w:numId="39">
+    <w:abstractNumId w:val="27"/>
+  </w:num>
+  <w:num w:numId="40">
+    <w:abstractNumId w:val="33"/>
+  </w:num>
+  <w:num w:numId="41">
+    <w:abstractNumId w:val="23"/>
+  </w:num>
+  <w:num w:numId="42">
+    <w:abstractNumId w:val="7"/>
+  </w:num>
+  <w:num w:numId="43">
+    <w:abstractNumId w:val="19"/>
+  </w:num>
+  <w:num w:numId="44">
+    <w:abstractNumId w:val="0"/>
+  </w:num>
+  <w:num w:numId="45">
+    <w:abstractNumId w:val="32"/>
+  </w:num>
+  <w:num w:numId="46">
+    <w:abstractNumId w:val="6"/>
+  </w:num>
+  <w:num w:numId="47">
+    <w:abstractNumId w:val="31"/>
+  </w:num>
+  <w:num w:numId="48">
     <w:abstractNumId w:val="20"/>
   </w:num>
-  <w:num w:numId="16">
-    <w:abstractNumId w:val="22"/>
-  </w:num>
-  <w:num w:numId="17">
-    <w:abstractNumId w:val="27"/>
-  </w:num>
-  <w:num w:numId="18">
-    <w:abstractNumId w:val="0"/>
-  </w:num>
-  <w:num w:numId="19">
-    <w:abstractNumId w:val="29"/>
-  </w:num>
-  <w:num w:numId="20">
-    <w:abstractNumId w:val="1"/>
-  </w:num>
-  <w:num w:numId="21">
-    <w:abstractNumId w:val="5"/>
-  </w:num>
-  <w:num w:numId="22">
-    <w:abstractNumId w:val="6"/>
-  </w:num>
-  <w:num w:numId="23">
-    <w:abstractNumId w:val="23"/>
-  </w:num>
-  <w:num w:numId="24">
-    <w:abstractNumId w:val="28"/>
-  </w:num>
-  <w:num w:numId="25">
+  <w:num w:numId="49">
     <w:abstractNumId w:val="18"/>
   </w:num>
-  <w:num w:numId="26">
-    <w:abstractNumId w:val="10"/>
-  </w:num>
-  <w:num w:numId="27">
-    <w:abstractNumId w:val="8"/>
-  </w:num>
-  <w:num w:numId="28">
-    <w:abstractNumId w:val="4"/>
-  </w:num>
-  <w:num w:numId="29">
-    <w:abstractNumId w:val="31"/>
-  </w:num>
-  <w:num w:numId="30">
-    <w:abstractNumId w:val="15"/>
-  </w:num>
-  <w:num w:numId="31">
-    <w:abstractNumId w:val="11"/>
-  </w:num>
-  <w:num w:numId="32">
-    <w:abstractNumId w:val="7"/>
-  </w:num>
-  <w:num w:numId="33">
-    <w:abstractNumId w:val="12"/>
-  </w:num>
-  <w:num w:numId="34">
-    <w:abstractNumId w:val="19"/>
-  </w:num>
-  <w:num w:numId="35">
-    <w:abstractNumId w:val="25"/>
-  </w:num>
-  <w:num w:numId="36">
-    <w:abstractNumId w:val="9"/>
-  </w:num>
-  <w:num w:numId="37">
-    <w:abstractNumId w:val="30"/>
-  </w:num>
-  <w:num w:numId="38">
-    <w:abstractNumId w:val="26"/>
-  </w:num>
-  <w:num w:numId="39">
-    <w:abstractNumId w:val="21"/>
-  </w:num>
-  <w:num w:numId="40">
-    <w:abstractNumId w:val="24"/>
-  </w:num>
-  <w:num w:numId="41">
-    <w:abstractNumId w:val="17"/>
+  <w:num w:numId="50">
+    <w:abstractNumId w:val="28"/>
   </w:num>
 </w:numbering>
 </file>
@@ -9769,7 +12537,7 @@
 </file>
 
 <file path=customXml/itemProps1.xml><?xml version="1.0" encoding="utf-8"?>
-<ds:datastoreItem xmlns:ds="http://schemas.openxmlformats.org/officeDocument/2006/customXml" ds:itemID="{937CD0C9-0679-4557-9C2F-F56897C6E0A8}">
+<ds:datastoreItem xmlns:ds="http://schemas.openxmlformats.org/officeDocument/2006/customXml" ds:itemID="{E3E394E3-72F5-45FD-9F8E-1B796F0D6A9C}">
   <ds:schemaRefs>
     <ds:schemaRef ds:uri="http://schemas.openxmlformats.org/officeDocument/2006/bibliography"/>
   </ds:schemaRefs>

</xml_diff>

<commit_message>
Se agregaron elementos al marco teórico y alcances y limitaciones.  17/01/2017
</commit_message>
<xml_diff>
--- a/REPORTE DE RESIDENCIAS PROFESIONALES - 12-01-2017.docx
+++ b/REPORTE DE RESIDENCIAS PROFESIONALES - 12-01-2017.docx
@@ -6102,6 +6102,7 @@
     </w:p>
     <w:p>
       <w:pPr>
+        <w:jc w:val="both"/>
         <w:rPr>
           <w:lang w:eastAsia="es-ES"/>
         </w:rPr>
@@ -6120,6 +6121,7 @@
           <w:ilvl w:val="0"/>
           <w:numId w:val="4"/>
         </w:numPr>
+        <w:jc w:val="both"/>
         <w:rPr>
           <w:sz w:val="24"/>
           <w:szCs w:val="24"/>
@@ -6142,6 +6144,7 @@
           <w:ilvl w:val="0"/>
           <w:numId w:val="4"/>
         </w:numPr>
+        <w:jc w:val="both"/>
         <w:rPr>
           <w:sz w:val="24"/>
           <w:szCs w:val="24"/>
@@ -6164,6 +6167,7 @@
           <w:ilvl w:val="0"/>
           <w:numId w:val="4"/>
         </w:numPr>
+        <w:jc w:val="both"/>
         <w:rPr>
           <w:sz w:val="24"/>
           <w:szCs w:val="24"/>
@@ -6186,6 +6190,7 @@
           <w:ilvl w:val="0"/>
           <w:numId w:val="4"/>
         </w:numPr>
+        <w:jc w:val="both"/>
         <w:rPr>
           <w:sz w:val="24"/>
           <w:szCs w:val="24"/>
@@ -6208,6 +6213,7 @@
           <w:ilvl w:val="0"/>
           <w:numId w:val="4"/>
         </w:numPr>
+        <w:jc w:val="both"/>
         <w:rPr>
           <w:sz w:val="24"/>
           <w:szCs w:val="24"/>
@@ -6230,6 +6236,7 @@
           <w:ilvl w:val="0"/>
           <w:numId w:val="4"/>
         </w:numPr>
+        <w:jc w:val="both"/>
         <w:rPr>
           <w:sz w:val="24"/>
           <w:szCs w:val="24"/>
@@ -6252,6 +6259,7 @@
           <w:ilvl w:val="0"/>
           <w:numId w:val="4"/>
         </w:numPr>
+        <w:jc w:val="both"/>
         <w:rPr>
           <w:sz w:val="24"/>
           <w:szCs w:val="24"/>
@@ -6294,19 +6302,256 @@
     </w:p>
     <w:p>
       <w:pPr>
-        <w:rPr>
-          <w:sz w:val="24"/>
-          <w:szCs w:val="24"/>
+        <w:pStyle w:val="Heading2"/>
+        <w:rPr>
           <w:lang w:eastAsia="es-ES"/>
         </w:rPr>
       </w:pPr>
-    </w:p>
-    <w:p>
-      <w:pPr>
+      <w:r>
         <w:rPr>
           <w:lang w:eastAsia="es-ES"/>
         </w:rPr>
-      </w:pPr>
+        <w:t>Alcances</w:t>
+      </w:r>
+    </w:p>
+    <w:p>
+      <w:pPr>
+        <w:pStyle w:val="ListParagraph"/>
+        <w:numPr>
+          <w:ilvl w:val="0"/>
+          <w:numId w:val="38"/>
+        </w:numPr>
+        <w:jc w:val="both"/>
+        <w:rPr>
+          <w:lang w:eastAsia="es-ES"/>
+        </w:rPr>
+      </w:pPr>
+      <w:r>
+        <w:rPr>
+          <w:lang w:eastAsia="es-ES"/>
+        </w:rPr>
+        <w:t xml:space="preserve">El módulo que se agregó en el sistema de la empresa puede agilizar significativamente el proceso de </w:t>
+      </w:r>
+      <w:r>
+        <w:rPr>
+          <w:lang w:eastAsia="es-ES"/>
+        </w:rPr>
+        <w:t>comprobación de gastos de viaje.</w:t>
+      </w:r>
+    </w:p>
+    <w:p>
+      <w:pPr>
+        <w:pStyle w:val="ListParagraph"/>
+        <w:numPr>
+          <w:ilvl w:val="0"/>
+          <w:numId w:val="38"/>
+        </w:numPr>
+        <w:jc w:val="both"/>
+        <w:rPr>
+          <w:lang w:eastAsia="es-ES"/>
+        </w:rPr>
+      </w:pPr>
+      <w:r>
+        <w:rPr>
+          <w:lang w:eastAsia="es-ES"/>
+        </w:rPr>
+        <w:t>Se evita la intervención de terceros en caso de presentarse un error en los comprobantes que el usuario intenta cargar al sistema.</w:t>
+      </w:r>
+    </w:p>
+    <w:p>
+      <w:pPr>
+        <w:pStyle w:val="ListParagraph"/>
+        <w:numPr>
+          <w:ilvl w:val="0"/>
+          <w:numId w:val="38"/>
+        </w:numPr>
+        <w:jc w:val="both"/>
+        <w:rPr>
+          <w:lang w:eastAsia="es-ES"/>
+        </w:rPr>
+      </w:pPr>
+      <w:r>
+        <w:rPr>
+          <w:lang w:eastAsia="es-ES"/>
+        </w:rPr>
+        <w:t xml:space="preserve">Se tiene una idea clara de los errores que pueden llegar a existir en un comprobante, así como las causas del por qué no está vigente </w:t>
+      </w:r>
+      <w:r>
+        <w:rPr>
+          <w:lang w:eastAsia="es-ES"/>
+        </w:rPr>
+        <w:t xml:space="preserve">o por qué </w:t>
+      </w:r>
+      <w:r>
+        <w:rPr>
+          <w:lang w:eastAsia="es-ES"/>
+        </w:rPr>
+        <w:t>ha sido rechazado</w:t>
+      </w:r>
+      <w:r>
+        <w:rPr>
+          <w:lang w:eastAsia="es-ES"/>
+        </w:rPr>
+        <w:t xml:space="preserve"> por el personal de compras que se dedica a la revisión de las comprobaciones</w:t>
+      </w:r>
+      <w:r>
+        <w:rPr>
+          <w:lang w:eastAsia="es-ES"/>
+        </w:rPr>
+        <w:t>.</w:t>
+      </w:r>
+      <w:r>
+        <w:rPr>
+          <w:lang w:eastAsia="es-ES"/>
+        </w:rPr>
+        <w:t xml:space="preserve"> </w:t>
+      </w:r>
+    </w:p>
+    <w:p>
+      <w:pPr>
+        <w:pStyle w:val="ListParagraph"/>
+        <w:numPr>
+          <w:ilvl w:val="0"/>
+          <w:numId w:val="38"/>
+        </w:numPr>
+        <w:jc w:val="both"/>
+        <w:rPr>
+          <w:lang w:eastAsia="es-ES"/>
+        </w:rPr>
+      </w:pPr>
+      <w:r>
+        <w:rPr>
+          <w:lang w:eastAsia="es-ES"/>
+        </w:rPr>
+        <w:t xml:space="preserve">Se puede implementar la clase codificada para la validación </w:t>
+      </w:r>
+      <w:r>
+        <w:rPr>
+          <w:lang w:eastAsia="es-ES"/>
+        </w:rPr>
+        <w:t xml:space="preserve">de </w:t>
+      </w:r>
+      <w:proofErr w:type="spellStart"/>
+      <w:r>
+        <w:rPr>
+          <w:lang w:eastAsia="es-ES"/>
+        </w:rPr>
+        <w:t>XML’s</w:t>
+      </w:r>
+      <w:proofErr w:type="spellEnd"/>
+      <w:r>
+        <w:rPr>
+          <w:lang w:eastAsia="es-ES"/>
+        </w:rPr>
+        <w:t xml:space="preserve"> en cualquier otro sistema o mó</w:t>
+      </w:r>
+      <w:r>
+        <w:rPr>
+          <w:lang w:eastAsia="es-ES"/>
+        </w:rPr>
+        <w:t>dulo en la empresa</w:t>
+      </w:r>
+      <w:r>
+        <w:rPr>
+          <w:lang w:eastAsia="es-ES"/>
+        </w:rPr>
+        <w:t xml:space="preserve"> en caso de que se requiera.</w:t>
+      </w:r>
+      <w:bookmarkStart w:id="9" w:name="_GoBack"/>
+      <w:bookmarkEnd w:id="9"/>
+    </w:p>
+    <w:p>
+      <w:pPr>
+        <w:pStyle w:val="Heading2"/>
+        <w:jc w:val="both"/>
+        <w:rPr>
+          <w:lang w:eastAsia="es-ES"/>
+        </w:rPr>
+      </w:pPr>
+      <w:r>
+        <w:rPr>
+          <w:lang w:eastAsia="es-ES"/>
+        </w:rPr>
+        <w:t>Limitaciones</w:t>
+      </w:r>
+    </w:p>
+    <w:p>
+      <w:pPr>
+        <w:pStyle w:val="ListParagraph"/>
+        <w:numPr>
+          <w:ilvl w:val="0"/>
+          <w:numId w:val="40"/>
+        </w:numPr>
+        <w:jc w:val="both"/>
+        <w:rPr>
+          <w:lang w:eastAsia="es-ES"/>
+        </w:rPr>
+      </w:pPr>
+      <w:r>
+        <w:rPr>
+          <w:lang w:eastAsia="es-ES"/>
+        </w:rPr>
+        <w:t>Los lenguajes de programación implementados en este proyecto pueden tener ciertas limitaciones en cuanto a capacidades comparados con otros lenguajes más modernos.</w:t>
+      </w:r>
+    </w:p>
+    <w:p>
+      <w:pPr>
+        <w:pStyle w:val="ListParagraph"/>
+        <w:numPr>
+          <w:ilvl w:val="0"/>
+          <w:numId w:val="40"/>
+        </w:numPr>
+        <w:jc w:val="both"/>
+        <w:rPr>
+          <w:lang w:eastAsia="es-ES"/>
+        </w:rPr>
+      </w:pPr>
+      <w:r>
+        <w:rPr>
+          <w:lang w:eastAsia="es-ES"/>
+        </w:rPr>
+        <w:t>Las validaciones de comprobantes solo están disponibles en la carga de los mismos en los módulos de reembolso, modificación o anticipo, es decir, no hay un módulo separado para esto.</w:t>
+      </w:r>
+    </w:p>
+    <w:p>
+      <w:pPr>
+        <w:pStyle w:val="ListParagraph"/>
+        <w:numPr>
+          <w:ilvl w:val="0"/>
+          <w:numId w:val="40"/>
+        </w:numPr>
+        <w:jc w:val="both"/>
+        <w:rPr>
+          <w:lang w:eastAsia="es-ES"/>
+        </w:rPr>
+      </w:pPr>
+      <w:r>
+        <w:rPr>
+          <w:lang w:eastAsia="es-ES"/>
+        </w:rPr>
+        <w:lastRenderedPageBreak/>
+        <w:t xml:space="preserve">Los avances del proyecto se subían diariamente a un repositorio, sin embargo, no existe en control de versiones más </w:t>
+      </w:r>
+      <w:r>
+        <w:rPr>
+          <w:lang w:eastAsia="es-ES"/>
+        </w:rPr>
+        <w:t xml:space="preserve">adecuado como </w:t>
+      </w:r>
+      <w:proofErr w:type="gramStart"/>
+      <w:r>
+        <w:rPr>
+          <w:lang w:eastAsia="es-ES"/>
+        </w:rPr>
+        <w:t>Git</w:t>
+      </w:r>
+      <w:proofErr w:type="gramEnd"/>
+      <w:r>
+        <w:rPr>
+          <w:lang w:eastAsia="es-ES"/>
+        </w:rPr>
+        <w:t xml:space="preserve"> por ejemplo.</w:t>
+      </w:r>
     </w:p>
     <w:p>
       <w:pPr>
@@ -6315,14 +6560,14 @@
           <w:lang w:eastAsia="es-ES"/>
         </w:rPr>
       </w:pPr>
-      <w:bookmarkStart w:id="9" w:name="_Toc472440221"/>
+      <w:bookmarkStart w:id="10" w:name="_Toc472440221"/>
       <w:r>
         <w:rPr>
           <w:lang w:eastAsia="es-ES"/>
         </w:rPr>
         <w:t>FUNDAMENTO TEÓRICO</w:t>
       </w:r>
-      <w:bookmarkEnd w:id="9"/>
+      <w:bookmarkEnd w:id="10"/>
     </w:p>
     <w:p>
       <w:pPr>
@@ -6336,11 +6581,11 @@
       <w:pPr>
         <w:pStyle w:val="Heading2"/>
       </w:pPr>
-      <w:bookmarkStart w:id="10" w:name="_Toc472440222"/>
+      <w:bookmarkStart w:id="11" w:name="_Toc472440222"/>
       <w:r>
         <w:t>FACTURAS</w:t>
       </w:r>
-      <w:bookmarkEnd w:id="10"/>
+      <w:bookmarkEnd w:id="11"/>
     </w:p>
     <w:p>
       <w:pPr>
@@ -6398,7 +6643,6 @@
         <w:jc w:val="both"/>
       </w:pPr>
       <w:r>
-        <w:lastRenderedPageBreak/>
         <w:t>El precio por unidad y el precio total de todas las piezas que se han adquirido.</w:t>
       </w:r>
     </w:p>
@@ -6435,11 +6679,11 @@
       <w:pPr>
         <w:pStyle w:val="Heading3"/>
       </w:pPr>
-      <w:bookmarkStart w:id="11" w:name="_Toc472440223"/>
+      <w:bookmarkStart w:id="12" w:name="_Toc472440223"/>
       <w:r>
         <w:t>Timbre Fiscal Digital</w:t>
       </w:r>
-      <w:bookmarkEnd w:id="11"/>
+      <w:bookmarkEnd w:id="12"/>
     </w:p>
     <w:p>
       <w:pPr>
@@ -6498,11 +6742,11 @@
       <w:pPr>
         <w:pStyle w:val="Heading3"/>
       </w:pPr>
-      <w:bookmarkStart w:id="12" w:name="_Toc472440224"/>
+      <w:bookmarkStart w:id="13" w:name="_Toc472440224"/>
       <w:r>
         <w:t>PAC</w:t>
       </w:r>
-      <w:bookmarkEnd w:id="12"/>
+      <w:bookmarkEnd w:id="13"/>
     </w:p>
     <w:p>
       <w:pPr>
@@ -6541,11 +6785,11 @@
       <w:pPr>
         <w:pStyle w:val="Heading3"/>
       </w:pPr>
-      <w:bookmarkStart w:id="13" w:name="_Toc472440225"/>
+      <w:bookmarkStart w:id="14" w:name="_Toc472440225"/>
       <w:r>
         <w:t>Contenido del Timbre Fiscal Digital de una Factura</w:t>
       </w:r>
-      <w:bookmarkEnd w:id="13"/>
+      <w:bookmarkEnd w:id="14"/>
     </w:p>
     <w:p>
       <w:pPr>
@@ -6644,6 +6888,7 @@
         <w:rPr>
           <w:b/>
         </w:rPr>
+        <w:lastRenderedPageBreak/>
         <w:t>Sello SAT</w:t>
       </w:r>
       <w:r>
@@ -6654,11 +6899,11 @@
       <w:pPr>
         <w:pStyle w:val="Heading3"/>
       </w:pPr>
-      <w:bookmarkStart w:id="14" w:name="_Toc472440226"/>
+      <w:bookmarkStart w:id="15" w:name="_Toc472440226"/>
       <w:r>
         <w:t>Requisitos que deben cumplir las Facturas Electrónicas</w:t>
       </w:r>
-      <w:bookmarkEnd w:id="14"/>
+      <w:bookmarkEnd w:id="15"/>
     </w:p>
     <w:p>
       <w:pPr>
@@ -6782,7 +7027,6 @@
         <w:jc w:val="both"/>
       </w:pPr>
       <w:r>
-        <w:lastRenderedPageBreak/>
         <w:t>Valor unitario consignado en número.</w:t>
       </w:r>
     </w:p>
@@ -6928,11 +7172,11 @@
       <w:pPr>
         <w:pStyle w:val="Heading2"/>
       </w:pPr>
-      <w:bookmarkStart w:id="15" w:name="_Toc472440227"/>
+      <w:bookmarkStart w:id="16" w:name="_Toc472440227"/>
       <w:r>
         <w:t>Formato de Archivos</w:t>
       </w:r>
-      <w:bookmarkEnd w:id="15"/>
+      <w:bookmarkEnd w:id="16"/>
     </w:p>
     <w:p>
       <w:r>
@@ -6946,11 +7190,11 @@
       <w:pPr>
         <w:pStyle w:val="Heading3"/>
       </w:pPr>
-      <w:bookmarkStart w:id="16" w:name="_Toc472440228"/>
+      <w:bookmarkStart w:id="17" w:name="_Toc472440228"/>
       <w:r>
         <w:t>XML</w:t>
       </w:r>
-      <w:bookmarkEnd w:id="16"/>
+      <w:bookmarkEnd w:id="17"/>
     </w:p>
     <w:p>
       <w:pPr>
@@ -6973,7 +7217,11 @@
       </w:r>
       <w:proofErr w:type="spellEnd"/>
       <w:r>
-        <w:t xml:space="preserve"> (W3C) utilizado para almacenar datos en forma legible. Proviene del lenguaje SGML y permite definir la gramática de lenguajes específicos (de la misma manera que HTML es a su vez un lenguaje definido por SGML) para estructurar documentos grandes. A diferencia de otros lenguajes, XML da soporte a bases de datos, siendo útil cuando varias aplicaciones deben comunicarse entre sí o integrar información.</w:t>
+        <w:t xml:space="preserve"> (W3C) utilizado para almacenar datos en forma legible. Proviene del lenguaje SGML y permite </w:t>
+      </w:r>
+      <w:r>
+        <w:lastRenderedPageBreak/>
+        <w:t>definir la gramática de lenguajes específicos (de la misma manera que HTML es a su vez un lenguaje definido por SGML) para estructurar documentos grandes. A diferencia de otros lenguajes, XML da soporte a bases de datos, siendo útil cuando varias aplicaciones deben comunicarse entre sí o integrar información.</w:t>
       </w:r>
     </w:p>
     <w:p>
@@ -7022,14 +7270,14 @@
           <w:noProof/>
         </w:rPr>
       </w:pPr>
-      <w:bookmarkStart w:id="17" w:name="_Toc472440229"/>
+      <w:bookmarkStart w:id="18" w:name="_Toc472440229"/>
       <w:r>
         <w:rPr>
           <w:noProof/>
         </w:rPr>
         <w:t>PDF</w:t>
       </w:r>
-      <w:bookmarkEnd w:id="17"/>
+      <w:bookmarkEnd w:id="18"/>
     </w:p>
     <w:p>
       <w:pPr>
@@ -7073,12 +7321,11 @@
       <w:pPr>
         <w:pStyle w:val="Heading2"/>
       </w:pPr>
-      <w:bookmarkStart w:id="18" w:name="_Toc472440230"/>
-      <w:r>
-        <w:lastRenderedPageBreak/>
+      <w:bookmarkStart w:id="19" w:name="_Toc472440230"/>
+      <w:r>
         <w:t>Directorio Activo</w:t>
       </w:r>
-      <w:bookmarkEnd w:id="18"/>
+      <w:bookmarkEnd w:id="19"/>
     </w:p>
     <w:p>
       <w:pPr>
@@ -7161,7 +7408,7 @@
           <w:rFonts w:eastAsia="Arial"/>
         </w:rPr>
       </w:pPr>
-      <w:bookmarkStart w:id="19" w:name="_Toc472440231"/>
+      <w:bookmarkStart w:id="20" w:name="_Toc472440231"/>
       <w:proofErr w:type="spellStart"/>
       <w:r>
         <w:rPr>
@@ -7169,7 +7416,7 @@
         </w:rPr>
         <w:t>Scrum</w:t>
       </w:r>
-      <w:bookmarkEnd w:id="19"/>
+      <w:bookmarkEnd w:id="20"/>
       <w:proofErr w:type="spellEnd"/>
     </w:p>
     <w:p>
@@ -7232,6 +7479,7 @@
         <w:jc w:val="both"/>
       </w:pPr>
       <w:r>
+        <w:lastRenderedPageBreak/>
         <w:t>Basar la calidad del resultado más en el conocimiento tácito de las personas en equipos auto organizados, que en la calidad de los procesos empleados.</w:t>
       </w:r>
     </w:p>
@@ -7362,7 +7610,6 @@
         <w:rPr>
           <w:b/>
         </w:rPr>
-        <w:lastRenderedPageBreak/>
         <w:t>Product</w:t>
       </w:r>
       <w:proofErr w:type="spellEnd"/>
@@ -7535,11 +7782,11 @@
       <w:pPr>
         <w:pStyle w:val="Heading2"/>
       </w:pPr>
-      <w:bookmarkStart w:id="20" w:name="_Toc472440232"/>
+      <w:bookmarkStart w:id="21" w:name="_Toc472440232"/>
       <w:r>
         <w:t>Programación Orientada a Objetos</w:t>
       </w:r>
-      <w:bookmarkEnd w:id="20"/>
+      <w:bookmarkEnd w:id="21"/>
     </w:p>
     <w:p>
       <w:pPr>
@@ -7553,11 +7800,12 @@
       <w:pPr>
         <w:pStyle w:val="Heading3"/>
       </w:pPr>
-      <w:bookmarkStart w:id="21" w:name="_Toc472440233"/>
-      <w:r>
+      <w:bookmarkStart w:id="22" w:name="_Toc472440233"/>
+      <w:r>
+        <w:lastRenderedPageBreak/>
         <w:t>Introducción a la POO</w:t>
       </w:r>
-      <w:bookmarkEnd w:id="21"/>
+      <w:bookmarkEnd w:id="22"/>
     </w:p>
     <w:p>
       <w:pPr>
@@ -7663,11 +7911,11 @@
       <w:pPr>
         <w:pStyle w:val="Heading3"/>
       </w:pPr>
-      <w:bookmarkStart w:id="22" w:name="_Toc472440234"/>
+      <w:bookmarkStart w:id="23" w:name="_Toc472440234"/>
       <w:r>
         <w:t>Conceptos Fundamentales</w:t>
       </w:r>
-      <w:bookmarkEnd w:id="22"/>
+      <w:bookmarkEnd w:id="23"/>
     </w:p>
     <w:p>
       <w:pPr>
@@ -7812,7 +8060,11 @@
         <w:jc w:val="both"/>
       </w:pPr>
       <w:r>
-        <w:t>Algoritmo asociado a un objeto (o a una clase de objetos), cuya ejecución se desencadena tras la recepción de un "mensaje". Desde el punto de vista del comportamiento, es lo que el objeto puede hacer. Un método puede producir un cambio en las propiedades del objeto, o la generación de un "evento" con un nuevo mensaje para otro objeto del sistema.</w:t>
+        <w:t xml:space="preserve">Algoritmo asociado a un objeto (o a una clase de objetos), cuya ejecución se desencadena tras la recepción de un "mensaje". Desde el punto de vista del comportamiento, es lo que el objeto puede </w:t>
+      </w:r>
+      <w:r>
+        <w:lastRenderedPageBreak/>
+        <w:t>hacer. Un método puede producir un cambio en las propiedades del objeto, o la generación de un "evento" con un nuevo mensaje para otro objeto del sistema.</w:t>
       </w:r>
     </w:p>
     <w:p>
@@ -7934,7 +8186,6 @@
         <w:rPr>
           <w:b/>
         </w:rPr>
-        <w:lastRenderedPageBreak/>
         <w:t>Estado interno</w:t>
       </w:r>
     </w:p>
@@ -7985,11 +8236,11 @@
       <w:pPr>
         <w:pStyle w:val="Heading2"/>
       </w:pPr>
-      <w:bookmarkStart w:id="23" w:name="_Toc472440235"/>
+      <w:bookmarkStart w:id="24" w:name="_Toc472440235"/>
       <w:r>
         <w:t>Bases de Datos Relacionales</w:t>
       </w:r>
-      <w:bookmarkEnd w:id="23"/>
+      <w:bookmarkEnd w:id="24"/>
     </w:p>
     <w:p>
       <w:pPr>
@@ -8011,11 +8262,11 @@
       <w:pPr>
         <w:pStyle w:val="Heading3"/>
       </w:pPr>
-      <w:bookmarkStart w:id="24" w:name="_Toc472440236"/>
+      <w:bookmarkStart w:id="25" w:name="_Toc472440236"/>
       <w:r>
         <w:t>Características</w:t>
       </w:r>
-      <w:bookmarkEnd w:id="24"/>
+      <w:bookmarkEnd w:id="25"/>
     </w:p>
     <w:p>
       <w:pPr>
@@ -8092,6 +8343,7 @@
         <w:jc w:val="both"/>
       </w:pPr>
       <w:r>
+        <w:lastRenderedPageBreak/>
         <w:t>Las claves ajenas se colocan en la tabla hija, contienen el mismo valor que la clave primaria del registro padre; por medio de estas se hacen las formas relacionales.</w:t>
       </w:r>
     </w:p>
@@ -8099,11 +8351,11 @@
       <w:pPr>
         <w:pStyle w:val="Heading3"/>
       </w:pPr>
-      <w:bookmarkStart w:id="25" w:name="_Toc472440237"/>
+      <w:bookmarkStart w:id="26" w:name="_Toc472440237"/>
       <w:r>
         <w:t>Conceptos Fundamentales</w:t>
       </w:r>
-      <w:bookmarkEnd w:id="25"/>
+      <w:bookmarkEnd w:id="26"/>
     </w:p>
     <w:p>
       <w:pPr>
@@ -8215,7 +8467,6 @@
         <w:jc w:val="both"/>
       </w:pPr>
       <w:r>
-        <w:lastRenderedPageBreak/>
         <w:t xml:space="preserve">Una restricción es una limitación que obliga el cumplimiento de ciertas condiciones en </w:t>
       </w:r>
       <w:proofErr w:type="gramStart"/>
@@ -8364,6 +8615,7 @@
         <w:jc w:val="both"/>
       </w:pPr>
       <w:r>
+        <w:lastRenderedPageBreak/>
         <w:t>Una clave primaria es una clave única (puede estar conformada por uno o más campos de la tabla) elegida entre todas las candidatas que define unívocamente a todos los demás atributos de la tabla para especificar los datos que serán relacionados con las demás tablas. La forma de hacer esto (relación entre tablas) es por medio de claves foráneas.</w:t>
       </w:r>
     </w:p>
@@ -8459,153 +8711,146 @@
         <w:t xml:space="preserve"> </w:t>
       </w:r>
       <w:r>
-        <w:t xml:space="preserve">Los </w:t>
-      </w:r>
+        <w:t>Los procedimientos almacenados no son parte del modelo relacional, pero todas las implementaciones comerciales los incluyen.</w:t>
+      </w:r>
+    </w:p>
+    <w:p>
+      <w:pPr>
+        <w:pStyle w:val="Heading2"/>
+      </w:pPr>
+      <w:bookmarkStart w:id="27" w:name="_Toc472440238"/>
+      <w:r>
+        <w:t>Librería</w:t>
+      </w:r>
+      <w:bookmarkEnd w:id="27"/>
+    </w:p>
+    <w:p>
+      <w:pPr>
+        <w:jc w:val="both"/>
+      </w:pPr>
+      <w:r>
+        <w:t xml:space="preserve">En informática, una </w:t>
+      </w:r>
+      <w:r>
+        <w:rPr>
+          <w:b/>
+        </w:rPr>
+        <w:t>librería</w:t>
+      </w:r>
+      <w:r>
+        <w:t xml:space="preserve"> es un conjunto de implementaciones funcionales, codificadas en un lenguaje de programación, que ofrece una interfaz bien definida para la funcionalidad que se invoca.</w:t>
+      </w:r>
+    </w:p>
+    <w:p>
+      <w:pPr>
+        <w:jc w:val="both"/>
+      </w:pPr>
+      <w:r>
+        <w:t xml:space="preserve">A diferencia de un programa ejecutable, el comportamiento que implementa una librería no espera ser utilizada de forma autónoma (un programa sí: tiene un punto de entrada principal), sino que su fin es ser utilizada por otros programas, independientes y de forma simultánea. Por otra parte, el comportamiento de una librería no tiene por qué diferenciarse en demasía del que pudiera especificarse en un programa. Es más, unas librerías pueden requerir de otras para funcionar, pues el comportamiento que definen refina, o altera, el comportamiento de la </w:t>
+      </w:r>
+      <w:r>
+        <w:t>librería</w:t>
+      </w:r>
+      <w:r>
+        <w:t xml:space="preserve"> original; o bien la hace disponible para otra tecnología o lenguaje de programación.</w:t>
+      </w:r>
+    </w:p>
+    <w:p>
+      <w:pPr>
+        <w:pStyle w:val="Heading2"/>
+      </w:pPr>
+      <w:bookmarkStart w:id="28" w:name="_Toc472440239"/>
+      <w:r>
+        <w:t>Framework</w:t>
+      </w:r>
+      <w:bookmarkEnd w:id="28"/>
+    </w:p>
+    <w:p>
+      <w:pPr>
+        <w:jc w:val="both"/>
+      </w:pPr>
+      <w:r>
+        <w:t>La palabra inglesa "framework" define, en términos generales, un conjunto estandarizado de conceptos, prácticas y criterios para enfocar un tipo de problemática particular que sirve como referencia, para enfrentar y resolver nuevos problemas de índole similar.</w:t>
+      </w:r>
+    </w:p>
+    <w:p>
+      <w:pPr>
+        <w:jc w:val="both"/>
+      </w:pPr>
+      <w:r>
+        <w:t xml:space="preserve">En el desarrollo de software, un framework o infraestructura digital, es una estructura conceptual y tecnológica de soporte definido, normalmente con artefactos o módulos concretos de software, que puede servir de base para la organización y desarrollo de software. Típicamente, puede incluir soporte de programas, </w:t>
+      </w:r>
+      <w:r>
+        <w:t>librería</w:t>
+      </w:r>
+      <w:r>
+        <w:t>s, y un lenguaje interpretado, entre otras herramientas, para así ayudar a desarrollar y unir los diferentes componentes de un proyecto.</w:t>
+      </w:r>
+    </w:p>
+    <w:p>
+      <w:pPr>
+        <w:jc w:val="both"/>
+      </w:pPr>
       <w:r>
         <w:lastRenderedPageBreak/>
-        <w:t>procedimientos almacenados no son parte del modelo relacional, pero todas las implementaciones comerciales los incluyen.</w:t>
+        <w:t>Representa una arquitectura de software que modela las relaciones generales de las entidades del dominio, y provee una estructura y una especial metodología de trabajo, la cual extiende o utiliza las aplicaciones del dominio.</w:t>
       </w:r>
     </w:p>
     <w:p>
       <w:pPr>
         <w:pStyle w:val="Heading2"/>
       </w:pPr>
-      <w:bookmarkStart w:id="26" w:name="_Toc472440238"/>
-      <w:r>
-        <w:t>Librería</w:t>
-      </w:r>
-      <w:bookmarkEnd w:id="26"/>
-    </w:p>
-    <w:p>
-      <w:pPr>
-        <w:jc w:val="both"/>
-      </w:pPr>
-      <w:r>
-        <w:t xml:space="preserve">En informática, una </w:t>
+      <w:bookmarkStart w:id="29" w:name="_Toc472440240"/>
+      <w:r>
+        <w:t>Microsoft .NET</w:t>
+      </w:r>
+      <w:bookmarkEnd w:id="29"/>
+    </w:p>
+    <w:p>
+      <w:pPr>
+        <w:jc w:val="both"/>
+      </w:pPr>
+      <w:r>
+        <w:t>NET es un framework de Microsoft que hace un énfasis en la transparencia de redes, con independencia de plataforma de hardware y que permita un rápido desarrollo de aplicaciones. Basado en ella, la empresa intenta desarrollar una estrategia horizontal que integre todos sus productos, desde el sistema operativo hasta las herramientas de mercado.</w:t>
+      </w:r>
+    </w:p>
+    <w:p>
+      <w:pPr>
+        <w:jc w:val="both"/>
+      </w:pPr>
+      <w:r>
+        <w:t>.NET podría considerarse una respuesta de Microsoft al creciente mercado de los negocios en entornos Web, como competencia a la plataforma Java de Oracle Corporation y a los diversos framework de desarrollo web basados en PHP. Su propuesta es ofrecer una manera rápida y económica, a la vez que segura y robusta, de desarrollar aplicaciones –o como la misma plataforma las denomina, soluciones– permitiendo una integración más rápida y ágil entre empresas y un acceso más simple y universal a todo tipo de información desde cualquier tipo de dispositivo.</w:t>
+      </w:r>
+    </w:p>
+    <w:p>
+      <w:pPr>
+        <w:jc w:val="both"/>
+      </w:pPr>
+      <w:r>
+        <w:t>La plataforma .NET de Microsoft es un componente de software que puede ser añadido al sistema operativo Windows. Provee un extenso conjunto de soluciones predefinidas para necesidades generales de la programación de aplicaciones, y administra la ejecución de los programas escritos específicamente con la plataforma. Esta solución es el producto principal en la oferta de Microsoft, y pretende ser utilizada por la mayoría de las aplicaciones creadas para la plataforma Windows.</w:t>
+      </w:r>
+    </w:p>
+    <w:p>
+      <w:pPr>
+        <w:pStyle w:val="Heading2"/>
+      </w:pPr>
+      <w:bookmarkStart w:id="30" w:name="_Toc472440241"/>
+      <w:r>
+        <w:t>Microsoft SQL Server</w:t>
+      </w:r>
+      <w:bookmarkEnd w:id="30"/>
+    </w:p>
+    <w:p>
+      <w:pPr>
+        <w:jc w:val="both"/>
+      </w:pPr>
+      <w:r>
+        <w:t xml:space="preserve">Microsoft SQL Server es un sistema gestor de bases de datos del modelo </w:t>
       </w:r>
       <w:r>
         <w:rPr>
           <w:b/>
         </w:rPr>
-        <w:t>librería</w:t>
-      </w:r>
-      <w:r>
-        <w:t xml:space="preserve"> es un conjunto de implementaciones funcionales, codificadas en un lenguaje de programación, que ofrece una interfaz bien definida para la funcionalidad que se invoca.</w:t>
-      </w:r>
-    </w:p>
-    <w:p>
-      <w:pPr>
-        <w:jc w:val="both"/>
-      </w:pPr>
-      <w:r>
-        <w:t xml:space="preserve">A diferencia de un programa ejecutable, el comportamiento que implementa una librería no espera ser utilizada de forma autónoma (un programa sí: tiene un punto de entrada principal), sino que su fin es ser utilizada por otros programas, independientes y de forma simultánea. Por otra parte, el comportamiento de una librería no tiene por qué diferenciarse en demasía del que pudiera especificarse en un programa. Es más, unas librerías pueden requerir de otras para funcionar, pues el comportamiento que definen refina, o altera, el comportamiento de la </w:t>
-      </w:r>
-      <w:r>
-        <w:t>librería</w:t>
-      </w:r>
-      <w:r>
-        <w:t xml:space="preserve"> original; o bien la hace disponible para otra tecnología o lenguaje de programación.</w:t>
-      </w:r>
-    </w:p>
-    <w:p>
-      <w:pPr>
-        <w:pStyle w:val="Heading2"/>
-      </w:pPr>
-      <w:bookmarkStart w:id="27" w:name="_Toc472440239"/>
-      <w:r>
-        <w:t>Framework</w:t>
-      </w:r>
-      <w:bookmarkEnd w:id="27"/>
-    </w:p>
-    <w:p>
-      <w:pPr>
-        <w:jc w:val="both"/>
-      </w:pPr>
-      <w:r>
-        <w:t>La palabra inglesa "framework" define, en términos generales, un conjunto estandarizado de conceptos, prácticas y criterios para enfocar un tipo de problemática particular que sirve como referencia, para enfrentar y resolver nuevos problemas de índole similar.</w:t>
-      </w:r>
-    </w:p>
-    <w:p>
-      <w:pPr>
-        <w:jc w:val="both"/>
-      </w:pPr>
-      <w:r>
-        <w:t xml:space="preserve">En el desarrollo de software, un framework o infraestructura digital, es una estructura conceptual y tecnológica de soporte definido, normalmente con artefactos o módulos concretos de software, que puede servir de base para la organización y desarrollo de software. Típicamente, puede incluir soporte de programas, </w:t>
-      </w:r>
-      <w:r>
-        <w:t>librería</w:t>
-      </w:r>
-      <w:r>
-        <w:t>s, y un lenguaje interpretado, entre otras herramientas, para así ayudar a desarrollar y unir los diferentes componentes de un proyecto.</w:t>
-      </w:r>
-    </w:p>
-    <w:p>
-      <w:pPr>
-        <w:jc w:val="both"/>
-      </w:pPr>
-      <w:r>
-        <w:t>Representa una arquitectura de software que modela las relaciones generales de las entidades del dominio, y provee una estructura y una especial metodología de trabajo, la cual extiende o utiliza las aplicaciones del dominio.</w:t>
-      </w:r>
-    </w:p>
-    <w:p>
-      <w:pPr>
-        <w:pStyle w:val="Heading2"/>
-      </w:pPr>
-      <w:bookmarkStart w:id="28" w:name="_Toc472440240"/>
-      <w:r>
-        <w:t>Microsoft .NET</w:t>
-      </w:r>
-      <w:bookmarkEnd w:id="28"/>
-    </w:p>
-    <w:p>
-      <w:pPr>
-        <w:jc w:val="both"/>
-      </w:pPr>
-      <w:r>
-        <w:t>NET es un framework de Microsoft que hace un énfasis en la transparencia de redes, con independencia de plataforma de hardware y que permita un rápido desarrollo de aplicaciones. Basado en ella, la empresa intenta desarrollar una estrategia horizontal que integre todos sus productos, desde el sistema operativo hasta las herramientas de mercado.</w:t>
-      </w:r>
-    </w:p>
-    <w:p>
-      <w:pPr>
-        <w:jc w:val="both"/>
-      </w:pPr>
-      <w:r>
-        <w:t>.NET podría considerarse una respuesta de Microsoft al creciente mercado de los negocios en entornos Web, como competencia a la plataforma Java de Oracle Corporation y a los diversos framework de desarrollo web basados en PHP. Su propuesta es ofrecer una manera rápida y económica, a la vez que segura y robusta, de desarrollar aplicaciones –o como la misma plataforma las denomina, soluciones– permitiendo una integración más rápida y ágil entre empresas y un acceso más simple y universal a todo tipo de información desde cualquier tipo de dispositivo.</w:t>
-      </w:r>
-    </w:p>
-    <w:p>
-      <w:pPr>
-        <w:jc w:val="both"/>
-      </w:pPr>
-      <w:r>
-        <w:t xml:space="preserve">La plataforma .NET de Microsoft es un componente de software que puede ser añadido al sistema operativo Windows. Provee un extenso conjunto de soluciones predefinidas para necesidades generales de la programación de aplicaciones, y administra la ejecución de los programas escritos específicamente con la </w:t>
-      </w:r>
-      <w:r>
-        <w:lastRenderedPageBreak/>
-        <w:t>plataforma. Esta solución es el producto principal en la oferta de Microsoft, y pretende ser utilizada por la mayoría de las aplicaciones creadas para la plataforma Windows.</w:t>
-      </w:r>
-    </w:p>
-    <w:p>
-      <w:pPr>
-        <w:pStyle w:val="Heading2"/>
-      </w:pPr>
-      <w:bookmarkStart w:id="29" w:name="_Toc472440241"/>
-      <w:r>
-        <w:t>Microsoft SQL Server</w:t>
-      </w:r>
-      <w:bookmarkEnd w:id="29"/>
-    </w:p>
-    <w:p>
-      <w:pPr>
-        <w:jc w:val="both"/>
-      </w:pPr>
-      <w:r>
-        <w:t xml:space="preserve">Microsoft SQL Server es un sistema gestor de bases de datos del modelo </w:t>
-      </w:r>
-      <w:r>
-        <w:rPr>
-          <w:b/>
-        </w:rPr>
         <w:t>relacional</w:t>
       </w:r>
       <w:r>
@@ -8640,11 +8885,11 @@
       <w:pPr>
         <w:pStyle w:val="Heading3"/>
       </w:pPr>
-      <w:bookmarkStart w:id="30" w:name="_Toc472440242"/>
+      <w:bookmarkStart w:id="31" w:name="_Toc472440242"/>
       <w:r>
         <w:t>Características</w:t>
       </w:r>
-      <w:bookmarkEnd w:id="30"/>
+      <w:bookmarkEnd w:id="31"/>
     </w:p>
     <w:p>
       <w:pPr>
@@ -8717,11 +8962,11 @@
       <w:pPr>
         <w:pStyle w:val="Heading3"/>
       </w:pPr>
-      <w:bookmarkStart w:id="31" w:name="_Toc472440243"/>
+      <w:bookmarkStart w:id="32" w:name="_Toc472440243"/>
       <w:r>
         <w:t>Capacidades y herramientas básicas</w:t>
       </w:r>
-      <w:bookmarkEnd w:id="31"/>
+      <w:bookmarkEnd w:id="32"/>
     </w:p>
     <w:p>
       <w:pPr>
@@ -8736,6 +8981,7 @@
         <w:jc w:val="both"/>
       </w:pPr>
       <w:r>
+        <w:lastRenderedPageBreak/>
         <w:t xml:space="preserve">Estas bases de datos, creadas por parte de los usuarios, incluyen básicamente un archivo de datos (con el sufijo </w:t>
       </w:r>
       <w:proofErr w:type="spellStart"/>
@@ -8857,12 +9103,11 @@
       <w:pPr>
         <w:pStyle w:val="Heading3"/>
       </w:pPr>
-      <w:bookmarkStart w:id="32" w:name="_Toc472440244"/>
-      <w:r>
-        <w:lastRenderedPageBreak/>
+      <w:bookmarkStart w:id="33" w:name="_Toc472440244"/>
+      <w:r>
         <w:t>Tipos de Datos</w:t>
       </w:r>
-      <w:bookmarkEnd w:id="32"/>
+      <w:bookmarkEnd w:id="33"/>
     </w:p>
     <w:p>
       <w:pPr>
@@ -9034,11 +9279,11 @@
       <w:pPr>
         <w:pStyle w:val="Heading3"/>
       </w:pPr>
-      <w:bookmarkStart w:id="33" w:name="_Toc472440245"/>
+      <w:bookmarkStart w:id="34" w:name="_Toc472440245"/>
       <w:r>
         <w:t>Vistas</w:t>
       </w:r>
-      <w:bookmarkEnd w:id="33"/>
+      <w:bookmarkEnd w:id="34"/>
     </w:p>
     <w:p>
       <w:pPr>
@@ -9053,6 +9298,7 @@
         <w:jc w:val="both"/>
       </w:pPr>
       <w:r>
+        <w:lastRenderedPageBreak/>
         <w:t xml:space="preserve">Una vista se puede considerar una tabla virtual o una consulta almacenada. Los datos accesibles a través de una vista no están almacenados en un objeto distinto de la base de datos. Lo que está almacenado en la base de datos es una instrucción SELECT. El resultado de la instrucción SELECT forma la tabla virtual que la vista devuelve. El usuario puede utilizar dicha tabla virtual haciendo referencia al nombre de la vista en instrucciones </w:t>
       </w:r>
       <w:proofErr w:type="spellStart"/>
@@ -9126,22 +9372,18 @@
         <w:jc w:val="both"/>
       </w:pPr>
       <w:r>
-        <w:t xml:space="preserve">Las vistas se crean definiendo la instrucción SELECT que recupera los datos presentados por la vista. Las tablas de datos a las que hace referencia la instrucción SELECT se conocen como las tablas base para la </w:t>
-      </w:r>
-      <w:r>
-        <w:lastRenderedPageBreak/>
-        <w:t>vista. Las vistas en todas las versiones de SQL Server son actualizables (pueden ser objetivo de instrucciones UPDATE, DELETE o INSERT) mientras la modificación afecte sólo a una de las tablas base de la vista.</w:t>
+        <w:t>Las vistas se crean definiendo la instrucción SELECT que recupera los datos presentados por la vista. Las tablas de datos a las que hace referencia la instrucción SELECT se conocen como las tablas base para la vista. Las vistas en todas las versiones de SQL Server son actualizables (pueden ser objetivo de instrucciones UPDATE, DELETE o INSERT) mientras la modificación afecte sólo a una de las tablas base de la vista.</w:t>
       </w:r>
     </w:p>
     <w:p>
       <w:pPr>
         <w:pStyle w:val="Heading3"/>
       </w:pPr>
-      <w:bookmarkStart w:id="34" w:name="_Toc472440246"/>
+      <w:bookmarkStart w:id="35" w:name="_Toc472440246"/>
       <w:r>
         <w:t>Procedimientos Almacenados</w:t>
       </w:r>
-      <w:bookmarkEnd w:id="34"/>
+      <w:bookmarkEnd w:id="35"/>
     </w:p>
     <w:p>
       <w:pPr>
@@ -9214,7 +9456,11 @@
       </w:r>
       <w:proofErr w:type="spellEnd"/>
       <w:r>
-        <w:t xml:space="preserve">-SQL, o si las operaciones se realizan varias veces, los procedimientos almacenados pueden ser más rápidos que los lotes de código </w:t>
+        <w:t xml:space="preserve">-SQL, o si las operaciones se realizan varias veces, los procedimientos </w:t>
+      </w:r>
+      <w:r>
+        <w:lastRenderedPageBreak/>
+        <w:t xml:space="preserve">almacenados pueden ser más rápidos que los lotes de código </w:t>
       </w:r>
       <w:proofErr w:type="spellStart"/>
       <w:r>
@@ -9279,11 +9525,11 @@
       <w:pPr>
         <w:pStyle w:val="Heading2"/>
       </w:pPr>
-      <w:bookmarkStart w:id="35" w:name="_Toc472440247"/>
+      <w:bookmarkStart w:id="36" w:name="_Toc472440247"/>
       <w:r>
         <w:t>Visual Studio</w:t>
       </w:r>
-      <w:bookmarkEnd w:id="35"/>
+      <w:bookmarkEnd w:id="36"/>
     </w:p>
     <w:p>
       <w:pPr>
@@ -9319,84 +9565,84 @@
         <w:jc w:val="both"/>
       </w:pPr>
       <w:r>
+        <w:t>Visual Studio permite a los desarrolladores crear sitios y aplicaciones web, así como servicios web en cualquier entorno que soporte la plataforma .NET (a partir de la versión .NET 2002). Así se pueden crear aplicaciones que se comuniquen entre estaciones de trabajo, páginas web, dispositivos móviles, dispositivos embebidos, consolas, entre otros.</w:t>
+      </w:r>
+    </w:p>
+    <w:p>
+      <w:pPr>
+        <w:jc w:val="both"/>
+      </w:pPr>
+      <w:r>
+        <w:t xml:space="preserve">Visual Studio incluye un editor de código que admite </w:t>
+      </w:r>
+      <w:proofErr w:type="spellStart"/>
+      <w:r>
+        <w:t>IntelliSense</w:t>
+      </w:r>
+      <w:proofErr w:type="spellEnd"/>
+      <w:r>
+        <w:t xml:space="preserve"> (el componente de </w:t>
+      </w:r>
+      <w:proofErr w:type="spellStart"/>
+      <w:r>
+        <w:t>autocomlpetado</w:t>
+      </w:r>
+      <w:proofErr w:type="spellEnd"/>
+      <w:r>
+        <w:t xml:space="preserve"> de código), así como refactorización de código. El depurador integrado funciona como un depurador de nivel de origen y un depurador a nivel de equipo. Otras herramientas integradas incluyen un diseñador de formularios para crear aplicaciones GUI, diseñador web, diseñador de clases y diseñador de esquema de base de datos. Acepta </w:t>
+      </w:r>
+      <w:proofErr w:type="spellStart"/>
+      <w:r>
+        <w:t>plug-ins</w:t>
+      </w:r>
+      <w:proofErr w:type="spellEnd"/>
+      <w:r>
+        <w:t xml:space="preserve"> que mejoran la funcionalidad en casi todos los niveles, incluyendo añadir soporte para sistemas de control de código fuente (como </w:t>
+      </w:r>
+      <w:proofErr w:type="spellStart"/>
+      <w:r>
+        <w:t>Subversion</w:t>
+      </w:r>
+      <w:proofErr w:type="spellEnd"/>
+      <w:r>
+        <w:t>) y agregar nuevos conjuntos de herramientas como editores y diseñadores visuales para lenguajes específicos de dominio o conjuntos de herramientas para otros aspectos del ciclo de desarrollo del software</w:t>
+      </w:r>
+      <w:r>
+        <w:t>.</w:t>
+      </w:r>
+    </w:p>
+    <w:p>
+      <w:pPr>
+        <w:pStyle w:val="Heading2"/>
+      </w:pPr>
+      <w:bookmarkStart w:id="37" w:name="_Toc472440248"/>
+      <w:r>
+        <w:t>Visual Basic</w:t>
+      </w:r>
+      <w:bookmarkEnd w:id="37"/>
+    </w:p>
+    <w:p>
+      <w:pPr>
+        <w:jc w:val="both"/>
+      </w:pPr>
+      <w:r>
+        <w:t>Visual Basic (VB) es un lenguaje de programación dirigido por eventos, desarrollado por Alan Cooper para Microsoft. Este lenguaje de programación es un dialecto de BASIC, con importantes agregados. Su primera versión fue presentada en 1991, con la intención de simplificar la programación utilizando un ambiente de desarrollo que facilitó en cierta medida la programación misma.</w:t>
+      </w:r>
+    </w:p>
+    <w:p>
+      <w:pPr>
+        <w:jc w:val="both"/>
+      </w:pPr>
+      <w:r>
+        <w:t>En 2001 Microsoft propuso abandonar el desarrollo basado en la API Win32 y pasar a un framework o marco común de librerías, independiente de la versión del sistema operativo, .NET Framework, a través de Visual Basic .NET (y otros lenguajes como C Sharp (C#) de fácil transición de código entre ellos); fue el sucesor de Visual Basic 6.</w:t>
+      </w:r>
+    </w:p>
+    <w:p>
+      <w:pPr>
+        <w:jc w:val="both"/>
+      </w:pPr>
+      <w:r>
         <w:lastRenderedPageBreak/>
-        <w:t>Visual Studio permite a los desarrolladores crear sitios y aplicaciones web, así como servicios web en cualquier entorno que soporte la plataforma .NET (a partir de la versión .NET 2002). Así se pueden crear aplicaciones que se comuniquen entre estaciones de trabajo, páginas web, dispositivos móviles, dispositivos embebidos, consolas, entre otros.</w:t>
-      </w:r>
-    </w:p>
-    <w:p>
-      <w:pPr>
-        <w:jc w:val="both"/>
-      </w:pPr>
-      <w:r>
-        <w:t xml:space="preserve">Visual Studio incluye un editor de código que admite </w:t>
-      </w:r>
-      <w:proofErr w:type="spellStart"/>
-      <w:r>
-        <w:t>IntelliSense</w:t>
-      </w:r>
-      <w:proofErr w:type="spellEnd"/>
-      <w:r>
-        <w:t xml:space="preserve"> (el componente de </w:t>
-      </w:r>
-      <w:proofErr w:type="spellStart"/>
-      <w:r>
-        <w:t>autocomlpetado</w:t>
-      </w:r>
-      <w:proofErr w:type="spellEnd"/>
-      <w:r>
-        <w:t xml:space="preserve"> de código), así como refactorización de código. El depurador integrado funciona como un depurador de nivel de origen y un depurador a nivel de equipo. Otras herramientas integradas incluyen un diseñador de formularios para crear aplicaciones GUI, diseñador web, diseñador de clases y diseñador de esquema de base de datos. Acepta </w:t>
-      </w:r>
-      <w:proofErr w:type="spellStart"/>
-      <w:r>
-        <w:t>plug-ins</w:t>
-      </w:r>
-      <w:proofErr w:type="spellEnd"/>
-      <w:r>
-        <w:t xml:space="preserve"> que mejoran la funcionalidad en casi todos los niveles, incluyendo añadir soporte para sistemas de control de código fuente (como </w:t>
-      </w:r>
-      <w:proofErr w:type="spellStart"/>
-      <w:r>
-        <w:t>Subversion</w:t>
-      </w:r>
-      <w:proofErr w:type="spellEnd"/>
-      <w:r>
-        <w:t>) y agregar nuevos conjuntos de herramientas como editores y diseñadores visuales para lenguajes específicos de dominio o conjuntos de herramientas para otros aspectos del ciclo de desarrollo del software</w:t>
-      </w:r>
-      <w:r>
-        <w:t>.</w:t>
-      </w:r>
-    </w:p>
-    <w:p>
-      <w:pPr>
-        <w:pStyle w:val="Heading2"/>
-      </w:pPr>
-      <w:bookmarkStart w:id="36" w:name="_Toc472440248"/>
-      <w:r>
-        <w:t>Visual Basic</w:t>
-      </w:r>
-      <w:bookmarkEnd w:id="36"/>
-    </w:p>
-    <w:p>
-      <w:pPr>
-        <w:jc w:val="both"/>
-      </w:pPr>
-      <w:r>
-        <w:t>Visual Basic (VB) es un lenguaje de programación dirigido por eventos, desarrollado por Alan Cooper para Microsoft. Este lenguaje de programación es un dialecto de BASIC, con importantes agregados. Su primera versión fue presentada en 1991, con la intención de simplificar la programación utilizando un ambiente de desarrollo que facilitó en cierta medida la programación misma.</w:t>
-      </w:r>
-    </w:p>
-    <w:p>
-      <w:pPr>
-        <w:jc w:val="both"/>
-      </w:pPr>
-      <w:r>
-        <w:t>En 2001 Microsoft propuso abandonar el desarrollo basado en la API Win32 y pasar a un framework o marco común de librerías, independiente de la versión del sistema operativo, .NET Framework, a través de Visual Basic .NET (y otros lenguajes como C Sharp (C#) de fácil transición de código entre ellos); fue el sucesor de Visual Basic 6.</w:t>
-      </w:r>
-    </w:p>
-    <w:p>
-      <w:pPr>
-        <w:jc w:val="both"/>
-      </w:pPr>
-      <w:r>
         <w:t>Visual Basic contiene un entorno de desarrollo integrado o IDE que integra editor de textos para edición del código fuente, un depurador, un compilador (y enlazador) y un editor de interfaces gráficas o GUI.</w:t>
       </w:r>
     </w:p>
@@ -9404,11 +9650,11 @@
       <w:pPr>
         <w:pStyle w:val="Heading3"/>
       </w:pPr>
-      <w:bookmarkStart w:id="37" w:name="_Toc472440249"/>
+      <w:bookmarkStart w:id="38" w:name="_Toc472440249"/>
       <w:r>
         <w:t>Ventajas</w:t>
       </w:r>
-      <w:bookmarkEnd w:id="37"/>
+      <w:bookmarkEnd w:id="38"/>
     </w:p>
     <w:p>
       <w:pPr>
@@ -9555,11 +9801,11 @@
       <w:pPr>
         <w:pStyle w:val="Heading3"/>
       </w:pPr>
-      <w:bookmarkStart w:id="38" w:name="_Toc472440250"/>
+      <w:bookmarkStart w:id="39" w:name="_Toc472440250"/>
       <w:r>
         <w:t>Desventajas</w:t>
       </w:r>
-      <w:bookmarkEnd w:id="38"/>
+      <w:bookmarkEnd w:id="39"/>
     </w:p>
     <w:p>
       <w:pPr>
@@ -9597,7 +9843,6 @@
         <w:jc w:val="both"/>
       </w:pPr>
       <w:r>
-        <w:lastRenderedPageBreak/>
         <w:t>Soporte pobre para programación orientada a objetos11</w:t>
       </w:r>
     </w:p>
@@ -9652,11 +9897,11 @@
       <w:pPr>
         <w:pStyle w:val="Heading2"/>
       </w:pPr>
-      <w:bookmarkStart w:id="39" w:name="_Toc472440251"/>
+      <w:bookmarkStart w:id="40" w:name="_Toc472440251"/>
       <w:r>
         <w:t>ASP.NET</w:t>
       </w:r>
-      <w:bookmarkEnd w:id="39"/>
+      <w:bookmarkEnd w:id="40"/>
     </w:p>
     <w:p>
       <w:pPr>
@@ -9702,11 +9947,11 @@
       <w:pPr>
         <w:pStyle w:val="Heading3"/>
       </w:pPr>
-      <w:bookmarkStart w:id="40" w:name="_Toc472440252"/>
+      <w:bookmarkStart w:id="41" w:name="_Toc472440252"/>
       <w:r>
         <w:t>Características</w:t>
       </w:r>
-      <w:bookmarkEnd w:id="40"/>
+      <w:bookmarkEnd w:id="41"/>
     </w:p>
     <w:p>
       <w:r>
@@ -9745,7 +9990,11 @@
       </w:r>
       <w:proofErr w:type="spellEnd"/>
       <w:r>
-        <w:t>" (formularios web), son el principal medio de construcción para el desarrollo de aplicaciones web.8 Los formularios web están contenidos en archivos con una extensión ASPX; en jerga de programación, estos archivos típicamente contienen etiquetas HTML o XHTML estático, y también etiquetas definiendo Controles Web que se procesan del lado del servidor y Controles de Usuario donde los desarrolladores colocan todo el código estático y dinámico requerido por la página web. Adicionalmente, el código dinámico que se ejecuta en el servidor puede ser colocado en una página dentro de un bloque &lt;% -- código dinámico -- %&gt; que es muy similar a otras tecnologías de desarrollo como PHP, JSP y ASP, pero esta práctica es, generalmente, desaconsejada excepto para propósitos de enlace de datos pues requiere más llamadas cuando se genera la página.</w:t>
+        <w:t xml:space="preserve">" (formularios web), son el principal medio de construcción para el desarrollo de aplicaciones web.8 Los formularios web están contenidos en archivos con una extensión ASPX; en jerga de programación, estos archivos típicamente contienen etiquetas HTML o XHTML estático, y también etiquetas definiendo </w:t>
+      </w:r>
+      <w:r>
+        <w:lastRenderedPageBreak/>
+        <w:t>Controles Web que se procesan del lado del servidor y Controles de Usuario donde los desarrolladores colocan todo el código estático y dinámico requerido por la página web. Adicionalmente, el código dinámico que se ejecuta en el servidor puede ser colocado en una página dentro de un bloque &lt;% -- código dinámico -- %&gt; que es muy similar a otras tecnologías de desarrollo como PHP, JSP y ASP, pero esta práctica es, generalmente, desaconsejada excepto para propósitos de enlace de datos pues requiere más llamadas cuando se genera la página.</w:t>
       </w:r>
     </w:p>
     <w:p>
@@ -9835,7 +10084,6 @@
         <w:jc w:val="both"/>
       </w:pPr>
       <w:r>
-        <w:lastRenderedPageBreak/>
         <w:t>Al ser liberado, ASP.NET carecía de un motor de plantillas. Debido a que el .NET framework es orientado a objetos y permite la herencia, muchos desarrolladores podrían definir una nueva clase que herede desde "</w:t>
       </w:r>
       <w:proofErr w:type="spellStart"/>
@@ -9869,11 +10117,11 @@
       <w:pPr>
         <w:pStyle w:val="Heading2"/>
       </w:pPr>
-      <w:bookmarkStart w:id="41" w:name="_Toc472440253"/>
+      <w:bookmarkStart w:id="42" w:name="_Toc472440253"/>
       <w:r>
         <w:t>HTML</w:t>
       </w:r>
-      <w:bookmarkEnd w:id="41"/>
+      <w:bookmarkEnd w:id="42"/>
     </w:p>
     <w:p>
       <w:pPr>
@@ -9942,7 +10190,11 @@
         <w:jc w:val="both"/>
       </w:pPr>
       <w:r>
-        <w:t>El lenguaje HTML basa su filosofía de desarrollo en la diferenciación. Para añadir un elemento externo a la página (imagen, vídeo, script, entre otros.), este no se incrusta directamente en el código de la página, sino que se hace una referencia a la ubicación de dicho elemento mediante texto. De este modo, la página web contiene solamente texto mientras que recae en el navegador web (interpretador del código) la tarea de unir todos los elementos y visualizar la página final. Al ser un estándar, HTML busca ser un lenguaje que permita que cualquier página web escrita en una determinada versión, pueda ser interpretada de la misma forma (estándar) por cualquier navegador web actualizado.</w:t>
+        <w:t xml:space="preserve">El lenguaje HTML basa su filosofía de desarrollo en la diferenciación. Para añadir un elemento externo a la página (imagen, vídeo, script, entre otros.), este no se incrusta directamente en el código de la página, </w:t>
+      </w:r>
+      <w:r>
+        <w:lastRenderedPageBreak/>
+        <w:t>sino que se hace una referencia a la ubicación de dicho elemento mediante texto. De este modo, la página web contiene solamente texto mientras que recae en el navegador web (interpretador del código) la tarea de unir todos los elementos y visualizar la página final. Al ser un estándar, HTML busca ser un lenguaje que permita que cualquier página web escrita en una determinada versión, pueda ser interpretada de la misma forma (estándar) por cualquier navegador web actualizado.</w:t>
       </w:r>
     </w:p>
     <w:p>
@@ -9997,11 +10249,11 @@
       <w:pPr>
         <w:pStyle w:val="Heading2"/>
       </w:pPr>
-      <w:bookmarkStart w:id="42" w:name="_Toc472440254"/>
+      <w:bookmarkStart w:id="43" w:name="_Toc472440254"/>
       <w:r>
         <w:t>Javascript</w:t>
       </w:r>
-      <w:bookmarkEnd w:id="42"/>
+      <w:bookmarkEnd w:id="43"/>
     </w:p>
     <w:p>
       <w:pPr>
@@ -10029,272 +10281,152 @@
         <w:jc w:val="both"/>
       </w:pPr>
       <w:r>
+        <w:t xml:space="preserve">Se utiliza principalmente en su forma del </w:t>
+      </w:r>
+      <w:r>
+        <w:rPr>
+          <w:b/>
+        </w:rPr>
+        <w:t>lado del cliente</w:t>
+      </w:r>
+      <w:r>
+        <w:t xml:space="preserve"> (</w:t>
+      </w:r>
+      <w:proofErr w:type="spellStart"/>
+      <w:r>
+        <w:rPr>
+          <w:b/>
+        </w:rPr>
+        <w:t>client-side</w:t>
+      </w:r>
+      <w:proofErr w:type="spellEnd"/>
+      <w:r>
+        <w:t>), implementado como parte de un navegador web permitiendo mejoras en la interfaz de usuario y páginas web dinámicas, aunque existe una forma de JavaScript del lado del servidor (Server-</w:t>
+      </w:r>
+      <w:proofErr w:type="spellStart"/>
+      <w:r>
+        <w:t>side</w:t>
+      </w:r>
+      <w:proofErr w:type="spellEnd"/>
+      <w:r>
+        <w:t xml:space="preserve"> JavaScript o SSJS). Su uso en aplicaciones externas a la web, por ejemplo, en documentos PDF, aplicaciones de escritorio (mayoritariamente widgets) es también significativo.</w:t>
+      </w:r>
+    </w:p>
+    <w:p>
+      <w:pPr>
+        <w:jc w:val="both"/>
+      </w:pPr>
+      <w:r>
+        <w:t xml:space="preserve">Desde el 2012, todos los navegadores modernos soportan completamente ECMAScript 5.1, una versión de </w:t>
+      </w:r>
+      <w:proofErr w:type="spellStart"/>
+      <w:r>
+        <w:t>javascript</w:t>
+      </w:r>
+      <w:proofErr w:type="spellEnd"/>
+      <w:r>
+        <w:t>. Los navegadores más antiguos soportan por lo menos ECMAScript 3. La sexta edición se liberó en julio del 2015.</w:t>
+      </w:r>
+    </w:p>
+    <w:p>
+      <w:pPr>
+        <w:jc w:val="both"/>
+      </w:pPr>
+      <w:r>
+        <w:t>JavaScript se diseñó con una sintaxis similar a C, aunque adopta nombres y convenciones del lenguaje de programación Java. Sin embargo, Java y JavaScript tienen semánticas y propósitos diferentes.</w:t>
+      </w:r>
+    </w:p>
+    <w:p>
+      <w:pPr>
+        <w:jc w:val="both"/>
+      </w:pPr>
+      <w:r>
+        <w:t xml:space="preserve">Todos los navegadores modernos interpretan el código JavaScript integrado en las páginas web. Para interactuar con una página web se provee al lenguaje JavaScript de una implementación del </w:t>
+      </w:r>
+      <w:proofErr w:type="spellStart"/>
+      <w:r>
+        <w:rPr>
+          <w:b/>
+        </w:rPr>
+        <w:t>Document</w:t>
+      </w:r>
+      <w:proofErr w:type="spellEnd"/>
+      <w:r>
+        <w:rPr>
+          <w:b/>
+        </w:rPr>
+        <w:t xml:space="preserve"> </w:t>
+      </w:r>
+      <w:proofErr w:type="spellStart"/>
+      <w:r>
+        <w:rPr>
+          <w:b/>
+        </w:rPr>
+        <w:t>Object</w:t>
+      </w:r>
+      <w:proofErr w:type="spellEnd"/>
+      <w:r>
+        <w:rPr>
+          <w:b/>
+        </w:rPr>
+        <w:t xml:space="preserve"> </w:t>
+      </w:r>
+      <w:proofErr w:type="spellStart"/>
+      <w:r>
+        <w:rPr>
+          <w:b/>
+        </w:rPr>
+        <w:t>Model</w:t>
+      </w:r>
+      <w:proofErr w:type="spellEnd"/>
+      <w:r>
+        <w:rPr>
+          <w:b/>
+        </w:rPr>
+        <w:t xml:space="preserve"> (DOM).</w:t>
+      </w:r>
+    </w:p>
+    <w:p>
+      <w:pPr>
+        <w:jc w:val="both"/>
+      </w:pPr>
+      <w:r>
+        <w:t>Tradicionalmente se venía utilizando en páginas web HTML para realizar operaciones y únicamente en el marco de la aplicación cliente, sin acceso a funciones del servidor. Actualmente es ampliamente utilizado para enviar y recibir información del servidor junto con ayuda de otras tecnologías como AJAX. JavaScript se interpreta en el agente de usuario al mismo tiempo que las sentencias van descargándose junto con el código HTML.</w:t>
+      </w:r>
+    </w:p>
+    <w:p>
+      <w:pPr>
+        <w:jc w:val="both"/>
+      </w:pPr>
+      <w:r>
+        <w:t>Desde el lanzamiento en junio de 1997 del estándar ECMAScript 1, han existido las versiones 2, 3 y 5, que es la más usada actualmente (la 4 se abandonó). En junio de 2015 se cerró y publicó la versión ECMAScript 6.</w:t>
+      </w:r>
+    </w:p>
+    <w:p>
+      <w:pPr>
+        <w:pStyle w:val="Heading2"/>
+      </w:pPr>
+      <w:bookmarkStart w:id="44" w:name="_Toc472440255"/>
+      <w:proofErr w:type="spellStart"/>
+      <w:r>
         <w:lastRenderedPageBreak/>
-        <w:t xml:space="preserve">Se utiliza principalmente en su forma del </w:t>
-      </w:r>
-      <w:r>
-        <w:rPr>
-          <w:b/>
-        </w:rPr>
-        <w:t>lado del cliente</w:t>
-      </w:r>
-      <w:r>
-        <w:t xml:space="preserve"> (</w:t>
+        <w:t>Document</w:t>
+      </w:r>
+      <w:proofErr w:type="spellEnd"/>
+      <w:r>
+        <w:t xml:space="preserve"> </w:t>
       </w:r>
       <w:proofErr w:type="spellStart"/>
       <w:r>
-        <w:rPr>
-          <w:b/>
-        </w:rPr>
-        <w:t>client-side</w:t>
+        <w:t>Object</w:t>
       </w:r>
       <w:proofErr w:type="spellEnd"/>
       <w:r>
-        <w:t>), implementado como parte de un navegador web permitiendo mejoras en la interfaz de usuario y páginas web dinámicas, aunque existe una forma de JavaScript del lado del servidor (Server-</w:t>
+        <w:t xml:space="preserve"> </w:t>
       </w:r>
       <w:proofErr w:type="spellStart"/>
       <w:r>
-        <w:t>side</w:t>
-      </w:r>
-      <w:proofErr w:type="spellEnd"/>
-      <w:r>
-        <w:t xml:space="preserve"> JavaScript o SSJS). Su uso en aplicaciones externas a la web, por ejemplo, en documentos PDF, aplicaciones de escritorio (mayoritariamente widgets) es también significativo.</w:t>
-      </w:r>
-    </w:p>
-    <w:p>
-      <w:pPr>
-        <w:jc w:val="both"/>
-      </w:pPr>
-      <w:r>
-        <w:t xml:space="preserve">Desde el 2012, todos los navegadores modernos soportan completamente ECMAScript 5.1, una versión de </w:t>
-      </w:r>
-      <w:proofErr w:type="spellStart"/>
-      <w:r>
-        <w:t>javascript</w:t>
-      </w:r>
-      <w:proofErr w:type="spellEnd"/>
-      <w:r>
-        <w:t>. Los navegadores más antiguos soportan por lo menos ECMAScript 3. La sexta edición se liberó en julio del 2015.</w:t>
-      </w:r>
-    </w:p>
-    <w:p>
-      <w:pPr>
-        <w:jc w:val="both"/>
-      </w:pPr>
-      <w:r>
-        <w:t>JavaScript se diseñó con una sintaxis similar a C, aunque adopta nombres y convenciones del lenguaje de programación Java. Sin embargo, Java y JavaScript tienen semánticas y propósitos diferentes.</w:t>
-      </w:r>
-    </w:p>
-    <w:p>
-      <w:pPr>
-        <w:jc w:val="both"/>
-      </w:pPr>
-      <w:r>
-        <w:t xml:space="preserve">Todos los navegadores modernos interpretan el código JavaScript integrado en las páginas web. Para interactuar con una página web se provee al lenguaje JavaScript de una implementación del </w:t>
-      </w:r>
-      <w:proofErr w:type="spellStart"/>
-      <w:r>
-        <w:rPr>
-          <w:b/>
-        </w:rPr>
-        <w:t>Document</w:t>
-      </w:r>
-      <w:proofErr w:type="spellEnd"/>
-      <w:r>
-        <w:rPr>
-          <w:b/>
-        </w:rPr>
-        <w:t xml:space="preserve"> </w:t>
-      </w:r>
-      <w:proofErr w:type="spellStart"/>
-      <w:r>
-        <w:rPr>
-          <w:b/>
-        </w:rPr>
-        <w:t>Object</w:t>
-      </w:r>
-      <w:proofErr w:type="spellEnd"/>
-      <w:r>
-        <w:rPr>
-          <w:b/>
-        </w:rPr>
-        <w:t xml:space="preserve"> </w:t>
-      </w:r>
-      <w:proofErr w:type="spellStart"/>
-      <w:r>
-        <w:rPr>
-          <w:b/>
-        </w:rPr>
         <w:t>Model</w:t>
-      </w:r>
-      <w:proofErr w:type="spellEnd"/>
-      <w:r>
-        <w:rPr>
-          <w:b/>
-        </w:rPr>
-        <w:t xml:space="preserve"> (DOM).</w:t>
-      </w:r>
-    </w:p>
-    <w:p>
-      <w:pPr>
-        <w:jc w:val="both"/>
-      </w:pPr>
-      <w:r>
-        <w:t>Tradicionalmente se venía utilizando en páginas web HTML para realizar operaciones y únicamente en el marco de la aplicación cliente, sin acceso a funciones del servidor. Actualmente es ampliamente utilizado para enviar y recibir información del servidor junto con ayuda de otras tecnologías como AJAX. JavaScript se interpreta en el agente de usuario al mismo tiempo que las sentencias van descargándose junto con el código HTML.</w:t>
-      </w:r>
-    </w:p>
-    <w:p>
-      <w:pPr>
-        <w:jc w:val="both"/>
-      </w:pPr>
-      <w:r>
-        <w:t>Desde el lanzamiento en junio de 1997 del estándar ECMAScript 1, han existido las versiones 2, 3 y 5, que es la más usada actualmente (la 4 se abandonó). En junio de 2015 se cerró y publicó la versión ECMAScript 6.</w:t>
-      </w:r>
-    </w:p>
-    <w:p>
-      <w:pPr>
-        <w:pStyle w:val="Heading2"/>
-      </w:pPr>
-      <w:bookmarkStart w:id="43" w:name="_Toc472440255"/>
-      <w:proofErr w:type="spellStart"/>
-      <w:r>
-        <w:t>Document</w:t>
-      </w:r>
-      <w:proofErr w:type="spellEnd"/>
-      <w:r>
-        <w:t xml:space="preserve"> </w:t>
-      </w:r>
-      <w:proofErr w:type="spellStart"/>
-      <w:r>
-        <w:t>Object</w:t>
-      </w:r>
-      <w:proofErr w:type="spellEnd"/>
-      <w:r>
-        <w:t xml:space="preserve"> </w:t>
-      </w:r>
-      <w:proofErr w:type="spellStart"/>
-      <w:r>
-        <w:t>Model</w:t>
-      </w:r>
-      <w:bookmarkEnd w:id="43"/>
-      <w:proofErr w:type="spellEnd"/>
-    </w:p>
-    <w:p>
-      <w:pPr>
-        <w:jc w:val="both"/>
-      </w:pPr>
-      <w:proofErr w:type="spellStart"/>
-      <w:r>
-        <w:rPr>
-          <w:b/>
-        </w:rPr>
-        <w:t>Document</w:t>
-      </w:r>
-      <w:proofErr w:type="spellEnd"/>
-      <w:r>
-        <w:rPr>
-          <w:b/>
-        </w:rPr>
-        <w:t xml:space="preserve"> </w:t>
-      </w:r>
-      <w:proofErr w:type="spellStart"/>
-      <w:r>
-        <w:rPr>
-          <w:b/>
-        </w:rPr>
-        <w:t>Object</w:t>
-      </w:r>
-      <w:proofErr w:type="spellEnd"/>
-      <w:r>
-        <w:rPr>
-          <w:b/>
-        </w:rPr>
-        <w:t xml:space="preserve"> </w:t>
-      </w:r>
-      <w:proofErr w:type="spellStart"/>
-      <w:r>
-        <w:rPr>
-          <w:b/>
-        </w:rPr>
-        <w:t>Model</w:t>
-      </w:r>
-      <w:proofErr w:type="spellEnd"/>
-      <w:r>
-        <w:t xml:space="preserve"> o </w:t>
-      </w:r>
-      <w:r>
-        <w:rPr>
-          <w:b/>
-        </w:rPr>
-        <w:t>DOM</w:t>
-      </w:r>
-      <w:r>
-        <w:t xml:space="preserve"> ('Modelo de Objetos del Documento' o 'Modelo en Objetos para la Representación de Documentos') es esencialmente una interfaz de plataforma que proporciona un conjunto estándar de objetos para representar documentos HTML, XHTML y XML,1 un modelo estándar sobre cómo pueden combinarse dichos objetos, y una interfaz estándar para acceder a ellos y manipularlos. A través del DOM, los programas pueden acceder y modificar el contenido, estructura y estilo de los documentos HTML y XML, que es para lo que se diseñó principalmente. El responsable del DOM es el </w:t>
-      </w:r>
-      <w:proofErr w:type="spellStart"/>
-      <w:r>
-        <w:t>World</w:t>
-      </w:r>
-      <w:proofErr w:type="spellEnd"/>
-      <w:r>
-        <w:t xml:space="preserve"> Wide Web </w:t>
-      </w:r>
-      <w:proofErr w:type="spellStart"/>
-      <w:r>
-        <w:t>Consortium</w:t>
-      </w:r>
-      <w:proofErr w:type="spellEnd"/>
-      <w:r>
-        <w:t xml:space="preserve"> (W3C).</w:t>
-      </w:r>
-    </w:p>
-    <w:p>
-      <w:pPr>
-        <w:jc w:val="both"/>
-      </w:pPr>
-      <w:r>
-        <w:t>El DOM permite el acceso dinámico a través de la programación para acceder, añadir y cambiar dinámicamente contenido estructurado en documentos con lenguajes como ECMAScript (JavaScript).</w:t>
-      </w:r>
-    </w:p>
-    <w:p>
-      <w:pPr>
-        <w:jc w:val="both"/>
-      </w:pPr>
-      <w:r>
-        <w:t>El DOM define la manera en que objetos y elementos se relacionan entre sí en el navegador y en el documento.</w:t>
-      </w:r>
-    </w:p>
-    <w:p>
-      <w:pPr>
-        <w:jc w:val="both"/>
-      </w:pPr>
-      <w:r>
-        <w:t>Puede utilizarse cualquier lenguaje de programación adecuado para el diseño web. En el caso de JavaScript, cada objeto tiene un nombre, el cual es exclusivo y único. Cuando existe más de un objeto del mismo tipo en un documento web, estos se organizan en un vector.</w:t>
-      </w:r>
-    </w:p>
-    <w:p>
-      <w:pPr>
-        <w:jc w:val="both"/>
-      </w:pPr>
-      <w:r>
-        <w:t xml:space="preserve">La manipulación de objetos sigue los mismos principios que en el lenguaje de programación que se esté utilizando. Una de las características de estos objetos es la función para la cual están diseñados, de hecho, en la mayoría de ocasiones tienen más de una función. En JavaScript, muchas funciones para cada uno de </w:t>
-      </w:r>
-      <w:r>
-        <w:lastRenderedPageBreak/>
-        <w:t>los objetos, incluyendo el navegador y la ventana que lo contiene, han sido definidas previamente; adicionalmente, el usuario puede definir funciones de acuerdo a sus necesidades</w:t>
-      </w:r>
-      <w:r>
-        <w:t>.</w:t>
-      </w:r>
-    </w:p>
-    <w:p>
-      <w:pPr>
-        <w:pStyle w:val="Heading2"/>
-      </w:pPr>
-      <w:bookmarkStart w:id="44" w:name="_Toc472440256"/>
-      <w:proofErr w:type="spellStart"/>
-      <w:r>
-        <w:t>jQuery</w:t>
       </w:r>
       <w:bookmarkEnd w:id="44"/>
       <w:proofErr w:type="spellEnd"/>
@@ -10305,9 +10437,125 @@
       </w:pPr>
       <w:proofErr w:type="spellStart"/>
       <w:r>
+        <w:rPr>
+          <w:b/>
+        </w:rPr>
+        <w:t>Document</w:t>
+      </w:r>
+      <w:proofErr w:type="spellEnd"/>
+      <w:r>
+        <w:rPr>
+          <w:b/>
+        </w:rPr>
+        <w:t xml:space="preserve"> </w:t>
+      </w:r>
+      <w:proofErr w:type="spellStart"/>
+      <w:r>
+        <w:rPr>
+          <w:b/>
+        </w:rPr>
+        <w:t>Object</w:t>
+      </w:r>
+      <w:proofErr w:type="spellEnd"/>
+      <w:r>
+        <w:rPr>
+          <w:b/>
+        </w:rPr>
+        <w:t xml:space="preserve"> </w:t>
+      </w:r>
+      <w:proofErr w:type="spellStart"/>
+      <w:r>
+        <w:rPr>
+          <w:b/>
+        </w:rPr>
+        <w:t>Model</w:t>
+      </w:r>
+      <w:proofErr w:type="spellEnd"/>
+      <w:r>
+        <w:t xml:space="preserve"> o </w:t>
+      </w:r>
+      <w:r>
+        <w:rPr>
+          <w:b/>
+        </w:rPr>
+        <w:t>DOM</w:t>
+      </w:r>
+      <w:r>
+        <w:t xml:space="preserve"> ('Modelo de Objetos del Documento' o 'Modelo en Objetos para la Representación de Documentos') es esencialmente una interfaz de plataforma que proporciona un conjunto estándar de objetos para representar documentos HTML, XHTML y XML,1 un modelo estándar sobre cómo pueden combinarse dichos objetos, y una interfaz estándar para acceder a ellos y manipularlos. A través del DOM, los programas pueden acceder y modificar el contenido, estructura y estilo de los documentos HTML y XML, que es para lo que se diseñó principalmente. El responsable del DOM es el </w:t>
+      </w:r>
+      <w:proofErr w:type="spellStart"/>
+      <w:r>
+        <w:t>World</w:t>
+      </w:r>
+      <w:proofErr w:type="spellEnd"/>
+      <w:r>
+        <w:t xml:space="preserve"> Wide Web </w:t>
+      </w:r>
+      <w:proofErr w:type="spellStart"/>
+      <w:r>
+        <w:t>Consortium</w:t>
+      </w:r>
+      <w:proofErr w:type="spellEnd"/>
+      <w:r>
+        <w:t xml:space="preserve"> (W3C).</w:t>
+      </w:r>
+    </w:p>
+    <w:p>
+      <w:pPr>
+        <w:jc w:val="both"/>
+      </w:pPr>
+      <w:r>
+        <w:t>El DOM permite el acceso dinámico a través de la programación para acceder, añadir y cambiar dinámicamente contenido estructurado en documentos con lenguajes como ECMAScript (JavaScript).</w:t>
+      </w:r>
+    </w:p>
+    <w:p>
+      <w:pPr>
+        <w:jc w:val="both"/>
+      </w:pPr>
+      <w:r>
+        <w:t>El DOM define la manera en que objetos y elementos se relacionan entre sí en el navegador y en el documento.</w:t>
+      </w:r>
+    </w:p>
+    <w:p>
+      <w:pPr>
+        <w:jc w:val="both"/>
+      </w:pPr>
+      <w:r>
+        <w:t>Puede utilizarse cualquier lenguaje de programación adecuado para el diseño web. En el caso de JavaScript, cada objeto tiene un nombre, el cual es exclusivo y único. Cuando existe más de un objeto del mismo tipo en un documento web, estos se organizan en un vector.</w:t>
+      </w:r>
+    </w:p>
+    <w:p>
+      <w:pPr>
+        <w:jc w:val="both"/>
+      </w:pPr>
+      <w:r>
+        <w:t>La manipulación de objetos sigue los mismos principios que en el lenguaje de programación que se esté utilizando. Una de las características de estos objetos es la función para la cual están diseñados, de hecho, en la mayoría de ocasiones tienen más de una función. En JavaScript, muchas funciones para cada uno de los objetos, incluyendo el navegador y la ventana que lo contiene, han sido definidas previamente; adicionalmente, el usuario puede definir funciones de acuerdo a sus necesidades</w:t>
+      </w:r>
+      <w:r>
+        <w:t>.</w:t>
+      </w:r>
+    </w:p>
+    <w:p>
+      <w:pPr>
+        <w:pStyle w:val="Heading2"/>
+      </w:pPr>
+      <w:bookmarkStart w:id="45" w:name="_Toc472440256"/>
+      <w:proofErr w:type="spellStart"/>
+      <w:r>
         <w:t>jQuery</w:t>
       </w:r>
+      <w:bookmarkEnd w:id="45"/>
       <w:proofErr w:type="spellEnd"/>
+    </w:p>
+    <w:p>
+      <w:pPr>
+        <w:jc w:val="both"/>
+      </w:pPr>
+      <w:proofErr w:type="spellStart"/>
+      <w:r>
+        <w:t>jQuery</w:t>
+      </w:r>
+      <w:proofErr w:type="spellEnd"/>
       <w:r>
         <w:t xml:space="preserve"> es una </w:t>
       </w:r>
@@ -10388,11 +10636,11 @@
       <w:pPr>
         <w:pStyle w:val="Heading3"/>
       </w:pPr>
-      <w:bookmarkStart w:id="45" w:name="_Toc472440257"/>
+      <w:bookmarkStart w:id="46" w:name="_Toc472440257"/>
       <w:r>
         <w:t>Características</w:t>
       </w:r>
-      <w:bookmarkEnd w:id="45"/>
+      <w:bookmarkEnd w:id="46"/>
     </w:p>
     <w:p>
       <w:pPr>
@@ -10524,6 +10772,7 @@
         <w:jc w:val="both"/>
       </w:pPr>
       <w:r>
+        <w:lastRenderedPageBreak/>
         <w:t>Utilidades varias como obtener información del navegador, operar con objetos y vectores, funciones para rutinas comunes, etc.</w:t>
       </w:r>
     </w:p>
@@ -10544,11 +10793,11 @@
       <w:pPr>
         <w:pStyle w:val="Heading3"/>
       </w:pPr>
-      <w:bookmarkStart w:id="46" w:name="_Toc472440258"/>
+      <w:bookmarkStart w:id="47" w:name="_Toc472440258"/>
       <w:r>
         <w:t>Uso</w:t>
       </w:r>
-      <w:bookmarkEnd w:id="46"/>
+      <w:bookmarkEnd w:id="47"/>
     </w:p>
     <w:p>
       <w:pPr>
@@ -10588,12 +10837,12 @@
       <w:pPr>
         <w:pStyle w:val="Heading2"/>
       </w:pPr>
-      <w:bookmarkStart w:id="47" w:name="_Toc472440259"/>
+      <w:bookmarkStart w:id="48" w:name="_Toc472440259"/>
       <w:proofErr w:type="spellStart"/>
       <w:r>
         <w:t>Bootstrap</w:t>
       </w:r>
-      <w:bookmarkEnd w:id="47"/>
+      <w:bookmarkEnd w:id="48"/>
       <w:proofErr w:type="spellEnd"/>
     </w:p>
     <w:p>
@@ -10622,276 +10871,273 @@
       </w:r>
       <w:proofErr w:type="spellEnd"/>
       <w:r>
-        <w:t xml:space="preserve"> tiene un soporte relativamente incompleto para HTML5 y CSS 3, pero es compatible con la mayoría de los navegadores web. La información básica de compatibilidad de sitios web o aplicaciones está </w:t>
+        <w:t xml:space="preserve"> tiene un soporte relativamente incompleto para HTML5 y CSS 3, pero es compatible con la mayoría de los navegadores web. La información básica de compatibilidad de sitios web o aplicaciones está disponible para todos los dispositivos y navegadores. Existe un concepto de compatibilidad parcial que hace disponible la información básica de un sitio web para todos los dispositivos y navegadores. Por ejemplo, las propiedades introducidas en CSS3 para las esquinas redondeadas, gradientes y sombras son usadas por </w:t>
+      </w:r>
+      <w:proofErr w:type="spellStart"/>
+      <w:r>
+        <w:t>Bootstrap</w:t>
+      </w:r>
+      <w:proofErr w:type="spellEnd"/>
+      <w:r>
+        <w:t xml:space="preserve"> a pesar de la falta de soporte de navegadores antiguos. Esto extiende la funcionalidad de la herramienta, pero no es requerida para su uso.</w:t>
+      </w:r>
+    </w:p>
+    <w:p>
+      <w:pPr>
+        <w:jc w:val="both"/>
+      </w:pPr>
+      <w:r>
+        <w:t>Desde la versión 2.0 también soporta diseños sensibles. Esto significa que el diseño gráfico de la página se ajusta dinámicamente, tomando en cuenta las características del dispositivo usado (Computadoras, tabletas, teléfonos móviles).</w:t>
+      </w:r>
+    </w:p>
+    <w:p>
+      <w:pPr>
+        <w:pStyle w:val="Heading2"/>
+      </w:pPr>
+      <w:bookmarkStart w:id="49" w:name="_Toc472440260"/>
+      <w:r>
+        <w:t>Front-End</w:t>
+      </w:r>
+      <w:bookmarkEnd w:id="49"/>
+    </w:p>
+    <w:p>
+      <w:pPr>
+        <w:jc w:val="both"/>
+      </w:pPr>
+      <w:r>
+        <w:t xml:space="preserve">El </w:t>
+      </w:r>
+      <w:r>
+        <w:t>front-end</w:t>
+      </w:r>
+      <w:r>
+        <w:t xml:space="preserve"> son todas aquellas tecnologías que corren del lado del cliente, es decir, todas aquellas tecnologías que corren del lado del navegador web, generalizándose más que nada en tres lenguajes, HTML , CSS Y JavaScript, la persona encargada del </w:t>
+      </w:r>
+      <w:r>
+        <w:t>front-end</w:t>
+      </w:r>
+      <w:r>
+        <w:t xml:space="preserve">, se dedica solo a estas tres tecnologías, aunque esto no significa que no sepa cómo trabaja el </w:t>
+      </w:r>
+      <w:r>
+        <w:t>back-end</w:t>
+      </w:r>
+      <w:r>
+        <w:t xml:space="preserve">, ya que es necesario para que pueda consumir datos y pueda estructurar correctamente un maquetado en HTML y CSS para su mejor comodidad y la comodidad del </w:t>
+      </w:r>
+      <w:r>
+        <w:t>back-end</w:t>
+      </w:r>
+      <w:r>
+        <w:t xml:space="preserve"> a la hora de colocarlo sobre un servidor, normalmente en </w:t>
+      </w:r>
+      <w:r>
+        <w:t>Front-end</w:t>
+      </w:r>
+      <w:r>
+        <w:t xml:space="preserve"> se encarga de estilizar la página de tal manera que la página pueda quedar </w:t>
+      </w:r>
+      <w:r>
+        <w:t>legible y fácil de usar</w:t>
+      </w:r>
+      <w:r>
+        <w:t xml:space="preserve"> para la persona que la ve, es decir, esta persona, debe de conocer técnicas de </w:t>
+      </w:r>
+      <w:proofErr w:type="spellStart"/>
+      <w:r>
+        <w:t>User</w:t>
+      </w:r>
+      <w:proofErr w:type="spellEnd"/>
+      <w:r>
+        <w:t xml:space="preserve"> </w:t>
+      </w:r>
+      <w:proofErr w:type="spellStart"/>
+      <w:r>
+        <w:t>Experience</w:t>
+      </w:r>
+      <w:proofErr w:type="spellEnd"/>
+      <w:r>
+        <w:t xml:space="preserve"> para dar una experiencia de usuario cómoda a la persona que visita la página, así mismo debe de saber de diseño de Interacción para que sepa colocar las cosas de tal manera que el usuario las pueda ubicar de manera rápida y cómoda, es decir, el </w:t>
+      </w:r>
+      <w:r>
+        <w:t>back-end</w:t>
+      </w:r>
+      <w:r>
+        <w:t xml:space="preserve"> posteriormente se encargará de llenar las páginas de información (en ocasiones) y de colocar la página en un servidor, pero esto de nada sirve si la página es fea, por tanto, el programador del </w:t>
+      </w:r>
+      <w:r>
+        <w:t>Front-end</w:t>
+      </w:r>
+      <w:r>
+        <w:t xml:space="preserve"> debe de saber un poco de diseño, ya que como he dicho anteriormente, este se va a encargar de que la página no solo se vea bonita para el usuario, si no que sea cómoda de utilizar, </w:t>
+      </w:r>
+      <w:r>
+        <w:t>fácil</w:t>
+      </w:r>
+      <w:r>
+        <w:t xml:space="preserve"> de navegar e intuitiva, existen </w:t>
       </w:r>
       <w:r>
         <w:lastRenderedPageBreak/>
-        <w:t xml:space="preserve">disponible para todos los dispositivos y navegadores. Existe un concepto de compatibilidad parcial que hace disponible la información básica de un sitio web para todos los dispositivos y navegadores. Por ejemplo, las propiedades introducidas en CSS3 para las esquinas redondeadas, gradientes y sombras son usadas por </w:t>
+        <w:t xml:space="preserve">muchas tecnologías relacionadas a estos tres lenguajes que se utilizan en el </w:t>
+      </w:r>
+      <w:r>
+        <w:t>Front-end</w:t>
+      </w:r>
+      <w:r>
+        <w:t xml:space="preserve">, por ejemplo, para JavaScript tenemos angular.js y backbone.js, que son tecnologías avanzadas que utiliza el </w:t>
+      </w:r>
+      <w:r>
+        <w:t>front-end</w:t>
+      </w:r>
+      <w:r>
+        <w:t>, este se puede apoyar en librerías de CS</w:t>
+      </w:r>
+      <w:r>
+        <w:t>S</w:t>
+      </w:r>
+      <w:r>
+        <w:t xml:space="preserve"> y de JavaScript para poder dar una solución amena y </w:t>
+      </w:r>
+      <w:r>
+        <w:t>legible</w:t>
+      </w:r>
+      <w:r>
+        <w:t xml:space="preserve">, así mismo, debe de conocer lenguajes de transferencia de información como XML y JSON, y Ajax para hacer solicitudes sin necesidad de refrescar la página, en pocas palabras, el </w:t>
+      </w:r>
+      <w:r>
+        <w:t>front-end</w:t>
+      </w:r>
+      <w:r>
+        <w:t>, es el que se encargará de dejar bonita la página, en ver que los datos se muestren de manera cómoda para el usuario, de que la interacción que realice sea llamativa y en la estética del sitio.</w:t>
+      </w:r>
+    </w:p>
+    <w:p>
+      <w:pPr>
+        <w:pStyle w:val="Heading2"/>
+      </w:pPr>
+      <w:bookmarkStart w:id="50" w:name="_Toc472440261"/>
+      <w:r>
+        <w:t>Back-End</w:t>
+      </w:r>
+      <w:bookmarkEnd w:id="50"/>
+    </w:p>
+    <w:p>
+      <w:pPr>
+        <w:jc w:val="both"/>
+      </w:pPr>
+      <w:r>
+        <w:t xml:space="preserve">El programador </w:t>
+      </w:r>
+      <w:r>
+        <w:t>back-end</w:t>
+      </w:r>
+      <w:r>
+        <w:t xml:space="preserve"> es aquel que se encuentra del lado del servidor, es decir, esta persona se encarga de lenguajes como PHP, Python, .Net, Java, etc., es aquel que se encarga de interactuar con bases de datos, verificar manejos de sesiones de usuarios, montar la página en un servidor, y desde este “servir” todas las vistas que el </w:t>
+      </w:r>
+      <w:r>
+        <w:t>Front-end</w:t>
+      </w:r>
+      <w:r>
+        <w:t xml:space="preserve"> crea, es decir, uno como </w:t>
+      </w:r>
+      <w:r>
+        <w:t>back-end</w:t>
+      </w:r>
+      <w:r>
+        <w:t xml:space="preserve"> se encarga más que nada de la manipulación de los datos, que en muchas ocasiones suele ser lo más tedioso, pero al mismo tiempo, un </w:t>
+      </w:r>
+      <w:r>
+        <w:t>Back-end</w:t>
+      </w:r>
+      <w:r>
+        <w:t xml:space="preserve"> no sirve de mucho si no existe un </w:t>
+      </w:r>
+      <w:r>
+        <w:t>Front-end</w:t>
+      </w:r>
+      <w:r>
+        <w:t xml:space="preserve"> de por medio que se haya encargado de que la página se vea estética, el programador de </w:t>
+      </w:r>
+      <w:r>
+        <w:t>Back-end</w:t>
+      </w:r>
+      <w:r>
+        <w:t xml:space="preserve"> normalmente debe de conocer Bases de datos, Frameworks y Librerías que le permitan desenvolverse mejor en la manera en la que sirve las páginas, ya que él se va a encargar de que todos los datos que llegan desde el </w:t>
+      </w:r>
+      <w:r>
+        <w:t>Front-end</w:t>
+      </w:r>
+      <w:r>
+        <w:t xml:space="preserve">, lleguen a una base de datos, por tanto, debe de conocer un poco de seguridad, para mantener los datos cuidados y tratar de protegerse de todo tipo de inyecciones que se puedan tratar de hacer al servidor para que no sea vulnerable, así mismo, se encarga de crear API’s para que sus datos puedan consumirse de manera cómoda para el </w:t>
+      </w:r>
+      <w:r>
+        <w:t>front-end</w:t>
+      </w:r>
+      <w:r>
+        <w:t xml:space="preserve"> y que pueda mejorar la experiencia del usuario, teniendo en cuenta los cuidados necesarios que debe considerar para que su servidor pueda mantenerse seguro.</w:t>
+      </w:r>
+    </w:p>
+    <w:p>
+      <w:pPr>
+        <w:pStyle w:val="Heading2"/>
+      </w:pPr>
+      <w:bookmarkStart w:id="51" w:name="_Toc472440262"/>
+      <w:r>
+        <w:t>Dirección IP</w:t>
+      </w:r>
+      <w:bookmarkEnd w:id="51"/>
+    </w:p>
+    <w:p>
+      <w:pPr>
+        <w:jc w:val="both"/>
+      </w:pPr>
+      <w:r>
+        <w:t xml:space="preserve">Una dirección IP es un número que identifica, de manera lógica y jerárquica, a una Interfaz en red (elemento de comunicación/conexión) de un dispositivo (computadora, tableta, portátil, </w:t>
       </w:r>
       <w:proofErr w:type="spellStart"/>
       <w:r>
-        <w:t>Bootstrap</w:t>
+        <w:t>smartphone</w:t>
       </w:r>
       <w:proofErr w:type="spellEnd"/>
       <w:r>
-        <w:t xml:space="preserve"> a pesar de la falta de soporte de navegadores antiguos. Esto extiende la funcionalidad de la herramienta, pero no es requerida para su uso.</w:t>
-      </w:r>
-    </w:p>
-    <w:p>
-      <w:pPr>
-        <w:jc w:val="both"/>
-      </w:pPr>
-      <w:r>
-        <w:t>Desde la versión 2.0 también soporta diseños sensibles. Esto significa que el diseño gráfico de la página se ajusta dinámicamente, tomando en cuenta las características del dispositivo usado (Computadoras, tabletas, teléfonos móviles).</w:t>
-      </w:r>
-    </w:p>
-    <w:p>
-      <w:pPr>
-        <w:pStyle w:val="Heading2"/>
-      </w:pPr>
-      <w:bookmarkStart w:id="48" w:name="_Toc472440260"/>
-      <w:r>
-        <w:t>Front-End</w:t>
-      </w:r>
-      <w:bookmarkEnd w:id="48"/>
-    </w:p>
-    <w:p>
-      <w:pPr>
-        <w:jc w:val="both"/>
-      </w:pPr>
-      <w:r>
-        <w:t xml:space="preserve">El </w:t>
-      </w:r>
-      <w:r>
-        <w:t>front-end</w:t>
-      </w:r>
-      <w:r>
-        <w:t xml:space="preserve"> son todas aquellas tecnologías que corren del lado del cliente, es decir, todas aquellas tecnologías que corren del lado del navegador web, generalizándose más que nada en tres lenguajes, HTML , CSS Y JavaScript, la persona encargada del </w:t>
-      </w:r>
-      <w:r>
-        <w:t>front-end</w:t>
-      </w:r>
-      <w:r>
-        <w:t xml:space="preserve">, se dedica solo a estas tres tecnologías, aunque esto no significa que no sepa cómo trabaja el </w:t>
-      </w:r>
-      <w:r>
-        <w:t>back-end</w:t>
-      </w:r>
-      <w:r>
-        <w:t xml:space="preserve">, ya que es necesario para que pueda consumir datos y pueda estructurar correctamente un maquetado en HTML y CSS para su mejor comodidad y la comodidad del </w:t>
-      </w:r>
-      <w:r>
-        <w:t>back-end</w:t>
-      </w:r>
-      <w:r>
-        <w:t xml:space="preserve"> a la hora de colocarlo sobre un servidor, normalmente en </w:t>
-      </w:r>
-      <w:r>
-        <w:t>Front-end</w:t>
-      </w:r>
-      <w:r>
-        <w:t xml:space="preserve"> se encarga de estilizar la página de tal manera que la página pueda quedar </w:t>
-      </w:r>
-      <w:r>
-        <w:t>legible y fácil de usar</w:t>
-      </w:r>
-      <w:r>
-        <w:t xml:space="preserve"> para la persona que la ve, es decir, esta persona, debe de conocer técnicas de </w:t>
+        <w:t xml:space="preserve">) que utilice el protocolo IP (Internet </w:t>
       </w:r>
       <w:proofErr w:type="spellStart"/>
       <w:r>
-        <w:t>User</w:t>
+        <w:t>Protocol</w:t>
       </w:r>
       <w:proofErr w:type="spellEnd"/>
       <w:r>
-        <w:t xml:space="preserve"> </w:t>
-      </w:r>
-      <w:proofErr w:type="spellStart"/>
-      <w:r>
-        <w:t>Experience</w:t>
-      </w:r>
-      <w:proofErr w:type="spellEnd"/>
-      <w:r>
-        <w:t xml:space="preserve"> para dar una experiencia de usuario cómoda a la persona que visita la página, así mismo debe de saber de diseño de Interacción para que sepa colocar las cosas de tal manera que el usuario las pueda ubicar de manera rápida y cómoda, es decir, el </w:t>
-      </w:r>
-      <w:r>
-        <w:t>back-end</w:t>
-      </w:r>
-      <w:r>
-        <w:t xml:space="preserve"> posteriormente se encargará de llenar las páginas de información (en ocasiones) y de colocar la página en un servidor, pero esto de nada sirve si la página es fea, por tanto, el programador del </w:t>
-      </w:r>
-      <w:r>
-        <w:t>Front-end</w:t>
-      </w:r>
-      <w:r>
-        <w:t xml:space="preserve"> debe de saber un poco de diseño, ya que como he dicho anteriormente, este se va a encargar de que la página no solo se vea bonita para el usuario, si no que sea cómoda de utilizar, </w:t>
-      </w:r>
-      <w:r>
-        <w:t>fácil</w:t>
-      </w:r>
-      <w:r>
-        <w:t xml:space="preserve"> de navegar e intuitiva, existen muchas tecnologías relacionadas a estos tres lenguajes que se utilizan en el </w:t>
-      </w:r>
-      <w:r>
-        <w:t>Front-end</w:t>
-      </w:r>
-      <w:r>
-        <w:t xml:space="preserve">, por ejemplo, para JavaScript tenemos angular.js y backbone.js, que son tecnologías avanzadas que utiliza el </w:t>
-      </w:r>
-      <w:r>
-        <w:t>front-end</w:t>
-      </w:r>
-      <w:r>
-        <w:t>, este se puede apoyar en librerías de CS</w:t>
-      </w:r>
-      <w:r>
-        <w:t>S</w:t>
-      </w:r>
-      <w:r>
-        <w:t xml:space="preserve"> y de JavaScript para poder dar una solución amena y </w:t>
-      </w:r>
-      <w:r>
-        <w:t>legible</w:t>
-      </w:r>
-      <w:r>
-        <w:t xml:space="preserve">, así mismo, debe de conocer lenguajes de transferencia de información como XML y JSON, y Ajax para hacer solicitudes sin necesidad de refrescar la página, en pocas palabras, el </w:t>
-      </w:r>
-      <w:r>
-        <w:t>front-end</w:t>
-      </w:r>
-      <w:r>
-        <w:t>, es el que se encargará de dejar bonita la página, en ver que los datos se muestren de manera cómoda para el usuario, de que la interacción que realice sea llamativa y en la estética del sitio.</w:t>
-      </w:r>
-    </w:p>
-    <w:p>
-      <w:pPr>
-        <w:pStyle w:val="Heading2"/>
-      </w:pPr>
-      <w:bookmarkStart w:id="49" w:name="_Toc472440261"/>
-      <w:r>
-        <w:t>Back-End</w:t>
-      </w:r>
-      <w:bookmarkEnd w:id="49"/>
-    </w:p>
-    <w:p>
-      <w:pPr>
-        <w:jc w:val="both"/>
-      </w:pPr>
-      <w:r>
-        <w:t xml:space="preserve">El programador </w:t>
-      </w:r>
-      <w:r>
-        <w:t>back-end</w:t>
-      </w:r>
-      <w:r>
-        <w:t xml:space="preserve"> es aquel que se encuentra del lado del servidor, es decir, esta persona se encarga de lenguajes como PHP, Python, .Net, Java, etc., es aquel que se encarga de interactuar con bases de datos, verificar manejos de sesiones de usuarios, montar la página en un servidor, y desde este “servir” todas las vistas que el </w:t>
-      </w:r>
-      <w:r>
-        <w:t>Front-end</w:t>
-      </w:r>
-      <w:r>
-        <w:t xml:space="preserve"> crea, es decir, uno como </w:t>
-      </w:r>
-      <w:r>
-        <w:t>back-end</w:t>
-      </w:r>
-      <w:r>
-        <w:t xml:space="preserve"> se encarga más que nada de la manipulación de los datos, que en muchas ocasiones suele ser lo más tedioso, pero al mismo tiempo, un </w:t>
-      </w:r>
-      <w:r>
-        <w:t>Back-end</w:t>
-      </w:r>
-      <w:r>
-        <w:t xml:space="preserve"> no sirve de mucho si no existe un </w:t>
-      </w:r>
-      <w:r>
-        <w:t>Front-end</w:t>
-      </w:r>
-      <w:r>
-        <w:t xml:space="preserve"> de por medio que se haya encargado de que la página se vea estética, el programador de </w:t>
-      </w:r>
-      <w:r>
-        <w:t>Back-end</w:t>
-      </w:r>
-      <w:r>
-        <w:t xml:space="preserve"> normalmente debe de conocer Bases de datos, Frameworks y Librerías que le permitan desenvolverse mejor en la manera en la que sirve las páginas, ya que él se va a encargar de que todos los datos que llegan desde el </w:t>
-      </w:r>
-      <w:r>
-        <w:t>Front-end</w:t>
-      </w:r>
-      <w:r>
-        <w:t xml:space="preserve">, lleguen a una base de datos, por tanto, debe de conocer un poco de seguridad, para mantener los datos cuidados y tratar de protegerse de todo tipo de inyecciones que se puedan tratar de hacer al servidor para que no sea vulnerable, así mismo, se encarga de crear API’s para que sus datos puedan consumirse de manera cómoda para el </w:t>
-      </w:r>
-      <w:r>
-        <w:t>front-end</w:t>
-      </w:r>
-      <w:r>
-        <w:t xml:space="preserve"> y que pueda mejorar la experiencia </w:t>
-      </w:r>
+        <w:t>), que corresponde al nivel de red del modelo TCP/IP. La dirección IP no debe confundirse con la dirección MAC, que es un identificador de 48 bits para identificar de forma única la tarjeta de red y no depende del protocolo de conexión utilizado ni de la red.</w:t>
+      </w:r>
+    </w:p>
+    <w:p>
+      <w:pPr>
+        <w:jc w:val="both"/>
+      </w:pPr>
+      <w:r>
+        <w:t>La dirección IP puede cambiar muy a menudo por cambios en la red o porque el dispositivo encargado dentro de la red de asignar las direcciones IP decida asignar otra IP (por ejemplo, con el protocolo DHCP). A esta forma de asignación de dirección IP se denomina también dirección IP dinámica (normalmente abreviado como IP dinámica). Los sitios de Internet que por su naturaleza necesitan estar permanentemente conectados generalmente tienen una dirección IP fija (comúnmente, IP fija o IP estática). Esta no cambia con el tiempo. Los servidores de correo, DNS, FTP públicos y servidores de páginas web necesariamente deben contar con una dirección IP fija o estática, ya que de esta forma se permite su localización en la red.</w:t>
+      </w:r>
+    </w:p>
+    <w:p>
+      <w:pPr>
+        <w:jc w:val="both"/>
+      </w:pPr>
+      <w:r>
+        <w:t>Los dispositivos se conectan entre sí mediante sus respectivas direcciones IP. Sin embargo, para las personas es más fácil recordar un nombre de dominio que los números de la dirección IP. Los servidores de nombres de dominio DNS, "traducen" el nombre de dominio en una dirección IP. Si la dirección IP dinámica cambia, es suficiente actualizar la información en el servidor DNS. El resto de las personas seguirán accediendo al dispositivo por el nombre de dominio.</w:t>
+      </w:r>
+    </w:p>
+    <w:p>
+      <w:pPr>
+        <w:pStyle w:val="Heading1"/>
+      </w:pPr>
+      <w:bookmarkStart w:id="52" w:name="_Toc472440263"/>
       <w:r>
         <w:lastRenderedPageBreak/>
-        <w:t>del usuario, teniendo en cuenta los cuidados necesarios que debe considerar para que su servidor pueda mantenerse seguro.</w:t>
-      </w:r>
-    </w:p>
-    <w:p>
-      <w:pPr>
-        <w:pStyle w:val="Heading2"/>
-      </w:pPr>
-      <w:bookmarkStart w:id="50" w:name="_Toc472440262"/>
-      <w:r>
-        <w:t>Dirección IP</w:t>
-      </w:r>
-      <w:bookmarkEnd w:id="50"/>
-    </w:p>
-    <w:p>
-      <w:pPr>
-        <w:jc w:val="both"/>
-      </w:pPr>
-      <w:r>
-        <w:t xml:space="preserve">Una dirección IP es un número que identifica, de manera lógica y jerárquica, a una Interfaz en red (elemento de comunicación/conexión) de un dispositivo (computadora, tableta, portátil, </w:t>
-      </w:r>
-      <w:proofErr w:type="spellStart"/>
-      <w:r>
-        <w:t>smartphone</w:t>
-      </w:r>
-      <w:proofErr w:type="spellEnd"/>
-      <w:r>
-        <w:t xml:space="preserve">) que utilice el protocolo IP (Internet </w:t>
-      </w:r>
-      <w:proofErr w:type="spellStart"/>
-      <w:r>
-        <w:t>Protocol</w:t>
-      </w:r>
-      <w:proofErr w:type="spellEnd"/>
-      <w:r>
-        <w:t>), que corresponde al nivel de red del modelo TCP/IP. La dirección IP no debe confundirse con la dirección MAC, que es un identificador de 48 bits para identificar de forma única la tarjeta de red y no depende del protocolo de conexión utilizado ni de la red.</w:t>
-      </w:r>
-    </w:p>
-    <w:p>
-      <w:pPr>
-        <w:jc w:val="both"/>
-      </w:pPr>
-      <w:r>
-        <w:t>La dirección IP puede cambiar muy a menudo por cambios en la red o porque el dispositivo encargado dentro de la red de asignar las direcciones IP decida asignar otra IP (por ejemplo, con el protocolo DHCP). A esta forma de asignación de dirección IP se denomina también dirección IP dinámica (normalmente abreviado como IP dinámica). Los sitios de Internet que por su naturaleza necesitan estar permanentemente conectados generalmente tienen una dirección IP fija (comúnmente, IP fija o IP estática). Esta no cambia con el tiempo. Los servidores de correo, DNS, FTP públicos y servidores de páginas web necesariamente deben contar con una dirección IP fija o estática, ya que de esta forma se permite su localización en la red.</w:t>
-      </w:r>
-    </w:p>
-    <w:p>
-      <w:pPr>
-        <w:jc w:val="both"/>
-      </w:pPr>
-      <w:r>
-        <w:t>Los dispositivos se conectan entre sí mediante sus respectivas direcciones IP. Sin embargo, para las personas es más fácil recordar un nombre de dominio que los números de la dirección IP. Los servidores de nombres de dominio DNS, "traducen" el nombre de dominio en una dirección IP. Si la dirección IP dinámica cambia, es suficiente actualizar la información en el servidor DNS. El resto de las personas seguirán accediendo al dispositivo por el nombre de dominio.</w:t>
-      </w:r>
-    </w:p>
-    <w:p>
-      <w:pPr>
-        <w:pStyle w:val="Heading1"/>
-      </w:pPr>
-      <w:bookmarkStart w:id="51" w:name="_Toc472440263"/>
-      <w:r>
         <w:t>PROCEDIMIENTO Y DESCRIPCIÓN DE ACTIVIDADES</w:t>
       </w:r>
-      <w:bookmarkEnd w:id="51"/>
+      <w:bookmarkEnd w:id="52"/>
     </w:p>
     <w:p>
       <w:pPr>
@@ -11254,7 +11500,6 @@
         <w:rPr>
           <w:lang w:eastAsia="es-ES"/>
         </w:rPr>
-        <w:lastRenderedPageBreak/>
         <w:t>La calidad del producto, en este caso los módulos que serán agregados al sistema, serán de alta calidad ya que se pueden agregar y pulir las características de estos en cada iteración.</w:t>
       </w:r>
     </w:p>
@@ -11412,6 +11657,7 @@
         <w:rPr>
           <w:lang w:eastAsia="es-ES"/>
         </w:rPr>
+        <w:lastRenderedPageBreak/>
         <w:t>Conclusiones y recomendaciones</w:t>
       </w:r>
     </w:p>
@@ -11436,10 +11682,7 @@
         <w:t>Referencias bibliográficas</w:t>
       </w:r>
     </w:p>
-    <w:p>
-      <w:bookmarkStart w:id="52" w:name="_GoBack"/>
-      <w:bookmarkEnd w:id="52"/>
-    </w:p>
+    <w:p/>
     <w:p/>
     <w:sectPr>
       <w:footerReference w:type="default" r:id="rId11"/>
@@ -11508,7 +11751,7 @@
           <w:rPr>
             <w:noProof/>
           </w:rPr>
-          <w:t>1</w:t>
+          <w:t>6</w:t>
         </w:r>
         <w:r>
           <w:fldChar w:fldCharType="end"/>
@@ -11891,6 +12134,119 @@
     </w:lvl>
   </w:abstractNum>
   <w:abstractNum w:abstractNumId="3">
+    <w:nsid w:val="11243B5D"/>
+    <w:multiLevelType w:val="hybridMultilevel"/>
+    <w:tmpl w:val="1D1AC388"/>
+    <w:lvl w:ilvl="0" w:tplc="0409000B">
+      <w:start w:val="1"/>
+      <w:numFmt w:val="bullet"/>
+      <w:lvlText w:val=""/>
+      <w:lvlJc w:val="left"/>
+      <w:pPr>
+        <w:ind w:left="720" w:hanging="360"/>
+      </w:pPr>
+      <w:rPr>
+        <w:rFonts w:ascii="Wingdings" w:hAnsi="Wingdings" w:hint="default"/>
+      </w:rPr>
+    </w:lvl>
+    <w:lvl w:ilvl="1" w:tplc="04090003" w:tentative="1">
+      <w:start w:val="1"/>
+      <w:numFmt w:val="bullet"/>
+      <w:lvlText w:val="o"/>
+      <w:lvlJc w:val="left"/>
+      <w:pPr>
+        <w:ind w:left="1440" w:hanging="360"/>
+      </w:pPr>
+      <w:rPr>
+        <w:rFonts w:ascii="Courier New" w:hAnsi="Courier New" w:cs="Courier New" w:hint="default"/>
+      </w:rPr>
+    </w:lvl>
+    <w:lvl w:ilvl="2" w:tplc="04090005" w:tentative="1">
+      <w:start w:val="1"/>
+      <w:numFmt w:val="bullet"/>
+      <w:lvlText w:val=""/>
+      <w:lvlJc w:val="left"/>
+      <w:pPr>
+        <w:ind w:left="2160" w:hanging="360"/>
+      </w:pPr>
+      <w:rPr>
+        <w:rFonts w:ascii="Wingdings" w:hAnsi="Wingdings" w:hint="default"/>
+      </w:rPr>
+    </w:lvl>
+    <w:lvl w:ilvl="3" w:tplc="04090001" w:tentative="1">
+      <w:start w:val="1"/>
+      <w:numFmt w:val="bullet"/>
+      <w:lvlText w:val=""/>
+      <w:lvlJc w:val="left"/>
+      <w:pPr>
+        <w:ind w:left="2880" w:hanging="360"/>
+      </w:pPr>
+      <w:rPr>
+        <w:rFonts w:ascii="Symbol" w:hAnsi="Symbol" w:hint="default"/>
+      </w:rPr>
+    </w:lvl>
+    <w:lvl w:ilvl="4" w:tplc="04090003" w:tentative="1">
+      <w:start w:val="1"/>
+      <w:numFmt w:val="bullet"/>
+      <w:lvlText w:val="o"/>
+      <w:lvlJc w:val="left"/>
+      <w:pPr>
+        <w:ind w:left="3600" w:hanging="360"/>
+      </w:pPr>
+      <w:rPr>
+        <w:rFonts w:ascii="Courier New" w:hAnsi="Courier New" w:cs="Courier New" w:hint="default"/>
+      </w:rPr>
+    </w:lvl>
+    <w:lvl w:ilvl="5" w:tplc="04090005" w:tentative="1">
+      <w:start w:val="1"/>
+      <w:numFmt w:val="bullet"/>
+      <w:lvlText w:val=""/>
+      <w:lvlJc w:val="left"/>
+      <w:pPr>
+        <w:ind w:left="4320" w:hanging="360"/>
+      </w:pPr>
+      <w:rPr>
+        <w:rFonts w:ascii="Wingdings" w:hAnsi="Wingdings" w:hint="default"/>
+      </w:rPr>
+    </w:lvl>
+    <w:lvl w:ilvl="6" w:tplc="04090001" w:tentative="1">
+      <w:start w:val="1"/>
+      <w:numFmt w:val="bullet"/>
+      <w:lvlText w:val=""/>
+      <w:lvlJc w:val="left"/>
+      <w:pPr>
+        <w:ind w:left="5040" w:hanging="360"/>
+      </w:pPr>
+      <w:rPr>
+        <w:rFonts w:ascii="Symbol" w:hAnsi="Symbol" w:hint="default"/>
+      </w:rPr>
+    </w:lvl>
+    <w:lvl w:ilvl="7" w:tplc="04090003" w:tentative="1">
+      <w:start w:val="1"/>
+      <w:numFmt w:val="bullet"/>
+      <w:lvlText w:val="o"/>
+      <w:lvlJc w:val="left"/>
+      <w:pPr>
+        <w:ind w:left="5760" w:hanging="360"/>
+      </w:pPr>
+      <w:rPr>
+        <w:rFonts w:ascii="Courier New" w:hAnsi="Courier New" w:cs="Courier New" w:hint="default"/>
+      </w:rPr>
+    </w:lvl>
+    <w:lvl w:ilvl="8" w:tplc="04090005" w:tentative="1">
+      <w:start w:val="1"/>
+      <w:numFmt w:val="bullet"/>
+      <w:lvlText w:val=""/>
+      <w:lvlJc w:val="left"/>
+      <w:pPr>
+        <w:ind w:left="6480" w:hanging="360"/>
+      </w:pPr>
+      <w:rPr>
+        <w:rFonts w:ascii="Wingdings" w:hAnsi="Wingdings" w:hint="default"/>
+      </w:rPr>
+    </w:lvl>
+  </w:abstractNum>
+  <w:abstractNum w:abstractNumId="4">
     <w:nsid w:val="1482775B"/>
     <w:multiLevelType w:val="multilevel"/>
     <w:tmpl w:val="476EB3FE"/>
@@ -11985,7 +12341,7 @@
       </w:pPr>
     </w:lvl>
   </w:abstractNum>
-  <w:abstractNum w:abstractNumId="4">
+  <w:abstractNum w:abstractNumId="5">
     <w:nsid w:val="150D5999"/>
     <w:multiLevelType w:val="hybridMultilevel"/>
     <w:tmpl w:val="BF360184"/>
@@ -12098,7 +12454,7 @@
       </w:rPr>
     </w:lvl>
   </w:abstractNum>
-  <w:abstractNum w:abstractNumId="5">
+  <w:abstractNum w:abstractNumId="6">
     <w:nsid w:val="1810445E"/>
     <w:multiLevelType w:val="hybridMultilevel"/>
     <w:tmpl w:val="A440D728"/>
@@ -12211,7 +12567,7 @@
       </w:rPr>
     </w:lvl>
   </w:abstractNum>
-  <w:abstractNum w:abstractNumId="6">
+  <w:abstractNum w:abstractNumId="7">
     <w:nsid w:val="184D7B1F"/>
     <w:multiLevelType w:val="hybridMultilevel"/>
     <w:tmpl w:val="9DA2F4A8"/>
@@ -12324,7 +12680,7 @@
       </w:rPr>
     </w:lvl>
   </w:abstractNum>
-  <w:abstractNum w:abstractNumId="7">
+  <w:abstractNum w:abstractNumId="8">
     <w:nsid w:val="1B5241D1"/>
     <w:multiLevelType w:val="hybridMultilevel"/>
     <w:tmpl w:val="064867B4"/>
@@ -12437,7 +12793,7 @@
       </w:rPr>
     </w:lvl>
   </w:abstractNum>
-  <w:abstractNum w:abstractNumId="8">
+  <w:abstractNum w:abstractNumId="9">
     <w:nsid w:val="1CFD4F81"/>
     <w:multiLevelType w:val="hybridMultilevel"/>
     <w:tmpl w:val="F0F22CCA"/>
@@ -12550,7 +12906,7 @@
       </w:rPr>
     </w:lvl>
   </w:abstractNum>
-  <w:abstractNum w:abstractNumId="9">
+  <w:abstractNum w:abstractNumId="10">
     <w:nsid w:val="22D33A4F"/>
     <w:multiLevelType w:val="hybridMultilevel"/>
     <w:tmpl w:val="3BF806A4"/>
@@ -12663,7 +13019,120 @@
       </w:rPr>
     </w:lvl>
   </w:abstractNum>
-  <w:abstractNum w:abstractNumId="10">
+  <w:abstractNum w:abstractNumId="11">
+    <w:nsid w:val="245517D0"/>
+    <w:multiLevelType w:val="hybridMultilevel"/>
+    <w:tmpl w:val="63DC589A"/>
+    <w:lvl w:ilvl="0" w:tplc="0409000B">
+      <w:start w:val="1"/>
+      <w:numFmt w:val="bullet"/>
+      <w:lvlText w:val=""/>
+      <w:lvlJc w:val="left"/>
+      <w:pPr>
+        <w:ind w:left="720" w:hanging="360"/>
+      </w:pPr>
+      <w:rPr>
+        <w:rFonts w:ascii="Wingdings" w:hAnsi="Wingdings" w:hint="default"/>
+      </w:rPr>
+    </w:lvl>
+    <w:lvl w:ilvl="1" w:tplc="04090003" w:tentative="1">
+      <w:start w:val="1"/>
+      <w:numFmt w:val="bullet"/>
+      <w:lvlText w:val="o"/>
+      <w:lvlJc w:val="left"/>
+      <w:pPr>
+        <w:ind w:left="1440" w:hanging="360"/>
+      </w:pPr>
+      <w:rPr>
+        <w:rFonts w:ascii="Courier New" w:hAnsi="Courier New" w:cs="Courier New" w:hint="default"/>
+      </w:rPr>
+    </w:lvl>
+    <w:lvl w:ilvl="2" w:tplc="04090005" w:tentative="1">
+      <w:start w:val="1"/>
+      <w:numFmt w:val="bullet"/>
+      <w:lvlText w:val=""/>
+      <w:lvlJc w:val="left"/>
+      <w:pPr>
+        <w:ind w:left="2160" w:hanging="360"/>
+      </w:pPr>
+      <w:rPr>
+        <w:rFonts w:ascii="Wingdings" w:hAnsi="Wingdings" w:hint="default"/>
+      </w:rPr>
+    </w:lvl>
+    <w:lvl w:ilvl="3" w:tplc="04090001" w:tentative="1">
+      <w:start w:val="1"/>
+      <w:numFmt w:val="bullet"/>
+      <w:lvlText w:val=""/>
+      <w:lvlJc w:val="left"/>
+      <w:pPr>
+        <w:ind w:left="2880" w:hanging="360"/>
+      </w:pPr>
+      <w:rPr>
+        <w:rFonts w:ascii="Symbol" w:hAnsi="Symbol" w:hint="default"/>
+      </w:rPr>
+    </w:lvl>
+    <w:lvl w:ilvl="4" w:tplc="04090003" w:tentative="1">
+      <w:start w:val="1"/>
+      <w:numFmt w:val="bullet"/>
+      <w:lvlText w:val="o"/>
+      <w:lvlJc w:val="left"/>
+      <w:pPr>
+        <w:ind w:left="3600" w:hanging="360"/>
+      </w:pPr>
+      <w:rPr>
+        <w:rFonts w:ascii="Courier New" w:hAnsi="Courier New" w:cs="Courier New" w:hint="default"/>
+      </w:rPr>
+    </w:lvl>
+    <w:lvl w:ilvl="5" w:tplc="04090005" w:tentative="1">
+      <w:start w:val="1"/>
+      <w:numFmt w:val="bullet"/>
+      <w:lvlText w:val=""/>
+      <w:lvlJc w:val="left"/>
+      <w:pPr>
+        <w:ind w:left="4320" w:hanging="360"/>
+      </w:pPr>
+      <w:rPr>
+        <w:rFonts w:ascii="Wingdings" w:hAnsi="Wingdings" w:hint="default"/>
+      </w:rPr>
+    </w:lvl>
+    <w:lvl w:ilvl="6" w:tplc="04090001" w:tentative="1">
+      <w:start w:val="1"/>
+      <w:numFmt w:val="bullet"/>
+      <w:lvlText w:val=""/>
+      <w:lvlJc w:val="left"/>
+      <w:pPr>
+        <w:ind w:left="5040" w:hanging="360"/>
+      </w:pPr>
+      <w:rPr>
+        <w:rFonts w:ascii="Symbol" w:hAnsi="Symbol" w:hint="default"/>
+      </w:rPr>
+    </w:lvl>
+    <w:lvl w:ilvl="7" w:tplc="04090003" w:tentative="1">
+      <w:start w:val="1"/>
+      <w:numFmt w:val="bullet"/>
+      <w:lvlText w:val="o"/>
+      <w:lvlJc w:val="left"/>
+      <w:pPr>
+        <w:ind w:left="5760" w:hanging="360"/>
+      </w:pPr>
+      <w:rPr>
+        <w:rFonts w:ascii="Courier New" w:hAnsi="Courier New" w:cs="Courier New" w:hint="default"/>
+      </w:rPr>
+    </w:lvl>
+    <w:lvl w:ilvl="8" w:tplc="04090005" w:tentative="1">
+      <w:start w:val="1"/>
+      <w:numFmt w:val="bullet"/>
+      <w:lvlText w:val=""/>
+      <w:lvlJc w:val="left"/>
+      <w:pPr>
+        <w:ind w:left="6480" w:hanging="360"/>
+      </w:pPr>
+      <w:rPr>
+        <w:rFonts w:ascii="Wingdings" w:hAnsi="Wingdings" w:hint="default"/>
+      </w:rPr>
+    </w:lvl>
+  </w:abstractNum>
+  <w:abstractNum w:abstractNumId="12">
     <w:nsid w:val="2A5C4EF7"/>
     <w:multiLevelType w:val="hybridMultilevel"/>
     <w:tmpl w:val="3414751C"/>
@@ -12776,7 +13245,7 @@
       </w:rPr>
     </w:lvl>
   </w:abstractNum>
-  <w:abstractNum w:abstractNumId="11">
+  <w:abstractNum w:abstractNumId="13">
     <w:nsid w:val="34597A40"/>
     <w:multiLevelType w:val="hybridMultilevel"/>
     <w:tmpl w:val="7780E680"/>
@@ -12889,7 +13358,7 @@
       </w:rPr>
     </w:lvl>
   </w:abstractNum>
-  <w:abstractNum w:abstractNumId="12">
+  <w:abstractNum w:abstractNumId="14">
     <w:nsid w:val="34CE0AFB"/>
     <w:multiLevelType w:val="hybridMultilevel"/>
     <w:tmpl w:val="F968ADFA"/>
@@ -13002,7 +13471,7 @@
       </w:rPr>
     </w:lvl>
   </w:abstractNum>
-  <w:abstractNum w:abstractNumId="13">
+  <w:abstractNum w:abstractNumId="15">
     <w:nsid w:val="3B4C1315"/>
     <w:multiLevelType w:val="hybridMultilevel"/>
     <w:tmpl w:val="8C04F570"/>
@@ -13115,7 +13584,7 @@
       </w:rPr>
     </w:lvl>
   </w:abstractNum>
-  <w:abstractNum w:abstractNumId="14">
+  <w:abstractNum w:abstractNumId="16">
     <w:nsid w:val="3CFE19E8"/>
     <w:multiLevelType w:val="hybridMultilevel"/>
     <w:tmpl w:val="0F2C4B72"/>
@@ -13228,7 +13697,7 @@
       </w:rPr>
     </w:lvl>
   </w:abstractNum>
-  <w:abstractNum w:abstractNumId="15">
+  <w:abstractNum w:abstractNumId="17">
     <w:nsid w:val="3FA43A1D"/>
     <w:multiLevelType w:val="hybridMultilevel"/>
     <w:tmpl w:val="F6FE142C"/>
@@ -13341,7 +13810,7 @@
       </w:rPr>
     </w:lvl>
   </w:abstractNum>
-  <w:abstractNum w:abstractNumId="16">
+  <w:abstractNum w:abstractNumId="18">
     <w:nsid w:val="44720DDE"/>
     <w:multiLevelType w:val="hybridMultilevel"/>
     <w:tmpl w:val="52B09674"/>
@@ -13454,7 +13923,7 @@
       </w:rPr>
     </w:lvl>
   </w:abstractNum>
-  <w:abstractNum w:abstractNumId="17">
+  <w:abstractNum w:abstractNumId="19">
     <w:nsid w:val="470D0A3C"/>
     <w:multiLevelType w:val="hybridMultilevel"/>
     <w:tmpl w:val="A366FCCA"/>
@@ -13567,7 +14036,7 @@
       </w:rPr>
     </w:lvl>
   </w:abstractNum>
-  <w:abstractNum w:abstractNumId="18">
+  <w:abstractNum w:abstractNumId="20">
     <w:nsid w:val="4D6B4FE4"/>
     <w:multiLevelType w:val="hybridMultilevel"/>
     <w:tmpl w:val="6A6C1640"/>
@@ -13680,7 +14149,7 @@
       </w:rPr>
     </w:lvl>
   </w:abstractNum>
-  <w:abstractNum w:abstractNumId="19">
+  <w:abstractNum w:abstractNumId="21">
     <w:nsid w:val="4F442F69"/>
     <w:multiLevelType w:val="hybridMultilevel"/>
     <w:tmpl w:val="AED81316"/>
@@ -13793,7 +14262,7 @@
       </w:rPr>
     </w:lvl>
   </w:abstractNum>
-  <w:abstractNum w:abstractNumId="20">
+  <w:abstractNum w:abstractNumId="22">
     <w:nsid w:val="4FF23CFB"/>
     <w:multiLevelType w:val="multilevel"/>
     <w:tmpl w:val="3C202720"/>
@@ -13906,7 +14375,7 @@
       </w:pPr>
     </w:lvl>
   </w:abstractNum>
-  <w:abstractNum w:abstractNumId="21">
+  <w:abstractNum w:abstractNumId="23">
     <w:nsid w:val="57441B2C"/>
     <w:multiLevelType w:val="hybridMultilevel"/>
     <w:tmpl w:val="3D0422E4"/>
@@ -14019,7 +14488,7 @@
       </w:rPr>
     </w:lvl>
   </w:abstractNum>
-  <w:abstractNum w:abstractNumId="22">
+  <w:abstractNum w:abstractNumId="24">
     <w:nsid w:val="59FB3DEC"/>
     <w:multiLevelType w:val="hybridMultilevel"/>
     <w:tmpl w:val="50400C14"/>
@@ -14132,7 +14601,7 @@
       </w:rPr>
     </w:lvl>
   </w:abstractNum>
-  <w:abstractNum w:abstractNumId="23">
+  <w:abstractNum w:abstractNumId="25">
     <w:nsid w:val="5AB46933"/>
     <w:multiLevelType w:val="hybridMultilevel"/>
     <w:tmpl w:val="0F3CD73A"/>
@@ -14245,7 +14714,7 @@
       </w:rPr>
     </w:lvl>
   </w:abstractNum>
-  <w:abstractNum w:abstractNumId="24">
+  <w:abstractNum w:abstractNumId="26">
     <w:nsid w:val="5FDB1DCE"/>
     <w:multiLevelType w:val="hybridMultilevel"/>
     <w:tmpl w:val="5AF847F2"/>
@@ -14358,7 +14827,120 @@
       </w:rPr>
     </w:lvl>
   </w:abstractNum>
-  <w:abstractNum w:abstractNumId="25">
+  <w:abstractNum w:abstractNumId="27">
+    <w:nsid w:val="638105CF"/>
+    <w:multiLevelType w:val="hybridMultilevel"/>
+    <w:tmpl w:val="FC5E68C6"/>
+    <w:lvl w:ilvl="0" w:tplc="0409000B">
+      <w:start w:val="1"/>
+      <w:numFmt w:val="bullet"/>
+      <w:lvlText w:val=""/>
+      <w:lvlJc w:val="left"/>
+      <w:pPr>
+        <w:ind w:left="720" w:hanging="360"/>
+      </w:pPr>
+      <w:rPr>
+        <w:rFonts w:ascii="Wingdings" w:hAnsi="Wingdings" w:hint="default"/>
+      </w:rPr>
+    </w:lvl>
+    <w:lvl w:ilvl="1" w:tplc="04090003" w:tentative="1">
+      <w:start w:val="1"/>
+      <w:numFmt w:val="bullet"/>
+      <w:lvlText w:val="o"/>
+      <w:lvlJc w:val="left"/>
+      <w:pPr>
+        <w:ind w:left="1440" w:hanging="360"/>
+      </w:pPr>
+      <w:rPr>
+        <w:rFonts w:ascii="Courier New" w:hAnsi="Courier New" w:cs="Courier New" w:hint="default"/>
+      </w:rPr>
+    </w:lvl>
+    <w:lvl w:ilvl="2" w:tplc="04090005" w:tentative="1">
+      <w:start w:val="1"/>
+      <w:numFmt w:val="bullet"/>
+      <w:lvlText w:val=""/>
+      <w:lvlJc w:val="left"/>
+      <w:pPr>
+        <w:ind w:left="2160" w:hanging="360"/>
+      </w:pPr>
+      <w:rPr>
+        <w:rFonts w:ascii="Wingdings" w:hAnsi="Wingdings" w:hint="default"/>
+      </w:rPr>
+    </w:lvl>
+    <w:lvl w:ilvl="3" w:tplc="04090001" w:tentative="1">
+      <w:start w:val="1"/>
+      <w:numFmt w:val="bullet"/>
+      <w:lvlText w:val=""/>
+      <w:lvlJc w:val="left"/>
+      <w:pPr>
+        <w:ind w:left="2880" w:hanging="360"/>
+      </w:pPr>
+      <w:rPr>
+        <w:rFonts w:ascii="Symbol" w:hAnsi="Symbol" w:hint="default"/>
+      </w:rPr>
+    </w:lvl>
+    <w:lvl w:ilvl="4" w:tplc="04090003" w:tentative="1">
+      <w:start w:val="1"/>
+      <w:numFmt w:val="bullet"/>
+      <w:lvlText w:val="o"/>
+      <w:lvlJc w:val="left"/>
+      <w:pPr>
+        <w:ind w:left="3600" w:hanging="360"/>
+      </w:pPr>
+      <w:rPr>
+        <w:rFonts w:ascii="Courier New" w:hAnsi="Courier New" w:cs="Courier New" w:hint="default"/>
+      </w:rPr>
+    </w:lvl>
+    <w:lvl w:ilvl="5" w:tplc="04090005" w:tentative="1">
+      <w:start w:val="1"/>
+      <w:numFmt w:val="bullet"/>
+      <w:lvlText w:val=""/>
+      <w:lvlJc w:val="left"/>
+      <w:pPr>
+        <w:ind w:left="4320" w:hanging="360"/>
+      </w:pPr>
+      <w:rPr>
+        <w:rFonts w:ascii="Wingdings" w:hAnsi="Wingdings" w:hint="default"/>
+      </w:rPr>
+    </w:lvl>
+    <w:lvl w:ilvl="6" w:tplc="04090001" w:tentative="1">
+      <w:start w:val="1"/>
+      <w:numFmt w:val="bullet"/>
+      <w:lvlText w:val=""/>
+      <w:lvlJc w:val="left"/>
+      <w:pPr>
+        <w:ind w:left="5040" w:hanging="360"/>
+      </w:pPr>
+      <w:rPr>
+        <w:rFonts w:ascii="Symbol" w:hAnsi="Symbol" w:hint="default"/>
+      </w:rPr>
+    </w:lvl>
+    <w:lvl w:ilvl="7" w:tplc="04090003" w:tentative="1">
+      <w:start w:val="1"/>
+      <w:numFmt w:val="bullet"/>
+      <w:lvlText w:val="o"/>
+      <w:lvlJc w:val="left"/>
+      <w:pPr>
+        <w:ind w:left="5760" w:hanging="360"/>
+      </w:pPr>
+      <w:rPr>
+        <w:rFonts w:ascii="Courier New" w:hAnsi="Courier New" w:cs="Courier New" w:hint="default"/>
+      </w:rPr>
+    </w:lvl>
+    <w:lvl w:ilvl="8" w:tplc="04090005" w:tentative="1">
+      <w:start w:val="1"/>
+      <w:numFmt w:val="bullet"/>
+      <w:lvlText w:val=""/>
+      <w:lvlJc w:val="left"/>
+      <w:pPr>
+        <w:ind w:left="6480" w:hanging="360"/>
+      </w:pPr>
+      <w:rPr>
+        <w:rFonts w:ascii="Wingdings" w:hAnsi="Wingdings" w:hint="default"/>
+      </w:rPr>
+    </w:lvl>
+  </w:abstractNum>
+  <w:abstractNum w:abstractNumId="28">
     <w:nsid w:val="63FC0578"/>
     <w:multiLevelType w:val="hybridMultilevel"/>
     <w:tmpl w:val="ADC4CEB8"/>
@@ -14471,7 +15053,7 @@
       </w:rPr>
     </w:lvl>
   </w:abstractNum>
-  <w:abstractNum w:abstractNumId="26">
+  <w:abstractNum w:abstractNumId="29">
     <w:nsid w:val="647C27A0"/>
     <w:multiLevelType w:val="hybridMultilevel"/>
     <w:tmpl w:val="A8287584"/>
@@ -14557,7 +15139,7 @@
       </w:pPr>
     </w:lvl>
   </w:abstractNum>
-  <w:abstractNum w:abstractNumId="27">
+  <w:abstractNum w:abstractNumId="30">
     <w:nsid w:val="68277DE5"/>
     <w:multiLevelType w:val="hybridMultilevel"/>
     <w:tmpl w:val="D2164762"/>
@@ -14670,7 +15252,7 @@
       </w:rPr>
     </w:lvl>
   </w:abstractNum>
-  <w:abstractNum w:abstractNumId="28">
+  <w:abstractNum w:abstractNumId="31">
     <w:nsid w:val="6A78463B"/>
     <w:multiLevelType w:val="hybridMultilevel"/>
     <w:tmpl w:val="F56CBBBE"/>
@@ -14783,7 +15365,7 @@
       </w:rPr>
     </w:lvl>
   </w:abstractNum>
-  <w:abstractNum w:abstractNumId="29">
+  <w:abstractNum w:abstractNumId="32">
     <w:nsid w:val="6CFF3D2A"/>
     <w:multiLevelType w:val="hybridMultilevel"/>
     <w:tmpl w:val="15723A96"/>
@@ -14896,7 +15478,7 @@
       </w:rPr>
     </w:lvl>
   </w:abstractNum>
-  <w:abstractNum w:abstractNumId="30">
+  <w:abstractNum w:abstractNumId="33">
     <w:nsid w:val="6E782F10"/>
     <w:multiLevelType w:val="hybridMultilevel"/>
     <w:tmpl w:val="6790901E"/>
@@ -15009,7 +15591,7 @@
       </w:rPr>
     </w:lvl>
   </w:abstractNum>
-  <w:abstractNum w:abstractNumId="31">
+  <w:abstractNum w:abstractNumId="34">
     <w:nsid w:val="72B60A7A"/>
     <w:multiLevelType w:val="hybridMultilevel"/>
     <w:tmpl w:val="38020244"/>
@@ -15122,7 +15704,7 @@
       </w:rPr>
     </w:lvl>
   </w:abstractNum>
-  <w:abstractNum w:abstractNumId="32">
+  <w:abstractNum w:abstractNumId="35">
     <w:nsid w:val="78A10FEC"/>
     <w:multiLevelType w:val="hybridMultilevel"/>
     <w:tmpl w:val="E7B80F28"/>
@@ -15235,7 +15817,7 @@
       </w:rPr>
     </w:lvl>
   </w:abstractNum>
-  <w:abstractNum w:abstractNumId="33">
+  <w:abstractNum w:abstractNumId="36">
     <w:nsid w:val="79C249A7"/>
     <w:multiLevelType w:val="hybridMultilevel"/>
     <w:tmpl w:val="6D56DE74"/>
@@ -15348,7 +15930,7 @@
       </w:rPr>
     </w:lvl>
   </w:abstractNum>
-  <w:abstractNum w:abstractNumId="34">
+  <w:abstractNum w:abstractNumId="37">
     <w:nsid w:val="7D627028"/>
     <w:multiLevelType w:val="hybridMultilevel"/>
     <w:tmpl w:val="8864E530"/>
@@ -15461,7 +16043,7 @@
       </w:rPr>
     </w:lvl>
   </w:abstractNum>
-  <w:abstractNum w:abstractNumId="35">
+  <w:abstractNum w:abstractNumId="38">
     <w:nsid w:val="7D6C7433"/>
     <w:multiLevelType w:val="hybridMultilevel"/>
     <w:tmpl w:val="1D7A472E"/>
@@ -15574,7 +16156,7 @@
       </w:rPr>
     </w:lvl>
   </w:abstractNum>
-  <w:abstractNum w:abstractNumId="36">
+  <w:abstractNum w:abstractNumId="39">
     <w:nsid w:val="7E2A528C"/>
     <w:multiLevelType w:val="hybridMultilevel"/>
     <w:tmpl w:val="240410E6"/>
@@ -15688,115 +16270,124 @@
     </w:lvl>
   </w:abstractNum>
   <w:num w:numId="1">
-    <w:abstractNumId w:val="3"/>
+    <w:abstractNumId w:val="4"/>
   </w:num>
   <w:num w:numId="2">
     <w:abstractNumId w:val="2"/>
   </w:num>
   <w:num w:numId="3">
-    <w:abstractNumId w:val="15"/>
+    <w:abstractNumId w:val="17"/>
   </w:num>
   <w:num w:numId="4">
-    <w:abstractNumId w:val="26"/>
+    <w:abstractNumId w:val="29"/>
   </w:num>
   <w:num w:numId="5">
-    <w:abstractNumId w:val="34"/>
+    <w:abstractNumId w:val="37"/>
   </w:num>
   <w:num w:numId="6">
     <w:abstractNumId w:val="1"/>
   </w:num>
   <w:num w:numId="7">
+    <w:abstractNumId w:val="10"/>
+  </w:num>
+  <w:num w:numId="8">
+    <w:abstractNumId w:val="30"/>
+  </w:num>
+  <w:num w:numId="9">
+    <w:abstractNumId w:val="5"/>
+  </w:num>
+  <w:num w:numId="10">
+    <w:abstractNumId w:val="39"/>
+  </w:num>
+  <w:num w:numId="11">
+    <w:abstractNumId w:val="20"/>
+  </w:num>
+  <w:num w:numId="12">
+    <w:abstractNumId w:val="15"/>
+  </w:num>
+  <w:num w:numId="13">
+    <w:abstractNumId w:val="13"/>
+  </w:num>
+  <w:num w:numId="14">
+    <w:abstractNumId w:val="16"/>
+  </w:num>
+  <w:num w:numId="15">
+    <w:abstractNumId w:val="25"/>
+  </w:num>
+  <w:num w:numId="16">
+    <w:abstractNumId w:val="34"/>
+  </w:num>
+  <w:num w:numId="17">
+    <w:abstractNumId w:val="14"/>
+  </w:num>
+  <w:num w:numId="18">
+    <w:abstractNumId w:val="38"/>
+  </w:num>
+  <w:num w:numId="19">
+    <w:abstractNumId w:val="35"/>
+  </w:num>
+  <w:num w:numId="20">
+    <w:abstractNumId w:val="26"/>
+  </w:num>
+  <w:num w:numId="21">
+    <w:abstractNumId w:val="33"/>
+  </w:num>
+  <w:num w:numId="22">
+    <w:abstractNumId w:val="23"/>
+  </w:num>
+  <w:num w:numId="23">
     <w:abstractNumId w:val="9"/>
   </w:num>
-  <w:num w:numId="8">
-    <w:abstractNumId w:val="27"/>
+  <w:num w:numId="24">
+    <w:abstractNumId w:val="19"/>
   </w:num>
-  <w:num w:numId="9">
-    <w:abstractNumId w:val="4"/>
+  <w:num w:numId="25">
+    <w:abstractNumId w:val="6"/>
   </w:num>
-  <w:num w:numId="10">
-    <w:abstractNumId w:val="36"/>
+  <w:num w:numId="26">
+    <w:abstractNumId w:val="31"/>
   </w:num>
-  <w:num w:numId="11">
+  <w:num w:numId="27">
     <w:abstractNumId w:val="18"/>
   </w:num>
-  <w:num w:numId="12">
-    <w:abstractNumId w:val="13"/>
+  <w:num w:numId="28">
+    <w:abstractNumId w:val="28"/>
   </w:num>
-  <w:num w:numId="13">
-    <w:abstractNumId w:val="11"/>
-  </w:num>
-  <w:num w:numId="14">
-    <w:abstractNumId w:val="14"/>
-  </w:num>
-  <w:num w:numId="15">
-    <w:abstractNumId w:val="23"/>
-  </w:num>
-  <w:num w:numId="16">
-    <w:abstractNumId w:val="31"/>
-  </w:num>
-  <w:num w:numId="17">
+  <w:num w:numId="29">
     <w:abstractNumId w:val="12"/>
   </w:num>
-  <w:num w:numId="18">
-    <w:abstractNumId w:val="35"/>
+  <w:num w:numId="30">
+    <w:abstractNumId w:val="8"/>
   </w:num>
-  <w:num w:numId="19">
+  <w:num w:numId="31">
+    <w:abstractNumId w:val="22"/>
+  </w:num>
+  <w:num w:numId="32">
+    <w:abstractNumId w:val="24"/>
+  </w:num>
+  <w:num w:numId="33">
     <w:abstractNumId w:val="32"/>
   </w:num>
-  <w:num w:numId="20">
-    <w:abstractNumId w:val="24"/>
-  </w:num>
-  <w:num w:numId="21">
-    <w:abstractNumId w:val="30"/>
-  </w:num>
-  <w:num w:numId="22">
-    <w:abstractNumId w:val="21"/>
-  </w:num>
-  <w:num w:numId="23">
-    <w:abstractNumId w:val="8"/>
-  </w:num>
-  <w:num w:numId="24">
-    <w:abstractNumId w:val="17"/>
-  </w:num>
-  <w:num w:numId="25">
-    <w:abstractNumId w:val="5"/>
-  </w:num>
-  <w:num w:numId="26">
-    <w:abstractNumId w:val="28"/>
-  </w:num>
-  <w:num w:numId="27">
-    <w:abstractNumId w:val="16"/>
-  </w:num>
-  <w:num w:numId="28">
-    <w:abstractNumId w:val="25"/>
-  </w:num>
-  <w:num w:numId="29">
-    <w:abstractNumId w:val="10"/>
-  </w:num>
-  <w:num w:numId="30">
+  <w:num w:numId="34">
     <w:abstractNumId w:val="7"/>
   </w:num>
-  <w:num w:numId="31">
-    <w:abstractNumId w:val="20"/>
-  </w:num>
-  <w:num w:numId="32">
-    <w:abstractNumId w:val="22"/>
-  </w:num>
-  <w:num w:numId="33">
-    <w:abstractNumId w:val="29"/>
-  </w:num>
-  <w:num w:numId="34">
-    <w:abstractNumId w:val="6"/>
-  </w:num>
   <w:num w:numId="35">
-    <w:abstractNumId w:val="19"/>
+    <w:abstractNumId w:val="21"/>
   </w:num>
   <w:num w:numId="36">
     <w:abstractNumId w:val="0"/>
   </w:num>
   <w:num w:numId="37">
-    <w:abstractNumId w:val="33"/>
+    <w:abstractNumId w:val="36"/>
+  </w:num>
+  <w:num w:numId="38">
+    <w:abstractNumId w:val="27"/>
+  </w:num>
+  <w:num w:numId="39">
+    <w:abstractNumId w:val="11"/>
+  </w:num>
+  <w:num w:numId="40">
+    <w:abstractNumId w:val="3"/>
   </w:num>
   <w:numIdMacAtCleanup w:val="28"/>
 </w:numbering>
@@ -17330,7 +17921,7 @@
 </file>
 
 <file path=customXml/itemProps1.xml><?xml version="1.0" encoding="utf-8"?>
-<ds:datastoreItem xmlns:ds="http://schemas.openxmlformats.org/officeDocument/2006/customXml" ds:itemID="{0F49CE78-844B-BA44-A648-AA29CA39663D}">
+<ds:datastoreItem xmlns:ds="http://schemas.openxmlformats.org/officeDocument/2006/customXml" ds:itemID="{6FF39697-5B4D-3248-AFAD-B5FA6D34FD33}">
   <ds:schemaRefs>
     <ds:schemaRef ds:uri="http://schemas.openxmlformats.org/officeDocument/2006/bibliography"/>
   </ds:schemaRefs>

</xml_diff>

<commit_message>
Se agregaron las acaracteristicas del area, falta la descripción de actividades.
</commit_message>
<xml_diff>
--- a/REPORTE DE RESIDENCIAS PROFESIONALES - 12-01-2017.docx
+++ b/REPORTE DE RESIDENCIAS PROFESIONALES - 12-01-2017.docx
@@ -6,6 +6,7 @@
       <w:r>
         <w:rPr>
           <w:noProof/>
+          <w:lang w:val="en-US"/>
         </w:rPr>
         <w:drawing>
           <wp:anchor distT="0" distB="0" distL="114300" distR="114300" simplePos="0" relativeHeight="251665408" behindDoc="1" locked="0" layoutInCell="1" allowOverlap="1" wp14:anchorId="24CDBFEC" wp14:editId="04488081">
@@ -84,6 +85,7 @@
       <w:r>
         <w:rPr>
           <w:noProof/>
+          <w:lang w:val="en-US"/>
         </w:rPr>
         <w:drawing>
           <wp:anchor distT="0" distB="0" distL="114300" distR="114300" simplePos="0" relativeHeight="251666432" behindDoc="0" locked="0" layoutInCell="1" allowOverlap="1" wp14:anchorId="6C767814" wp14:editId="17E97F58">
@@ -144,6 +146,7 @@
       <w:r>
         <w:rPr>
           <w:noProof/>
+          <w:lang w:val="en-US"/>
         </w:rPr>
         <w:drawing>
           <wp:anchor distT="0" distB="0" distL="114300" distR="114300" simplePos="0" relativeHeight="251659264" behindDoc="0" locked="0" layoutInCell="1" allowOverlap="1" wp14:anchorId="73C711FB" wp14:editId="3709C12C">
@@ -226,6 +229,7 @@
       <w:r>
         <w:rPr>
           <w:noProof/>
+          <w:lang w:val="en-US"/>
         </w:rPr>
         <mc:AlternateContent>
           <mc:Choice Requires="wps">
@@ -288,7 +292,7 @@
               </wp:anchor>
             </w:drawing>
           </mc:Choice>
-          <mc:Fallback xmlns:w16se="http://schemas.microsoft.com/office/word/2015/wordml/symex" xmlns:cx="http://schemas.microsoft.com/office/drawing/2014/chartex">
+          <mc:Fallback xmlns:cx="http://schemas.microsoft.com/office/drawing/2014/chartex" xmlns:w16se="http://schemas.microsoft.com/office/word/2015/wordml/symex">
             <w:pict>
               <v:line w14:anchorId="03A5A950" id="Straight Connector 192" o:spid="_x0000_s1026" style="position:absolute;z-index:251672576;visibility:visible;mso-wrap-style:square;mso-width-percent:0;mso-height-percent:0;mso-wrap-distance-left:9pt;mso-wrap-distance-top:0;mso-wrap-distance-right:9pt;mso-wrap-distance-bottom:0;mso-position-horizontal:absolute;mso-position-horizontal-relative:margin;mso-position-vertical:absolute;mso-position-vertical-relative:text;mso-width-percent:0;mso-height-percent:0;mso-width-relative:margin;mso-height-relative:margin" from="-23.35pt,31.8pt" to="-20.85pt,643.8pt" o:gfxdata="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" strokecolor="#f9a307" strokeweight="1.5pt">
                 <w10:wrap anchorx="margin"/>
@@ -300,6 +304,7 @@
       <w:r>
         <w:rPr>
           <w:noProof/>
+          <w:lang w:val="en-US"/>
         </w:rPr>
         <mc:AlternateContent>
           <mc:Choice Requires="wps">
@@ -364,7 +369,7 @@
               </wp:anchor>
             </w:drawing>
           </mc:Choice>
-          <mc:Fallback xmlns:w16se="http://schemas.microsoft.com/office/word/2015/wordml/symex" xmlns:cx="http://schemas.microsoft.com/office/drawing/2014/chartex">
+          <mc:Fallback xmlns:cx="http://schemas.microsoft.com/office/drawing/2014/chartex" xmlns:w16se="http://schemas.microsoft.com/office/word/2015/wordml/symex">
             <w:pict>
               <v:line w14:anchorId="705B5928" id="Straight Connector 31" o:spid="_x0000_s1026" style="position:absolute;z-index:251671552;visibility:visible;mso-wrap-style:square;mso-width-percent:0;mso-height-percent:0;mso-wrap-distance-left:9pt;mso-wrap-distance-top:0;mso-wrap-distance-right:9pt;mso-wrap-distance-bottom:0;mso-position-horizontal:absolute;mso-position-horizontal-relative:margin;mso-position-vertical:absolute;mso-position-vertical-relative:text;mso-width-percent:0;mso-height-percent:0;mso-width-relative:margin;mso-height-relative:margin" from="-33.15pt,12.6pt" to="-31.5pt,643.9pt" o:gfxdata="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" strokecolor="#2f2f2f [1608]" strokeweight="1.5pt">
                 <w10:wrap anchorx="margin"/>
@@ -376,6 +381,7 @@
       <w:r>
         <w:rPr>
           <w:noProof/>
+          <w:lang w:val="en-US"/>
         </w:rPr>
         <mc:AlternateContent>
           <mc:Choice Requires="wps">
@@ -440,7 +446,7 @@
               </wp:anchor>
             </w:drawing>
           </mc:Choice>
-          <mc:Fallback xmlns:w16se="http://schemas.microsoft.com/office/word/2015/wordml/symex" xmlns:cx="http://schemas.microsoft.com/office/drawing/2014/chartex">
+          <mc:Fallback xmlns:cx="http://schemas.microsoft.com/office/drawing/2014/chartex" xmlns:w16se="http://schemas.microsoft.com/office/word/2015/wordml/symex">
             <w:pict>
               <v:line w14:anchorId="581E0025" id="Straight Connector 193" o:spid="_x0000_s1026" style="position:absolute;flip:x;z-index:251668480;visibility:visible;mso-wrap-style:square;mso-width-percent:0;mso-height-percent:0;mso-wrap-distance-left:9pt;mso-wrap-distance-top:0;mso-wrap-distance-right:9pt;mso-wrap-distance-bottom:0;mso-position-horizontal:absolute;mso-position-horizontal-relative:margin;mso-position-vertical:absolute;mso-position-vertical-relative:text;mso-width-percent:0;mso-height-percent:0;mso-width-relative:margin;mso-height-relative:margin" from="37.4pt,1pt" to="496.15pt,2.55pt" o:gfxdata="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" strokecolor="#2f2f2f [1608]" strokeweight="1.5pt">
                 <w10:wrap anchorx="margin"/>
@@ -452,6 +458,7 @@
       <w:r>
         <w:rPr>
           <w:noProof/>
+          <w:lang w:val="en-US"/>
         </w:rPr>
         <mc:AlternateContent>
           <mc:Choice Requires="wps">
@@ -514,7 +521,7 @@
               </wp:anchor>
             </w:drawing>
           </mc:Choice>
-          <mc:Fallback xmlns:w16se="http://schemas.microsoft.com/office/word/2015/wordml/symex" xmlns:cx="http://schemas.microsoft.com/office/drawing/2014/chartex">
+          <mc:Fallback xmlns:cx="http://schemas.microsoft.com/office/drawing/2014/chartex" xmlns:w16se="http://schemas.microsoft.com/office/word/2015/wordml/symex">
             <w:pict>
               <v:line w14:anchorId="77F2A60F" id="Straight Connector 194" o:spid="_x0000_s1026" style="position:absolute;flip:x;z-index:251669504;visibility:visible;mso-wrap-style:square;mso-width-percent:0;mso-height-percent:0;mso-wrap-distance-left:9pt;mso-wrap-distance-top:0;mso-wrap-distance-right:9pt;mso-wrap-distance-bottom:0;mso-position-horizontal:absolute;mso-position-horizontal-relative:margin;mso-position-vertical:absolute;mso-position-vertical-relative:text;mso-width-percent:0;mso-height-percent:0;mso-width-relative:margin;mso-height-relative:margin" from="49.45pt,11.9pt" to="497.35pt,14.3pt" o:gfxdata="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" strokecolor="#f9a307" strokeweight="1.5pt">
                 <w10:wrap anchorx="margin"/>
@@ -6030,7 +6037,151 @@
       </w:r>
       <w:bookmarkEnd w:id="5"/>
     </w:p>
-    <w:p/>
+    <w:p>
+      <w:pPr>
+        <w:jc w:val="both"/>
+      </w:pPr>
+      <w:r>
+        <w:t xml:space="preserve">Se trabajó en el área de </w:t>
+      </w:r>
+      <w:r>
+        <w:rPr>
+          <w:b/>
+        </w:rPr>
+        <w:t>tecnologías de la información</w:t>
+      </w:r>
+      <w:r>
+        <w:t xml:space="preserve"> </w:t>
+      </w:r>
+      <w:r>
+        <w:t>en la</w:t>
+      </w:r>
+      <w:r>
+        <w:t xml:space="preserve"> empresa PEMSA SAPI de CV perteneciente al corporativo CIE</w:t>
+      </w:r>
+      <w:r>
+        <w:t xml:space="preserve">. Esta planta se dedica a fabricar </w:t>
+      </w:r>
+      <w:r>
+        <w:t xml:space="preserve">piezas para automóviles y proveer para diferentes armadoras de autos en la región. </w:t>
+      </w:r>
+    </w:p>
+    <w:p>
+      <w:pPr>
+        <w:jc w:val="both"/>
+      </w:pPr>
+      <w:r>
+        <w:t>En el</w:t>
+      </w:r>
+      <w:r>
+        <w:t xml:space="preserve"> departamento de TI de esta empresa existen diferentes </w:t>
+      </w:r>
+      <w:r>
+        <w:t>áreas de trabajo:</w:t>
+      </w:r>
+    </w:p>
+    <w:p>
+      <w:pPr>
+        <w:pStyle w:val="ListParagraph"/>
+        <w:numPr>
+          <w:ilvl w:val="0"/>
+          <w:numId w:val="41"/>
+        </w:numPr>
+        <w:jc w:val="both"/>
+      </w:pPr>
+      <w:r>
+        <w:t>La primera de ellas son los ingenieros de soporte, los cuales se dedican a dar soporte técnico en los equipos de cómputo de toda la planta, reparación y mantenimiento de impresoras y copiadoras, así como mantenimiento de servidores y creación y soporte de cuentas de usuarios.</w:t>
+      </w:r>
+    </w:p>
+    <w:p>
+      <w:pPr>
+        <w:pStyle w:val="ListParagraph"/>
+        <w:numPr>
+          <w:ilvl w:val="0"/>
+          <w:numId w:val="41"/>
+        </w:numPr>
+        <w:jc w:val="both"/>
+      </w:pPr>
+      <w:r>
+        <w:t>En el área de Telecomunicaciones, se lleva a cabo la instalación y mantenimiento de redes de computadoras y access points para el acceso a</w:t>
+      </w:r>
+      <w:r>
+        <w:t xml:space="preserve"> la red en toda la planta. L</w:t>
+      </w:r>
+      <w:r>
+        <w:t xml:space="preserve">levan a cabo la asignación </w:t>
+      </w:r>
+      <w:r>
+        <w:lastRenderedPageBreak/>
+        <w:t>de líneas telefónicas y extensiones y ayudan en el mantenimiento y distribución de espacio en los repositorios en los servidores de respaldo.</w:t>
+      </w:r>
+      <w:r>
+        <w:t xml:space="preserve"> También asisten al agendar sesiones “</w:t>
+      </w:r>
+      <w:proofErr w:type="spellStart"/>
+      <w:r>
+        <w:t>Webex</w:t>
+      </w:r>
+      <w:proofErr w:type="spellEnd"/>
+      <w:r>
+        <w:t xml:space="preserve">” las cuales consisten en conferencias telefónicas por medio de </w:t>
+      </w:r>
+      <w:proofErr w:type="spellStart"/>
+      <w:r>
+        <w:t>VoIP</w:t>
+      </w:r>
+      <w:proofErr w:type="spellEnd"/>
+      <w:r>
+        <w:t xml:space="preserve"> entre personal de cualquier planta del corporativo.</w:t>
+      </w:r>
+    </w:p>
+    <w:p>
+      <w:pPr>
+        <w:pStyle w:val="ListParagraph"/>
+        <w:numPr>
+          <w:ilvl w:val="0"/>
+          <w:numId w:val="41"/>
+        </w:numPr>
+        <w:jc w:val="both"/>
+      </w:pPr>
+      <w:r>
+        <w:t>El área de licenciamiento es donde se dedican a adquirir todas las licencias del software y sistema operativo utilizados en todas las plantas del corporativo. Atienden a los usuarios que presentan problemas con sus equipos en conjunto con los ingenieros de soporte y también adquieren nuevo software y hardware de acuerdo a las necesidades del personal.</w:t>
+      </w:r>
+    </w:p>
+    <w:p>
+      <w:pPr>
+        <w:pStyle w:val="ListParagraph"/>
+        <w:numPr>
+          <w:ilvl w:val="0"/>
+          <w:numId w:val="41"/>
+        </w:numPr>
+        <w:jc w:val="both"/>
+      </w:pPr>
+      <w:r>
+        <w:t xml:space="preserve">Por último, el área donde se laboró es el </w:t>
+      </w:r>
+      <w:r>
+        <w:rPr>
+          <w:b/>
+        </w:rPr>
+        <w:t>área de desarrollo</w:t>
+      </w:r>
+      <w:r>
+        <w:t xml:space="preserve"> en la cual se llevan a cabo el desarrollo y/o mantenimiento de sistemas utilizados por el personal de la empresa. También se realiza el mantenimiento de </w:t>
+      </w:r>
+      <w:r>
+        <w:t xml:space="preserve">las bases de datos utilizadas por los mismos sistemas de la empresa. Se tuvo como jefa al ingeniero </w:t>
+      </w:r>
+      <w:r>
+        <w:rPr>
+          <w:b/>
+        </w:rPr>
+        <w:t>Yanet Ruiz Bárcenas</w:t>
+      </w:r>
+      <w:r>
+        <w:t xml:space="preserve"> quien, bajo el título de Analista de Sistemas, lleva el control de todos los sistemas tanto web o de escritorio desarrollados internamente como los que se adquieren por medio de proveedores externos. </w:t>
+      </w:r>
+    </w:p>
     <w:p>
       <w:pPr>
         <w:pStyle w:val="Heading1"/>
@@ -6080,7 +6231,6 @@
         <w:rPr>
           <w:lang w:eastAsia="es-ES"/>
         </w:rPr>
-        <w:lastRenderedPageBreak/>
         <w:t>Éste módulo deberá notificar al usuario en caso de que el comprobante subido sea inválido después de pasar por el proceso de validación, para que el usuario pueda subir otro comprobante o ponerse en contacto con la persona que expide la factura. Esto con el fin de tener en el sistema solamente las facturas o comprobantes válidos.</w:t>
       </w:r>
     </w:p>
@@ -6457,8 +6607,6 @@
         </w:rPr>
         <w:t xml:space="preserve"> en caso de que se requiera.</w:t>
       </w:r>
-      <w:bookmarkStart w:id="9" w:name="_GoBack"/>
-      <w:bookmarkEnd w:id="9"/>
     </w:p>
     <w:p>
       <w:pPr>
@@ -6529,7 +6677,6 @@
         <w:rPr>
           <w:lang w:eastAsia="es-ES"/>
         </w:rPr>
-        <w:lastRenderedPageBreak/>
         <w:t xml:space="preserve">Los avances del proyecto se subían diariamente a un repositorio, sin embargo, no existe en control de versiones más </w:t>
       </w:r>
       <w:r>
@@ -6560,32 +6707,32 @@
           <w:lang w:eastAsia="es-ES"/>
         </w:rPr>
       </w:pPr>
-      <w:bookmarkStart w:id="10" w:name="_Toc472440221"/>
+      <w:bookmarkStart w:id="9" w:name="_Toc472440221"/>
       <w:r>
         <w:rPr>
           <w:lang w:eastAsia="es-ES"/>
         </w:rPr>
         <w:t>FUNDAMENTO TEÓRICO</w:t>
       </w:r>
+      <w:bookmarkEnd w:id="9"/>
+    </w:p>
+    <w:p>
+      <w:pPr>
+        <w:jc w:val="both"/>
+      </w:pPr>
+      <w:r>
+        <w:t>Para poder llevar a cabo una comprobación en el sistema de gastos de le empresa, en la gran mayoría de los casos, se tiene que contar con una factura o comprobante electrónico. La parte fundamental en este proyecto es la validación de dichas facturas, es por esto que es necesario comprender en su totalidad el concepto de factura y la importancia de su validación, así como los organismos que las regulan.</w:t>
+      </w:r>
+    </w:p>
+    <w:p>
+      <w:pPr>
+        <w:pStyle w:val="Heading2"/>
+      </w:pPr>
+      <w:bookmarkStart w:id="10" w:name="_Toc472440222"/>
+      <w:r>
+        <w:t>FACTURAS</w:t>
+      </w:r>
       <w:bookmarkEnd w:id="10"/>
-    </w:p>
-    <w:p>
-      <w:pPr>
-        <w:jc w:val="both"/>
-      </w:pPr>
-      <w:r>
-        <w:t>Para poder llevar a cabo una comprobación en el sistema de gastos de le empresa, en la gran mayoría de los casos, se tiene que contar con una factura o comprobante electrónico. La parte fundamental en este proyecto es la validación de dichas facturas, es por esto que es necesario comprender en su totalidad el concepto de factura y la importancia de su validación, así como los organismos que las regulan.</w:t>
-      </w:r>
-    </w:p>
-    <w:p>
-      <w:pPr>
-        <w:pStyle w:val="Heading2"/>
-      </w:pPr>
-      <w:bookmarkStart w:id="11" w:name="_Toc472440222"/>
-      <w:r>
-        <w:t>FACTURAS</w:t>
-      </w:r>
-      <w:bookmarkEnd w:id="11"/>
     </w:p>
     <w:p>
       <w:pPr>
@@ -6679,74 +6826,78 @@
       <w:pPr>
         <w:pStyle w:val="Heading3"/>
       </w:pPr>
-      <w:bookmarkStart w:id="12" w:name="_Toc472440223"/>
+      <w:bookmarkStart w:id="11" w:name="_Toc472440223"/>
       <w:r>
         <w:t>Timbre Fiscal Digital</w:t>
       </w:r>
+      <w:bookmarkEnd w:id="11"/>
+    </w:p>
+    <w:p>
+      <w:pPr>
+        <w:jc w:val="both"/>
+      </w:pPr>
+      <w:r>
+        <w:t xml:space="preserve">Una de las partes o nodo principales en una factura es el </w:t>
+      </w:r>
+      <w:r>
+        <w:rPr>
+          <w:b/>
+        </w:rPr>
+        <w:t>timbre fiscal digital</w:t>
+      </w:r>
+      <w:r>
+        <w:t xml:space="preserve">. </w:t>
+      </w:r>
+      <w:r>
+        <w:t xml:space="preserve">Este complemento garantiza la autenticidad al documento y resguarda la información necesaria correspondiente al timbre. Sin este </w:t>
+      </w:r>
+      <w:r>
+        <w:lastRenderedPageBreak/>
+        <w:t xml:space="preserve">complemento un CFDI no tiene validez alguna. Dentro del complemento él se encuentra el </w:t>
+      </w:r>
+      <w:r>
+        <w:rPr>
+          <w:b/>
+        </w:rPr>
+        <w:t>UUID</w:t>
+      </w:r>
+      <w:r>
+        <w:t xml:space="preserve">, conocido como folio fiscal del SAT, el cual identifica al CFDI de forma única entre todos los que se han emitido. </w:t>
+      </w:r>
+      <w:r>
+        <w:t xml:space="preserve">Se genera de forma automática por parte del </w:t>
+      </w:r>
+      <w:r>
+        <w:rPr>
+          <w:b/>
+        </w:rPr>
+        <w:t>PAC</w:t>
+      </w:r>
+      <w:r>
+        <w:t xml:space="preserve"> (</w:t>
+      </w:r>
+      <w:r>
+        <w:rPr>
+          <w:lang w:eastAsia="es-ES"/>
+        </w:rPr>
+        <w:t>Proveedor Autorizado para la Certificación de CFDI</w:t>
+      </w:r>
+      <w:r>
+        <w:t>) que lo timbra.</w:t>
+      </w:r>
+      <w:r>
+        <w:t xml:space="preserve"> </w:t>
+      </w:r>
+    </w:p>
+    <w:p>
+      <w:pPr>
+        <w:pStyle w:val="Heading3"/>
+      </w:pPr>
+      <w:bookmarkStart w:id="12" w:name="_Toc472440224"/>
+      <w:r>
+        <w:t>PAC</w:t>
+      </w:r>
       <w:bookmarkEnd w:id="12"/>
-    </w:p>
-    <w:p>
-      <w:pPr>
-        <w:jc w:val="both"/>
-      </w:pPr>
-      <w:r>
-        <w:t xml:space="preserve">Una de las partes o nodo principales en una factura es el </w:t>
-      </w:r>
-      <w:r>
-        <w:rPr>
-          <w:b/>
-        </w:rPr>
-        <w:t>timbre fiscal digital</w:t>
-      </w:r>
-      <w:r>
-        <w:t xml:space="preserve">. </w:t>
-      </w:r>
-      <w:r>
-        <w:t xml:space="preserve">Este complemento garantiza la autenticidad al documento y resguarda la información necesaria correspondiente al timbre. Sin este complemento un CFDI no tiene validez alguna. Dentro del complemento él se encuentra el </w:t>
-      </w:r>
-      <w:r>
-        <w:rPr>
-          <w:b/>
-        </w:rPr>
-        <w:t>UUID</w:t>
-      </w:r>
-      <w:r>
-        <w:t xml:space="preserve">, conocido como folio fiscal del SAT, el cual identifica al CFDI de forma única entre todos los que se han emitido. </w:t>
-      </w:r>
-      <w:r>
-        <w:t xml:space="preserve">Se genera de forma automática por parte del </w:t>
-      </w:r>
-      <w:r>
-        <w:rPr>
-          <w:b/>
-        </w:rPr>
-        <w:t>PAC</w:t>
-      </w:r>
-      <w:r>
-        <w:t xml:space="preserve"> (</w:t>
-      </w:r>
-      <w:r>
-        <w:rPr>
-          <w:lang w:eastAsia="es-ES"/>
-        </w:rPr>
-        <w:t>Proveedor Autorizado para la Certificación de CFDI</w:t>
-      </w:r>
-      <w:r>
-        <w:t>) que lo timbra.</w:t>
-      </w:r>
-      <w:r>
-        <w:t xml:space="preserve"> </w:t>
-      </w:r>
-    </w:p>
-    <w:p>
-      <w:pPr>
-        <w:pStyle w:val="Heading3"/>
-      </w:pPr>
-      <w:bookmarkStart w:id="13" w:name="_Toc472440224"/>
-      <w:r>
-        <w:t>PAC</w:t>
-      </w:r>
-      <w:bookmarkEnd w:id="13"/>
     </w:p>
     <w:p>
       <w:pPr>
@@ -6785,11 +6936,11 @@
       <w:pPr>
         <w:pStyle w:val="Heading3"/>
       </w:pPr>
-      <w:bookmarkStart w:id="14" w:name="_Toc472440225"/>
+      <w:bookmarkStart w:id="13" w:name="_Toc472440225"/>
       <w:r>
         <w:t>Contenido del Timbre Fiscal Digital de una Factura</w:t>
       </w:r>
-      <w:bookmarkEnd w:id="14"/>
+      <w:bookmarkEnd w:id="13"/>
     </w:p>
     <w:p>
       <w:pPr>
@@ -6888,7 +7039,6 @@
         <w:rPr>
           <w:b/>
         </w:rPr>
-        <w:lastRenderedPageBreak/>
         <w:t>Sello SAT</w:t>
       </w:r>
       <w:r>
@@ -6899,11 +7049,11 @@
       <w:pPr>
         <w:pStyle w:val="Heading3"/>
       </w:pPr>
-      <w:bookmarkStart w:id="15" w:name="_Toc472440226"/>
+      <w:bookmarkStart w:id="14" w:name="_Toc472440226"/>
       <w:r>
         <w:t>Requisitos que deben cumplir las Facturas Electrónicas</w:t>
       </w:r>
-      <w:bookmarkEnd w:id="15"/>
+      <w:bookmarkEnd w:id="14"/>
     </w:p>
     <w:p>
       <w:pPr>
@@ -7079,6 +7229,7 @@
         <w:jc w:val="both"/>
       </w:pPr>
       <w:r>
+        <w:lastRenderedPageBreak/>
         <w:t xml:space="preserve">Forma en que se realizó el pago (efectivo, transferencia electrónica de fondos, cheque nominativos o tarjeta de débito, de crédito, de servicio o la denominada monedero electrónico que autorice el Servicio </w:t>
       </w:r>
       <w:r>
@@ -7172,31 +7323,31 @@
       <w:pPr>
         <w:pStyle w:val="Heading2"/>
       </w:pPr>
-      <w:bookmarkStart w:id="16" w:name="_Toc472440227"/>
+      <w:bookmarkStart w:id="15" w:name="_Toc472440227"/>
       <w:r>
         <w:t>Formato de Archivos</w:t>
       </w:r>
+      <w:bookmarkEnd w:id="15"/>
+    </w:p>
+    <w:p>
+      <w:r>
+        <w:t xml:space="preserve">Para facturación electrónica se utilizan diferentes formatos de archivos. El archivo XML se utiliza para </w:t>
+      </w:r>
+      <w:r>
+        <w:t>poder tener una estructura y un “diccionario” de palabras definido y así todas las facturas pueden llevar un mismo formato.</w:t>
+      </w:r>
+    </w:p>
+    <w:p>
+      <w:pPr>
+        <w:pStyle w:val="Heading3"/>
+      </w:pPr>
+      <w:bookmarkStart w:id="16" w:name="_Toc472440228"/>
+      <w:r>
+        <w:t>XML</w:t>
+      </w:r>
       <w:bookmarkEnd w:id="16"/>
     </w:p>
     <w:p>
-      <w:r>
-        <w:t xml:space="preserve">Para facturación electrónica se utilizan diferentes formatos de archivos. El archivo XML se utiliza para </w:t>
-      </w:r>
-      <w:r>
-        <w:t>poder tener una estructura y un “diccionario” de palabras definido y así todas las facturas pueden llevar un mismo formato.</w:t>
-      </w:r>
-    </w:p>
-    <w:p>
-      <w:pPr>
-        <w:pStyle w:val="Heading3"/>
-      </w:pPr>
-      <w:bookmarkStart w:id="17" w:name="_Toc472440228"/>
-      <w:r>
-        <w:t>XML</w:t>
-      </w:r>
-      <w:bookmarkEnd w:id="17"/>
-    </w:p>
-    <w:p>
       <w:pPr>
         <w:jc w:val="both"/>
       </w:pPr>
@@ -7217,11 +7368,7 @@
       </w:r>
       <w:proofErr w:type="spellEnd"/>
       <w:r>
-        <w:t xml:space="preserve"> (W3C) utilizado para almacenar datos en forma legible. Proviene del lenguaje SGML y permite </w:t>
-      </w:r>
-      <w:r>
-        <w:lastRenderedPageBreak/>
-        <w:t>definir la gramática de lenguajes específicos (de la misma manera que HTML es a su vez un lenguaje definido por SGML) para estructurar documentos grandes. A diferencia de otros lenguajes, XML da soporte a bases de datos, siendo útil cuando varias aplicaciones deben comunicarse entre sí o integrar información.</w:t>
+        <w:t xml:space="preserve"> (W3C) utilizado para almacenar datos en forma legible. Proviene del lenguaje SGML y permite definir la gramática de lenguajes específicos (de la misma manera que HTML es a su vez un lenguaje definido por SGML) para estructurar documentos grandes. A diferencia de otros lenguajes, XML da soporte a bases de datos, siendo útil cuando varias aplicaciones deben comunicarse entre sí o integrar información.</w:t>
       </w:r>
     </w:p>
     <w:p>
@@ -7270,13 +7417,61 @@
           <w:noProof/>
         </w:rPr>
       </w:pPr>
-      <w:bookmarkStart w:id="18" w:name="_Toc472440229"/>
+      <w:bookmarkStart w:id="17" w:name="_Toc472440229"/>
       <w:r>
         <w:rPr>
           <w:noProof/>
         </w:rPr>
         <w:t>PDF</w:t>
       </w:r>
+      <w:bookmarkEnd w:id="17"/>
+    </w:p>
+    <w:p>
+      <w:pPr>
+        <w:jc w:val="both"/>
+      </w:pPr>
+      <w:r>
+        <w:t>Por lo general, a los archivos XML se les acompaña con un archivo en formato PDF con el fin de proporcionar a las personas una manera más sencilla de leer o interpretar los datos de la factura.</w:t>
+      </w:r>
+    </w:p>
+    <w:p>
+      <w:pPr>
+        <w:jc w:val="both"/>
+      </w:pPr>
+      <w:r>
+        <w:rPr>
+          <w:b/>
+        </w:rPr>
+        <w:t>PDF</w:t>
+      </w:r>
+      <w:r>
+        <w:t xml:space="preserve"> (Portable </w:t>
+      </w:r>
+      <w:proofErr w:type="spellStart"/>
+      <w:r>
+        <w:t>Document</w:t>
+      </w:r>
+      <w:proofErr w:type="spellEnd"/>
+      <w:r>
+        <w:t xml:space="preserve"> </w:t>
+      </w:r>
+      <w:proofErr w:type="spellStart"/>
+      <w:r>
+        <w:t>Format</w:t>
+      </w:r>
+      <w:proofErr w:type="spellEnd"/>
+      <w:r>
+        <w:t>) es un formato de almacenamiento para documentos digitales independiente de plataformas de software o hardware. Este formato es de tipo compuesto (imagen vectorial, mapa de bits y texto).</w:t>
+      </w:r>
+    </w:p>
+    <w:p>
+      <w:pPr>
+        <w:pStyle w:val="Heading2"/>
+      </w:pPr>
+      <w:bookmarkStart w:id="18" w:name="_Toc472440230"/>
+      <w:r>
+        <w:t>Directorio Activo</w:t>
+      </w:r>
       <w:bookmarkEnd w:id="18"/>
     </w:p>
     <w:p>
@@ -7284,139 +7479,92 @@
         <w:jc w:val="both"/>
       </w:pPr>
       <w:r>
-        <w:t>Por lo general, a los archivos XML se les acompaña con un archivo en formato PDF con el fin de proporcionar a las personas una manera más sencilla de leer o interpretar los datos de la factura.</w:t>
-      </w:r>
-    </w:p>
-    <w:p>
-      <w:pPr>
-        <w:jc w:val="both"/>
-      </w:pPr>
+        <w:t xml:space="preserve">Es el término que utiliza Microsoft para referirse a su implementación de servicio de directorio en una red distribuida de computadores. Utiliza distintos protocolos, principalmente LDAP, DNS, DHCP y </w:t>
+      </w:r>
+      <w:proofErr w:type="spellStart"/>
+      <w:r>
+        <w:t>Kerberos</w:t>
+      </w:r>
+      <w:proofErr w:type="spellEnd"/>
+      <w:r>
+        <w:t>.</w:t>
+      </w:r>
+    </w:p>
+    <w:p>
+      <w:pPr>
+        <w:jc w:val="both"/>
+      </w:pPr>
+      <w:r>
+        <w:lastRenderedPageBreak/>
+        <w:t>De forma sencilla se puede decir que es un servicio establecido en uno o varios servidores en donde se crean objetos tales como usuarios, equipos o grupos, con el objetivo de administrar los inicios de sesión en los equipos conectados a la red, así como también la administración de políticas en toda la red.</w:t>
+      </w:r>
+    </w:p>
+    <w:p>
+      <w:pPr>
+        <w:jc w:val="both"/>
+      </w:pPr>
+      <w:r>
+        <w:t>Su estructura jerárquica permite mantener una serie de objetos relacionados con componentes de una red, como usuarios, grupos de usuarios, permisos y asignación de recursos y políticas de acceso.</w:t>
+      </w:r>
+    </w:p>
+    <w:p>
+      <w:pPr>
+        <w:jc w:val="both"/>
+      </w:pPr>
+      <w:r>
+        <w:t xml:space="preserve">El </w:t>
+      </w:r>
       <w:r>
         <w:rPr>
           <w:b/>
         </w:rPr>
-        <w:t>PDF</w:t>
-      </w:r>
-      <w:r>
-        <w:t xml:space="preserve"> (Portable </w:t>
+        <w:t>directorio activo</w:t>
+      </w:r>
+      <w:r>
+        <w:t xml:space="preserve"> permite a los administradores establecer políticas a nivel de empresa, desplegar programas en muchos ordenadores y aplicar actualizaciones críticas a una organización entera. Un Active </w:t>
       </w:r>
       <w:proofErr w:type="spellStart"/>
       <w:r>
-        <w:t>Document</w:t>
+        <w:t>Directory</w:t>
       </w:r>
       <w:proofErr w:type="spellEnd"/>
       <w:r>
-        <w:t xml:space="preserve"> </w:t>
-      </w:r>
+        <w:t xml:space="preserve"> almacena información de una organización en una base de datos central, organizada y accesible. Pueden encontrarse desde directorios con cientos de objetos para una red pequeña hasta directorios con millones de objetos.</w:t>
+      </w:r>
+    </w:p>
+    <w:p>
+      <w:pPr>
+        <w:jc w:val="both"/>
+      </w:pPr>
+      <w:r>
+        <w:t xml:space="preserve">Es por estas razones por las cuales a la empresa se le facilita el manejo de equipos y usuarios. En todos los sistemas, la </w:t>
+      </w:r>
+      <w:r>
+        <w:rPr>
+          <w:b/>
+        </w:rPr>
+        <w:t>autenticación</w:t>
+      </w:r>
+      <w:r>
+        <w:t xml:space="preserve"> se hace por medio de este medio. Cada que una persona es contratada o ingresa a la empresa, es inscrita en el directorio activo.</w:t>
+      </w:r>
+    </w:p>
+    <w:p>
+      <w:pPr>
+        <w:pStyle w:val="Heading2"/>
+        <w:rPr>
+          <w:rFonts w:eastAsia="Arial"/>
+        </w:rPr>
+      </w:pPr>
+      <w:bookmarkStart w:id="19" w:name="_Toc472440231"/>
       <w:proofErr w:type="spellStart"/>
       <w:r>
-        <w:t>Format</w:t>
-      </w:r>
-      <w:proofErr w:type="spellEnd"/>
-      <w:r>
-        <w:t>) es un formato de almacenamiento para documentos digitales independiente de plataformas de software o hardware. Este formato es de tipo compuesto (imagen vectorial, mapa de bits y texto).</w:t>
-      </w:r>
-    </w:p>
-    <w:p>
-      <w:pPr>
-        <w:pStyle w:val="Heading2"/>
-      </w:pPr>
-      <w:bookmarkStart w:id="19" w:name="_Toc472440230"/>
-      <w:r>
-        <w:t>Directorio Activo</w:t>
+        <w:rPr>
+          <w:rFonts w:eastAsia="Arial"/>
+        </w:rPr>
+        <w:t>Scrum</w:t>
       </w:r>
       <w:bookmarkEnd w:id="19"/>
-    </w:p>
-    <w:p>
-      <w:pPr>
-        <w:jc w:val="both"/>
-      </w:pPr>
-      <w:r>
-        <w:t xml:space="preserve">Es el término que utiliza Microsoft para referirse a su implementación de servicio de directorio en una red distribuida de computadores. Utiliza distintos protocolos, principalmente LDAP, DNS, DHCP y </w:t>
-      </w:r>
-      <w:proofErr w:type="spellStart"/>
-      <w:r>
-        <w:t>Kerberos</w:t>
-      </w:r>
-      <w:proofErr w:type="spellEnd"/>
-      <w:r>
-        <w:t>.</w:t>
-      </w:r>
-    </w:p>
-    <w:p>
-      <w:pPr>
-        <w:jc w:val="both"/>
-      </w:pPr>
-      <w:r>
-        <w:t>De forma sencilla se puede decir que es un servicio establecido en uno o varios servidores en donde se crean objetos tales como usuarios, equipos o grupos, con el objetivo de administrar los inicios de sesión en los equipos conectados a la red, así como también la administración de políticas en toda la red.</w:t>
-      </w:r>
-    </w:p>
-    <w:p>
-      <w:pPr>
-        <w:jc w:val="both"/>
-      </w:pPr>
-      <w:r>
-        <w:t>Su estructura jerárquica permite mantener una serie de objetos relacionados con componentes de una red, como usuarios, grupos de usuarios, permisos y asignación de recursos y políticas de acceso.</w:t>
-      </w:r>
-    </w:p>
-    <w:p>
-      <w:pPr>
-        <w:jc w:val="both"/>
-      </w:pPr>
-      <w:r>
-        <w:t xml:space="preserve">El </w:t>
-      </w:r>
-      <w:r>
-        <w:rPr>
-          <w:b/>
-        </w:rPr>
-        <w:t>directorio activo</w:t>
-      </w:r>
-      <w:r>
-        <w:t xml:space="preserve"> permite a los administradores establecer políticas a nivel de empresa, desplegar programas en muchos ordenadores y aplicar actualizaciones críticas a una organización entera. Un Active </w:t>
-      </w:r>
-      <w:proofErr w:type="spellStart"/>
-      <w:r>
-        <w:t>Directory</w:t>
-      </w:r>
-      <w:proofErr w:type="spellEnd"/>
-      <w:r>
-        <w:t xml:space="preserve"> almacena información de una organización en una base de datos central, organizada y accesible. Pueden encontrarse desde directorios con cientos de objetos para una red pequeña hasta directorios con millones de objetos.</w:t>
-      </w:r>
-    </w:p>
-    <w:p>
-      <w:pPr>
-        <w:jc w:val="both"/>
-      </w:pPr>
-      <w:r>
-        <w:t xml:space="preserve">Es por estas razones por las cuales a la empresa se le facilita el manejo de equipos y usuarios. En todos los sistemas, la </w:t>
-      </w:r>
-      <w:r>
-        <w:rPr>
-          <w:b/>
-        </w:rPr>
-        <w:t>autenticación</w:t>
-      </w:r>
-      <w:r>
-        <w:t xml:space="preserve"> se hace por medio de este medio. Cada que una persona es contratada o ingresa a la empresa, es inscrita en el directorio activo.</w:t>
-      </w:r>
-    </w:p>
-    <w:p>
-      <w:pPr>
-        <w:pStyle w:val="Heading2"/>
-        <w:rPr>
-          <w:rFonts w:eastAsia="Arial"/>
-        </w:rPr>
-      </w:pPr>
-      <w:bookmarkStart w:id="20" w:name="_Toc472440231"/>
-      <w:proofErr w:type="spellStart"/>
-      <w:r>
-        <w:rPr>
-          <w:rFonts w:eastAsia="Arial"/>
-        </w:rPr>
-        <w:t>Scrum</w:t>
-      </w:r>
-      <w:bookmarkEnd w:id="20"/>
       <w:proofErr w:type="spellEnd"/>
     </w:p>
     <w:p>
@@ -7479,7 +7627,6 @@
         <w:jc w:val="both"/>
       </w:pPr>
       <w:r>
-        <w:lastRenderedPageBreak/>
         <w:t>Basar la calidad del resultado más en el conocimiento tácito de las personas en equipos auto organizados, que en la calidad de los procesos empleados.</w:t>
       </w:r>
     </w:p>
@@ -7677,6 +7824,7 @@
         <w:rPr>
           <w:b/>
         </w:rPr>
+        <w:lastRenderedPageBreak/>
         <w:t>ScrumMaster</w:t>
       </w:r>
       <w:proofErr w:type="spellEnd"/>
@@ -7782,30 +7930,29 @@
       <w:pPr>
         <w:pStyle w:val="Heading2"/>
       </w:pPr>
-      <w:bookmarkStart w:id="21" w:name="_Toc472440232"/>
+      <w:bookmarkStart w:id="20" w:name="_Toc472440232"/>
       <w:r>
         <w:t>Programación Orientada a Objetos</w:t>
       </w:r>
+      <w:bookmarkEnd w:id="20"/>
+    </w:p>
+    <w:p>
+      <w:pPr>
+        <w:jc w:val="both"/>
+      </w:pPr>
+      <w:r>
+        <w:t>La programación orientada a objetos es un paradigma de programación que viene a innovar la forma de obtener resultados. Los objetos manipulan los datos de entrada para la obtención de datos de salida específicos, donde cada objeto ofrece una funcionalidad especial.</w:t>
+      </w:r>
+    </w:p>
+    <w:p>
+      <w:pPr>
+        <w:pStyle w:val="Heading3"/>
+      </w:pPr>
+      <w:bookmarkStart w:id="21" w:name="_Toc472440233"/>
+      <w:r>
+        <w:t>Introducción a la POO</w:t>
+      </w:r>
       <w:bookmarkEnd w:id="21"/>
-    </w:p>
-    <w:p>
-      <w:pPr>
-        <w:jc w:val="both"/>
-      </w:pPr>
-      <w:r>
-        <w:t>La programación orientada a objetos es un paradigma de programación que viene a innovar la forma de obtener resultados. Los objetos manipulan los datos de entrada para la obtención de datos de salida específicos, donde cada objeto ofrece una funcionalidad especial.</w:t>
-      </w:r>
-    </w:p>
-    <w:p>
-      <w:pPr>
-        <w:pStyle w:val="Heading3"/>
-      </w:pPr>
-      <w:bookmarkStart w:id="22" w:name="_Toc472440233"/>
-      <w:r>
-        <w:lastRenderedPageBreak/>
-        <w:t>Introducción a la POO</w:t>
-      </w:r>
-      <w:bookmarkEnd w:id="22"/>
     </w:p>
     <w:p>
       <w:pPr>
@@ -7911,11 +8058,11 @@
       <w:pPr>
         <w:pStyle w:val="Heading3"/>
       </w:pPr>
-      <w:bookmarkStart w:id="23" w:name="_Toc472440234"/>
+      <w:bookmarkStart w:id="22" w:name="_Toc472440234"/>
       <w:r>
         <w:t>Conceptos Fundamentales</w:t>
       </w:r>
-      <w:bookmarkEnd w:id="23"/>
+      <w:bookmarkEnd w:id="22"/>
     </w:p>
     <w:p>
       <w:pPr>
@@ -7963,6 +8110,7 @@
         <w:jc w:val="both"/>
       </w:pPr>
       <w:r>
+        <w:lastRenderedPageBreak/>
         <w:t>Definiciones de las propiedades y comportamiento de un tipo de objeto concreto. La instanciación es la lectura de estas definiciones y la creación de un objeto a partir de ella.</w:t>
       </w:r>
     </w:p>
@@ -8060,11 +8208,7 @@
         <w:jc w:val="both"/>
       </w:pPr>
       <w:r>
-        <w:t xml:space="preserve">Algoritmo asociado a un objeto (o a una clase de objetos), cuya ejecución se desencadena tras la recepción de un "mensaje". Desde el punto de vista del comportamiento, es lo que el objeto puede </w:t>
-      </w:r>
-      <w:r>
-        <w:lastRenderedPageBreak/>
-        <w:t>hacer. Un método puede producir un cambio en las propiedades del objeto, o la generación de un "evento" con un nuevo mensaje para otro objeto del sistema.</w:t>
+        <w:t>Algoritmo asociado a un objeto (o a una clase de objetos), cuya ejecución se desencadena tras la recepción de un "mensaje". Desde el punto de vista del comportamiento, es lo que el objeto puede hacer. Un método puede producir un cambio en las propiedades del objeto, o la generación de un "evento" con un nuevo mensaje para otro objeto del sistema.</w:t>
       </w:r>
     </w:p>
     <w:p>
@@ -8199,6 +8343,7 @@
         <w:jc w:val="both"/>
       </w:pPr>
       <w:r>
+        <w:lastRenderedPageBreak/>
         <w:t>Es una variable que se declara privada, que puede ser únicamente accedida y alterada por un método del objeto, y que se utiliza para indicar distintas situaciones posibles para el objeto (o clase de objetos). No es visible al programador que maneja una instancia de la clase.</w:t>
       </w:r>
     </w:p>
@@ -8236,37 +8381,37 @@
       <w:pPr>
         <w:pStyle w:val="Heading2"/>
       </w:pPr>
-      <w:bookmarkStart w:id="24" w:name="_Toc472440235"/>
+      <w:bookmarkStart w:id="23" w:name="_Toc472440235"/>
       <w:r>
         <w:t>Bases de Datos Relacionales</w:t>
       </w:r>
+      <w:bookmarkEnd w:id="23"/>
+    </w:p>
+    <w:p>
+      <w:pPr>
+        <w:jc w:val="both"/>
+      </w:pPr>
+      <w:r>
+        <w:t>Una base de datos relacional es una colección de elementos de datos organizados en un conjunto de tablas formalmente descritas desde la que se puede acceder a los datos o volver a montarlos de muchas maneras diferentes sin tener que reorganizar las tablas de la base.</w:t>
+      </w:r>
+    </w:p>
+    <w:p>
+      <w:pPr>
+        <w:jc w:val="both"/>
+      </w:pPr>
+      <w:r>
+        <w:t>Además de ser relativamente fáciles de crear y acceder, una base de datos relacional tiene la importante ventaja de ser fácil de extender. Después de la creación original de una base de datos, una nueva categoría de datos se puede añadir sin necesidad de que todas las aplicaciones existentes sean modificadas.</w:t>
+      </w:r>
+    </w:p>
+    <w:p>
+      <w:pPr>
+        <w:pStyle w:val="Heading3"/>
+      </w:pPr>
+      <w:bookmarkStart w:id="24" w:name="_Toc472440236"/>
+      <w:r>
+        <w:t>Características</w:t>
+      </w:r>
       <w:bookmarkEnd w:id="24"/>
-    </w:p>
-    <w:p>
-      <w:pPr>
-        <w:jc w:val="both"/>
-      </w:pPr>
-      <w:r>
-        <w:t>Una base de datos relacional es una colección de elementos de datos organizados en un conjunto de tablas formalmente descritas desde la que se puede acceder a los datos o volver a montarlos de muchas maneras diferentes sin tener que reorganizar las tablas de la base.</w:t>
-      </w:r>
-    </w:p>
-    <w:p>
-      <w:pPr>
-        <w:jc w:val="both"/>
-      </w:pPr>
-      <w:r>
-        <w:t>Además de ser relativamente fáciles de crear y acceder, una base de datos relacional tiene la importante ventaja de ser fácil de extender. Después de la creación original de una base de datos, una nueva categoría de datos se puede añadir sin necesidad de que todas las aplicaciones existentes sean modificadas.</w:t>
-      </w:r>
-    </w:p>
-    <w:p>
-      <w:pPr>
-        <w:pStyle w:val="Heading3"/>
-      </w:pPr>
-      <w:bookmarkStart w:id="25" w:name="_Toc472440236"/>
-      <w:r>
-        <w:t>Características</w:t>
-      </w:r>
-      <w:bookmarkEnd w:id="25"/>
     </w:p>
     <w:p>
       <w:pPr>
@@ -8343,7 +8488,6 @@
         <w:jc w:val="both"/>
       </w:pPr>
       <w:r>
-        <w:lastRenderedPageBreak/>
         <w:t>Las claves ajenas se colocan en la tabla hija, contienen el mismo valor que la clave primaria del registro padre; por medio de estas se hacen las formas relacionales.</w:t>
       </w:r>
     </w:p>
@@ -8351,11 +8495,11 @@
       <w:pPr>
         <w:pStyle w:val="Heading3"/>
       </w:pPr>
-      <w:bookmarkStart w:id="26" w:name="_Toc472440237"/>
+      <w:bookmarkStart w:id="25" w:name="_Toc472440237"/>
       <w:r>
         <w:t>Conceptos Fundamentales</w:t>
       </w:r>
-      <w:bookmarkEnd w:id="26"/>
+      <w:bookmarkEnd w:id="25"/>
     </w:p>
     <w:p>
       <w:pPr>
@@ -8467,6 +8611,7 @@
         <w:jc w:val="both"/>
       </w:pPr>
       <w:r>
+        <w:lastRenderedPageBreak/>
         <w:t xml:space="preserve">Una restricción es una limitación que obliga el cumplimiento de ciertas condiciones en </w:t>
       </w:r>
       <w:proofErr w:type="gramStart"/>
@@ -8615,7 +8760,6 @@
         <w:jc w:val="both"/>
       </w:pPr>
       <w:r>
-        <w:lastRenderedPageBreak/>
         <w:t>Una clave primaria es una clave única (puede estar conformada por uno o más campos de la tabla) elegida entre todas las candidatas que define unívocamente a todos los demás atributos de la tabla para especificar los datos que serán relacionados con las demás tablas. La forma de hacer esto (relación entre tablas) es por medio de claves foráneas.</w:t>
       </w:r>
     </w:p>
@@ -8711,17 +8855,62 @@
         <w:t xml:space="preserve"> </w:t>
       </w:r>
       <w:r>
-        <w:t>Los procedimientos almacenados no son parte del modelo relacional, pero todas las implementaciones comerciales los incluyen.</w:t>
+        <w:t xml:space="preserve">Los </w:t>
+      </w:r>
+      <w:r>
+        <w:lastRenderedPageBreak/>
+        <w:t>procedimientos almacenados no son parte del modelo relacional, pero todas las implementaciones comerciales los incluyen.</w:t>
       </w:r>
     </w:p>
     <w:p>
       <w:pPr>
         <w:pStyle w:val="Heading2"/>
       </w:pPr>
-      <w:bookmarkStart w:id="27" w:name="_Toc472440238"/>
+      <w:bookmarkStart w:id="26" w:name="_Toc472440238"/>
       <w:r>
         <w:t>Librería</w:t>
       </w:r>
+      <w:bookmarkEnd w:id="26"/>
+    </w:p>
+    <w:p>
+      <w:pPr>
+        <w:jc w:val="both"/>
+      </w:pPr>
+      <w:r>
+        <w:t xml:space="preserve">En informática, una </w:t>
+      </w:r>
+      <w:r>
+        <w:rPr>
+          <w:b/>
+        </w:rPr>
+        <w:t>librería</w:t>
+      </w:r>
+      <w:r>
+        <w:t xml:space="preserve"> es un conjunto de implementaciones funcionales, codificadas en un lenguaje de programación, que ofrece una interfaz bien definida para la funcionalidad que se invoca.</w:t>
+      </w:r>
+    </w:p>
+    <w:p>
+      <w:pPr>
+        <w:jc w:val="both"/>
+      </w:pPr>
+      <w:r>
+        <w:t xml:space="preserve">A diferencia de un programa ejecutable, el comportamiento que implementa una librería no espera ser utilizada de forma autónoma (un programa sí: tiene un punto de entrada principal), sino que su fin es ser utilizada por otros programas, independientes y de forma simultánea. Por otra parte, el comportamiento de una librería no tiene por qué diferenciarse en demasía del que pudiera especificarse en un programa. Es más, unas librerías pueden requerir de otras para funcionar, pues el comportamiento que definen refina, o altera, el comportamiento de la </w:t>
+      </w:r>
+      <w:r>
+        <w:t>librería</w:t>
+      </w:r>
+      <w:r>
+        <w:t xml:space="preserve"> original; o bien la hace disponible para otra tecnología o lenguaje de programación.</w:t>
+      </w:r>
+    </w:p>
+    <w:p>
+      <w:pPr>
+        <w:pStyle w:val="Heading2"/>
+      </w:pPr>
+      <w:bookmarkStart w:id="27" w:name="_Toc472440239"/>
+      <w:r>
+        <w:t>Framework</w:t>
+      </w:r>
       <w:bookmarkEnd w:id="27"/>
     </w:p>
     <w:p>
@@ -8729,167 +8918,129 @@
         <w:jc w:val="both"/>
       </w:pPr>
       <w:r>
-        <w:t xml:space="preserve">En informática, una </w:t>
+        <w:t>La palabra inglesa "framework" define, en términos generales, un conjunto estandarizado de conceptos, prácticas y criterios para enfocar un tipo de problemática particular que sirve como referencia, para enfrentar y resolver nuevos problemas de índole similar.</w:t>
+      </w:r>
+    </w:p>
+    <w:p>
+      <w:pPr>
+        <w:jc w:val="both"/>
+      </w:pPr>
+      <w:r>
+        <w:t xml:space="preserve">En el desarrollo de software, un framework o infraestructura digital, es una estructura conceptual y tecnológica de soporte definido, normalmente con artefactos o módulos concretos de software, que puede servir de base para la organización y desarrollo de software. Típicamente, puede incluir soporte de programas, </w:t>
+      </w:r>
+      <w:r>
+        <w:t>librería</w:t>
+      </w:r>
+      <w:r>
+        <w:t>s, y un lenguaje interpretado, entre otras herramientas, para así ayudar a desarrollar y unir los diferentes componentes de un proyecto.</w:t>
+      </w:r>
+    </w:p>
+    <w:p>
+      <w:pPr>
+        <w:jc w:val="both"/>
+      </w:pPr>
+      <w:r>
+        <w:t>Representa una arquitectura de software que modela las relaciones generales de las entidades del dominio, y provee una estructura y una especial metodología de trabajo, la cual extiende o utiliza las aplicaciones del dominio.</w:t>
+      </w:r>
+    </w:p>
+    <w:p>
+      <w:pPr>
+        <w:pStyle w:val="Heading2"/>
+      </w:pPr>
+      <w:bookmarkStart w:id="28" w:name="_Toc472440240"/>
+      <w:r>
+        <w:t>Microsoft .NET</w:t>
+      </w:r>
+      <w:bookmarkEnd w:id="28"/>
+    </w:p>
+    <w:p>
+      <w:pPr>
+        <w:jc w:val="both"/>
+      </w:pPr>
+      <w:r>
+        <w:t>NET es un framework de Microsoft que hace un énfasis en la transparencia de redes, con independencia de plataforma de hardware y que permita un rápido desarrollo de aplicaciones. Basado en ella, la empresa intenta desarrollar una estrategia horizontal que integre todos sus productos, desde el sistema operativo hasta las herramientas de mercado.</w:t>
+      </w:r>
+    </w:p>
+    <w:p>
+      <w:pPr>
+        <w:jc w:val="both"/>
+      </w:pPr>
+      <w:r>
+        <w:t>.NET podría considerarse una respuesta de Microsoft al creciente mercado de los negocios en entornos Web, como competencia a la plataforma Java de Oracle Corporation y a los diversos framework de desarrollo web basados en PHP. Su propuesta es ofrecer una manera rápida y económica, a la vez que segura y robusta, de desarrollar aplicaciones –o como la misma plataforma las denomina, soluciones– permitiendo una integración más rápida y ágil entre empresas y un acceso más simple y universal a todo tipo de información desde cualquier tipo de dispositivo.</w:t>
+      </w:r>
+    </w:p>
+    <w:p>
+      <w:pPr>
+        <w:jc w:val="both"/>
+      </w:pPr>
+      <w:r>
+        <w:t xml:space="preserve">La plataforma .NET de Microsoft es un componente de software que puede ser añadido al sistema operativo Windows. Provee un extenso conjunto de soluciones predefinidas para necesidades generales de la programación de aplicaciones, y administra la ejecución de los programas escritos específicamente con la </w:t>
+      </w:r>
+      <w:r>
+        <w:lastRenderedPageBreak/>
+        <w:t>plataforma. Esta solución es el producto principal en la oferta de Microsoft, y pretende ser utilizada por la mayoría de las aplicaciones creadas para la plataforma Windows.</w:t>
+      </w:r>
+    </w:p>
+    <w:p>
+      <w:pPr>
+        <w:pStyle w:val="Heading2"/>
+      </w:pPr>
+      <w:bookmarkStart w:id="29" w:name="_Toc472440241"/>
+      <w:r>
+        <w:t>Microsoft SQL Server</w:t>
+      </w:r>
+      <w:bookmarkEnd w:id="29"/>
+    </w:p>
+    <w:p>
+      <w:pPr>
+        <w:jc w:val="both"/>
+      </w:pPr>
+      <w:r>
+        <w:t xml:space="preserve">Microsoft SQL Server es un sistema gestor de bases de datos del modelo </w:t>
       </w:r>
       <w:r>
         <w:rPr>
           <w:b/>
         </w:rPr>
-        <w:t>librería</w:t>
-      </w:r>
-      <w:r>
-        <w:t xml:space="preserve"> es un conjunto de implementaciones funcionales, codificadas en un lenguaje de programación, que ofrece una interfaz bien definida para la funcionalidad que se invoca.</w:t>
-      </w:r>
-    </w:p>
-    <w:p>
-      <w:pPr>
-        <w:jc w:val="both"/>
-      </w:pPr>
-      <w:r>
-        <w:t xml:space="preserve">A diferencia de un programa ejecutable, el comportamiento que implementa una librería no espera ser utilizada de forma autónoma (un programa sí: tiene un punto de entrada principal), sino que su fin es ser utilizada por otros programas, independientes y de forma simultánea. Por otra parte, el comportamiento de una librería no tiene por qué diferenciarse en demasía del que pudiera especificarse en un programa. Es más, unas librerías pueden requerir de otras para funcionar, pues el comportamiento que definen refina, o altera, el comportamiento de la </w:t>
-      </w:r>
-      <w:r>
-        <w:t>librería</w:t>
-      </w:r>
-      <w:r>
-        <w:t xml:space="preserve"> original; o bien la hace disponible para otra tecnología o lenguaje de programación.</w:t>
-      </w:r>
-    </w:p>
-    <w:p>
-      <w:pPr>
-        <w:pStyle w:val="Heading2"/>
-      </w:pPr>
-      <w:bookmarkStart w:id="28" w:name="_Toc472440239"/>
-      <w:r>
-        <w:t>Framework</w:t>
-      </w:r>
-      <w:bookmarkEnd w:id="28"/>
-    </w:p>
-    <w:p>
-      <w:pPr>
-        <w:jc w:val="both"/>
-      </w:pPr>
-      <w:r>
-        <w:t>La palabra inglesa "framework" define, en términos generales, un conjunto estandarizado de conceptos, prácticas y criterios para enfocar un tipo de problemática particular que sirve como referencia, para enfrentar y resolver nuevos problemas de índole similar.</w:t>
-      </w:r>
-    </w:p>
-    <w:p>
-      <w:pPr>
-        <w:jc w:val="both"/>
-      </w:pPr>
-      <w:r>
-        <w:t xml:space="preserve">En el desarrollo de software, un framework o infraestructura digital, es una estructura conceptual y tecnológica de soporte definido, normalmente con artefactos o módulos concretos de software, que puede servir de base para la organización y desarrollo de software. Típicamente, puede incluir soporte de programas, </w:t>
-      </w:r>
-      <w:r>
-        <w:t>librería</w:t>
-      </w:r>
-      <w:r>
-        <w:t>s, y un lenguaje interpretado, entre otras herramientas, para así ayudar a desarrollar y unir los diferentes componentes de un proyecto.</w:t>
-      </w:r>
-    </w:p>
-    <w:p>
-      <w:pPr>
-        <w:jc w:val="both"/>
-      </w:pPr>
-      <w:r>
-        <w:lastRenderedPageBreak/>
-        <w:t>Representa una arquitectura de software que modela las relaciones generales de las entidades del dominio, y provee una estructura y una especial metodología de trabajo, la cual extiende o utiliza las aplicaciones del dominio.</w:t>
-      </w:r>
-    </w:p>
-    <w:p>
-      <w:pPr>
-        <w:pStyle w:val="Heading2"/>
-      </w:pPr>
-      <w:bookmarkStart w:id="29" w:name="_Toc472440240"/>
-      <w:r>
-        <w:t>Microsoft .NET</w:t>
-      </w:r>
-      <w:bookmarkEnd w:id="29"/>
-    </w:p>
-    <w:p>
-      <w:pPr>
-        <w:jc w:val="both"/>
-      </w:pPr>
-      <w:r>
-        <w:t>NET es un framework de Microsoft que hace un énfasis en la transparencia de redes, con independencia de plataforma de hardware y que permita un rápido desarrollo de aplicaciones. Basado en ella, la empresa intenta desarrollar una estrategia horizontal que integre todos sus productos, desde el sistema operativo hasta las herramientas de mercado.</w:t>
-      </w:r>
-    </w:p>
-    <w:p>
-      <w:pPr>
-        <w:jc w:val="both"/>
-      </w:pPr>
-      <w:r>
-        <w:t>.NET podría considerarse una respuesta de Microsoft al creciente mercado de los negocios en entornos Web, como competencia a la plataforma Java de Oracle Corporation y a los diversos framework de desarrollo web basados en PHP. Su propuesta es ofrecer una manera rápida y económica, a la vez que segura y robusta, de desarrollar aplicaciones –o como la misma plataforma las denomina, soluciones– permitiendo una integración más rápida y ágil entre empresas y un acceso más simple y universal a todo tipo de información desde cualquier tipo de dispositivo.</w:t>
-      </w:r>
-    </w:p>
-    <w:p>
-      <w:pPr>
-        <w:jc w:val="both"/>
-      </w:pPr>
-      <w:r>
-        <w:t>La plataforma .NET de Microsoft es un componente de software que puede ser añadido al sistema operativo Windows. Provee un extenso conjunto de soluciones predefinidas para necesidades generales de la programación de aplicaciones, y administra la ejecución de los programas escritos específicamente con la plataforma. Esta solución es el producto principal en la oferta de Microsoft, y pretende ser utilizada por la mayoría de las aplicaciones creadas para la plataforma Windows.</w:t>
-      </w:r>
-    </w:p>
-    <w:p>
-      <w:pPr>
-        <w:pStyle w:val="Heading2"/>
-      </w:pPr>
-      <w:bookmarkStart w:id="30" w:name="_Toc472440241"/>
-      <w:r>
-        <w:t>Microsoft SQL Server</w:t>
+        <w:t>relacional</w:t>
+      </w:r>
+      <w:r>
+        <w:t>, desarrollado por la empresa Microsoft.</w:t>
+      </w:r>
+    </w:p>
+    <w:p>
+      <w:pPr>
+        <w:jc w:val="both"/>
+      </w:pPr>
+      <w:r>
+        <w:t xml:space="preserve">El lenguaje de desarrollo utilizado (por línea de comandos o mediante la interfaz gráfica de Management Studio) es </w:t>
+      </w:r>
+      <w:proofErr w:type="spellStart"/>
+      <w:r>
+        <w:t>Transact</w:t>
+      </w:r>
+      <w:proofErr w:type="spellEnd"/>
+      <w:r>
+        <w:t>-SQL (TSQL), una implementación del estándar ANSI del lenguaje SQL, utilizado para manipular y recuperar datos (DML), crear tablas y definir relaciones entre ellas (DDL).</w:t>
+      </w:r>
+    </w:p>
+    <w:p>
+      <w:pPr>
+        <w:jc w:val="both"/>
+      </w:pPr>
+      <w:r>
+        <w:t>Puede ser configurado para utilizar varias instancias en el mismo servidor físico, la primera instalación lleva generalmente el nombre del servidor, y las siguientes - nombres específicos (con un guion invertido entre el nombre del servidor y el nombre de la instalación).</w:t>
+      </w:r>
+    </w:p>
+    <w:p>
+      <w:pPr>
+        <w:pStyle w:val="Heading3"/>
+      </w:pPr>
+      <w:bookmarkStart w:id="30" w:name="_Toc472440242"/>
+      <w:r>
+        <w:t>Características</w:t>
       </w:r>
       <w:bookmarkEnd w:id="30"/>
-    </w:p>
-    <w:p>
-      <w:pPr>
-        <w:jc w:val="both"/>
-      </w:pPr>
-      <w:r>
-        <w:t xml:space="preserve">Microsoft SQL Server es un sistema gestor de bases de datos del modelo </w:t>
-      </w:r>
-      <w:r>
-        <w:rPr>
-          <w:b/>
-        </w:rPr>
-        <w:t>relacional</w:t>
-      </w:r>
-      <w:r>
-        <w:t>, desarrollado por la empresa Microsoft.</w:t>
-      </w:r>
-    </w:p>
-    <w:p>
-      <w:pPr>
-        <w:jc w:val="both"/>
-      </w:pPr>
-      <w:r>
-        <w:t xml:space="preserve">El lenguaje de desarrollo utilizado (por línea de comandos o mediante la interfaz gráfica de Management Studio) es </w:t>
-      </w:r>
-      <w:proofErr w:type="spellStart"/>
-      <w:r>
-        <w:t>Transact</w:t>
-      </w:r>
-      <w:proofErr w:type="spellEnd"/>
-      <w:r>
-        <w:t>-SQL (TSQL), una implementación del estándar ANSI del lenguaje SQL, utilizado para manipular y recuperar datos (DML), crear tablas y definir relaciones entre ellas (DDL).</w:t>
-      </w:r>
-    </w:p>
-    <w:p>
-      <w:pPr>
-        <w:jc w:val="both"/>
-      </w:pPr>
-      <w:r>
-        <w:t>Puede ser configurado para utilizar varias instancias en el mismo servidor físico, la primera instalación lleva generalmente el nombre del servidor, y las siguientes - nombres específicos (con un guion invertido entre el nombre del servidor y el nombre de la instalación).</w:t>
-      </w:r>
-    </w:p>
-    <w:p>
-      <w:pPr>
-        <w:pStyle w:val="Heading3"/>
-      </w:pPr>
-      <w:bookmarkStart w:id="31" w:name="_Toc472440242"/>
-      <w:r>
-        <w:t>Características</w:t>
-      </w:r>
-      <w:bookmarkEnd w:id="31"/>
     </w:p>
     <w:p>
       <w:pPr>
@@ -8962,11 +9113,11 @@
       <w:pPr>
         <w:pStyle w:val="Heading3"/>
       </w:pPr>
-      <w:bookmarkStart w:id="32" w:name="_Toc472440243"/>
+      <w:bookmarkStart w:id="31" w:name="_Toc472440243"/>
       <w:r>
         <w:t>Capacidades y herramientas básicas</w:t>
       </w:r>
-      <w:bookmarkEnd w:id="32"/>
+      <w:bookmarkEnd w:id="31"/>
     </w:p>
     <w:p>
       <w:pPr>
@@ -8981,7 +9132,6 @@
         <w:jc w:val="both"/>
       </w:pPr>
       <w:r>
-        <w:lastRenderedPageBreak/>
         <w:t xml:space="preserve">Estas bases de datos, creadas por parte de los usuarios, incluyen básicamente un archivo de datos (con el sufijo </w:t>
       </w:r>
       <w:proofErr w:type="spellStart"/>
@@ -9103,11 +9253,12 @@
       <w:pPr>
         <w:pStyle w:val="Heading3"/>
       </w:pPr>
-      <w:bookmarkStart w:id="33" w:name="_Toc472440244"/>
-      <w:r>
+      <w:bookmarkStart w:id="32" w:name="_Toc472440244"/>
+      <w:r>
+        <w:lastRenderedPageBreak/>
         <w:t>Tipos de Datos</w:t>
       </w:r>
-      <w:bookmarkEnd w:id="33"/>
+      <w:bookmarkEnd w:id="32"/>
     </w:p>
     <w:p>
       <w:pPr>
@@ -9279,11 +9430,11 @@
       <w:pPr>
         <w:pStyle w:val="Heading3"/>
       </w:pPr>
-      <w:bookmarkStart w:id="34" w:name="_Toc472440245"/>
+      <w:bookmarkStart w:id="33" w:name="_Toc472440245"/>
       <w:r>
         <w:t>Vistas</w:t>
       </w:r>
-      <w:bookmarkEnd w:id="34"/>
+      <w:bookmarkEnd w:id="33"/>
     </w:p>
     <w:p>
       <w:pPr>
@@ -9298,7 +9449,6 @@
         <w:jc w:val="both"/>
       </w:pPr>
       <w:r>
-        <w:lastRenderedPageBreak/>
         <w:t xml:space="preserve">Una vista se puede considerar una tabla virtual o una consulta almacenada. Los datos accesibles a través de una vista no están almacenados en un objeto distinto de la base de datos. Lo que está almacenado en la base de datos es una instrucción SELECT. El resultado de la instrucción SELECT forma la tabla virtual que la vista devuelve. El usuario puede utilizar dicha tabla virtual haciendo referencia al nombre de la vista en instrucciones </w:t>
       </w:r>
       <w:proofErr w:type="spellStart"/>
@@ -9372,18 +9522,22 @@
         <w:jc w:val="both"/>
       </w:pPr>
       <w:r>
-        <w:t>Las vistas se crean definiendo la instrucción SELECT que recupera los datos presentados por la vista. Las tablas de datos a las que hace referencia la instrucción SELECT se conocen como las tablas base para la vista. Las vistas en todas las versiones de SQL Server son actualizables (pueden ser objetivo de instrucciones UPDATE, DELETE o INSERT) mientras la modificación afecte sólo a una de las tablas base de la vista.</w:t>
+        <w:t xml:space="preserve">Las vistas se crean definiendo la instrucción SELECT que recupera los datos presentados por la vista. Las tablas de datos a las que hace referencia la instrucción SELECT se conocen como las tablas base para la </w:t>
+      </w:r>
+      <w:r>
+        <w:lastRenderedPageBreak/>
+        <w:t>vista. Las vistas en todas las versiones de SQL Server son actualizables (pueden ser objetivo de instrucciones UPDATE, DELETE o INSERT) mientras la modificación afecte sólo a una de las tablas base de la vista.</w:t>
       </w:r>
     </w:p>
     <w:p>
       <w:pPr>
         <w:pStyle w:val="Heading3"/>
       </w:pPr>
-      <w:bookmarkStart w:id="35" w:name="_Toc472440246"/>
+      <w:bookmarkStart w:id="34" w:name="_Toc472440246"/>
       <w:r>
         <w:t>Procedimientos Almacenados</w:t>
       </w:r>
-      <w:bookmarkEnd w:id="35"/>
+      <w:bookmarkEnd w:id="34"/>
     </w:p>
     <w:p>
       <w:pPr>
@@ -9456,11 +9610,7 @@
       </w:r>
       <w:proofErr w:type="spellEnd"/>
       <w:r>
-        <w:t xml:space="preserve">-SQL, o si las operaciones se realizan varias veces, los procedimientos </w:t>
-      </w:r>
-      <w:r>
-        <w:lastRenderedPageBreak/>
-        <w:t xml:space="preserve">almacenados pueden ser más rápidos que los lotes de código </w:t>
+        <w:t xml:space="preserve">-SQL, o si las operaciones se realizan varias veces, los procedimientos almacenados pueden ser más rápidos que los lotes de código </w:t>
       </w:r>
       <w:proofErr w:type="spellStart"/>
       <w:r>
@@ -9525,10 +9675,101 @@
       <w:pPr>
         <w:pStyle w:val="Heading2"/>
       </w:pPr>
-      <w:bookmarkStart w:id="36" w:name="_Toc472440247"/>
+      <w:bookmarkStart w:id="35" w:name="_Toc472440247"/>
       <w:r>
         <w:t>Visual Studio</w:t>
       </w:r>
+      <w:bookmarkEnd w:id="35"/>
+    </w:p>
+    <w:p>
+      <w:pPr>
+        <w:jc w:val="both"/>
+      </w:pPr>
+      <w:r>
+        <w:t xml:space="preserve">Microsoft Visual Studio es un entorno de desarrollo integrado (IDE, por sus siglas en inglés) para sistemas operativos Windows. Soporta múltiples lenguajes de programación tales como C++, C#, Visual Basic .NET, F#, Java, Python, Ruby, PHP; al igual que entornos de desarrollo web como ASP.NET MVC, Django, etc., a lo cual sumarle las nuevas capacidades online bajo Windows </w:t>
+      </w:r>
+      <w:proofErr w:type="spellStart"/>
+      <w:r>
+        <w:t>Azure</w:t>
+      </w:r>
+      <w:proofErr w:type="spellEnd"/>
+      <w:r>
+        <w:t xml:space="preserve"> en forma del editor </w:t>
+      </w:r>
+      <w:proofErr w:type="spellStart"/>
+      <w:r>
+        <w:t>Monaco</w:t>
+      </w:r>
+      <w:proofErr w:type="spellEnd"/>
+      <w:r>
+        <w:t>.</w:t>
+      </w:r>
+    </w:p>
+    <w:p>
+      <w:pPr>
+        <w:jc w:val="both"/>
+      </w:pPr>
+    </w:p>
+    <w:p>
+      <w:pPr>
+        <w:jc w:val="both"/>
+      </w:pPr>
+      <w:r>
+        <w:lastRenderedPageBreak/>
+        <w:t>Visual Studio permite a los desarrolladores crear sitios y aplicaciones web, así como servicios web en cualquier entorno que soporte la plataforma .NET (a partir de la versión .NET 2002). Así se pueden crear aplicaciones que se comuniquen entre estaciones de trabajo, páginas web, dispositivos móviles, dispositivos embebidos, consolas, entre otros.</w:t>
+      </w:r>
+    </w:p>
+    <w:p>
+      <w:pPr>
+        <w:jc w:val="both"/>
+      </w:pPr>
+      <w:r>
+        <w:t xml:space="preserve">Visual Studio incluye un editor de código que admite </w:t>
+      </w:r>
+      <w:proofErr w:type="spellStart"/>
+      <w:r>
+        <w:t>IntelliSense</w:t>
+      </w:r>
+      <w:proofErr w:type="spellEnd"/>
+      <w:r>
+        <w:t xml:space="preserve"> (el componente de </w:t>
+      </w:r>
+      <w:proofErr w:type="spellStart"/>
+      <w:r>
+        <w:t>autocomlpetado</w:t>
+      </w:r>
+      <w:proofErr w:type="spellEnd"/>
+      <w:r>
+        <w:t xml:space="preserve"> de código), así como refactorización de código. El depurador integrado funciona como un depurador de nivel de origen y un depurador a nivel de equipo. Otras herramientas integradas incluyen un diseñador de formularios para crear aplicaciones GUI, diseñador web, diseñador de clases y diseñador de esquema de base de datos. Acepta </w:t>
+      </w:r>
+      <w:proofErr w:type="spellStart"/>
+      <w:r>
+        <w:t>plug-ins</w:t>
+      </w:r>
+      <w:proofErr w:type="spellEnd"/>
+      <w:r>
+        <w:t xml:space="preserve"> que mejoran la funcionalidad en casi todos los niveles, incluyendo añadir soporte para sistemas de control de código fuente (como </w:t>
+      </w:r>
+      <w:proofErr w:type="spellStart"/>
+      <w:r>
+        <w:t>Subversion</w:t>
+      </w:r>
+      <w:proofErr w:type="spellEnd"/>
+      <w:r>
+        <w:t>) y agregar nuevos conjuntos de herramientas como editores y diseñadores visuales para lenguajes específicos de dominio o conjuntos de herramientas para otros aspectos del ciclo de desarrollo del software</w:t>
+      </w:r>
+      <w:r>
+        <w:t>.</w:t>
+      </w:r>
+    </w:p>
+    <w:p>
+      <w:pPr>
+        <w:pStyle w:val="Heading2"/>
+      </w:pPr>
+      <w:bookmarkStart w:id="36" w:name="_Toc472440248"/>
+      <w:r>
+        <w:t>Visual Basic</w:t>
+      </w:r>
       <w:bookmarkEnd w:id="36"/>
     </w:p>
     <w:p>
@@ -9536,125 +9777,34 @@
         <w:jc w:val="both"/>
       </w:pPr>
       <w:r>
-        <w:t xml:space="preserve">Microsoft Visual Studio es un entorno de desarrollo integrado (IDE, por sus siglas en inglés) para sistemas operativos Windows. Soporta múltiples lenguajes de programación tales como C++, C#, Visual Basic .NET, F#, Java, Python, Ruby, PHP; al igual que entornos de desarrollo web como ASP.NET MVC, Django, etc., a lo cual sumarle las nuevas capacidades online bajo Windows </w:t>
-      </w:r>
-      <w:proofErr w:type="spellStart"/>
-      <w:r>
-        <w:t>Azure</w:t>
-      </w:r>
-      <w:proofErr w:type="spellEnd"/>
-      <w:r>
-        <w:t xml:space="preserve"> en forma del editor </w:t>
-      </w:r>
-      <w:proofErr w:type="spellStart"/>
-      <w:r>
-        <w:t>Monaco</w:t>
-      </w:r>
-      <w:proofErr w:type="spellEnd"/>
-      <w:r>
-        <w:t>.</w:t>
-      </w:r>
-    </w:p>
-    <w:p>
-      <w:pPr>
-        <w:jc w:val="both"/>
-      </w:pPr>
-    </w:p>
-    <w:p>
-      <w:pPr>
-        <w:jc w:val="both"/>
-      </w:pPr>
-      <w:r>
-        <w:t>Visual Studio permite a los desarrolladores crear sitios y aplicaciones web, así como servicios web en cualquier entorno que soporte la plataforma .NET (a partir de la versión .NET 2002). Así se pueden crear aplicaciones que se comuniquen entre estaciones de trabajo, páginas web, dispositivos móviles, dispositivos embebidos, consolas, entre otros.</w:t>
-      </w:r>
-    </w:p>
-    <w:p>
-      <w:pPr>
-        <w:jc w:val="both"/>
-      </w:pPr>
-      <w:r>
-        <w:t xml:space="preserve">Visual Studio incluye un editor de código que admite </w:t>
-      </w:r>
-      <w:proofErr w:type="spellStart"/>
-      <w:r>
-        <w:t>IntelliSense</w:t>
-      </w:r>
-      <w:proofErr w:type="spellEnd"/>
-      <w:r>
-        <w:t xml:space="preserve"> (el componente de </w:t>
-      </w:r>
-      <w:proofErr w:type="spellStart"/>
-      <w:r>
-        <w:t>autocomlpetado</w:t>
-      </w:r>
-      <w:proofErr w:type="spellEnd"/>
-      <w:r>
-        <w:t xml:space="preserve"> de código), así como refactorización de código. El depurador integrado funciona como un depurador de nivel de origen y un depurador a nivel de equipo. Otras herramientas integradas incluyen un diseñador de formularios para crear aplicaciones GUI, diseñador web, diseñador de clases y diseñador de esquema de base de datos. Acepta </w:t>
-      </w:r>
-      <w:proofErr w:type="spellStart"/>
-      <w:r>
-        <w:t>plug-ins</w:t>
-      </w:r>
-      <w:proofErr w:type="spellEnd"/>
-      <w:r>
-        <w:t xml:space="preserve"> que mejoran la funcionalidad en casi todos los niveles, incluyendo añadir soporte para sistemas de control de código fuente (como </w:t>
-      </w:r>
-      <w:proofErr w:type="spellStart"/>
-      <w:r>
-        <w:t>Subversion</w:t>
-      </w:r>
-      <w:proofErr w:type="spellEnd"/>
-      <w:r>
-        <w:t>) y agregar nuevos conjuntos de herramientas como editores y diseñadores visuales para lenguajes específicos de dominio o conjuntos de herramientas para otros aspectos del ciclo de desarrollo del software</w:t>
-      </w:r>
-      <w:r>
-        <w:t>.</w:t>
-      </w:r>
-    </w:p>
-    <w:p>
-      <w:pPr>
-        <w:pStyle w:val="Heading2"/>
-      </w:pPr>
-      <w:bookmarkStart w:id="37" w:name="_Toc472440248"/>
-      <w:r>
-        <w:t>Visual Basic</w:t>
+        <w:t>Visual Basic (VB) es un lenguaje de programación dirigido por eventos, desarrollado por Alan Cooper para Microsoft. Este lenguaje de programación es un dialecto de BASIC, con importantes agregados. Su primera versión fue presentada en 1991, con la intención de simplificar la programación utilizando un ambiente de desarrollo que facilitó en cierta medida la programación misma.</w:t>
+      </w:r>
+    </w:p>
+    <w:p>
+      <w:pPr>
+        <w:jc w:val="both"/>
+      </w:pPr>
+      <w:r>
+        <w:t>En 2001 Microsoft propuso abandonar el desarrollo basado en la API Win32 y pasar a un framework o marco común de librerías, independiente de la versión del sistema operativo, .NET Framework, a través de Visual Basic .NET (y otros lenguajes como C Sharp (C#) de fácil transición de código entre ellos); fue el sucesor de Visual Basic 6.</w:t>
+      </w:r>
+    </w:p>
+    <w:p>
+      <w:pPr>
+        <w:jc w:val="both"/>
+      </w:pPr>
+      <w:r>
+        <w:t>Visual Basic contiene un entorno de desarrollo integrado o IDE que integra editor de textos para edición del código fuente, un depurador, un compilador (y enlazador) y un editor de interfaces gráficas o GUI.</w:t>
+      </w:r>
+    </w:p>
+    <w:p>
+      <w:pPr>
+        <w:pStyle w:val="Heading3"/>
+      </w:pPr>
+      <w:bookmarkStart w:id="37" w:name="_Toc472440249"/>
+      <w:r>
+        <w:t>Ventajas</w:t>
       </w:r>
       <w:bookmarkEnd w:id="37"/>
-    </w:p>
-    <w:p>
-      <w:pPr>
-        <w:jc w:val="both"/>
-      </w:pPr>
-      <w:r>
-        <w:t>Visual Basic (VB) es un lenguaje de programación dirigido por eventos, desarrollado por Alan Cooper para Microsoft. Este lenguaje de programación es un dialecto de BASIC, con importantes agregados. Su primera versión fue presentada en 1991, con la intención de simplificar la programación utilizando un ambiente de desarrollo que facilitó en cierta medida la programación misma.</w:t>
-      </w:r>
-    </w:p>
-    <w:p>
-      <w:pPr>
-        <w:jc w:val="both"/>
-      </w:pPr>
-      <w:r>
-        <w:t>En 2001 Microsoft propuso abandonar el desarrollo basado en la API Win32 y pasar a un framework o marco común de librerías, independiente de la versión del sistema operativo, .NET Framework, a través de Visual Basic .NET (y otros lenguajes como C Sharp (C#) de fácil transición de código entre ellos); fue el sucesor de Visual Basic 6.</w:t>
-      </w:r>
-    </w:p>
-    <w:p>
-      <w:pPr>
-        <w:jc w:val="both"/>
-      </w:pPr>
-      <w:r>
-        <w:lastRenderedPageBreak/>
-        <w:t>Visual Basic contiene un entorno de desarrollo integrado o IDE que integra editor de textos para edición del código fuente, un depurador, un compilador (y enlazador) y un editor de interfaces gráficas o GUI.</w:t>
-      </w:r>
-    </w:p>
-    <w:p>
-      <w:pPr>
-        <w:pStyle w:val="Heading3"/>
-      </w:pPr>
-      <w:bookmarkStart w:id="38" w:name="_Toc472440249"/>
-      <w:r>
-        <w:t>Ventajas</w:t>
-      </w:r>
-      <w:bookmarkEnd w:id="38"/>
     </w:p>
     <w:p>
       <w:pPr>
@@ -9801,11 +9951,11 @@
       <w:pPr>
         <w:pStyle w:val="Heading3"/>
       </w:pPr>
-      <w:bookmarkStart w:id="39" w:name="_Toc472440250"/>
+      <w:bookmarkStart w:id="38" w:name="_Toc472440250"/>
       <w:r>
         <w:t>Desventajas</w:t>
       </w:r>
-      <w:bookmarkEnd w:id="39"/>
+      <w:bookmarkEnd w:id="38"/>
     </w:p>
     <w:p>
       <w:pPr>
@@ -9843,6 +9993,7 @@
         <w:jc w:val="both"/>
       </w:pPr>
       <w:r>
+        <w:lastRenderedPageBreak/>
         <w:t>Soporte pobre para programación orientada a objetos11</w:t>
       </w:r>
     </w:p>
@@ -9897,61 +10048,61 @@
       <w:pPr>
         <w:pStyle w:val="Heading2"/>
       </w:pPr>
-      <w:bookmarkStart w:id="40" w:name="_Toc472440251"/>
+      <w:bookmarkStart w:id="39" w:name="_Toc472440251"/>
       <w:r>
         <w:t>ASP.NET</w:t>
       </w:r>
+      <w:bookmarkEnd w:id="39"/>
+    </w:p>
+    <w:p>
+      <w:pPr>
+        <w:jc w:val="both"/>
+      </w:pPr>
+      <w:r>
+        <w:t xml:space="preserve">ASP.NET es un framework para aplicaciones web desarrollado y comercializado por Microsoft. Es usado por programadores y diseñadores para construir sitios web dinámicos, aplicaciones web y servicios web XML. Apareció en enero de 2002 con la versión 1.0 del .NET Framework, y es la tecnología sucesora de la tecnología Active Server </w:t>
+      </w:r>
+      <w:proofErr w:type="spellStart"/>
+      <w:r>
+        <w:t>Pages</w:t>
+      </w:r>
+      <w:proofErr w:type="spellEnd"/>
+      <w:r>
+        <w:t xml:space="preserve"> (ASP). ASP.NET está construido sobre el </w:t>
+      </w:r>
+      <w:proofErr w:type="spellStart"/>
+      <w:r>
+        <w:t>Common</w:t>
+      </w:r>
+      <w:proofErr w:type="spellEnd"/>
+      <w:r>
+        <w:t xml:space="preserve"> </w:t>
+      </w:r>
+      <w:proofErr w:type="spellStart"/>
+      <w:r>
+        <w:t>Language</w:t>
+      </w:r>
+      <w:proofErr w:type="spellEnd"/>
+      <w:r>
+        <w:t xml:space="preserve"> </w:t>
+      </w:r>
+      <w:proofErr w:type="spellStart"/>
+      <w:r>
+        <w:t>Runtime</w:t>
+      </w:r>
+      <w:proofErr w:type="spellEnd"/>
+      <w:r>
+        <w:t>, permitiendo a los programadores escribir código ASP.NET usando cualquier lenguaje admitido por el .NET Framework.</w:t>
+      </w:r>
+    </w:p>
+    <w:p>
+      <w:pPr>
+        <w:pStyle w:val="Heading3"/>
+      </w:pPr>
+      <w:bookmarkStart w:id="40" w:name="_Toc472440252"/>
+      <w:r>
+        <w:t>Características</w:t>
+      </w:r>
       <w:bookmarkEnd w:id="40"/>
-    </w:p>
-    <w:p>
-      <w:pPr>
-        <w:jc w:val="both"/>
-      </w:pPr>
-      <w:r>
-        <w:t xml:space="preserve">ASP.NET es un framework para aplicaciones web desarrollado y comercializado por Microsoft. Es usado por programadores y diseñadores para construir sitios web dinámicos, aplicaciones web y servicios web XML. Apareció en enero de 2002 con la versión 1.0 del .NET Framework, y es la tecnología sucesora de la tecnología Active Server </w:t>
-      </w:r>
-      <w:proofErr w:type="spellStart"/>
-      <w:r>
-        <w:t>Pages</w:t>
-      </w:r>
-      <w:proofErr w:type="spellEnd"/>
-      <w:r>
-        <w:t xml:space="preserve"> (ASP). ASP.NET está construido sobre el </w:t>
-      </w:r>
-      <w:proofErr w:type="spellStart"/>
-      <w:r>
-        <w:t>Common</w:t>
-      </w:r>
-      <w:proofErr w:type="spellEnd"/>
-      <w:r>
-        <w:t xml:space="preserve"> </w:t>
-      </w:r>
-      <w:proofErr w:type="spellStart"/>
-      <w:r>
-        <w:t>Language</w:t>
-      </w:r>
-      <w:proofErr w:type="spellEnd"/>
-      <w:r>
-        <w:t xml:space="preserve"> </w:t>
-      </w:r>
-      <w:proofErr w:type="spellStart"/>
-      <w:r>
-        <w:t>Runtime</w:t>
-      </w:r>
-      <w:proofErr w:type="spellEnd"/>
-      <w:r>
-        <w:t>, permitiendo a los programadores escribir código ASP.NET usando cualquier lenguaje admitido por el .NET Framework.</w:t>
-      </w:r>
-    </w:p>
-    <w:p>
-      <w:pPr>
-        <w:pStyle w:val="Heading3"/>
-      </w:pPr>
-      <w:bookmarkStart w:id="41" w:name="_Toc472440252"/>
-      <w:r>
-        <w:t>Características</w:t>
-      </w:r>
-      <w:bookmarkEnd w:id="41"/>
     </w:p>
     <w:p>
       <w:r>
@@ -9990,11 +10141,7 @@
       </w:r>
       <w:proofErr w:type="spellEnd"/>
       <w:r>
-        <w:t xml:space="preserve">" (formularios web), son el principal medio de construcción para el desarrollo de aplicaciones web.8 Los formularios web están contenidos en archivos con una extensión ASPX; en jerga de programación, estos archivos típicamente contienen etiquetas HTML o XHTML estático, y también etiquetas definiendo </w:t>
-      </w:r>
-      <w:r>
-        <w:lastRenderedPageBreak/>
-        <w:t>Controles Web que se procesan del lado del servidor y Controles de Usuario donde los desarrolladores colocan todo el código estático y dinámico requerido por la página web. Adicionalmente, el código dinámico que se ejecuta en el servidor puede ser colocado en una página dentro de un bloque &lt;% -- código dinámico -- %&gt; que es muy similar a otras tecnologías de desarrollo como PHP, JSP y ASP, pero esta práctica es, generalmente, desaconsejada excepto para propósitos de enlace de datos pues requiere más llamadas cuando se genera la página.</w:t>
+        <w:t>" (formularios web), son el principal medio de construcción para el desarrollo de aplicaciones web.8 Los formularios web están contenidos en archivos con una extensión ASPX; en jerga de programación, estos archivos típicamente contienen etiquetas HTML o XHTML estático, y también etiquetas definiendo Controles Web que se procesan del lado del servidor y Controles de Usuario donde los desarrolladores colocan todo el código estático y dinámico requerido por la página web. Adicionalmente, el código dinámico que se ejecuta en el servidor puede ser colocado en una página dentro de un bloque &lt;% -- código dinámico -- %&gt; que es muy similar a otras tecnologías de desarrollo como PHP, JSP y ASP, pero esta práctica es, generalmente, desaconsejada excepto para propósitos de enlace de datos pues requiere más llamadas cuando se genera la página.</w:t>
       </w:r>
     </w:p>
     <w:p>
@@ -10084,6 +10231,7 @@
         <w:jc w:val="both"/>
       </w:pPr>
       <w:r>
+        <w:lastRenderedPageBreak/>
         <w:t>Al ser liberado, ASP.NET carecía de un motor de plantillas. Debido a que el .NET framework es orientado a objetos y permite la herencia, muchos desarrolladores podrían definir una nueva clase que herede desde "</w:t>
       </w:r>
       <w:proofErr w:type="spellStart"/>
@@ -10117,10 +10265,138 @@
       <w:pPr>
         <w:pStyle w:val="Heading2"/>
       </w:pPr>
-      <w:bookmarkStart w:id="42" w:name="_Toc472440253"/>
+      <w:bookmarkStart w:id="41" w:name="_Toc472440253"/>
       <w:r>
         <w:t>HTML</w:t>
       </w:r>
+      <w:bookmarkEnd w:id="41"/>
+    </w:p>
+    <w:p>
+      <w:pPr>
+        <w:jc w:val="both"/>
+      </w:pPr>
+      <w:r>
+        <w:rPr>
+          <w:b/>
+        </w:rPr>
+        <w:t>HTML</w:t>
+      </w:r>
+      <w:r>
+        <w:t xml:space="preserve">, sigla en inglés de </w:t>
+      </w:r>
+      <w:proofErr w:type="spellStart"/>
+      <w:r>
+        <w:t>HyperText</w:t>
+      </w:r>
+      <w:proofErr w:type="spellEnd"/>
+      <w:r>
+        <w:t xml:space="preserve"> </w:t>
+      </w:r>
+      <w:proofErr w:type="spellStart"/>
+      <w:r>
+        <w:t>Markup</w:t>
+      </w:r>
+      <w:proofErr w:type="spellEnd"/>
+      <w:r>
+        <w:t xml:space="preserve"> </w:t>
+      </w:r>
+      <w:proofErr w:type="spellStart"/>
+      <w:r>
+        <w:t>Language</w:t>
+      </w:r>
+      <w:proofErr w:type="spellEnd"/>
+      <w:r>
+        <w:t xml:space="preserve"> (lenguaje de marcas de hipertexto), hace referencia al lenguaje de marcado para la elaboración de páginas web. Es un estándar que sirve de referencia del software que conecta con la elaboración de páginas web en sus diferentes versiones, define una estructura básica y un código (denominado código HTML) para la definición de contenido de una página web, como texto, imágenes, videos, juegos, entre otros. Es un estándar a cargo del </w:t>
+      </w:r>
+      <w:proofErr w:type="spellStart"/>
+      <w:r>
+        <w:t>World</w:t>
+      </w:r>
+      <w:proofErr w:type="spellEnd"/>
+      <w:r>
+        <w:t xml:space="preserve"> Wide Web </w:t>
+      </w:r>
+      <w:proofErr w:type="spellStart"/>
+      <w:r>
+        <w:t>Consortium</w:t>
+      </w:r>
+      <w:proofErr w:type="spellEnd"/>
+      <w:r>
+        <w:t xml:space="preserve"> (W3C) o Consorcio WWW, organización dedicada a la estandarización de casi todas las tecnologías ligadas a la web, sobre todo en lo referente a su escritura e interpretación. Se considera el lenguaje web más importante siendo su invención crucial en la aparición, desarrollo y expansión de la </w:t>
+      </w:r>
+      <w:proofErr w:type="spellStart"/>
+      <w:r>
+        <w:t>World</w:t>
+      </w:r>
+      <w:proofErr w:type="spellEnd"/>
+      <w:r>
+        <w:t xml:space="preserve"> Wide Web (WWW). Es el estándar que se ha impuesto en la visualización de páginas web y es el que todos los navegadores actuales han adoptado.</w:t>
+      </w:r>
+    </w:p>
+    <w:p>
+      <w:pPr>
+        <w:jc w:val="both"/>
+      </w:pPr>
+      <w:r>
+        <w:t>El lenguaje HTML basa su filosofía de desarrollo en la diferenciación. Para añadir un elemento externo a la página (imagen, vídeo, script, entre otros.), este no se incrusta directamente en el código de la página, sino que se hace una referencia a la ubicación de dicho elemento mediante texto. De este modo, la página web contiene solamente texto mientras que recae en el navegador web (interpretador del código) la tarea de unir todos los elementos y visualizar la página final. Al ser un estándar, HTML busca ser un lenguaje que permita que cualquier página web escrita en una determinada versión, pueda ser interpretada de la misma forma (estándar) por cualquier navegador web actualizado.</w:t>
+      </w:r>
+    </w:p>
+    <w:p>
+      <w:pPr>
+        <w:jc w:val="both"/>
+      </w:pPr>
+      <w:r>
+        <w:t>El HTML se escribe en forma de «etiquetas», rodeadas por corchetes angulares (&lt;,</w:t>
+      </w:r>
+      <w:proofErr w:type="gramStart"/>
+      <w:r>
+        <w:t>&gt;,/</w:t>
+      </w:r>
+      <w:proofErr w:type="gramEnd"/>
+      <w:r>
+        <w:t>). El HTML también puede describir, hasta un cierto punto, la apariencia de un documento, y puede incluir o hacer referencia a un tipo de programa llamado script, el cual puede afectar el comportamiento de navegadores web y otros procesadores de HTML.8</w:t>
+      </w:r>
+    </w:p>
+    <w:p>
+      <w:pPr>
+        <w:jc w:val="both"/>
+      </w:pPr>
+      <w:r>
+        <w:t xml:space="preserve">HTML también sirve para referirse al contenido del tipo de MIME </w:t>
+      </w:r>
+      <w:proofErr w:type="spellStart"/>
+      <w:r>
+        <w:t>text</w:t>
+      </w:r>
+      <w:proofErr w:type="spellEnd"/>
+      <w:r>
+        <w:t>/</w:t>
+      </w:r>
+      <w:proofErr w:type="spellStart"/>
+      <w:r>
+        <w:t>html</w:t>
+      </w:r>
+      <w:proofErr w:type="spellEnd"/>
+      <w:r>
+        <w:t xml:space="preserve"> o todavía más ampliamente como un término genérico para el HTML, ya sea en forma descendida del XML (como XHTML 1.0 y posteriores) o en forma descendida directamente de SGML (como HTML 4.01 y anteriores).</w:t>
+      </w:r>
+    </w:p>
+    <w:p>
+      <w:pPr>
+        <w:jc w:val="both"/>
+      </w:pPr>
+      <w:r>
+        <w:t>HTML consta de varios componentes vitales, entre ellos los elementos y sus atributos, tipos de data y la declaración de tipo de documento.</w:t>
+      </w:r>
+    </w:p>
+    <w:p>
+      <w:pPr>
+        <w:pStyle w:val="Heading2"/>
+      </w:pPr>
+      <w:bookmarkStart w:id="42" w:name="_Toc472440254"/>
+      <w:r>
+        <w:t>Javascript</w:t>
+      </w:r>
       <w:bookmarkEnd w:id="42"/>
     </w:p>
     <w:p>
@@ -10128,40 +10404,231 @@
         <w:jc w:val="both"/>
       </w:pPr>
       <w:r>
+        <w:t xml:space="preserve">JavaScript (abreviado comúnmente JS) es un lenguaje de programación interpretado, dialecto del estándar ECMAScript. Se define como orientado a objetos, basado en prototipos, imperativo, débilmente </w:t>
+      </w:r>
+      <w:proofErr w:type="spellStart"/>
+      <w:r>
+        <w:t>tipado</w:t>
+      </w:r>
+      <w:proofErr w:type="spellEnd"/>
+      <w:r>
+        <w:t xml:space="preserve"> y dinámico.</w:t>
+      </w:r>
+    </w:p>
+    <w:p>
+      <w:pPr>
+        <w:jc w:val="both"/>
+      </w:pPr>
+    </w:p>
+    <w:p>
+      <w:pPr>
+        <w:jc w:val="both"/>
+      </w:pPr>
+      <w:r>
+        <w:lastRenderedPageBreak/>
+        <w:t xml:space="preserve">Se utiliza principalmente en su forma del </w:t>
+      </w:r>
+      <w:r>
         <w:rPr>
           <w:b/>
         </w:rPr>
-        <w:t>HTML</w:t>
-      </w:r>
-      <w:r>
-        <w:t xml:space="preserve">, sigla en inglés de </w:t>
+        <w:t>lado del cliente</w:t>
+      </w:r>
+      <w:r>
+        <w:t xml:space="preserve"> (</w:t>
       </w:r>
       <w:proofErr w:type="spellStart"/>
       <w:r>
-        <w:t>HyperText</w:t>
+        <w:rPr>
+          <w:b/>
+        </w:rPr>
+        <w:t>client-side</w:t>
       </w:r>
       <w:proofErr w:type="spellEnd"/>
       <w:r>
+        <w:t>), implementado como parte de un navegador web permitiendo mejoras en la interfaz de usuario y páginas web dinámicas, aunque existe una forma de JavaScript del lado del servidor (Server-</w:t>
+      </w:r>
+      <w:proofErr w:type="spellStart"/>
+      <w:r>
+        <w:t>side</w:t>
+      </w:r>
+      <w:proofErr w:type="spellEnd"/>
+      <w:r>
+        <w:t xml:space="preserve"> JavaScript o SSJS). Su uso en aplicaciones externas a la web, por ejemplo, en documentos PDF, aplicaciones de escritorio (mayoritariamente widgets) es también significativo.</w:t>
+      </w:r>
+    </w:p>
+    <w:p>
+      <w:pPr>
+        <w:jc w:val="both"/>
+      </w:pPr>
+      <w:r>
+        <w:t xml:space="preserve">Desde el 2012, todos los navegadores modernos soportan completamente ECMAScript 5.1, una versión de </w:t>
+      </w:r>
+      <w:proofErr w:type="spellStart"/>
+      <w:r>
+        <w:t>javascript</w:t>
+      </w:r>
+      <w:proofErr w:type="spellEnd"/>
+      <w:r>
+        <w:t>. Los navegadores más antiguos soportan por lo menos ECMAScript 3. La sexta edición se liberó en julio del 2015.</w:t>
+      </w:r>
+    </w:p>
+    <w:p>
+      <w:pPr>
+        <w:jc w:val="both"/>
+      </w:pPr>
+      <w:r>
+        <w:t>JavaScript se diseñó con una sintaxis similar a C, aunque adopta nombres y convenciones del lenguaje de programación Java. Sin embargo, Java y JavaScript tienen semánticas y propósitos diferentes.</w:t>
+      </w:r>
+    </w:p>
+    <w:p>
+      <w:pPr>
+        <w:jc w:val="both"/>
+      </w:pPr>
+      <w:r>
+        <w:t xml:space="preserve">Todos los navegadores modernos interpretan el código JavaScript integrado en las páginas web. Para interactuar con una página web se provee al lenguaje JavaScript de una implementación del </w:t>
+      </w:r>
+      <w:proofErr w:type="spellStart"/>
+      <w:r>
+        <w:rPr>
+          <w:b/>
+        </w:rPr>
+        <w:t>Document</w:t>
+      </w:r>
+      <w:proofErr w:type="spellEnd"/>
+      <w:r>
+        <w:rPr>
+          <w:b/>
+        </w:rPr>
         <w:t xml:space="preserve"> </w:t>
       </w:r>
       <w:proofErr w:type="spellStart"/>
       <w:r>
-        <w:t>Markup</w:t>
+        <w:rPr>
+          <w:b/>
+        </w:rPr>
+        <w:t>Object</w:t>
       </w:r>
       <w:proofErr w:type="spellEnd"/>
       <w:r>
+        <w:rPr>
+          <w:b/>
+        </w:rPr>
         <w:t xml:space="preserve"> </w:t>
       </w:r>
       <w:proofErr w:type="spellStart"/>
       <w:r>
-        <w:t>Language</w:t>
+        <w:rPr>
+          <w:b/>
+        </w:rPr>
+        <w:t>Model</w:t>
       </w:r>
       <w:proofErr w:type="spellEnd"/>
       <w:r>
-        <w:t xml:space="preserve"> (lenguaje de marcas de hipertexto), hace referencia al lenguaje de marcado para la elaboración de páginas web. Es un estándar que sirve de referencia del software que conecta con la elaboración de páginas web en sus diferentes versiones, define una estructura básica y un código (denominado código HTML) para la definición de contenido de una página web, como texto, imágenes, videos, juegos, entre otros. Es un estándar a cargo del </w:t>
-      </w:r>
+        <w:rPr>
+          <w:b/>
+        </w:rPr>
+        <w:t xml:space="preserve"> (DOM).</w:t>
+      </w:r>
+    </w:p>
+    <w:p>
+      <w:pPr>
+        <w:jc w:val="both"/>
+      </w:pPr>
+      <w:r>
+        <w:t>Tradicionalmente se venía utilizando en páginas web HTML para realizar operaciones y únicamente en el marco de la aplicación cliente, sin acceso a funciones del servidor. Actualmente es ampliamente utilizado para enviar y recibir información del servidor junto con ayuda de otras tecnologías como AJAX. JavaScript se interpreta en el agente de usuario al mismo tiempo que las sentencias van descargándose junto con el código HTML.</w:t>
+      </w:r>
+    </w:p>
+    <w:p>
+      <w:pPr>
+        <w:jc w:val="both"/>
+      </w:pPr>
+      <w:r>
+        <w:t>Desde el lanzamiento en junio de 1997 del estándar ECMAScript 1, han existido las versiones 2, 3 y 5, que es la más usada actualmente (la 4 se abandonó). En junio de 2015 se cerró y publicó la versión ECMAScript 6.</w:t>
+      </w:r>
+    </w:p>
+    <w:p>
+      <w:pPr>
+        <w:pStyle w:val="Heading2"/>
+      </w:pPr>
+      <w:bookmarkStart w:id="43" w:name="_Toc472440255"/>
       <w:proofErr w:type="spellStart"/>
       <w:r>
+        <w:t>Document</w:t>
+      </w:r>
+      <w:proofErr w:type="spellEnd"/>
+      <w:r>
+        <w:t xml:space="preserve"> </w:t>
+      </w:r>
+      <w:proofErr w:type="spellStart"/>
+      <w:r>
+        <w:t>Object</w:t>
+      </w:r>
+      <w:proofErr w:type="spellEnd"/>
+      <w:r>
+        <w:t xml:space="preserve"> </w:t>
+      </w:r>
+      <w:proofErr w:type="spellStart"/>
+      <w:r>
+        <w:t>Model</w:t>
+      </w:r>
+      <w:bookmarkEnd w:id="43"/>
+      <w:proofErr w:type="spellEnd"/>
+    </w:p>
+    <w:p>
+      <w:pPr>
+        <w:jc w:val="both"/>
+      </w:pPr>
+      <w:proofErr w:type="spellStart"/>
+      <w:r>
+        <w:rPr>
+          <w:b/>
+        </w:rPr>
+        <w:t>Document</w:t>
+      </w:r>
+      <w:proofErr w:type="spellEnd"/>
+      <w:r>
+        <w:rPr>
+          <w:b/>
+        </w:rPr>
+        <w:t xml:space="preserve"> </w:t>
+      </w:r>
+      <w:proofErr w:type="spellStart"/>
+      <w:r>
+        <w:rPr>
+          <w:b/>
+        </w:rPr>
+        <w:t>Object</w:t>
+      </w:r>
+      <w:proofErr w:type="spellEnd"/>
+      <w:r>
+        <w:rPr>
+          <w:b/>
+        </w:rPr>
+        <w:t xml:space="preserve"> </w:t>
+      </w:r>
+      <w:proofErr w:type="spellStart"/>
+      <w:r>
+        <w:rPr>
+          <w:b/>
+        </w:rPr>
+        <w:t>Model</w:t>
+      </w:r>
+      <w:proofErr w:type="spellEnd"/>
+      <w:r>
+        <w:t xml:space="preserve"> o </w:t>
+      </w:r>
+      <w:r>
+        <w:rPr>
+          <w:b/>
+        </w:rPr>
+        <w:t>DOM</w:t>
+      </w:r>
+      <w:r>
+        <w:t xml:space="preserve"> ('Modelo de Objetos del Documento' o 'Modelo en Objetos para la Representación de Documentos') es esencialmente una interfaz de plataforma que proporciona un conjunto estándar de objetos para representar documentos HTML, XHTML y XML,1 un modelo estándar sobre cómo pueden combinarse dichos objetos, y una interfaz estándar para acceder a ellos y manipularlos. A través del DOM, los programas pueden acceder y modificar el contenido, estructura y estilo de los documentos HTML y XML, que es para lo que se diseñó principalmente. El responsable del DOM es el </w:t>
+      </w:r>
+      <w:proofErr w:type="spellStart"/>
+      <w:r>
         <w:t>World</w:t>
       </w:r>
       <w:proofErr w:type="spellEnd"/>
@@ -10174,259 +10641,56 @@
       </w:r>
       <w:proofErr w:type="spellEnd"/>
       <w:r>
-        <w:t xml:space="preserve"> (W3C) o Consorcio WWW, organización dedicada a la estandarización de casi todas las tecnologías ligadas a la web, sobre todo en lo referente a su escritura e interpretación. Se considera el lenguaje web más importante siendo su invención crucial en la aparición, desarrollo y expansión de la </w:t>
-      </w:r>
+        <w:t xml:space="preserve"> (W3C).</w:t>
+      </w:r>
+    </w:p>
+    <w:p>
+      <w:pPr>
+        <w:jc w:val="both"/>
+      </w:pPr>
+      <w:r>
+        <w:t>El DOM permite el acceso dinámico a través de la programación para acceder, añadir y cambiar dinámicamente contenido estructurado en documentos con lenguajes como ECMAScript (JavaScript).</w:t>
+      </w:r>
+    </w:p>
+    <w:p>
+      <w:pPr>
+        <w:jc w:val="both"/>
+      </w:pPr>
+      <w:r>
+        <w:t>El DOM define la manera en que objetos y elementos se relacionan entre sí en el navegador y en el documento.</w:t>
+      </w:r>
+    </w:p>
+    <w:p>
+      <w:pPr>
+        <w:jc w:val="both"/>
+      </w:pPr>
+      <w:r>
+        <w:t>Puede utilizarse cualquier lenguaje de programación adecuado para el diseño web. En el caso de JavaScript, cada objeto tiene un nombre, el cual es exclusivo y único. Cuando existe más de un objeto del mismo tipo en un documento web, estos se organizan en un vector.</w:t>
+      </w:r>
+    </w:p>
+    <w:p>
+      <w:pPr>
+        <w:jc w:val="both"/>
+      </w:pPr>
+      <w:r>
+        <w:t xml:space="preserve">La manipulación de objetos sigue los mismos principios que en el lenguaje de programación que se esté utilizando. Una de las características de estos objetos es la función para la cual están diseñados, de hecho, en la mayoría de ocasiones tienen más de una función. En JavaScript, muchas funciones para cada uno de </w:t>
+      </w:r>
+      <w:r>
+        <w:lastRenderedPageBreak/>
+        <w:t>los objetos, incluyendo el navegador y la ventana que lo contiene, han sido definidas previamente; adicionalmente, el usuario puede definir funciones de acuerdo a sus necesidades</w:t>
+      </w:r>
+      <w:r>
+        <w:t>.</w:t>
+      </w:r>
+    </w:p>
+    <w:p>
+      <w:pPr>
+        <w:pStyle w:val="Heading2"/>
+      </w:pPr>
+      <w:bookmarkStart w:id="44" w:name="_Toc472440256"/>
       <w:proofErr w:type="spellStart"/>
       <w:r>
-        <w:t>World</w:t>
-      </w:r>
-      <w:proofErr w:type="spellEnd"/>
-      <w:r>
-        <w:t xml:space="preserve"> Wide Web (WWW). Es el estándar que se ha impuesto en la visualización de páginas web y es el que todos los navegadores actuales han adoptado.</w:t>
-      </w:r>
-    </w:p>
-    <w:p>
-      <w:pPr>
-        <w:jc w:val="both"/>
-      </w:pPr>
-      <w:r>
-        <w:t xml:space="preserve">El lenguaje HTML basa su filosofía de desarrollo en la diferenciación. Para añadir un elemento externo a la página (imagen, vídeo, script, entre otros.), este no se incrusta directamente en el código de la página, </w:t>
-      </w:r>
-      <w:r>
-        <w:lastRenderedPageBreak/>
-        <w:t>sino que se hace una referencia a la ubicación de dicho elemento mediante texto. De este modo, la página web contiene solamente texto mientras que recae en el navegador web (interpretador del código) la tarea de unir todos los elementos y visualizar la página final. Al ser un estándar, HTML busca ser un lenguaje que permita que cualquier página web escrita en una determinada versión, pueda ser interpretada de la misma forma (estándar) por cualquier navegador web actualizado.</w:t>
-      </w:r>
-    </w:p>
-    <w:p>
-      <w:pPr>
-        <w:jc w:val="both"/>
-      </w:pPr>
-      <w:r>
-        <w:t>El HTML se escribe en forma de «etiquetas», rodeadas por corchetes angulares (&lt;,</w:t>
-      </w:r>
-      <w:proofErr w:type="gramStart"/>
-      <w:r>
-        <w:t>&gt;,/</w:t>
-      </w:r>
-      <w:proofErr w:type="gramEnd"/>
-      <w:r>
-        <w:t>). El HTML también puede describir, hasta un cierto punto, la apariencia de un documento, y puede incluir o hacer referencia a un tipo de programa llamado script, el cual puede afectar el comportamiento de navegadores web y otros procesadores de HTML.8</w:t>
-      </w:r>
-    </w:p>
-    <w:p>
-      <w:pPr>
-        <w:jc w:val="both"/>
-      </w:pPr>
-      <w:r>
-        <w:t xml:space="preserve">HTML también sirve para referirse al contenido del tipo de MIME </w:t>
-      </w:r>
-      <w:proofErr w:type="spellStart"/>
-      <w:r>
-        <w:t>text</w:t>
-      </w:r>
-      <w:proofErr w:type="spellEnd"/>
-      <w:r>
-        <w:t>/</w:t>
-      </w:r>
-      <w:proofErr w:type="spellStart"/>
-      <w:r>
-        <w:t>html</w:t>
-      </w:r>
-      <w:proofErr w:type="spellEnd"/>
-      <w:r>
-        <w:t xml:space="preserve"> o todavía más ampliamente como un término genérico para el HTML, ya sea en forma descendida del XML (como XHTML 1.0 y posteriores) o en forma descendida directamente de SGML (como HTML 4.01 y anteriores).</w:t>
-      </w:r>
-    </w:p>
-    <w:p>
-      <w:pPr>
-        <w:jc w:val="both"/>
-      </w:pPr>
-      <w:r>
-        <w:t>HTML consta de varios componentes vitales, entre ellos los elementos y sus atributos, tipos de data y la declaración de tipo de documento.</w:t>
-      </w:r>
-    </w:p>
-    <w:p>
-      <w:pPr>
-        <w:pStyle w:val="Heading2"/>
-      </w:pPr>
-      <w:bookmarkStart w:id="43" w:name="_Toc472440254"/>
-      <w:r>
-        <w:t>Javascript</w:t>
-      </w:r>
-      <w:bookmarkEnd w:id="43"/>
-    </w:p>
-    <w:p>
-      <w:pPr>
-        <w:jc w:val="both"/>
-      </w:pPr>
-      <w:r>
-        <w:t xml:space="preserve">JavaScript (abreviado comúnmente JS) es un lenguaje de programación interpretado, dialecto del estándar ECMAScript. Se define como orientado a objetos, basado en prototipos, imperativo, débilmente </w:t>
-      </w:r>
-      <w:proofErr w:type="spellStart"/>
-      <w:r>
-        <w:t>tipado</w:t>
-      </w:r>
-      <w:proofErr w:type="spellEnd"/>
-      <w:r>
-        <w:t xml:space="preserve"> y dinámico.</w:t>
-      </w:r>
-    </w:p>
-    <w:p>
-      <w:pPr>
-        <w:jc w:val="both"/>
-      </w:pPr>
-    </w:p>
-    <w:p>
-      <w:pPr>
-        <w:jc w:val="both"/>
-      </w:pPr>
-      <w:r>
-        <w:t xml:space="preserve">Se utiliza principalmente en su forma del </w:t>
-      </w:r>
-      <w:r>
-        <w:rPr>
-          <w:b/>
-        </w:rPr>
-        <w:t>lado del cliente</w:t>
-      </w:r>
-      <w:r>
-        <w:t xml:space="preserve"> (</w:t>
-      </w:r>
-      <w:proofErr w:type="spellStart"/>
-      <w:r>
-        <w:rPr>
-          <w:b/>
-        </w:rPr>
-        <w:t>client-side</w:t>
-      </w:r>
-      <w:proofErr w:type="spellEnd"/>
-      <w:r>
-        <w:t>), implementado como parte de un navegador web permitiendo mejoras en la interfaz de usuario y páginas web dinámicas, aunque existe una forma de JavaScript del lado del servidor (Server-</w:t>
-      </w:r>
-      <w:proofErr w:type="spellStart"/>
-      <w:r>
-        <w:t>side</w:t>
-      </w:r>
-      <w:proofErr w:type="spellEnd"/>
-      <w:r>
-        <w:t xml:space="preserve"> JavaScript o SSJS). Su uso en aplicaciones externas a la web, por ejemplo, en documentos PDF, aplicaciones de escritorio (mayoritariamente widgets) es también significativo.</w:t>
-      </w:r>
-    </w:p>
-    <w:p>
-      <w:pPr>
-        <w:jc w:val="both"/>
-      </w:pPr>
-      <w:r>
-        <w:t xml:space="preserve">Desde el 2012, todos los navegadores modernos soportan completamente ECMAScript 5.1, una versión de </w:t>
-      </w:r>
-      <w:proofErr w:type="spellStart"/>
-      <w:r>
-        <w:t>javascript</w:t>
-      </w:r>
-      <w:proofErr w:type="spellEnd"/>
-      <w:r>
-        <w:t>. Los navegadores más antiguos soportan por lo menos ECMAScript 3. La sexta edición se liberó en julio del 2015.</w:t>
-      </w:r>
-    </w:p>
-    <w:p>
-      <w:pPr>
-        <w:jc w:val="both"/>
-      </w:pPr>
-      <w:r>
-        <w:t>JavaScript se diseñó con una sintaxis similar a C, aunque adopta nombres y convenciones del lenguaje de programación Java. Sin embargo, Java y JavaScript tienen semánticas y propósitos diferentes.</w:t>
-      </w:r>
-    </w:p>
-    <w:p>
-      <w:pPr>
-        <w:jc w:val="both"/>
-      </w:pPr>
-      <w:r>
-        <w:t xml:space="preserve">Todos los navegadores modernos interpretan el código JavaScript integrado en las páginas web. Para interactuar con una página web se provee al lenguaje JavaScript de una implementación del </w:t>
-      </w:r>
-      <w:proofErr w:type="spellStart"/>
-      <w:r>
-        <w:rPr>
-          <w:b/>
-        </w:rPr>
-        <w:t>Document</w:t>
-      </w:r>
-      <w:proofErr w:type="spellEnd"/>
-      <w:r>
-        <w:rPr>
-          <w:b/>
-        </w:rPr>
-        <w:t xml:space="preserve"> </w:t>
-      </w:r>
-      <w:proofErr w:type="spellStart"/>
-      <w:r>
-        <w:rPr>
-          <w:b/>
-        </w:rPr>
-        <w:t>Object</w:t>
-      </w:r>
-      <w:proofErr w:type="spellEnd"/>
-      <w:r>
-        <w:rPr>
-          <w:b/>
-        </w:rPr>
-        <w:t xml:space="preserve"> </w:t>
-      </w:r>
-      <w:proofErr w:type="spellStart"/>
-      <w:r>
-        <w:rPr>
-          <w:b/>
-        </w:rPr>
-        <w:t>Model</w:t>
-      </w:r>
-      <w:proofErr w:type="spellEnd"/>
-      <w:r>
-        <w:rPr>
-          <w:b/>
-        </w:rPr>
-        <w:t xml:space="preserve"> (DOM).</w:t>
-      </w:r>
-    </w:p>
-    <w:p>
-      <w:pPr>
-        <w:jc w:val="both"/>
-      </w:pPr>
-      <w:r>
-        <w:t>Tradicionalmente se venía utilizando en páginas web HTML para realizar operaciones y únicamente en el marco de la aplicación cliente, sin acceso a funciones del servidor. Actualmente es ampliamente utilizado para enviar y recibir información del servidor junto con ayuda de otras tecnologías como AJAX. JavaScript se interpreta en el agente de usuario al mismo tiempo que las sentencias van descargándose junto con el código HTML.</w:t>
-      </w:r>
-    </w:p>
-    <w:p>
-      <w:pPr>
-        <w:jc w:val="both"/>
-      </w:pPr>
-      <w:r>
-        <w:t>Desde el lanzamiento en junio de 1997 del estándar ECMAScript 1, han existido las versiones 2, 3 y 5, que es la más usada actualmente (la 4 se abandonó). En junio de 2015 se cerró y publicó la versión ECMAScript 6.</w:t>
-      </w:r>
-    </w:p>
-    <w:p>
-      <w:pPr>
-        <w:pStyle w:val="Heading2"/>
-      </w:pPr>
-      <w:bookmarkStart w:id="44" w:name="_Toc472440255"/>
-      <w:proofErr w:type="spellStart"/>
-      <w:r>
-        <w:lastRenderedPageBreak/>
-        <w:t>Document</w:t>
-      </w:r>
-      <w:proofErr w:type="spellEnd"/>
-      <w:r>
-        <w:t xml:space="preserve"> </w:t>
-      </w:r>
-      <w:proofErr w:type="spellStart"/>
-      <w:r>
-        <w:t>Object</w:t>
-      </w:r>
-      <w:proofErr w:type="spellEnd"/>
-      <w:r>
-        <w:t xml:space="preserve"> </w:t>
-      </w:r>
-      <w:proofErr w:type="spellStart"/>
-      <w:r>
-        <w:t>Model</w:t>
+        <w:t>jQuery</w:t>
       </w:r>
       <w:bookmarkEnd w:id="44"/>
       <w:proofErr w:type="spellEnd"/>
@@ -10437,210 +10701,94 @@
       </w:pPr>
       <w:proofErr w:type="spellStart"/>
       <w:r>
+        <w:t>jQuery</w:t>
+      </w:r>
+      <w:proofErr w:type="spellEnd"/>
+      <w:r>
+        <w:t xml:space="preserve"> es una </w:t>
+      </w:r>
+      <w:r>
         <w:rPr>
           <w:b/>
         </w:rPr>
-        <w:t>Document</w:t>
+        <w:t>librería</w:t>
+      </w:r>
+      <w:r>
+        <w:t xml:space="preserve"> multiplataforma de JavaScript, creada inicialmente por John </w:t>
+      </w:r>
+      <w:proofErr w:type="spellStart"/>
+      <w:r>
+        <w:t>Resig</w:t>
       </w:r>
       <w:proofErr w:type="spellEnd"/>
       <w:r>
+        <w:t xml:space="preserve">, que permite simplificar la manera de interactuar con los documentos </w:t>
+      </w:r>
+      <w:r>
         <w:rPr>
           <w:b/>
         </w:rPr>
-        <w:t xml:space="preserve"> </w:t>
+        <w:t>HTML</w:t>
+      </w:r>
+      <w:r>
+        <w:t xml:space="preserve">, manipular el árbol </w:t>
+      </w:r>
+      <w:r>
+        <w:rPr>
+          <w:b/>
+        </w:rPr>
+        <w:t>DOM</w:t>
+      </w:r>
+      <w:r>
+        <w:t xml:space="preserve">, manejar eventos, desarrollar animaciones y agregar interacción con la técnica AJAX a páginas web. Fue presentada el 14 de enero de 2006 en el </w:t>
       </w:r>
       <w:proofErr w:type="spellStart"/>
       <w:r>
-        <w:rPr>
-          <w:b/>
-        </w:rPr>
-        <w:t>Object</w:t>
+        <w:t>BarCamp</w:t>
       </w:r>
       <w:proofErr w:type="spellEnd"/>
       <w:r>
-        <w:rPr>
-          <w:b/>
-        </w:rPr>
-        <w:t xml:space="preserve"> </w:t>
+        <w:t xml:space="preserve"> NYC. </w:t>
       </w:r>
       <w:proofErr w:type="spellStart"/>
       <w:r>
-        <w:rPr>
-          <w:b/>
-        </w:rPr>
-        <w:t>Model</w:t>
+        <w:t>jQuery</w:t>
       </w:r>
       <w:proofErr w:type="spellEnd"/>
       <w:r>
-        <w:t xml:space="preserve"> o </w:t>
-      </w:r>
-      <w:r>
-        <w:rPr>
-          <w:b/>
-        </w:rPr>
-        <w:t>DOM</w:t>
-      </w:r>
-      <w:r>
-        <w:t xml:space="preserve"> ('Modelo de Objetos del Documento' o 'Modelo en Objetos para la Representación de Documentos') es esencialmente una interfaz de plataforma que proporciona un conjunto estándar de objetos para representar documentos HTML, XHTML y XML,1 un modelo estándar sobre cómo pueden combinarse dichos objetos, y una interfaz estándar para acceder a ellos y manipularlos. A través del DOM, los programas pueden acceder y modificar el contenido, estructura y estilo de los documentos HTML y XML, que es para lo que se diseñó principalmente. El responsable del DOM es el </w:t>
-      </w:r>
+        <w:t xml:space="preserve"> es la librería de JavaScript más utilizada.</w:t>
+      </w:r>
+    </w:p>
+    <w:p>
+      <w:pPr>
+        <w:jc w:val="both"/>
+      </w:pPr>
       <w:proofErr w:type="spellStart"/>
       <w:r>
-        <w:t>World</w:t>
+        <w:t>jQuery</w:t>
       </w:r>
       <w:proofErr w:type="spellEnd"/>
       <w:r>
-        <w:t xml:space="preserve"> Wide Web </w:t>
+        <w:t xml:space="preserve"> es software libre y de código abierto, posee un doble licenciamiento bajo la Licencia MIT y la Licencia Pública General de GNU v2, permitiendo su uso en proyectos libres y privados. </w:t>
       </w:r>
       <w:proofErr w:type="spellStart"/>
       <w:r>
-        <w:t>Consortium</w:t>
+        <w:t>jQuery</w:t>
       </w:r>
       <w:proofErr w:type="spellEnd"/>
       <w:r>
-        <w:t xml:space="preserve"> (W3C).</w:t>
-      </w:r>
-    </w:p>
-    <w:p>
-      <w:pPr>
-        <w:jc w:val="both"/>
-      </w:pPr>
-      <w:r>
-        <w:t>El DOM permite el acceso dinámico a través de la programación para acceder, añadir y cambiar dinámicamente contenido estructurado en documentos con lenguajes como ECMAScript (JavaScript).</w:t>
-      </w:r>
-    </w:p>
-    <w:p>
-      <w:pPr>
-        <w:jc w:val="both"/>
-      </w:pPr>
-      <w:r>
-        <w:t>El DOM define la manera en que objetos y elementos se relacionan entre sí en el navegador y en el documento.</w:t>
-      </w:r>
-    </w:p>
-    <w:p>
-      <w:pPr>
-        <w:jc w:val="both"/>
-      </w:pPr>
-      <w:r>
-        <w:t>Puede utilizarse cualquier lenguaje de programación adecuado para el diseño web. En el caso de JavaScript, cada objeto tiene un nombre, el cual es exclusivo y único. Cuando existe más de un objeto del mismo tipo en un documento web, estos se organizan en un vector.</w:t>
-      </w:r>
-    </w:p>
-    <w:p>
-      <w:pPr>
-        <w:jc w:val="both"/>
-      </w:pPr>
-      <w:r>
-        <w:t>La manipulación de objetos sigue los mismos principios que en el lenguaje de programación que se esté utilizando. Una de las características de estos objetos es la función para la cual están diseñados, de hecho, en la mayoría de ocasiones tienen más de una función. En JavaScript, muchas funciones para cada uno de los objetos, incluyendo el navegador y la ventana que lo contiene, han sido definidas previamente; adicionalmente, el usuario puede definir funciones de acuerdo a sus necesidades</w:t>
-      </w:r>
-      <w:r>
-        <w:t>.</w:t>
-      </w:r>
-    </w:p>
-    <w:p>
-      <w:pPr>
-        <w:pStyle w:val="Heading2"/>
-      </w:pPr>
-      <w:bookmarkStart w:id="45" w:name="_Toc472440256"/>
-      <w:proofErr w:type="spellStart"/>
-      <w:r>
-        <w:t>jQuery</w:t>
+        <w:t>, al igual que otras librerías, ofrece una serie de funcionalidades basadas en JavaScript que de otra manera requerirían de mucho más código, es decir, con las funciones propias de esta librería se logran grandes resultados en menos tiempo y espacio.</w:t>
+      </w:r>
+    </w:p>
+    <w:p>
+      <w:pPr>
+        <w:pStyle w:val="Heading3"/>
+      </w:pPr>
+      <w:bookmarkStart w:id="45" w:name="_Toc472440257"/>
+      <w:r>
+        <w:t>Características</w:t>
       </w:r>
       <w:bookmarkEnd w:id="45"/>
-      <w:proofErr w:type="spellEnd"/>
-    </w:p>
-    <w:p>
-      <w:pPr>
-        <w:jc w:val="both"/>
-      </w:pPr>
-      <w:proofErr w:type="spellStart"/>
-      <w:r>
-        <w:t>jQuery</w:t>
-      </w:r>
-      <w:proofErr w:type="spellEnd"/>
-      <w:r>
-        <w:t xml:space="preserve"> es una </w:t>
-      </w:r>
-      <w:r>
-        <w:rPr>
-          <w:b/>
-        </w:rPr>
-        <w:t>librería</w:t>
-      </w:r>
-      <w:r>
-        <w:t xml:space="preserve"> multiplataforma de JavaScript, creada inicialmente por John </w:t>
-      </w:r>
-      <w:proofErr w:type="spellStart"/>
-      <w:r>
-        <w:t>Resig</w:t>
-      </w:r>
-      <w:proofErr w:type="spellEnd"/>
-      <w:r>
-        <w:t xml:space="preserve">, que permite simplificar la manera de interactuar con los documentos </w:t>
-      </w:r>
-      <w:r>
-        <w:rPr>
-          <w:b/>
-        </w:rPr>
-        <w:t>HTML</w:t>
-      </w:r>
-      <w:r>
-        <w:t xml:space="preserve">, manipular el árbol </w:t>
-      </w:r>
-      <w:r>
-        <w:rPr>
-          <w:b/>
-        </w:rPr>
-        <w:t>DOM</w:t>
-      </w:r>
-      <w:r>
-        <w:t xml:space="preserve">, manejar eventos, desarrollar animaciones y agregar interacción con la técnica AJAX a páginas web. Fue presentada el 14 de enero de 2006 en el </w:t>
-      </w:r>
-      <w:proofErr w:type="spellStart"/>
-      <w:r>
-        <w:t>BarCamp</w:t>
-      </w:r>
-      <w:proofErr w:type="spellEnd"/>
-      <w:r>
-        <w:t xml:space="preserve"> NYC. </w:t>
-      </w:r>
-      <w:proofErr w:type="spellStart"/>
-      <w:r>
-        <w:t>jQuery</w:t>
-      </w:r>
-      <w:proofErr w:type="spellEnd"/>
-      <w:r>
-        <w:t xml:space="preserve"> es la librería de JavaScript más utilizada.</w:t>
-      </w:r>
-    </w:p>
-    <w:p>
-      <w:pPr>
-        <w:jc w:val="both"/>
-      </w:pPr>
-      <w:proofErr w:type="spellStart"/>
-      <w:r>
-        <w:t>jQuery</w:t>
-      </w:r>
-      <w:proofErr w:type="spellEnd"/>
-      <w:r>
-        <w:t xml:space="preserve"> es software libre y de código abierto, posee un doble licenciamiento bajo la Licencia MIT y la Licencia Pública General de GNU v2, permitiendo su uso en proyectos libres y privados. </w:t>
-      </w:r>
-      <w:proofErr w:type="spellStart"/>
-      <w:r>
-        <w:t>jQuery</w:t>
-      </w:r>
-      <w:proofErr w:type="spellEnd"/>
-      <w:r>
-        <w:t>, al igual que otras librerías, ofrece una serie de funcionalidades basadas en JavaScript que de otra manera requerirían de mucho más código, es decir, con las funciones propias de esta librería se logran grandes resultados en menos tiempo y espacio.</w:t>
-      </w:r>
-    </w:p>
-    <w:p>
-      <w:pPr>
-        <w:pStyle w:val="Heading3"/>
-      </w:pPr>
-      <w:bookmarkStart w:id="46" w:name="_Toc472440257"/>
-      <w:r>
-        <w:t>Características</w:t>
-      </w:r>
-      <w:bookmarkEnd w:id="46"/>
     </w:p>
     <w:p>
       <w:pPr>
@@ -10772,7 +10920,6 @@
         <w:jc w:val="both"/>
       </w:pPr>
       <w:r>
-        <w:lastRenderedPageBreak/>
         <w:t>Utilidades varias como obtener información del navegador, operar con objetos y vectores, funciones para rutinas comunes, etc.</w:t>
       </w:r>
     </w:p>
@@ -10793,11 +10940,11 @@
       <w:pPr>
         <w:pStyle w:val="Heading3"/>
       </w:pPr>
-      <w:bookmarkStart w:id="47" w:name="_Toc472440258"/>
+      <w:bookmarkStart w:id="46" w:name="_Toc472440258"/>
       <w:r>
         <w:t>Uso</w:t>
       </w:r>
-      <w:bookmarkEnd w:id="47"/>
+      <w:bookmarkEnd w:id="46"/>
     </w:p>
     <w:p>
       <w:pPr>
@@ -10837,307 +10984,324 @@
       <w:pPr>
         <w:pStyle w:val="Heading2"/>
       </w:pPr>
-      <w:bookmarkStart w:id="48" w:name="_Toc472440259"/>
+      <w:bookmarkStart w:id="47" w:name="_Toc472440259"/>
       <w:proofErr w:type="spellStart"/>
       <w:r>
         <w:t>Bootstrap</w:t>
       </w:r>
+      <w:bookmarkEnd w:id="47"/>
+      <w:proofErr w:type="spellEnd"/>
+    </w:p>
+    <w:p>
+      <w:pPr>
+        <w:jc w:val="both"/>
+      </w:pPr>
+      <w:r>
+        <w:t xml:space="preserve">Twitter </w:t>
+      </w:r>
+      <w:proofErr w:type="spellStart"/>
+      <w:r>
+        <w:t>Bootstrap</w:t>
+      </w:r>
+      <w:proofErr w:type="spellEnd"/>
+      <w:r>
+        <w:t xml:space="preserve"> es un framework o conjunto de herramientas de Código abierto para diseño de sitios y aplicaciones web. Contiene plantillas de diseño con tipografía, formularios, botones, cuadros, menús de navegación y otros elementos de diseño basado en HTML y CSS, así como, extensiones de JavaScript opcionales adicionales. Es el proyecto más popular en GitHub1 y es usado por la NASA y la MSNBC entre otras organizaciones.</w:t>
+      </w:r>
+    </w:p>
+    <w:p>
+      <w:pPr>
+        <w:jc w:val="both"/>
+      </w:pPr>
+      <w:proofErr w:type="spellStart"/>
+      <w:r>
+        <w:t>Bootstrap</w:t>
+      </w:r>
+      <w:proofErr w:type="spellEnd"/>
+      <w:r>
+        <w:t xml:space="preserve"> tiene un soporte relativamente incompleto para HTML5 y CSS 3, pero es compatible con la mayoría de los navegadores web. La información básica de compatibilidad de sitios web o aplicaciones está </w:t>
+      </w:r>
+      <w:r>
+        <w:lastRenderedPageBreak/>
+        <w:t xml:space="preserve">disponible para todos los dispositivos y navegadores. Existe un concepto de compatibilidad parcial que hace disponible la información básica de un sitio web para todos los dispositivos y navegadores. Por ejemplo, las propiedades introducidas en CSS3 para las esquinas redondeadas, gradientes y sombras son usadas por </w:t>
+      </w:r>
+      <w:proofErr w:type="spellStart"/>
+      <w:r>
+        <w:t>Bootstrap</w:t>
+      </w:r>
+      <w:proofErr w:type="spellEnd"/>
+      <w:r>
+        <w:t xml:space="preserve"> a pesar de la falta de soporte de navegadores antiguos. Esto extiende la funcionalidad de la herramienta, pero no es requerida para su uso.</w:t>
+      </w:r>
+    </w:p>
+    <w:p>
+      <w:pPr>
+        <w:jc w:val="both"/>
+      </w:pPr>
+      <w:r>
+        <w:t>Desde la versión 2.0 también soporta diseños sensibles. Esto significa que el diseño gráfico de la página se ajusta dinámicamente, tomando en cuenta las características del dispositivo usado (Computadoras, tabletas, teléfonos móviles).</w:t>
+      </w:r>
+    </w:p>
+    <w:p>
+      <w:pPr>
+        <w:pStyle w:val="Heading2"/>
+      </w:pPr>
+      <w:bookmarkStart w:id="48" w:name="_Toc472440260"/>
+      <w:r>
+        <w:t>Front-End</w:t>
+      </w:r>
       <w:bookmarkEnd w:id="48"/>
+    </w:p>
+    <w:p>
+      <w:pPr>
+        <w:jc w:val="both"/>
+      </w:pPr>
+      <w:r>
+        <w:t xml:space="preserve">El </w:t>
+      </w:r>
+      <w:r>
+        <w:t>front-end</w:t>
+      </w:r>
+      <w:r>
+        <w:t xml:space="preserve"> son todas aquellas tecnologías que corren del lado del cliente, es decir, todas aquellas tecnologías que corren del lado del navegador web, generalizándose más que nada en tres lenguajes, HTML , CSS Y JavaScript, la persona encargada del </w:t>
+      </w:r>
+      <w:r>
+        <w:t>front-end</w:t>
+      </w:r>
+      <w:r>
+        <w:t xml:space="preserve">, se dedica solo a estas tres tecnologías, aunque esto no significa que no sepa cómo trabaja el </w:t>
+      </w:r>
+      <w:r>
+        <w:t>back-end</w:t>
+      </w:r>
+      <w:r>
+        <w:t xml:space="preserve">, ya que es necesario para que pueda consumir datos y pueda estructurar correctamente un maquetado en HTML y CSS para su mejor comodidad y la comodidad del </w:t>
+      </w:r>
+      <w:r>
+        <w:t>back-end</w:t>
+      </w:r>
+      <w:r>
+        <w:t xml:space="preserve"> a la hora de colocarlo sobre un servidor, normalmente en </w:t>
+      </w:r>
+      <w:r>
+        <w:t>Front-end</w:t>
+      </w:r>
+      <w:r>
+        <w:t xml:space="preserve"> se encarga de estilizar la página de tal manera que la página pueda quedar </w:t>
+      </w:r>
+      <w:r>
+        <w:t>legible y fácil de usar</w:t>
+      </w:r>
+      <w:r>
+        <w:t xml:space="preserve"> para la persona que la ve, es decir, esta persona, debe de conocer técnicas de </w:t>
+      </w:r>
+      <w:proofErr w:type="spellStart"/>
+      <w:r>
+        <w:t>User</w:t>
+      </w:r>
       <w:proofErr w:type="spellEnd"/>
-    </w:p>
-    <w:p>
-      <w:pPr>
-        <w:jc w:val="both"/>
-      </w:pPr>
-      <w:r>
-        <w:t xml:space="preserve">Twitter </w:t>
+      <w:r>
+        <w:t xml:space="preserve"> </w:t>
       </w:r>
       <w:proofErr w:type="spellStart"/>
       <w:r>
-        <w:t>Bootstrap</w:t>
+        <w:t>Experience</w:t>
       </w:r>
       <w:proofErr w:type="spellEnd"/>
       <w:r>
-        <w:t xml:space="preserve"> es un framework o conjunto de herramientas de Código abierto para diseño de sitios y aplicaciones web. Contiene plantillas de diseño con tipografía, formularios, botones, cuadros, menús de navegación y otros elementos de diseño basado en HTML y CSS, así como, extensiones de JavaScript opcionales adicionales. Es el proyecto más popular en GitHub1 y es usado por la NASA y la MSNBC entre otras organizaciones.</w:t>
-      </w:r>
-    </w:p>
-    <w:p>
-      <w:pPr>
-        <w:jc w:val="both"/>
-      </w:pPr>
+        <w:t xml:space="preserve"> para dar una experiencia de usuario cómoda a la persona que visita la página, así mismo debe de saber de diseño de Interacción para que sepa colocar las cosas de tal manera que el usuario las pueda ubicar de manera rápida y cómoda, es decir, el </w:t>
+      </w:r>
+      <w:r>
+        <w:t>back-end</w:t>
+      </w:r>
+      <w:r>
+        <w:t xml:space="preserve"> posteriormente se encargará de llenar las páginas de información (en ocasiones) y de colocar la página en un servidor, pero esto de nada sirve si la página es fea, por tanto, el programador del </w:t>
+      </w:r>
+      <w:r>
+        <w:t>Front-end</w:t>
+      </w:r>
+      <w:r>
+        <w:t xml:space="preserve"> debe de saber un poco de diseño, ya que como he dicho anteriormente, este se va a encargar de que la página no solo se vea bonita para el usuario, si no que sea cómoda de utilizar, </w:t>
+      </w:r>
+      <w:r>
+        <w:t>fácil</w:t>
+      </w:r>
+      <w:r>
+        <w:t xml:space="preserve"> de navegar e intuitiva, existen muchas tecnologías relacionadas a estos tres lenguajes que se utilizan en el </w:t>
+      </w:r>
+      <w:r>
+        <w:t>Front-end</w:t>
+      </w:r>
+      <w:r>
+        <w:t xml:space="preserve">, por ejemplo, para JavaScript tenemos angular.js y backbone.js, que son tecnologías avanzadas que utiliza el </w:t>
+      </w:r>
+      <w:r>
+        <w:t>front-end</w:t>
+      </w:r>
+      <w:r>
+        <w:t>, este se puede apoyar en librerías de CS</w:t>
+      </w:r>
+      <w:r>
+        <w:t>S</w:t>
+      </w:r>
+      <w:r>
+        <w:t xml:space="preserve"> y de JavaScript para poder dar una solución amena y </w:t>
+      </w:r>
+      <w:r>
+        <w:t>legible</w:t>
+      </w:r>
+      <w:r>
+        <w:t xml:space="preserve">, así mismo, debe de conocer lenguajes de transferencia de información como XML y JSON, y Ajax para hacer solicitudes sin necesidad de refrescar la página, en pocas palabras, el </w:t>
+      </w:r>
+      <w:r>
+        <w:t>front-end</w:t>
+      </w:r>
+      <w:r>
+        <w:t>, es el que se encargará de dejar bonita la página, en ver que los datos se muestren de manera cómoda para el usuario, de que la interacción que realice sea llamativa y en la estética del sitio.</w:t>
+      </w:r>
+    </w:p>
+    <w:p>
+      <w:pPr>
+        <w:pStyle w:val="Heading2"/>
+      </w:pPr>
+      <w:bookmarkStart w:id="49" w:name="_Toc472440261"/>
+      <w:r>
+        <w:t>Back-End</w:t>
+      </w:r>
+      <w:bookmarkEnd w:id="49"/>
+    </w:p>
+    <w:p>
+      <w:pPr>
+        <w:jc w:val="both"/>
+      </w:pPr>
+      <w:r>
+        <w:t xml:space="preserve">El programador </w:t>
+      </w:r>
+      <w:r>
+        <w:t>back-end</w:t>
+      </w:r>
+      <w:r>
+        <w:t xml:space="preserve"> es aquel que se encuentra del lado del servidor, es decir, esta persona se encarga de lenguajes como PHP, Python, .Net, Java, etc., es aquel que se encarga de interactuar con bases de datos, verificar manejos de sesiones de usuarios, montar la página en un servidor, y desde este “servir” todas las vistas que el </w:t>
+      </w:r>
+      <w:r>
+        <w:t>Front-end</w:t>
+      </w:r>
+      <w:r>
+        <w:t xml:space="preserve"> crea, es decir, uno como </w:t>
+      </w:r>
+      <w:r>
+        <w:t>back-end</w:t>
+      </w:r>
+      <w:r>
+        <w:t xml:space="preserve"> se encarga más que nada de la manipulación de los datos, que en muchas ocasiones suele ser lo más tedioso, pero al mismo tiempo, un </w:t>
+      </w:r>
+      <w:r>
+        <w:t>Back-end</w:t>
+      </w:r>
+      <w:r>
+        <w:t xml:space="preserve"> no sirve de mucho si no existe un </w:t>
+      </w:r>
+      <w:r>
+        <w:t>Front-end</w:t>
+      </w:r>
+      <w:r>
+        <w:t xml:space="preserve"> de por medio que se haya encargado de que la página se vea estética, el programador de </w:t>
+      </w:r>
+      <w:r>
+        <w:t>Back-end</w:t>
+      </w:r>
+      <w:r>
+        <w:t xml:space="preserve"> normalmente debe de conocer Bases de datos, Frameworks y Librerías que le permitan desenvolverse mejor en la manera en la que sirve las páginas, ya que él se va a encargar de que todos los datos que llegan desde el </w:t>
+      </w:r>
+      <w:r>
+        <w:t>Front-end</w:t>
+      </w:r>
+      <w:r>
+        <w:t xml:space="preserve">, lleguen a una base de datos, por tanto, debe de conocer un poco de seguridad, para mantener los datos cuidados y tratar de protegerse de todo tipo de inyecciones que se puedan tratar de hacer al servidor para que no sea vulnerable, así mismo, se encarga de crear API’s para que sus datos puedan consumirse de manera cómoda para el </w:t>
+      </w:r>
+      <w:r>
+        <w:t>front-end</w:t>
+      </w:r>
+      <w:r>
+        <w:t xml:space="preserve"> y que pueda mejorar la experiencia </w:t>
+      </w:r>
+      <w:r>
+        <w:lastRenderedPageBreak/>
+        <w:t>del usuario, teniendo en cuenta los cuidados necesarios que debe considerar para que su servidor pueda mantenerse seguro.</w:t>
+      </w:r>
+    </w:p>
+    <w:p>
+      <w:pPr>
+        <w:pStyle w:val="Heading2"/>
+      </w:pPr>
+      <w:bookmarkStart w:id="50" w:name="_Toc472440262"/>
+      <w:r>
+        <w:t>Dirección IP</w:t>
+      </w:r>
+      <w:bookmarkEnd w:id="50"/>
+    </w:p>
+    <w:p>
+      <w:pPr>
+        <w:jc w:val="both"/>
+      </w:pPr>
+      <w:r>
+        <w:t xml:space="preserve">Una dirección IP es un número que identifica, de manera lógica y jerárquica, a una Interfaz en red (elemento de comunicación/conexión) de un dispositivo (computadora, tableta, portátil, </w:t>
+      </w:r>
       <w:proofErr w:type="spellStart"/>
       <w:r>
-        <w:t>Bootstrap</w:t>
+        <w:t>smartphone</w:t>
       </w:r>
       <w:proofErr w:type="spellEnd"/>
       <w:r>
-        <w:t xml:space="preserve"> tiene un soporte relativamente incompleto para HTML5 y CSS 3, pero es compatible con la mayoría de los navegadores web. La información básica de compatibilidad de sitios web o aplicaciones está disponible para todos los dispositivos y navegadores. Existe un concepto de compatibilidad parcial que hace disponible la información básica de un sitio web para todos los dispositivos y navegadores. Por ejemplo, las propiedades introducidas en CSS3 para las esquinas redondeadas, gradientes y sombras son usadas por </w:t>
+        <w:t xml:space="preserve">) que utilice el protocolo IP (Internet </w:t>
       </w:r>
       <w:proofErr w:type="spellStart"/>
       <w:r>
-        <w:t>Bootstrap</w:t>
+        <w:t>Protocol</w:t>
       </w:r>
       <w:proofErr w:type="spellEnd"/>
       <w:r>
-        <w:t xml:space="preserve"> a pesar de la falta de soporte de navegadores antiguos. Esto extiende la funcionalidad de la herramienta, pero no es requerida para su uso.</w:t>
-      </w:r>
-    </w:p>
-    <w:p>
-      <w:pPr>
-        <w:jc w:val="both"/>
-      </w:pPr>
-      <w:r>
-        <w:t>Desde la versión 2.0 también soporta diseños sensibles. Esto significa que el diseño gráfico de la página se ajusta dinámicamente, tomando en cuenta las características del dispositivo usado (Computadoras, tabletas, teléfonos móviles).</w:t>
-      </w:r>
-    </w:p>
-    <w:p>
-      <w:pPr>
-        <w:pStyle w:val="Heading2"/>
-      </w:pPr>
-      <w:bookmarkStart w:id="49" w:name="_Toc472440260"/>
-      <w:r>
-        <w:t>Front-End</w:t>
-      </w:r>
-      <w:bookmarkEnd w:id="49"/>
-    </w:p>
-    <w:p>
-      <w:pPr>
-        <w:jc w:val="both"/>
-      </w:pPr>
-      <w:r>
-        <w:t xml:space="preserve">El </w:t>
-      </w:r>
-      <w:r>
-        <w:t>front-end</w:t>
-      </w:r>
-      <w:r>
-        <w:t xml:space="preserve"> son todas aquellas tecnologías que corren del lado del cliente, es decir, todas aquellas tecnologías que corren del lado del navegador web, generalizándose más que nada en tres lenguajes, HTML , CSS Y JavaScript, la persona encargada del </w:t>
-      </w:r>
-      <w:r>
-        <w:t>front-end</w:t>
-      </w:r>
-      <w:r>
-        <w:t xml:space="preserve">, se dedica solo a estas tres tecnologías, aunque esto no significa que no sepa cómo trabaja el </w:t>
-      </w:r>
-      <w:r>
-        <w:t>back-end</w:t>
-      </w:r>
-      <w:r>
-        <w:t xml:space="preserve">, ya que es necesario para que pueda consumir datos y pueda estructurar correctamente un maquetado en HTML y CSS para su mejor comodidad y la comodidad del </w:t>
-      </w:r>
-      <w:r>
-        <w:t>back-end</w:t>
-      </w:r>
-      <w:r>
-        <w:t xml:space="preserve"> a la hora de colocarlo sobre un servidor, normalmente en </w:t>
-      </w:r>
-      <w:r>
-        <w:t>Front-end</w:t>
-      </w:r>
-      <w:r>
-        <w:t xml:space="preserve"> se encarga de estilizar la página de tal manera que la página pueda quedar </w:t>
-      </w:r>
-      <w:r>
-        <w:t>legible y fácil de usar</w:t>
-      </w:r>
-      <w:r>
-        <w:t xml:space="preserve"> para la persona que la ve, es decir, esta persona, debe de conocer técnicas de </w:t>
-      </w:r>
-      <w:proofErr w:type="spellStart"/>
-      <w:r>
-        <w:t>User</w:t>
-      </w:r>
-      <w:proofErr w:type="spellEnd"/>
-      <w:r>
-        <w:t xml:space="preserve"> </w:t>
-      </w:r>
-      <w:proofErr w:type="spellStart"/>
-      <w:r>
-        <w:t>Experience</w:t>
-      </w:r>
-      <w:proofErr w:type="spellEnd"/>
-      <w:r>
-        <w:t xml:space="preserve"> para dar una experiencia de usuario cómoda a la persona que visita la página, así mismo debe de saber de diseño de Interacción para que sepa colocar las cosas de tal manera que el usuario las pueda ubicar de manera rápida y cómoda, es decir, el </w:t>
-      </w:r>
-      <w:r>
-        <w:t>back-end</w:t>
-      </w:r>
-      <w:r>
-        <w:t xml:space="preserve"> posteriormente se encargará de llenar las páginas de información (en ocasiones) y de colocar la página en un servidor, pero esto de nada sirve si la página es fea, por tanto, el programador del </w:t>
-      </w:r>
-      <w:r>
-        <w:t>Front-end</w:t>
-      </w:r>
-      <w:r>
-        <w:t xml:space="preserve"> debe de saber un poco de diseño, ya que como he dicho anteriormente, este se va a encargar de que la página no solo se vea bonita para el usuario, si no que sea cómoda de utilizar, </w:t>
-      </w:r>
-      <w:r>
-        <w:t>fácil</w:t>
-      </w:r>
-      <w:r>
-        <w:t xml:space="preserve"> de navegar e intuitiva, existen </w:t>
-      </w:r>
-      <w:r>
-        <w:lastRenderedPageBreak/>
-        <w:t xml:space="preserve">muchas tecnologías relacionadas a estos tres lenguajes que se utilizan en el </w:t>
-      </w:r>
-      <w:r>
-        <w:t>Front-end</w:t>
-      </w:r>
-      <w:r>
-        <w:t xml:space="preserve">, por ejemplo, para JavaScript tenemos angular.js y backbone.js, que son tecnologías avanzadas que utiliza el </w:t>
-      </w:r>
-      <w:r>
-        <w:t>front-end</w:t>
-      </w:r>
-      <w:r>
-        <w:t>, este se puede apoyar en librerías de CS</w:t>
-      </w:r>
-      <w:r>
-        <w:t>S</w:t>
-      </w:r>
-      <w:r>
-        <w:t xml:space="preserve"> y de JavaScript para poder dar una solución amena y </w:t>
-      </w:r>
-      <w:r>
-        <w:t>legible</w:t>
-      </w:r>
-      <w:r>
-        <w:t xml:space="preserve">, así mismo, debe de conocer lenguajes de transferencia de información como XML y JSON, y Ajax para hacer solicitudes sin necesidad de refrescar la página, en pocas palabras, el </w:t>
-      </w:r>
-      <w:r>
-        <w:t>front-end</w:t>
-      </w:r>
-      <w:r>
-        <w:t>, es el que se encargará de dejar bonita la página, en ver que los datos se muestren de manera cómoda para el usuario, de que la interacción que realice sea llamativa y en la estética del sitio.</w:t>
-      </w:r>
-    </w:p>
-    <w:p>
-      <w:pPr>
-        <w:pStyle w:val="Heading2"/>
-      </w:pPr>
-      <w:bookmarkStart w:id="50" w:name="_Toc472440261"/>
-      <w:r>
-        <w:t>Back-End</w:t>
-      </w:r>
-      <w:bookmarkEnd w:id="50"/>
-    </w:p>
-    <w:p>
-      <w:pPr>
-        <w:jc w:val="both"/>
-      </w:pPr>
-      <w:r>
-        <w:t xml:space="preserve">El programador </w:t>
-      </w:r>
-      <w:r>
-        <w:t>back-end</w:t>
-      </w:r>
-      <w:r>
-        <w:t xml:space="preserve"> es aquel que se encuentra del lado del servidor, es decir, esta persona se encarga de lenguajes como PHP, Python, .Net, Java, etc., es aquel que se encarga de interactuar con bases de datos, verificar manejos de sesiones de usuarios, montar la página en un servidor, y desde este “servir” todas las vistas que el </w:t>
-      </w:r>
-      <w:r>
-        <w:t>Front-end</w:t>
-      </w:r>
-      <w:r>
-        <w:t xml:space="preserve"> crea, es decir, uno como </w:t>
-      </w:r>
-      <w:r>
-        <w:t>back-end</w:t>
-      </w:r>
-      <w:r>
-        <w:t xml:space="preserve"> se encarga más que nada de la manipulación de los datos, que en muchas ocasiones suele ser lo más tedioso, pero al mismo tiempo, un </w:t>
-      </w:r>
-      <w:r>
-        <w:t>Back-end</w:t>
-      </w:r>
-      <w:r>
-        <w:t xml:space="preserve"> no sirve de mucho si no existe un </w:t>
-      </w:r>
-      <w:r>
-        <w:t>Front-end</w:t>
-      </w:r>
-      <w:r>
-        <w:t xml:space="preserve"> de por medio que se haya encargado de que la página se vea estética, el programador de </w:t>
-      </w:r>
-      <w:r>
-        <w:t>Back-end</w:t>
-      </w:r>
-      <w:r>
-        <w:t xml:space="preserve"> normalmente debe de conocer Bases de datos, Frameworks y Librerías que le permitan desenvolverse mejor en la manera en la que sirve las páginas, ya que él se va a encargar de que todos los datos que llegan desde el </w:t>
-      </w:r>
-      <w:r>
-        <w:t>Front-end</w:t>
-      </w:r>
-      <w:r>
-        <w:t xml:space="preserve">, lleguen a una base de datos, por tanto, debe de conocer un poco de seguridad, para mantener los datos cuidados y tratar de protegerse de todo tipo de inyecciones que se puedan tratar de hacer al servidor para que no sea vulnerable, así mismo, se encarga de crear API’s para que sus datos puedan consumirse de manera cómoda para el </w:t>
-      </w:r>
-      <w:r>
-        <w:t>front-end</w:t>
-      </w:r>
-      <w:r>
-        <w:t xml:space="preserve"> y que pueda mejorar la experiencia del usuario, teniendo en cuenta los cuidados necesarios que debe considerar para que su servidor pueda mantenerse seguro.</w:t>
-      </w:r>
-    </w:p>
-    <w:p>
-      <w:pPr>
-        <w:pStyle w:val="Heading2"/>
-      </w:pPr>
-      <w:bookmarkStart w:id="51" w:name="_Toc472440262"/>
-      <w:r>
-        <w:t>Dirección IP</w:t>
+        <w:t>), que corresponde al nivel de red del modelo TCP/IP. La dirección IP no debe confundirse con la dirección MAC, que es un identificador de 48 bits para identificar de forma única la tarjeta de red y no depende del protocolo de conexión utilizado ni de la red.</w:t>
+      </w:r>
+    </w:p>
+    <w:p>
+      <w:pPr>
+        <w:jc w:val="both"/>
+      </w:pPr>
+      <w:r>
+        <w:t>La dirección IP puede cambiar muy a menudo por cambios en la red o porque el dispositivo encargado dentro de la red de asignar las direcciones IP decida asignar otra IP (por ejemplo, con el protocolo DHCP). A esta forma de asignación de dirección IP se denomina también dirección IP dinámica (normalmente abreviado como IP dinámica). Los sitios de Internet que por su naturaleza necesitan estar permanentemente conectados generalmente tienen una dirección IP fija (comúnmente, IP fija o IP estática). Esta no cambia con el tiempo. Los servidores de correo, DNS, FTP públicos y servidores de páginas web necesariamente deben contar con una dirección IP fija o estática, ya que de esta forma se permite su localización en la red.</w:t>
+      </w:r>
+    </w:p>
+    <w:p>
+      <w:pPr>
+        <w:jc w:val="both"/>
+      </w:pPr>
+      <w:r>
+        <w:t>Los dispositivos se conectan entre sí mediante sus respectivas direcciones IP. Sin embargo, para las personas es más fácil recordar un nombre de dominio que los números de la dirección IP. Los servidores de nombres de dominio DNS, "traducen" el nombre de dominio en una dirección IP. Si la dirección IP dinámica cambia, es suficiente actualizar la información en el servidor DNS. El resto de las personas seguirán accediendo al dispositivo por el nombre de dominio.</w:t>
+      </w:r>
+    </w:p>
+    <w:p>
+      <w:pPr>
+        <w:pStyle w:val="Heading1"/>
+      </w:pPr>
+      <w:bookmarkStart w:id="51" w:name="_Toc472440263"/>
+      <w:r>
+        <w:t>PROCEDIMIENTO Y DESCRIPCIÓN DE ACTIVIDADES</w:t>
       </w:r>
       <w:bookmarkEnd w:id="51"/>
     </w:p>
     <w:p>
       <w:pPr>
-        <w:jc w:val="both"/>
-      </w:pPr>
-      <w:r>
-        <w:t xml:space="preserve">Una dirección IP es un número que identifica, de manera lógica y jerárquica, a una Interfaz en red (elemento de comunicación/conexión) de un dispositivo (computadora, tableta, portátil, </w:t>
-      </w:r>
-      <w:proofErr w:type="spellStart"/>
-      <w:r>
-        <w:t>smartphone</w:t>
-      </w:r>
-      <w:proofErr w:type="spellEnd"/>
-      <w:r>
-        <w:t xml:space="preserve">) que utilice el protocolo IP (Internet </w:t>
-      </w:r>
-      <w:proofErr w:type="spellStart"/>
-      <w:r>
-        <w:t>Protocol</w:t>
-      </w:r>
-      <w:proofErr w:type="spellEnd"/>
-      <w:r>
-        <w:t>), que corresponde al nivel de red del modelo TCP/IP. La dirección IP no debe confundirse con la dirección MAC, que es un identificador de 48 bits para identificar de forma única la tarjeta de red y no depende del protocolo de conexión utilizado ni de la red.</w:t>
-      </w:r>
-    </w:p>
-    <w:p>
-      <w:pPr>
-        <w:jc w:val="both"/>
-      </w:pPr>
-      <w:r>
-        <w:t>La dirección IP puede cambiar muy a menudo por cambios en la red o porque el dispositivo encargado dentro de la red de asignar las direcciones IP decida asignar otra IP (por ejemplo, con el protocolo DHCP). A esta forma de asignación de dirección IP se denomina también dirección IP dinámica (normalmente abreviado como IP dinámica). Los sitios de Internet que por su naturaleza necesitan estar permanentemente conectados generalmente tienen una dirección IP fija (comúnmente, IP fija o IP estática). Esta no cambia con el tiempo. Los servidores de correo, DNS, FTP públicos y servidores de páginas web necesariamente deben contar con una dirección IP fija o estática, ya que de esta forma se permite su localización en la red.</w:t>
-      </w:r>
-    </w:p>
-    <w:p>
-      <w:pPr>
-        <w:jc w:val="both"/>
-      </w:pPr>
-      <w:r>
-        <w:t>Los dispositivos se conectan entre sí mediante sus respectivas direcciones IP. Sin embargo, para las personas es más fácil recordar un nombre de dominio que los números de la dirección IP. Los servidores de nombres de dominio DNS, "traducen" el nombre de dominio en una dirección IP. Si la dirección IP dinámica cambia, es suficiente actualizar la información en el servidor DNS. El resto de las personas seguirán accediendo al dispositivo por el nombre de dominio.</w:t>
-      </w:r>
-    </w:p>
-    <w:p>
-      <w:pPr>
-        <w:pStyle w:val="Heading1"/>
-      </w:pPr>
-      <w:bookmarkStart w:id="52" w:name="_Toc472440263"/>
-      <w:r>
-        <w:lastRenderedPageBreak/>
-        <w:t>PROCEDIMIENTO Y DESCRIPCIÓN DE ACTIVIDADES</w:t>
-      </w:r>
-      <w:bookmarkEnd w:id="52"/>
+        <w:pStyle w:val="Heading3"/>
+        <w:rPr>
+          <w:lang w:eastAsia="es-ES"/>
+        </w:rPr>
+      </w:pPr>
+      <w:r>
+        <w:rPr>
+          <w:lang w:eastAsia="es-ES"/>
+        </w:rPr>
+        <w:t>Metodología</w:t>
+      </w:r>
     </w:p>
     <w:p>
       <w:pPr>
@@ -11481,6 +11645,7 @@
         <w:rPr>
           <w:lang w:eastAsia="es-ES"/>
         </w:rPr>
+        <w:lastRenderedPageBreak/>
         <w:t>Existe mayor flexibilidad a cambios con base en las necesidades del cliente, en este caso siendo el departamento de compras y el de finanzas. El marco de trabajo puede adaptarse a sus necesidades sin necesidad de hacer cambios drásticos o perder tiempo o progreso.</w:t>
       </w:r>
     </w:p>
@@ -11622,8 +11787,37 @@
         <w:rPr>
           <w:lang w:eastAsia="es-ES"/>
         </w:rPr>
-        <w:t xml:space="preserve"> como las de planificación tienen una parte de revisión, donde se presenta el trabajo completado y la retrospectiva donde los miembros del equipo dan sus impresiones y opiniones sobre las reuniones que se han realizado. Esto se hace con el objetivo de tener una mejora continua.</w:t>
-      </w:r>
+        <w:t xml:space="preserve"> como las de planificación tienen una parte de revisión, donde se presenta el trabajo completado y la retrospectiva donde los miembros del equipo dan sus impresiones y opiniones sobre las reuniones que se han realizado. Esto se hace con el objeti</w:t>
+      </w:r>
+      <w:r>
+        <w:rPr>
+          <w:lang w:eastAsia="es-ES"/>
+        </w:rPr>
+        <w:t>vo de tener una mejora continua.</w:t>
+      </w:r>
+    </w:p>
+    <w:p>
+      <w:pPr>
+        <w:pStyle w:val="Heading3"/>
+        <w:rPr>
+          <w:lang w:eastAsia="es-ES"/>
+        </w:rPr>
+      </w:pPr>
+      <w:r>
+        <w:rPr>
+          <w:lang w:eastAsia="es-ES"/>
+        </w:rPr>
+        <w:t>Actividades realizadas</w:t>
+      </w:r>
+    </w:p>
+    <w:p>
+      <w:pPr>
+        <w:rPr>
+          <w:lang w:eastAsia="es-ES"/>
+        </w:rPr>
+      </w:pPr>
+      <w:bookmarkStart w:id="52" w:name="_GoBack"/>
+      <w:bookmarkEnd w:id="52"/>
     </w:p>
     <w:p>
       <w:pPr>
@@ -11657,7 +11851,6 @@
         <w:rPr>
           <w:lang w:eastAsia="es-ES"/>
         </w:rPr>
-        <w:lastRenderedPageBreak/>
         <w:t>Conclusiones y recomendaciones</w:t>
       </w:r>
     </w:p>
@@ -11751,7 +11944,7 @@
           <w:rPr>
             <w:noProof/>
           </w:rPr>
-          <w:t>6</w:t>
+          <w:t>25</w:t>
         </w:r>
         <w:r>
           <w:fldChar w:fldCharType="end"/>
@@ -14715,6 +14908,119 @@
     </w:lvl>
   </w:abstractNum>
   <w:abstractNum w:abstractNumId="26">
+    <w:nsid w:val="5EDC76CD"/>
+    <w:multiLevelType w:val="hybridMultilevel"/>
+    <w:tmpl w:val="F3D865C8"/>
+    <w:lvl w:ilvl="0" w:tplc="04090001">
+      <w:start w:val="1"/>
+      <w:numFmt w:val="bullet"/>
+      <w:lvlText w:val=""/>
+      <w:lvlJc w:val="left"/>
+      <w:pPr>
+        <w:ind w:left="720" w:hanging="360"/>
+      </w:pPr>
+      <w:rPr>
+        <w:rFonts w:ascii="Symbol" w:hAnsi="Symbol" w:hint="default"/>
+      </w:rPr>
+    </w:lvl>
+    <w:lvl w:ilvl="1" w:tplc="04090003" w:tentative="1">
+      <w:start w:val="1"/>
+      <w:numFmt w:val="bullet"/>
+      <w:lvlText w:val="o"/>
+      <w:lvlJc w:val="left"/>
+      <w:pPr>
+        <w:ind w:left="1440" w:hanging="360"/>
+      </w:pPr>
+      <w:rPr>
+        <w:rFonts w:ascii="Courier New" w:hAnsi="Courier New" w:cs="Courier New" w:hint="default"/>
+      </w:rPr>
+    </w:lvl>
+    <w:lvl w:ilvl="2" w:tplc="04090005" w:tentative="1">
+      <w:start w:val="1"/>
+      <w:numFmt w:val="bullet"/>
+      <w:lvlText w:val=""/>
+      <w:lvlJc w:val="left"/>
+      <w:pPr>
+        <w:ind w:left="2160" w:hanging="360"/>
+      </w:pPr>
+      <w:rPr>
+        <w:rFonts w:ascii="Wingdings" w:hAnsi="Wingdings" w:hint="default"/>
+      </w:rPr>
+    </w:lvl>
+    <w:lvl w:ilvl="3" w:tplc="04090001" w:tentative="1">
+      <w:start w:val="1"/>
+      <w:numFmt w:val="bullet"/>
+      <w:lvlText w:val=""/>
+      <w:lvlJc w:val="left"/>
+      <w:pPr>
+        <w:ind w:left="2880" w:hanging="360"/>
+      </w:pPr>
+      <w:rPr>
+        <w:rFonts w:ascii="Symbol" w:hAnsi="Symbol" w:hint="default"/>
+      </w:rPr>
+    </w:lvl>
+    <w:lvl w:ilvl="4" w:tplc="04090003" w:tentative="1">
+      <w:start w:val="1"/>
+      <w:numFmt w:val="bullet"/>
+      <w:lvlText w:val="o"/>
+      <w:lvlJc w:val="left"/>
+      <w:pPr>
+        <w:ind w:left="3600" w:hanging="360"/>
+      </w:pPr>
+      <w:rPr>
+        <w:rFonts w:ascii="Courier New" w:hAnsi="Courier New" w:cs="Courier New" w:hint="default"/>
+      </w:rPr>
+    </w:lvl>
+    <w:lvl w:ilvl="5" w:tplc="04090005" w:tentative="1">
+      <w:start w:val="1"/>
+      <w:numFmt w:val="bullet"/>
+      <w:lvlText w:val=""/>
+      <w:lvlJc w:val="left"/>
+      <w:pPr>
+        <w:ind w:left="4320" w:hanging="360"/>
+      </w:pPr>
+      <w:rPr>
+        <w:rFonts w:ascii="Wingdings" w:hAnsi="Wingdings" w:hint="default"/>
+      </w:rPr>
+    </w:lvl>
+    <w:lvl w:ilvl="6" w:tplc="04090001" w:tentative="1">
+      <w:start w:val="1"/>
+      <w:numFmt w:val="bullet"/>
+      <w:lvlText w:val=""/>
+      <w:lvlJc w:val="left"/>
+      <w:pPr>
+        <w:ind w:left="5040" w:hanging="360"/>
+      </w:pPr>
+      <w:rPr>
+        <w:rFonts w:ascii="Symbol" w:hAnsi="Symbol" w:hint="default"/>
+      </w:rPr>
+    </w:lvl>
+    <w:lvl w:ilvl="7" w:tplc="04090003" w:tentative="1">
+      <w:start w:val="1"/>
+      <w:numFmt w:val="bullet"/>
+      <w:lvlText w:val="o"/>
+      <w:lvlJc w:val="left"/>
+      <w:pPr>
+        <w:ind w:left="5760" w:hanging="360"/>
+      </w:pPr>
+      <w:rPr>
+        <w:rFonts w:ascii="Courier New" w:hAnsi="Courier New" w:cs="Courier New" w:hint="default"/>
+      </w:rPr>
+    </w:lvl>
+    <w:lvl w:ilvl="8" w:tplc="04090005" w:tentative="1">
+      <w:start w:val="1"/>
+      <w:numFmt w:val="bullet"/>
+      <w:lvlText w:val=""/>
+      <w:lvlJc w:val="left"/>
+      <w:pPr>
+        <w:ind w:left="6480" w:hanging="360"/>
+      </w:pPr>
+      <w:rPr>
+        <w:rFonts w:ascii="Wingdings" w:hAnsi="Wingdings" w:hint="default"/>
+      </w:rPr>
+    </w:lvl>
+  </w:abstractNum>
+  <w:abstractNum w:abstractNumId="27">
     <w:nsid w:val="5FDB1DCE"/>
     <w:multiLevelType w:val="hybridMultilevel"/>
     <w:tmpl w:val="5AF847F2"/>
@@ -14827,7 +15133,7 @@
       </w:rPr>
     </w:lvl>
   </w:abstractNum>
-  <w:abstractNum w:abstractNumId="27">
+  <w:abstractNum w:abstractNumId="28">
     <w:nsid w:val="638105CF"/>
     <w:multiLevelType w:val="hybridMultilevel"/>
     <w:tmpl w:val="FC5E68C6"/>
@@ -14940,7 +15246,7 @@
       </w:rPr>
     </w:lvl>
   </w:abstractNum>
-  <w:abstractNum w:abstractNumId="28">
+  <w:abstractNum w:abstractNumId="29">
     <w:nsid w:val="63FC0578"/>
     <w:multiLevelType w:val="hybridMultilevel"/>
     <w:tmpl w:val="ADC4CEB8"/>
@@ -15053,7 +15359,7 @@
       </w:rPr>
     </w:lvl>
   </w:abstractNum>
-  <w:abstractNum w:abstractNumId="29">
+  <w:abstractNum w:abstractNumId="30">
     <w:nsid w:val="647C27A0"/>
     <w:multiLevelType w:val="hybridMultilevel"/>
     <w:tmpl w:val="A8287584"/>
@@ -15139,7 +15445,7 @@
       </w:pPr>
     </w:lvl>
   </w:abstractNum>
-  <w:abstractNum w:abstractNumId="30">
+  <w:abstractNum w:abstractNumId="31">
     <w:nsid w:val="68277DE5"/>
     <w:multiLevelType w:val="hybridMultilevel"/>
     <w:tmpl w:val="D2164762"/>
@@ -15252,7 +15558,7 @@
       </w:rPr>
     </w:lvl>
   </w:abstractNum>
-  <w:abstractNum w:abstractNumId="31">
+  <w:abstractNum w:abstractNumId="32">
     <w:nsid w:val="6A78463B"/>
     <w:multiLevelType w:val="hybridMultilevel"/>
     <w:tmpl w:val="F56CBBBE"/>
@@ -15365,7 +15671,7 @@
       </w:rPr>
     </w:lvl>
   </w:abstractNum>
-  <w:abstractNum w:abstractNumId="32">
+  <w:abstractNum w:abstractNumId="33">
     <w:nsid w:val="6CFF3D2A"/>
     <w:multiLevelType w:val="hybridMultilevel"/>
     <w:tmpl w:val="15723A96"/>
@@ -15478,7 +15784,7 @@
       </w:rPr>
     </w:lvl>
   </w:abstractNum>
-  <w:abstractNum w:abstractNumId="33">
+  <w:abstractNum w:abstractNumId="34">
     <w:nsid w:val="6E782F10"/>
     <w:multiLevelType w:val="hybridMultilevel"/>
     <w:tmpl w:val="6790901E"/>
@@ -15591,7 +15897,7 @@
       </w:rPr>
     </w:lvl>
   </w:abstractNum>
-  <w:abstractNum w:abstractNumId="34">
+  <w:abstractNum w:abstractNumId="35">
     <w:nsid w:val="72B60A7A"/>
     <w:multiLevelType w:val="hybridMultilevel"/>
     <w:tmpl w:val="38020244"/>
@@ -15704,7 +16010,7 @@
       </w:rPr>
     </w:lvl>
   </w:abstractNum>
-  <w:abstractNum w:abstractNumId="35">
+  <w:abstractNum w:abstractNumId="36">
     <w:nsid w:val="78A10FEC"/>
     <w:multiLevelType w:val="hybridMultilevel"/>
     <w:tmpl w:val="E7B80F28"/>
@@ -15817,7 +16123,7 @@
       </w:rPr>
     </w:lvl>
   </w:abstractNum>
-  <w:abstractNum w:abstractNumId="36">
+  <w:abstractNum w:abstractNumId="37">
     <w:nsid w:val="79C249A7"/>
     <w:multiLevelType w:val="hybridMultilevel"/>
     <w:tmpl w:val="6D56DE74"/>
@@ -15930,7 +16236,7 @@
       </w:rPr>
     </w:lvl>
   </w:abstractNum>
-  <w:abstractNum w:abstractNumId="37">
+  <w:abstractNum w:abstractNumId="38">
     <w:nsid w:val="7D627028"/>
     <w:multiLevelType w:val="hybridMultilevel"/>
     <w:tmpl w:val="8864E530"/>
@@ -16043,7 +16349,7 @@
       </w:rPr>
     </w:lvl>
   </w:abstractNum>
-  <w:abstractNum w:abstractNumId="38">
+  <w:abstractNum w:abstractNumId="39">
     <w:nsid w:val="7D6C7433"/>
     <w:multiLevelType w:val="hybridMultilevel"/>
     <w:tmpl w:val="1D7A472E"/>
@@ -16156,7 +16462,7 @@
       </w:rPr>
     </w:lvl>
   </w:abstractNum>
-  <w:abstractNum w:abstractNumId="39">
+  <w:abstractNum w:abstractNumId="40">
     <w:nsid w:val="7E2A528C"/>
     <w:multiLevelType w:val="hybridMultilevel"/>
     <w:tmpl w:val="240410E6"/>
@@ -16279,10 +16585,10 @@
     <w:abstractNumId w:val="17"/>
   </w:num>
   <w:num w:numId="4">
-    <w:abstractNumId w:val="29"/>
+    <w:abstractNumId w:val="30"/>
   </w:num>
   <w:num w:numId="5">
-    <w:abstractNumId w:val="37"/>
+    <w:abstractNumId w:val="38"/>
   </w:num>
   <w:num w:numId="6">
     <w:abstractNumId w:val="1"/>
@@ -16291,13 +16597,13 @@
     <w:abstractNumId w:val="10"/>
   </w:num>
   <w:num w:numId="8">
-    <w:abstractNumId w:val="30"/>
+    <w:abstractNumId w:val="31"/>
   </w:num>
   <w:num w:numId="9">
     <w:abstractNumId w:val="5"/>
   </w:num>
   <w:num w:numId="10">
-    <w:abstractNumId w:val="39"/>
+    <w:abstractNumId w:val="40"/>
   </w:num>
   <w:num w:numId="11">
     <w:abstractNumId w:val="20"/>
@@ -16315,22 +16621,22 @@
     <w:abstractNumId w:val="25"/>
   </w:num>
   <w:num w:numId="16">
-    <w:abstractNumId w:val="34"/>
+    <w:abstractNumId w:val="35"/>
   </w:num>
   <w:num w:numId="17">
     <w:abstractNumId w:val="14"/>
   </w:num>
   <w:num w:numId="18">
-    <w:abstractNumId w:val="38"/>
+    <w:abstractNumId w:val="39"/>
   </w:num>
   <w:num w:numId="19">
-    <w:abstractNumId w:val="35"/>
+    <w:abstractNumId w:val="36"/>
   </w:num>
   <w:num w:numId="20">
-    <w:abstractNumId w:val="26"/>
+    <w:abstractNumId w:val="27"/>
   </w:num>
   <w:num w:numId="21">
-    <w:abstractNumId w:val="33"/>
+    <w:abstractNumId w:val="34"/>
   </w:num>
   <w:num w:numId="22">
     <w:abstractNumId w:val="23"/>
@@ -16345,13 +16651,13 @@
     <w:abstractNumId w:val="6"/>
   </w:num>
   <w:num w:numId="26">
-    <w:abstractNumId w:val="31"/>
+    <w:abstractNumId w:val="32"/>
   </w:num>
   <w:num w:numId="27">
     <w:abstractNumId w:val="18"/>
   </w:num>
   <w:num w:numId="28">
-    <w:abstractNumId w:val="28"/>
+    <w:abstractNumId w:val="29"/>
   </w:num>
   <w:num w:numId="29">
     <w:abstractNumId w:val="12"/>
@@ -16366,7 +16672,7 @@
     <w:abstractNumId w:val="24"/>
   </w:num>
   <w:num w:numId="33">
-    <w:abstractNumId w:val="32"/>
+    <w:abstractNumId w:val="33"/>
   </w:num>
   <w:num w:numId="34">
     <w:abstractNumId w:val="7"/>
@@ -16378,16 +16684,19 @@
     <w:abstractNumId w:val="0"/>
   </w:num>
   <w:num w:numId="37">
-    <w:abstractNumId w:val="36"/>
+    <w:abstractNumId w:val="37"/>
   </w:num>
   <w:num w:numId="38">
-    <w:abstractNumId w:val="27"/>
+    <w:abstractNumId w:val="28"/>
   </w:num>
   <w:num w:numId="39">
     <w:abstractNumId w:val="11"/>
   </w:num>
   <w:num w:numId="40">
     <w:abstractNumId w:val="3"/>
+  </w:num>
+  <w:num w:numId="41">
+    <w:abstractNumId w:val="26"/>
   </w:num>
   <w:numIdMacAtCleanup w:val="28"/>
 </w:numbering>
@@ -16516,6 +16825,7 @@
     <w:lsdException w:name="HTML Sample" w:semiHidden="1" w:unhideWhenUsed="1"/>
     <w:lsdException w:name="HTML Typewriter" w:semiHidden="1" w:unhideWhenUsed="1"/>
     <w:lsdException w:name="HTML Variable" w:semiHidden="1" w:unhideWhenUsed="1"/>
+    <w:lsdException w:name="Normal Table" w:semiHidden="1" w:unhideWhenUsed="1"/>
     <w:lsdException w:name="annotation subject" w:semiHidden="1" w:unhideWhenUsed="1"/>
     <w:lsdException w:name="No List" w:semiHidden="1" w:unhideWhenUsed="1"/>
     <w:lsdException w:name="Outline List 1" w:semiHidden="1" w:unhideWhenUsed="1"/>
@@ -16561,9 +16871,11 @@
     <w:lsdException w:name="Table Subtle 1" w:semiHidden="1" w:unhideWhenUsed="1"/>
     <w:lsdException w:name="Table Subtle 2" w:semiHidden="1" w:unhideWhenUsed="1"/>
     <w:lsdException w:name="Table Web 1" w:semiHidden="1" w:unhideWhenUsed="1"/>
+    <w:lsdException w:name="Table Web 2" w:semiHidden="1" w:unhideWhenUsed="1"/>
     <w:lsdException w:name="Table Web 3" w:semiHidden="1" w:unhideWhenUsed="1"/>
     <w:lsdException w:name="Balloon Text" w:semiHidden="1" w:unhideWhenUsed="1"/>
     <w:lsdException w:name="Table Grid" w:uiPriority="39"/>
+    <w:lsdException w:name="Table Theme" w:semiHidden="1" w:unhideWhenUsed="1"/>
     <w:lsdException w:name="Placeholder Text" w:semiHidden="1"/>
     <w:lsdException w:name="No Spacing" w:uiPriority="1" w:qFormat="1"/>
     <w:lsdException w:name="Light Shading" w:uiPriority="60"/>
@@ -17921,7 +18233,7 @@
 </file>
 
 <file path=customXml/itemProps1.xml><?xml version="1.0" encoding="utf-8"?>
-<ds:datastoreItem xmlns:ds="http://schemas.openxmlformats.org/officeDocument/2006/customXml" ds:itemID="{6FF39697-5B4D-3248-AFAD-B5FA6D34FD33}">
+<ds:datastoreItem xmlns:ds="http://schemas.openxmlformats.org/officeDocument/2006/customXml" ds:itemID="{BFA977C5-4D83-C442-AE7F-DC5F49697D4C}">
   <ds:schemaRefs>
     <ds:schemaRef ds:uri="http://schemas.openxmlformats.org/officeDocument/2006/bibliography"/>
   </ds:schemaRefs>

</xml_diff>